<commit_message>
Mudanças feitas na documentação
</commit_message>
<xml_diff>
--- a/documentacao/TI-Documentação-Grupo8.docx
+++ b/documentacao/TI-Documentação-Grupo8.docx
@@ -646,6 +646,8 @@
               <w:rFonts w:cstheme="minorBidi"/>
               <w:noProof/>
               <w:kern w:val="2"/>
+              <w:sz w:val="24"/>
+              <w:szCs w:val="24"/>
               <w14:ligatures w14:val="standardContextual"/>
             </w:rPr>
           </w:pPr>
@@ -658,7 +660,7 @@
           <w:r>
             <w:fldChar w:fldCharType="separate"/>
           </w:r>
-          <w:hyperlink w:anchor="_Toc175935673" w:history="1">
+          <w:hyperlink w:anchor="_Toc176435569" w:history="1">
             <w:r>
               <w:rPr>
                 <w:rStyle w:val="Hyperlink"/>
@@ -674,6 +676,8 @@
                 <w:rFonts w:cstheme="minorBidi"/>
                 <w:noProof/>
                 <w:kern w:val="2"/>
+                <w:sz w:val="24"/>
+                <w:szCs w:val="24"/>
                 <w14:ligatures w14:val="standardContextual"/>
               </w:rPr>
               <w:tab/>
@@ -707,7 +711,7 @@
                 <w:noProof/>
                 <w:webHidden/>
               </w:rPr>
-              <w:instrText xml:space="preserve"> PAGEREF _Toc175935673 \h </w:instrText>
+              <w:instrText xml:space="preserve"> PAGEREF _Toc176435569 \h </w:instrText>
             </w:r>
             <w:r>
               <w:rPr>
@@ -749,10 +753,12 @@
               <w:rFonts w:cstheme="minorBidi"/>
               <w:noProof/>
               <w:kern w:val="2"/>
+              <w:sz w:val="24"/>
+              <w:szCs w:val="24"/>
               <w14:ligatures w14:val="standardContextual"/>
             </w:rPr>
           </w:pPr>
-          <w:hyperlink w:anchor="_Toc175935674" w:history="1">
+          <w:hyperlink w:anchor="_Toc176435570" w:history="1">
             <w:r>
               <w:rPr>
                 <w:rStyle w:val="Hyperlink"/>
@@ -768,6 +774,8 @@
                 <w:rFonts w:cstheme="minorBidi"/>
                 <w:noProof/>
                 <w:kern w:val="2"/>
+                <w:sz w:val="24"/>
+                <w:szCs w:val="24"/>
                 <w14:ligatures w14:val="standardContextual"/>
               </w:rPr>
               <w:tab/>
@@ -801,7 +809,7 @@
                 <w:noProof/>
                 <w:webHidden/>
               </w:rPr>
-              <w:instrText xml:space="preserve"> PAGEREF _Toc175935674 \h </w:instrText>
+              <w:instrText xml:space="preserve"> PAGEREF _Toc176435570 \h </w:instrText>
             </w:r>
             <w:r>
               <w:rPr>
@@ -843,10 +851,12 @@
               <w:rFonts w:cstheme="minorBidi"/>
               <w:noProof/>
               <w:kern w:val="2"/>
+              <w:sz w:val="24"/>
+              <w:szCs w:val="24"/>
               <w14:ligatures w14:val="standardContextual"/>
             </w:rPr>
           </w:pPr>
-          <w:hyperlink w:anchor="_Toc175935675" w:history="1">
+          <w:hyperlink w:anchor="_Toc176435571" w:history="1">
             <w:r>
               <w:rPr>
                 <w:rStyle w:val="Hyperlink"/>
@@ -862,6 +872,8 @@
                 <w:rFonts w:cstheme="minorBidi"/>
                 <w:noProof/>
                 <w:kern w:val="2"/>
+                <w:sz w:val="24"/>
+                <w:szCs w:val="24"/>
                 <w14:ligatures w14:val="standardContextual"/>
               </w:rPr>
               <w:tab/>
@@ -895,7 +907,7 @@
                 <w:noProof/>
                 <w:webHidden/>
               </w:rPr>
-              <w:instrText xml:space="preserve"> PAGEREF _Toc175935675 \h </w:instrText>
+              <w:instrText xml:space="preserve"> PAGEREF _Toc176435571 \h </w:instrText>
             </w:r>
             <w:r>
               <w:rPr>
@@ -915,7 +927,7 @@
                 <w:noProof/>
                 <w:webHidden/>
               </w:rPr>
-              <w:t>6</w:t>
+              <w:t>5</w:t>
             </w:r>
             <w:r>
               <w:rPr>
@@ -937,10 +949,12 @@
               <w:rFonts w:cstheme="minorBidi"/>
               <w:noProof/>
               <w:kern w:val="2"/>
+              <w:sz w:val="24"/>
+              <w:szCs w:val="24"/>
               <w14:ligatures w14:val="standardContextual"/>
             </w:rPr>
           </w:pPr>
-          <w:hyperlink w:anchor="_Toc175935676" w:history="1">
+          <w:hyperlink w:anchor="_Toc176435572" w:history="1">
             <w:r>
               <w:rPr>
                 <w:rStyle w:val="Hyperlink"/>
@@ -956,6 +970,8 @@
                 <w:rFonts w:cstheme="minorBidi"/>
                 <w:noProof/>
                 <w:kern w:val="2"/>
+                <w:sz w:val="24"/>
+                <w:szCs w:val="24"/>
                 <w14:ligatures w14:val="standardContextual"/>
               </w:rPr>
               <w:tab/>
@@ -968,7 +984,27 @@
                 <w:bCs/>
                 <w:noProof/>
               </w:rPr>
-              <w:t>Escopo</w:t>
+              <w:t>Esco</w:t>
+            </w:r>
+            <w:r>
+              <w:rPr>
+                <w:rStyle w:val="Hyperlink"/>
+                <w:rFonts w:ascii="Arial" w:hAnsi="Arial" w:cs="Arial"/>
+                <w:b/>
+                <w:bCs/>
+                <w:noProof/>
+              </w:rPr>
+              <w:t>p</w:t>
+            </w:r>
+            <w:r>
+              <w:rPr>
+                <w:rStyle w:val="Hyperlink"/>
+                <w:rFonts w:ascii="Arial" w:hAnsi="Arial" w:cs="Arial"/>
+                <w:b/>
+                <w:bCs/>
+                <w:noProof/>
+              </w:rPr>
+              <w:t>o</w:t>
             </w:r>
             <w:r>
               <w:rPr>
@@ -989,7 +1025,7 @@
                 <w:noProof/>
                 <w:webHidden/>
               </w:rPr>
-              <w:instrText xml:space="preserve"> PAGEREF _Toc175935676 \h </w:instrText>
+              <w:instrText xml:space="preserve"> PAGEREF _Toc176435572 \h </w:instrText>
             </w:r>
             <w:r>
               <w:rPr>
@@ -1024,17 +1060,19 @@
           <w:pPr>
             <w:pStyle w:val="Sumrio2"/>
             <w:tabs>
-              <w:tab w:val="left" w:pos="880"/>
+              <w:tab w:val="left" w:pos="960"/>
               <w:tab w:val="right" w:leader="dot" w:pos="8494"/>
             </w:tabs>
             <w:rPr>
               <w:rFonts w:cstheme="minorBidi"/>
               <w:noProof/>
               <w:kern w:val="2"/>
+              <w:sz w:val="24"/>
+              <w:szCs w:val="24"/>
               <w14:ligatures w14:val="standardContextual"/>
             </w:rPr>
           </w:pPr>
-          <w:hyperlink w:anchor="_Toc175935677" w:history="1">
+          <w:hyperlink w:anchor="_Toc176435573" w:history="1">
             <w:r>
               <w:rPr>
                 <w:rStyle w:val="Hyperlink"/>
@@ -1050,6 +1088,8 @@
                 <w:rFonts w:cstheme="minorBidi"/>
                 <w:noProof/>
                 <w:kern w:val="2"/>
+                <w:sz w:val="24"/>
+                <w:szCs w:val="24"/>
                 <w14:ligatures w14:val="standardContextual"/>
               </w:rPr>
               <w:tab/>
@@ -1083,7 +1123,7 @@
                 <w:noProof/>
                 <w:webHidden/>
               </w:rPr>
-              <w:instrText xml:space="preserve"> PAGEREF _Toc175935677 \h </w:instrText>
+              <w:instrText xml:space="preserve"> PAGEREF _Toc176435573 \h </w:instrText>
             </w:r>
             <w:r>
               <w:rPr>
@@ -1118,17 +1158,19 @@
           <w:pPr>
             <w:pStyle w:val="Sumrio2"/>
             <w:tabs>
-              <w:tab w:val="left" w:pos="880"/>
+              <w:tab w:val="left" w:pos="960"/>
               <w:tab w:val="right" w:leader="dot" w:pos="8494"/>
             </w:tabs>
             <w:rPr>
               <w:rFonts w:cstheme="minorBidi"/>
               <w:noProof/>
               <w:kern w:val="2"/>
+              <w:sz w:val="24"/>
+              <w:szCs w:val="24"/>
               <w14:ligatures w14:val="standardContextual"/>
             </w:rPr>
           </w:pPr>
-          <w:hyperlink w:anchor="_Toc175935678" w:history="1">
+          <w:hyperlink w:anchor="_Toc176435574" w:history="1">
             <w:r>
               <w:rPr>
                 <w:rStyle w:val="Hyperlink"/>
@@ -1144,6 +1186,8 @@
                 <w:rFonts w:cstheme="minorBidi"/>
                 <w:noProof/>
                 <w:kern w:val="2"/>
+                <w:sz w:val="24"/>
+                <w:szCs w:val="24"/>
                 <w14:ligatures w14:val="standardContextual"/>
               </w:rPr>
               <w:tab/>
@@ -1177,7 +1221,7 @@
                 <w:noProof/>
                 <w:webHidden/>
               </w:rPr>
-              <w:instrText xml:space="preserve"> PAGEREF _Toc175935678 \h </w:instrText>
+              <w:instrText xml:space="preserve"> PAGEREF _Toc176435574 \h </w:instrText>
             </w:r>
             <w:r>
               <w:rPr>
@@ -1212,17 +1256,19 @@
           <w:pPr>
             <w:pStyle w:val="Sumrio2"/>
             <w:tabs>
-              <w:tab w:val="left" w:pos="880"/>
+              <w:tab w:val="left" w:pos="960"/>
               <w:tab w:val="right" w:leader="dot" w:pos="8494"/>
             </w:tabs>
             <w:rPr>
               <w:rFonts w:cstheme="minorBidi"/>
               <w:noProof/>
               <w:kern w:val="2"/>
+              <w:sz w:val="24"/>
+              <w:szCs w:val="24"/>
               <w14:ligatures w14:val="standardContextual"/>
             </w:rPr>
           </w:pPr>
-          <w:hyperlink w:anchor="_Toc175935679" w:history="1">
+          <w:hyperlink w:anchor="_Toc176435575" w:history="1">
             <w:r>
               <w:rPr>
                 <w:rStyle w:val="Hyperlink"/>
@@ -1238,6 +1284,8 @@
                 <w:rFonts w:cstheme="minorBidi"/>
                 <w:noProof/>
                 <w:kern w:val="2"/>
+                <w:sz w:val="24"/>
+                <w:szCs w:val="24"/>
                 <w14:ligatures w14:val="standardContextual"/>
               </w:rPr>
               <w:tab/>
@@ -1271,7 +1319,7 @@
                 <w:noProof/>
                 <w:webHidden/>
               </w:rPr>
-              <w:instrText xml:space="preserve"> PAGEREF _Toc175935679 \h </w:instrText>
+              <w:instrText xml:space="preserve"> PAGEREF _Toc176435575 \h </w:instrText>
             </w:r>
             <w:r>
               <w:rPr>
@@ -1291,7 +1339,7 @@
                 <w:noProof/>
                 <w:webHidden/>
               </w:rPr>
-              <w:t>7</w:t>
+              <w:t>6</w:t>
             </w:r>
             <w:r>
               <w:rPr>
@@ -1306,17 +1354,19 @@
           <w:pPr>
             <w:pStyle w:val="Sumrio2"/>
             <w:tabs>
-              <w:tab w:val="left" w:pos="880"/>
+              <w:tab w:val="left" w:pos="960"/>
               <w:tab w:val="right" w:leader="dot" w:pos="8494"/>
             </w:tabs>
             <w:rPr>
               <w:rFonts w:cstheme="minorBidi"/>
               <w:noProof/>
               <w:kern w:val="2"/>
+              <w:sz w:val="24"/>
+              <w:szCs w:val="24"/>
               <w14:ligatures w14:val="standardContextual"/>
             </w:rPr>
           </w:pPr>
-          <w:hyperlink w:anchor="_Toc175935680" w:history="1">
+          <w:hyperlink w:anchor="_Toc176435576" w:history="1">
             <w:r>
               <w:rPr>
                 <w:rStyle w:val="Hyperlink"/>
@@ -1332,6 +1382,8 @@
                 <w:rFonts w:cstheme="minorBidi"/>
                 <w:noProof/>
                 <w:kern w:val="2"/>
+                <w:sz w:val="24"/>
+                <w:szCs w:val="24"/>
                 <w14:ligatures w14:val="standardContextual"/>
               </w:rPr>
               <w:tab/>
@@ -1365,7 +1417,7 @@
                 <w:noProof/>
                 <w:webHidden/>
               </w:rPr>
-              <w:instrText xml:space="preserve"> PAGEREF _Toc175935680 \h </w:instrText>
+              <w:instrText xml:space="preserve"> PAGEREF _Toc176435576 \h </w:instrText>
             </w:r>
             <w:r>
               <w:rPr>
@@ -1400,17 +1452,19 @@
           <w:pPr>
             <w:pStyle w:val="Sumrio2"/>
             <w:tabs>
-              <w:tab w:val="left" w:pos="880"/>
+              <w:tab w:val="left" w:pos="960"/>
               <w:tab w:val="right" w:leader="dot" w:pos="8494"/>
             </w:tabs>
             <w:rPr>
               <w:rFonts w:cstheme="minorBidi"/>
               <w:noProof/>
               <w:kern w:val="2"/>
+              <w:sz w:val="24"/>
+              <w:szCs w:val="24"/>
               <w14:ligatures w14:val="standardContextual"/>
             </w:rPr>
           </w:pPr>
-          <w:hyperlink w:anchor="_Toc175935681" w:history="1">
+          <w:hyperlink w:anchor="_Toc176435577" w:history="1">
             <w:r>
               <w:rPr>
                 <w:rStyle w:val="Hyperlink"/>
@@ -1426,6 +1480,8 @@
                 <w:rFonts w:cstheme="minorBidi"/>
                 <w:noProof/>
                 <w:kern w:val="2"/>
+                <w:sz w:val="24"/>
+                <w:szCs w:val="24"/>
                 <w14:ligatures w14:val="standardContextual"/>
               </w:rPr>
               <w:tab/>
@@ -1459,7 +1515,7 @@
                 <w:noProof/>
                 <w:webHidden/>
               </w:rPr>
-              <w:instrText xml:space="preserve"> PAGEREF _Toc175935681 \h </w:instrText>
+              <w:instrText xml:space="preserve"> PAGEREF _Toc176435577 \h </w:instrText>
             </w:r>
             <w:r>
               <w:rPr>
@@ -1494,17 +1550,19 @@
           <w:pPr>
             <w:pStyle w:val="Sumrio2"/>
             <w:tabs>
-              <w:tab w:val="left" w:pos="880"/>
+              <w:tab w:val="left" w:pos="960"/>
               <w:tab w:val="right" w:leader="dot" w:pos="8494"/>
             </w:tabs>
             <w:rPr>
               <w:rFonts w:cstheme="minorBidi"/>
               <w:noProof/>
               <w:kern w:val="2"/>
+              <w:sz w:val="24"/>
+              <w:szCs w:val="24"/>
               <w14:ligatures w14:val="standardContextual"/>
             </w:rPr>
           </w:pPr>
-          <w:hyperlink w:anchor="_Toc175935682" w:history="1">
+          <w:hyperlink w:anchor="_Toc176435578" w:history="1">
             <w:r>
               <w:rPr>
                 <w:rStyle w:val="Hyperlink"/>
@@ -1520,6 +1578,8 @@
                 <w:rFonts w:cstheme="minorBidi"/>
                 <w:noProof/>
                 <w:kern w:val="2"/>
+                <w:sz w:val="24"/>
+                <w:szCs w:val="24"/>
                 <w14:ligatures w14:val="standardContextual"/>
               </w:rPr>
               <w:tab/>
@@ -1553,7 +1613,7 @@
                 <w:noProof/>
                 <w:webHidden/>
               </w:rPr>
-              <w:instrText xml:space="preserve"> PAGEREF _Toc175935682 \h </w:instrText>
+              <w:instrText xml:space="preserve"> PAGEREF _Toc176435578 \h </w:instrText>
             </w:r>
             <w:r>
               <w:rPr>
@@ -1573,7 +1633,7 @@
                 <w:noProof/>
                 <w:webHidden/>
               </w:rPr>
-              <w:t>9</w:t>
+              <w:t>8</w:t>
             </w:r>
             <w:r>
               <w:rPr>
@@ -1588,17 +1648,19 @@
           <w:pPr>
             <w:pStyle w:val="Sumrio2"/>
             <w:tabs>
-              <w:tab w:val="left" w:pos="880"/>
+              <w:tab w:val="left" w:pos="960"/>
               <w:tab w:val="right" w:leader="dot" w:pos="8494"/>
             </w:tabs>
             <w:rPr>
               <w:rFonts w:cstheme="minorBidi"/>
               <w:noProof/>
               <w:kern w:val="2"/>
+              <w:sz w:val="24"/>
+              <w:szCs w:val="24"/>
               <w14:ligatures w14:val="standardContextual"/>
             </w:rPr>
           </w:pPr>
-          <w:hyperlink w:anchor="_Toc175935683" w:history="1">
+          <w:hyperlink w:anchor="_Toc176435579" w:history="1">
             <w:r>
               <w:rPr>
                 <w:rStyle w:val="Hyperlink"/>
@@ -1614,6 +1676,8 @@
                 <w:rFonts w:cstheme="minorBidi"/>
                 <w:noProof/>
                 <w:kern w:val="2"/>
+                <w:sz w:val="24"/>
+                <w:szCs w:val="24"/>
                 <w14:ligatures w14:val="standardContextual"/>
               </w:rPr>
               <w:tab/>
@@ -1647,7 +1711,7 @@
                 <w:noProof/>
                 <w:webHidden/>
               </w:rPr>
-              <w:instrText xml:space="preserve"> PAGEREF _Toc175935683 \h </w:instrText>
+              <w:instrText xml:space="preserve"> PAGEREF _Toc176435579 \h </w:instrText>
             </w:r>
             <w:r>
               <w:rPr>
@@ -1682,17 +1746,19 @@
           <w:pPr>
             <w:pStyle w:val="Sumrio2"/>
             <w:tabs>
-              <w:tab w:val="left" w:pos="880"/>
+              <w:tab w:val="left" w:pos="960"/>
               <w:tab w:val="right" w:leader="dot" w:pos="8494"/>
             </w:tabs>
             <w:rPr>
               <w:rFonts w:cstheme="minorBidi"/>
               <w:noProof/>
               <w:kern w:val="2"/>
+              <w:sz w:val="24"/>
+              <w:szCs w:val="24"/>
               <w14:ligatures w14:val="standardContextual"/>
             </w:rPr>
           </w:pPr>
-          <w:hyperlink w:anchor="_Toc175935684" w:history="1">
+          <w:hyperlink w:anchor="_Toc176435580" w:history="1">
             <w:r>
               <w:rPr>
                 <w:rStyle w:val="Hyperlink"/>
@@ -1708,6 +1774,8 @@
                 <w:rFonts w:cstheme="minorBidi"/>
                 <w:noProof/>
                 <w:kern w:val="2"/>
+                <w:sz w:val="24"/>
+                <w:szCs w:val="24"/>
                 <w14:ligatures w14:val="standardContextual"/>
               </w:rPr>
               <w:tab/>
@@ -1741,7 +1809,7 @@
                 <w:noProof/>
                 <w:webHidden/>
               </w:rPr>
-              <w:instrText xml:space="preserve"> PAGEREF _Toc175935684 \h </w:instrText>
+              <w:instrText xml:space="preserve"> PAGEREF _Toc176435580 \h </w:instrText>
             </w:r>
             <w:r>
               <w:rPr>
@@ -1761,7 +1829,7 @@
                 <w:noProof/>
                 <w:webHidden/>
               </w:rPr>
-              <w:t>10</w:t>
+              <w:t>9</w:t>
             </w:r>
             <w:r>
               <w:rPr>
@@ -1783,10 +1851,12 @@
               <w:rFonts w:cstheme="minorBidi"/>
               <w:noProof/>
               <w:kern w:val="2"/>
+              <w:sz w:val="24"/>
+              <w:szCs w:val="24"/>
               <w14:ligatures w14:val="standardContextual"/>
             </w:rPr>
           </w:pPr>
-          <w:hyperlink w:anchor="_Toc175935685" w:history="1">
+          <w:hyperlink w:anchor="_Toc176435581" w:history="1">
             <w:r>
               <w:rPr>
                 <w:rStyle w:val="Hyperlink"/>
@@ -1802,6 +1872,8 @@
                 <w:rFonts w:cstheme="minorBidi"/>
                 <w:noProof/>
                 <w:kern w:val="2"/>
+                <w:sz w:val="24"/>
+                <w:szCs w:val="24"/>
                 <w14:ligatures w14:val="standardContextual"/>
               </w:rPr>
               <w:tab/>
@@ -1835,7 +1907,7 @@
                 <w:noProof/>
                 <w:webHidden/>
               </w:rPr>
-              <w:instrText xml:space="preserve"> PAGEREF _Toc175935685 \h </w:instrText>
+              <w:instrText xml:space="preserve"> PAGEREF _Toc176435581 \h </w:instrText>
             </w:r>
             <w:r>
               <w:rPr>
@@ -1855,7 +1927,7 @@
                 <w:noProof/>
                 <w:webHidden/>
               </w:rPr>
-              <w:t>10</w:t>
+              <w:t>9</w:t>
             </w:r>
             <w:r>
               <w:rPr>
@@ -1877,10 +1949,12 @@
               <w:rFonts w:cstheme="minorBidi"/>
               <w:noProof/>
               <w:kern w:val="2"/>
+              <w:sz w:val="24"/>
+              <w:szCs w:val="24"/>
               <w14:ligatures w14:val="standardContextual"/>
             </w:rPr>
           </w:pPr>
-          <w:hyperlink w:anchor="_Toc175935686" w:history="1">
+          <w:hyperlink w:anchor="_Toc176435582" w:history="1">
             <w:r>
               <w:rPr>
                 <w:rStyle w:val="Hyperlink"/>
@@ -1896,6 +1970,8 @@
                 <w:rFonts w:cstheme="minorBidi"/>
                 <w:noProof/>
                 <w:kern w:val="2"/>
+                <w:sz w:val="24"/>
+                <w:szCs w:val="24"/>
                 <w14:ligatures w14:val="standardContextual"/>
               </w:rPr>
               <w:tab/>
@@ -1929,7 +2005,7 @@
                 <w:noProof/>
                 <w:webHidden/>
               </w:rPr>
-              <w:instrText xml:space="preserve"> PAGEREF _Toc175935686 \h </w:instrText>
+              <w:instrText xml:space="preserve"> PAGEREF _Toc176435582 \h </w:instrText>
             </w:r>
             <w:r>
               <w:rPr>
@@ -2131,7 +2207,7 @@
           <w:color w:val="auto"/>
         </w:rPr>
       </w:pPr>
-      <w:bookmarkStart w:id="0" w:name="_Toc175935673"/>
+      <w:bookmarkStart w:id="0" w:name="_Toc176435569"/>
       <w:r>
         <w:rPr>
           <w:rFonts w:ascii="Arial" w:hAnsi="Arial" w:cs="Arial"/>
@@ -2325,7 +2401,7 @@
           <w:sz w:val="24"/>
           <w:szCs w:val="24"/>
         </w:rPr>
-        <w:t xml:space="preserve">As oficinas mecânicas de concessionárias enfrentam uma série de desafios relacionados a otimização do uso de vagas para serviço. </w:t>
+        <w:t>As oficinas mecânicas de concessionárias enfrentam uma série de desafios relacionados a otimização do uso de vagas para serviço.</w:t>
       </w:r>
       <w:r>
         <w:rPr>
@@ -2333,7 +2409,7 @@
           <w:sz w:val="24"/>
           <w:szCs w:val="24"/>
         </w:rPr>
-        <w:t>Em períodos de aumento na demanda de serviços automotivos, gerenciar os boxes disponíveis para reparo de forma eficiente se tornou uma necessidade para garantir um atendimento ágil e otimizado, assim as empresas evitam perdas financeiras.</w:t>
+        <w:t xml:space="preserve"> Quando há </w:t>
       </w:r>
       <w:r>
         <w:rPr>
@@ -2341,6 +2417,22 @@
           <w:sz w:val="24"/>
           <w:szCs w:val="24"/>
         </w:rPr>
+        <w:t xml:space="preserve">aumento na demanda de serviços automotivos, gerenciar os boxes disponíveis para </w:t>
+      </w:r>
+      <w:r>
+        <w:rPr>
+          <w:rFonts w:ascii="Arial" w:hAnsi="Arial" w:cs="Arial"/>
+          <w:sz w:val="24"/>
+          <w:szCs w:val="24"/>
+        </w:rPr>
+        <w:t>manutenções</w:t>
+      </w:r>
+      <w:r>
+        <w:rPr>
+          <w:rFonts w:ascii="Arial" w:hAnsi="Arial" w:cs="Arial"/>
+          <w:sz w:val="24"/>
+          <w:szCs w:val="24"/>
+        </w:rPr>
         <w:t xml:space="preserve"> </w:t>
       </w:r>
       <w:r>
@@ -2349,7 +2441,7 @@
           <w:sz w:val="24"/>
           <w:szCs w:val="24"/>
         </w:rPr>
-        <w:t>É</w:t>
+        <w:t>efetivas</w:t>
       </w:r>
       <w:r>
         <w:rPr>
@@ -2357,46 +2449,48 @@
           <w:sz w:val="24"/>
           <w:szCs w:val="24"/>
         </w:rPr>
+        <w:t xml:space="preserve"> se tornou uma necessidade para garantir um atendimento ágil e otimizado, </w:t>
+      </w:r>
+      <w:r>
+        <w:rPr>
+          <w:rFonts w:ascii="Arial" w:hAnsi="Arial" w:cs="Arial"/>
+          <w:sz w:val="24"/>
+          <w:szCs w:val="24"/>
+        </w:rPr>
+        <w:t xml:space="preserve">podendo </w:t>
+      </w:r>
+      <w:r>
+        <w:rPr>
+          <w:rFonts w:ascii="Arial" w:hAnsi="Arial" w:cs="Arial"/>
+          <w:sz w:val="24"/>
+          <w:szCs w:val="24"/>
+        </w:rPr>
+        <w:t>evita</w:t>
+      </w:r>
+      <w:r>
+        <w:rPr>
+          <w:rFonts w:ascii="Arial" w:hAnsi="Arial" w:cs="Arial"/>
+          <w:sz w:val="24"/>
+          <w:szCs w:val="24"/>
+        </w:rPr>
+        <w:t>r</w:t>
+      </w:r>
+      <w:r>
+        <w:rPr>
+          <w:rFonts w:ascii="Arial" w:hAnsi="Arial" w:cs="Arial"/>
+          <w:sz w:val="24"/>
+          <w:szCs w:val="24"/>
+        </w:rPr>
+        <w:t xml:space="preserve"> perdas financeiras.</w:t>
+      </w:r>
+      <w:r>
+        <w:rPr>
+          <w:rFonts w:ascii="Arial" w:hAnsi="Arial" w:cs="Arial"/>
+          <w:sz w:val="24"/>
+          <w:szCs w:val="24"/>
+        </w:rPr>
         <w:t xml:space="preserve"> </w:t>
       </w:r>
-      <w:r>
-        <w:rPr>
-          <w:rFonts w:ascii="Arial" w:hAnsi="Arial" w:cs="Arial"/>
-          <w:sz w:val="24"/>
-          <w:szCs w:val="24"/>
-        </w:rPr>
-        <w:lastRenderedPageBreak/>
-        <w:t xml:space="preserve">importante ter uma comunicação assertiva com os clientes e funcionários pois com um serviço </w:t>
-      </w:r>
-      <w:r>
-        <w:rPr>
-          <w:rFonts w:ascii="Arial" w:hAnsi="Arial" w:cs="Arial"/>
-          <w:sz w:val="24"/>
-          <w:szCs w:val="24"/>
-        </w:rPr>
-        <w:t>bem-feito</w:t>
-      </w:r>
-      <w:r>
-        <w:rPr>
-          <w:rFonts w:ascii="Arial" w:hAnsi="Arial" w:cs="Arial"/>
-          <w:sz w:val="24"/>
-          <w:szCs w:val="24"/>
-        </w:rPr>
-        <w:t xml:space="preserve">, gera uma fidelidade entre o cliente e a empresa. </w:t>
-      </w:r>
-    </w:p>
-    <w:p>
-      <w:pPr>
-        <w:pStyle w:val="PargrafodaLista"/>
-        <w:spacing w:line="360" w:lineRule="auto"/>
-        <w:ind w:left="0" w:firstLine="567"/>
-        <w:jc w:val="both"/>
-        <w:rPr>
-          <w:rFonts w:ascii="Arial" w:hAnsi="Arial" w:cs="Arial"/>
-          <w:sz w:val="24"/>
-          <w:szCs w:val="24"/>
-        </w:rPr>
-      </w:pPr>
     </w:p>
     <w:p>
       <w:pPr>
@@ -2415,6 +2509,7 @@
           <w:sz w:val="24"/>
           <w:szCs w:val="24"/>
         </w:rPr>
+        <w:lastRenderedPageBreak/>
         <w:t>O problema é a ineficiência na gestão dessas vagas de serviços, a falta de uma solução que melhore o processo de liberação e ocupação dessas vagas compromete o fluxo de trabalho das oficinas e, consequentemente a satisfação dos clientes</w:t>
       </w:r>
       <w:r>
@@ -2553,6 +2648,24 @@
         </w:rPr>
         <w:t xml:space="preserve"> </w:t>
       </w:r>
+    </w:p>
+    <w:p>
+      <w:pPr>
+        <w:spacing w:line="360" w:lineRule="auto"/>
+        <w:jc w:val="both"/>
+        <w:rPr>
+          <w:rFonts w:ascii="Arial" w:hAnsi="Arial" w:cs="Arial"/>
+        </w:rPr>
+      </w:pPr>
+    </w:p>
+    <w:p>
+      <w:pPr>
+        <w:spacing w:line="360" w:lineRule="auto"/>
+        <w:jc w:val="both"/>
+        <w:rPr>
+          <w:rFonts w:ascii="Arial" w:hAnsi="Arial" w:cs="Arial"/>
+        </w:rPr>
+      </w:pPr>
     </w:p>
     <w:p>
       <w:pPr>
@@ -2577,7 +2690,7 @@
           <w:color w:val="auto"/>
         </w:rPr>
       </w:pPr>
-      <w:bookmarkStart w:id="1" w:name="_Toc175935674"/>
+      <w:bookmarkStart w:id="1" w:name="_Toc176435570"/>
       <w:r>
         <w:rPr>
           <w:rFonts w:ascii="Arial" w:hAnsi="Arial" w:cs="Arial"/>
@@ -2596,10 +2709,8 @@
           <w:ilvl w:val="0"/>
           <w:numId w:val="0"/>
         </w:numPr>
-      </w:pPr>
-      <w:r>
-        <w:tab/>
-      </w:r>
+        <w:jc w:val="both"/>
+      </w:pPr>
     </w:p>
     <w:p>
       <w:pPr>
@@ -2619,52 +2730,31 @@
         </w:rPr>
       </w:pPr>
       <w:r>
-        <w:tab/>
-      </w:r>
-      <w:r>
-        <w:rPr>
-          <w:b w:val="0"/>
-          <w:bCs w:val="0"/>
-          <w:sz w:val="24"/>
-          <w:szCs w:val="24"/>
-        </w:rPr>
-        <w:t xml:space="preserve">O projeto tem como objetivo a implementação de sensores de bloqueio nas oficinas mecânicas de concessionarias e tem como frente dar </w:t>
-      </w:r>
-      <w:r>
-        <w:rPr>
-          <w:b w:val="0"/>
-          <w:bCs w:val="0"/>
-          <w:sz w:val="24"/>
-          <w:szCs w:val="24"/>
-        </w:rPr>
-        <w:t>a</w:t>
-      </w:r>
-      <w:r>
-        <w:rPr>
-          <w:b w:val="0"/>
-          <w:bCs w:val="0"/>
-          <w:sz w:val="24"/>
-          <w:szCs w:val="24"/>
-        </w:rPr>
-        <w:t>o nosso cliente informações retirad</w:t>
-      </w:r>
-      <w:r>
-        <w:rPr>
-          <w:b w:val="0"/>
-          <w:bCs w:val="0"/>
-          <w:sz w:val="24"/>
-          <w:szCs w:val="24"/>
-        </w:rPr>
-        <w:t>a</w:t>
-      </w:r>
-      <w:r>
-        <w:rPr>
-          <w:b w:val="0"/>
-          <w:bCs w:val="0"/>
-          <w:sz w:val="24"/>
-          <w:szCs w:val="24"/>
-        </w:rPr>
-        <w:t>s dos sensores, informando o desenvolvimento diário da oficina, fazendo com que possa ocorrer uma melhor otimização das vagas de serviço</w:t>
+        <w:rPr>
+          <w:b w:val="0"/>
+          <w:bCs w:val="0"/>
+          <w:sz w:val="24"/>
+          <w:szCs w:val="24"/>
+        </w:rPr>
+        <w:t xml:space="preserve">O projeto tem como objetivo a implementação de sensores de bloqueio nas oficinas mecânicas de concessionarias </w:t>
+      </w:r>
+      <w:r>
+        <w:rPr>
+          <w:b w:val="0"/>
+          <w:bCs w:val="0"/>
+          <w:sz w:val="24"/>
+          <w:szCs w:val="24"/>
+        </w:rPr>
+        <w:t xml:space="preserve">gerando e exibindo dados para o </w:t>
+      </w:r>
+      <w:r>
+        <w:rPr>
+          <w:b w:val="0"/>
+          <w:bCs w:val="0"/>
+          <w:sz w:val="24"/>
+          <w:szCs w:val="24"/>
+        </w:rPr>
+        <w:t>nosso cliente, informando o desenvolvimento diário da oficina, fazendo com que possa ocorrer uma melhor otimização das vagas de serviço</w:t>
       </w:r>
       <w:r>
         <w:rPr>
@@ -2702,6 +2792,7 @@
           <w:numId w:val="0"/>
         </w:numPr>
         <w:spacing w:line="360" w:lineRule="auto"/>
+        <w:ind w:firstLine="567"/>
         <w:jc w:val="both"/>
         <w:rPr>
           <w:b w:val="0"/>
@@ -2719,7 +2810,7 @@
           <w:numId w:val="0"/>
         </w:numPr>
         <w:spacing w:line="360" w:lineRule="auto"/>
-        <w:ind w:left="720" w:hanging="360"/>
+        <w:ind w:firstLine="567"/>
         <w:jc w:val="both"/>
         <w:rPr>
           <w:b w:val="0"/>
@@ -2737,79 +2828,7 @@
           <w:numId w:val="0"/>
         </w:numPr>
         <w:spacing w:line="360" w:lineRule="auto"/>
-        <w:ind w:left="720" w:hanging="360"/>
-        <w:jc w:val="both"/>
-        <w:rPr>
-          <w:b w:val="0"/>
-          <w:bCs w:val="0"/>
-          <w:sz w:val="24"/>
-          <w:szCs w:val="24"/>
-        </w:rPr>
-      </w:pPr>
-    </w:p>
-    <w:p>
-      <w:pPr>
-        <w:pStyle w:val="Estilo1"/>
-        <w:numPr>
-          <w:ilvl w:val="0"/>
-          <w:numId w:val="0"/>
-        </w:numPr>
-        <w:spacing w:line="360" w:lineRule="auto"/>
-        <w:ind w:left="720" w:hanging="360"/>
-        <w:jc w:val="both"/>
-        <w:rPr>
-          <w:b w:val="0"/>
-          <w:bCs w:val="0"/>
-          <w:sz w:val="24"/>
-          <w:szCs w:val="24"/>
-        </w:rPr>
-      </w:pPr>
-    </w:p>
-    <w:p>
-      <w:pPr>
-        <w:pStyle w:val="Estilo1"/>
-        <w:numPr>
-          <w:ilvl w:val="0"/>
-          <w:numId w:val="0"/>
-        </w:numPr>
-        <w:spacing w:line="360" w:lineRule="auto"/>
-        <w:ind w:left="720" w:hanging="360"/>
-        <w:jc w:val="both"/>
-        <w:rPr>
-          <w:b w:val="0"/>
-          <w:bCs w:val="0"/>
-          <w:sz w:val="24"/>
-          <w:szCs w:val="24"/>
-        </w:rPr>
-      </w:pPr>
-    </w:p>
-    <w:p>
-      <w:pPr>
-        <w:pStyle w:val="Estilo1"/>
-        <w:numPr>
-          <w:ilvl w:val="0"/>
-          <w:numId w:val="0"/>
-        </w:numPr>
-        <w:spacing w:line="360" w:lineRule="auto"/>
-        <w:ind w:left="720" w:hanging="360"/>
-        <w:jc w:val="both"/>
-        <w:rPr>
-          <w:b w:val="0"/>
-          <w:bCs w:val="0"/>
-          <w:sz w:val="24"/>
-          <w:szCs w:val="24"/>
-        </w:rPr>
-      </w:pPr>
-    </w:p>
-    <w:p>
-      <w:pPr>
-        <w:pStyle w:val="Estilo1"/>
-        <w:numPr>
-          <w:ilvl w:val="0"/>
-          <w:numId w:val="0"/>
-        </w:numPr>
-        <w:spacing w:line="360" w:lineRule="auto"/>
-        <w:ind w:left="720" w:hanging="360"/>
+        <w:ind w:firstLine="567"/>
         <w:jc w:val="both"/>
         <w:rPr>
           <w:b w:val="0"/>
@@ -2833,7 +2852,7 @@
           <w:color w:val="auto"/>
         </w:rPr>
       </w:pPr>
-      <w:bookmarkStart w:id="2" w:name="_Toc175935675"/>
+      <w:bookmarkStart w:id="2" w:name="_Toc176435571"/>
       <w:r>
         <w:rPr>
           <w:rFonts w:ascii="Arial" w:hAnsi="Arial" w:cs="Arial"/>
@@ -2841,7 +2860,6 @@
           <w:bCs/>
           <w:color w:val="auto"/>
         </w:rPr>
-        <w:lastRenderedPageBreak/>
         <w:t>Justificativa</w:t>
       </w:r>
       <w:bookmarkEnd w:id="2"/>
@@ -2899,7 +2917,7 @@
           <w:sz w:val="24"/>
           <w:szCs w:val="24"/>
         </w:rPr>
-        <w:t xml:space="preserve">A expansão do setor automobilístico brasileiro trouxe desafios para as oficinas mecânicas de concessionárias, incluindo a gestão das vagas de serviço, o que impacta diretamente a eficiência da operação e a satisfação dos clientes. Quando se trata de preços, por exemplo, se em um único dia o cliente perder dois serviços de manutenção básica, como troca de óleo, filtro de óleo, filtro de cabine, filtro de ar e filtro de combustível, o valor da perda pode chegar a R$ 800,00 por veículo, totalizando R$ 1.600,00. Com nosso sistema de monitoramento, </w:t>
+        <w:t>Tratando</w:t>
       </w:r>
       <w:r>
         <w:rPr>
@@ -2907,7 +2925,104 @@
           <w:sz w:val="24"/>
           <w:szCs w:val="24"/>
         </w:rPr>
-        <w:t>nosso cliente</w:t>
+        <w:t xml:space="preserve"> de preços</w:t>
+      </w:r>
+      <w:r>
+        <w:rPr>
+          <w:rFonts w:ascii="Arial" w:hAnsi="Arial" w:cs="Arial"/>
+          <w:sz w:val="24"/>
+          <w:szCs w:val="24"/>
+        </w:rPr>
+        <w:t xml:space="preserve">, </w:t>
+      </w:r>
+      <w:r>
+        <w:rPr>
+          <w:rFonts w:ascii="Arial" w:hAnsi="Arial" w:cs="Arial"/>
+          <w:sz w:val="24"/>
+          <w:szCs w:val="24"/>
+        </w:rPr>
+        <w:t xml:space="preserve">se em um único dia o cliente perder dois serviços de manutenção básica, </w:t>
+      </w:r>
+      <w:r>
+        <w:rPr>
+          <w:rFonts w:ascii="Arial" w:hAnsi="Arial" w:cs="Arial"/>
+          <w:sz w:val="24"/>
+          <w:szCs w:val="24"/>
+        </w:rPr>
+        <w:t>que consiste na</w:t>
+      </w:r>
+      <w:r>
+        <w:rPr>
+          <w:rFonts w:ascii="Arial" w:hAnsi="Arial" w:cs="Arial"/>
+          <w:sz w:val="24"/>
+          <w:szCs w:val="24"/>
+        </w:rPr>
+        <w:t xml:space="preserve"> troca de óleo, filtro de óleo, filtro de cabine, filtro de ar e filtro de combustível,</w:t>
+      </w:r>
+      <w:r>
+        <w:rPr>
+          <w:rFonts w:ascii="Arial" w:hAnsi="Arial" w:cs="Arial"/>
+          <w:sz w:val="24"/>
+          <w:szCs w:val="24"/>
+        </w:rPr>
+        <w:t xml:space="preserve"> a </w:t>
+      </w:r>
+      <w:r>
+        <w:rPr>
+          <w:rFonts w:ascii="Arial" w:hAnsi="Arial" w:cs="Arial"/>
+          <w:sz w:val="24"/>
+          <w:szCs w:val="24"/>
+        </w:rPr>
+        <w:t xml:space="preserve">perda pode chegar a R$ 800,00 por veículo, </w:t>
+      </w:r>
+      <w:r>
+        <w:rPr>
+          <w:rFonts w:ascii="Arial" w:hAnsi="Arial" w:cs="Arial"/>
+          <w:sz w:val="24"/>
+          <w:szCs w:val="24"/>
+        </w:rPr>
+        <w:t xml:space="preserve">o que </w:t>
+      </w:r>
+      <w:r>
+        <w:rPr>
+          <w:rFonts w:ascii="Arial" w:hAnsi="Arial" w:cs="Arial"/>
+          <w:sz w:val="24"/>
+          <w:szCs w:val="24"/>
+        </w:rPr>
+        <w:t>totaliza</w:t>
+      </w:r>
+      <w:r>
+        <w:rPr>
+          <w:rFonts w:ascii="Arial" w:hAnsi="Arial" w:cs="Arial"/>
+          <w:sz w:val="24"/>
+          <w:szCs w:val="24"/>
+        </w:rPr>
+        <w:t>ria</w:t>
+      </w:r>
+      <w:r>
+        <w:rPr>
+          <w:rFonts w:ascii="Arial" w:hAnsi="Arial" w:cs="Arial"/>
+          <w:sz w:val="24"/>
+          <w:szCs w:val="24"/>
+        </w:rPr>
+        <w:t xml:space="preserve"> R$ 1.600,00. Com nosso sistema de monitoramento, </w:t>
+      </w:r>
+      <w:r>
+        <w:rPr>
+          <w:rFonts w:ascii="Arial" w:hAnsi="Arial" w:cs="Arial"/>
+          <w:sz w:val="24"/>
+          <w:szCs w:val="24"/>
+        </w:rPr>
+        <w:t xml:space="preserve">nosso </w:t>
+      </w:r>
+      <w:r>
+        <w:rPr>
+          <w:rFonts w:ascii="Arial" w:hAnsi="Arial" w:cs="Arial"/>
+          <w:sz w:val="24"/>
+          <w:szCs w:val="24"/>
+        </w:rPr>
+        <w:lastRenderedPageBreak/>
+        <w:t>cliente</w:t>
       </w:r>
       <w:r>
         <w:rPr>
@@ -2950,7 +3065,7 @@
           <w:color w:val="auto"/>
         </w:rPr>
       </w:pPr>
-      <w:bookmarkStart w:id="3" w:name="_Toc175935676"/>
+      <w:bookmarkStart w:id="3" w:name="_Toc176435572"/>
       <w:r>
         <w:rPr>
           <w:rFonts w:ascii="Arial" w:hAnsi="Arial" w:cs="Arial"/>
@@ -2979,7 +3094,7 @@
           <w:szCs w:val="24"/>
         </w:rPr>
       </w:pPr>
-      <w:bookmarkStart w:id="4" w:name="_Toc175935677"/>
+      <w:bookmarkStart w:id="4" w:name="_Toc176435573"/>
       <w:r>
         <w:rPr>
           <w:rFonts w:ascii="Arial" w:hAnsi="Arial" w:cs="Arial"/>
@@ -3195,7 +3310,7 @@
           <w:szCs w:val="24"/>
         </w:rPr>
       </w:pPr>
-      <w:bookmarkStart w:id="5" w:name="_Toc175935678"/>
+      <w:bookmarkStart w:id="5" w:name="_Toc176435574"/>
       <w:r>
         <w:rPr>
           <w:rFonts w:ascii="Arial" w:hAnsi="Arial" w:cs="Arial"/>
@@ -3383,7 +3498,7 @@
           <w:szCs w:val="24"/>
         </w:rPr>
       </w:pPr>
-      <w:bookmarkStart w:id="6" w:name="_Toc175935679"/>
+      <w:bookmarkStart w:id="6" w:name="_Toc176435575"/>
       <w:r>
         <w:rPr>
           <w:rFonts w:ascii="Arial" w:hAnsi="Arial" w:cs="Arial"/>
@@ -3555,6 +3670,15 @@
         </w:rPr>
         <w:t xml:space="preserve">Calculadora Financeira </w:t>
       </w:r>
+      <w:r>
+        <w:rPr>
+          <w:b w:val="0"/>
+          <w:bCs w:val="0"/>
+          <w:sz w:val="24"/>
+          <w:szCs w:val="24"/>
+        </w:rPr>
+        <w:t>(Simulador Financeiro)</w:t>
+      </w:r>
     </w:p>
     <w:p>
       <w:pPr>
@@ -3701,6 +3825,7 @@
           <w:sz w:val="24"/>
           <w:szCs w:val="24"/>
         </w:rPr>
+        <w:lastRenderedPageBreak/>
         <w:t>Setup de Client de Virtualização</w:t>
       </w:r>
     </w:p>
@@ -3825,7 +3950,7 @@
           <w:szCs w:val="24"/>
         </w:rPr>
       </w:pPr>
-      <w:bookmarkStart w:id="7" w:name="_Toc175935680"/>
+      <w:bookmarkStart w:id="7" w:name="_Toc176435576"/>
       <w:r>
         <w:rPr>
           <w:rFonts w:ascii="Arial" w:hAnsi="Arial" w:cs="Arial"/>
@@ -4396,7 +4521,7 @@
           <w:szCs w:val="24"/>
         </w:rPr>
       </w:pPr>
-      <w:bookmarkStart w:id="8" w:name="_Toc175935681"/>
+      <w:bookmarkStart w:id="8" w:name="_Toc176435577"/>
       <w:r>
         <w:rPr>
           <w:rFonts w:ascii="Arial" w:hAnsi="Arial" w:cs="Arial"/>
@@ -4765,7 +4890,7 @@
           <w:szCs w:val="24"/>
         </w:rPr>
       </w:pPr>
-      <w:bookmarkStart w:id="9" w:name="_Toc175935682"/>
+      <w:bookmarkStart w:id="9" w:name="_Toc176435578"/>
       <w:r>
         <w:rPr>
           <w:rFonts w:ascii="Arial" w:hAnsi="Arial" w:cs="Arial"/>
@@ -5010,6 +5135,7 @@
           <w:sz w:val="24"/>
           <w:szCs w:val="24"/>
         </w:rPr>
+        <w:lastRenderedPageBreak/>
         <w:t>Sensores de bloqueio;</w:t>
       </w:r>
     </w:p>
@@ -5206,6 +5332,60 @@
         <w:pStyle w:val="Estilo1"/>
         <w:numPr>
           <w:ilvl w:val="0"/>
+          <w:numId w:val="19"/>
+        </w:numPr>
+        <w:spacing w:line="360" w:lineRule="auto"/>
+        <w:ind w:left="2127" w:hanging="284"/>
+        <w:jc w:val="both"/>
+        <w:rPr>
+          <w:b w:val="0"/>
+          <w:bCs w:val="0"/>
+          <w:sz w:val="24"/>
+          <w:szCs w:val="24"/>
+        </w:rPr>
+      </w:pPr>
+      <w:r>
+        <w:rPr>
+          <w:b w:val="0"/>
+          <w:bCs w:val="0"/>
+          <w:sz w:val="24"/>
+          <w:szCs w:val="24"/>
+        </w:rPr>
+        <w:t>Fonte de Alimentação;</w:t>
+      </w:r>
+    </w:p>
+    <w:p>
+      <w:pPr>
+        <w:pStyle w:val="Estilo1"/>
+        <w:numPr>
+          <w:ilvl w:val="0"/>
+          <w:numId w:val="19"/>
+        </w:numPr>
+        <w:spacing w:line="360" w:lineRule="auto"/>
+        <w:ind w:left="2127" w:hanging="284"/>
+        <w:jc w:val="both"/>
+        <w:rPr>
+          <w:b w:val="0"/>
+          <w:bCs w:val="0"/>
+          <w:sz w:val="24"/>
+          <w:szCs w:val="24"/>
+        </w:rPr>
+      </w:pPr>
+      <w:r>
+        <w:rPr>
+          <w:b w:val="0"/>
+          <w:bCs w:val="0"/>
+          <w:sz w:val="24"/>
+          <w:szCs w:val="24"/>
+        </w:rPr>
+        <w:t>Componentes Elétricos (cabos);</w:t>
+      </w:r>
+    </w:p>
+    <w:p>
+      <w:pPr>
+        <w:pStyle w:val="Estilo1"/>
+        <w:numPr>
+          <w:ilvl w:val="0"/>
           <w:numId w:val="0"/>
         </w:numPr>
         <w:spacing w:line="360" w:lineRule="auto"/>
@@ -5252,7 +5432,7 @@
           <w:szCs w:val="24"/>
         </w:rPr>
       </w:pPr>
-      <w:bookmarkStart w:id="10" w:name="_Toc175935683"/>
+      <w:bookmarkStart w:id="10" w:name="_Toc176435579"/>
       <w:r>
         <w:rPr>
           <w:rFonts w:ascii="Arial" w:hAnsi="Arial" w:cs="Arial"/>
@@ -5589,7 +5769,6 @@
           <w:sz w:val="24"/>
           <w:szCs w:val="24"/>
         </w:rPr>
-        <w:lastRenderedPageBreak/>
         <w:t xml:space="preserve">Conformidade </w:t>
       </w:r>
       <w:r>
@@ -5656,7 +5835,7 @@
         </w:rPr>
         <w:t xml:space="preserve"> </w:t>
       </w:r>
-      <w:bookmarkStart w:id="11" w:name="_Toc175935684"/>
+      <w:bookmarkStart w:id="11" w:name="_Toc176435580"/>
       <w:r>
         <w:rPr>
           <w:rFonts w:ascii="Arial" w:hAnsi="Arial" w:cs="Arial"/>
@@ -5798,7 +5977,7 @@
         </w:rPr>
         <w:t xml:space="preserve"> </w:t>
       </w:r>
-      <w:bookmarkStart w:id="12" w:name="_Toc175935685"/>
+      <w:bookmarkStart w:id="12" w:name="_Toc176435581"/>
       <w:r>
         <w:rPr>
           <w:rFonts w:ascii="Arial" w:hAnsi="Arial" w:cs="Arial"/>
@@ -5882,7 +6061,25 @@
           <w:sz w:val="24"/>
           <w:szCs w:val="24"/>
         </w:rPr>
-        <w:t xml:space="preserve">Cliente deve ter acesso a internet Wi-Fi ou dados moveis de </w:t>
+        <w:t xml:space="preserve">Cliente deve ter acesso a internet </w:t>
+      </w:r>
+      <w:r>
+        <w:rPr>
+          <w:b w:val="0"/>
+          <w:bCs w:val="0"/>
+          <w:sz w:val="24"/>
+          <w:szCs w:val="24"/>
+        </w:rPr>
+        <w:t xml:space="preserve">via </w:t>
+      </w:r>
+      <w:r>
+        <w:rPr>
+          <w:b w:val="0"/>
+          <w:bCs w:val="0"/>
+          <w:sz w:val="24"/>
+          <w:szCs w:val="24"/>
+        </w:rPr>
+        <w:t xml:space="preserve">Wi-Fi ou dados moveis de </w:t>
       </w:r>
       <w:r>
         <w:rPr>
@@ -6039,7 +6236,7 @@
         </w:rPr>
         <w:t xml:space="preserve">   </w:t>
       </w:r>
-      <w:bookmarkStart w:id="13" w:name="_Toc175935686"/>
+      <w:bookmarkStart w:id="13" w:name="_Toc176435582"/>
       <w:r>
         <w:rPr>
           <w:rFonts w:ascii="Arial" w:hAnsi="Arial" w:cs="Arial"/>
@@ -6133,6 +6330,15 @@
           <w:szCs w:val="24"/>
         </w:rPr>
         <w:t>;</w:t>
+      </w:r>
+      <w:r>
+        <w:rPr>
+          <w:b w:val="0"/>
+          <w:bCs w:val="0"/>
+          <w:sz w:val="24"/>
+          <w:szCs w:val="24"/>
+        </w:rPr>
+        <w:t>s</w:t>
       </w:r>
     </w:p>
     <w:p>
@@ -10722,7 +10928,12 @@
 </file>
 
 <file path=customXml/item1.xml><?xml version="1.0" encoding="utf-8"?>
-<b:Sources xmlns:b="http://schemas.openxmlformats.org/officeDocument/2006/bibliography" xmlns="http://schemas.openxmlformats.org/officeDocument/2006/bibliography" SelectedStyle="\APASixthEditionOfficeOnline.xsl" StyleName="APA" Version="6"/>
+<?mso-contentType ?>
+<FormTemplates xmlns="http://schemas.microsoft.com/sharepoint/v3/contenttype/forms">
+  <Display>DocumentLibraryForm</Display>
+  <Edit>DocumentLibraryForm</Edit>
+  <New>DocumentLibraryForm</New>
+</FormTemplates>
 </file>
 
 <file path=customXml/item2.xml><?xml version="1.0" encoding="utf-8"?>
@@ -10902,12 +11113,7 @@
 </file>
 
 <file path=customXml/item3.xml><?xml version="1.0" encoding="utf-8"?>
-<?mso-contentType ?>
-<FormTemplates xmlns="http://schemas.microsoft.com/sharepoint/v3/contenttype/forms">
-  <Display>DocumentLibraryForm</Display>
-  <Edit>DocumentLibraryForm</Edit>
-  <New>DocumentLibraryForm</New>
-</FormTemplates>
+<b:Sources xmlns:b="http://schemas.openxmlformats.org/officeDocument/2006/bibliography" xmlns="http://schemas.openxmlformats.org/officeDocument/2006/bibliography" SelectedStyle="\APASixthEditionOfficeOnline.xsl" StyleName="APA" Version="6"/>
 </file>
 
 <file path=customXml/item4.xml><?xml version="1.0" encoding="utf-8"?>
@@ -10917,9 +11123,9 @@
 </file>
 
 <file path=customXml/itemProps1.xml><?xml version="1.0" encoding="utf-8"?>
-<ds:datastoreItem xmlns:ds="http://schemas.openxmlformats.org/officeDocument/2006/customXml" ds:itemID="{DC381E12-EFE9-4EC9-9E7B-E66A93D5E7E7}">
+<ds:datastoreItem xmlns:ds="http://schemas.openxmlformats.org/officeDocument/2006/customXml" ds:itemID="{62F309F7-3484-4C89-8D5D-54CE8F4B431D}">
   <ds:schemaRefs>
-    <ds:schemaRef ds:uri="http://schemas.openxmlformats.org/officeDocument/2006/bibliography"/>
+    <ds:schemaRef ds:uri="http://schemas.microsoft.com/sharepoint/v3/contenttype/forms"/>
   </ds:schemaRefs>
 </ds:datastoreItem>
 </file>
@@ -10943,9 +11149,9 @@
 </file>
 
 <file path=customXml/itemProps3.xml><?xml version="1.0" encoding="utf-8"?>
-<ds:datastoreItem xmlns:ds="http://schemas.openxmlformats.org/officeDocument/2006/customXml" ds:itemID="{62F309F7-3484-4C89-8D5D-54CE8F4B431D}">
+<ds:datastoreItem xmlns:ds="http://schemas.openxmlformats.org/officeDocument/2006/customXml" ds:itemID="{DC381E12-EFE9-4EC9-9E7B-E66A93D5E7E7}">
   <ds:schemaRefs>
-    <ds:schemaRef ds:uri="http://schemas.microsoft.com/sharepoint/v3/contenttype/forms"/>
+    <ds:schemaRef ds:uri="http://schemas.openxmlformats.org/officeDocument/2006/bibliography"/>
   </ds:schemaRefs>
 </ds:datastoreItem>
 </file>

</xml_diff>

<commit_message>
corrigindo alguns termos e palavras
</commit_message>
<xml_diff>
--- a/documentacao/TI-Documentação-Grupo8.docx
+++ b/documentacao/TI-Documentação-Grupo8.docx
@@ -1,6 +1,6 @@
 
 <file path=word/document.xml><?xml version="1.0" encoding="utf-8"?>
-<w:document xmlns:wpc="http://schemas.microsoft.com/office/word/2010/wordprocessingCanvas" xmlns:cx="http://schemas.microsoft.com/office/drawing/2014/chartex" xmlns:cx1="http://schemas.microsoft.com/office/drawing/2015/9/8/chartex" xmlns:cx2="http://schemas.microsoft.com/office/drawing/2015/10/21/chartex" xmlns:cx3="http://schemas.microsoft.com/office/drawing/2016/5/9/chartex" xmlns:cx4="http://schemas.microsoft.com/office/drawing/2016/5/10/chartex" xmlns:cx5="http://schemas.microsoft.com/office/drawing/2016/5/11/chartex" xmlns:cx6="http://schemas.microsoft.com/office/drawing/2016/5/12/chartex" xmlns:cx7="http://schemas.microsoft.com/office/drawing/2016/5/13/chartex" xmlns:cx8="http://schemas.microsoft.com/office/drawing/2016/5/14/chartex" xmlns:mc="http://schemas.openxmlformats.org/markup-compatibility/2006" xmlns:aink="http://schemas.microsoft.com/office/drawing/2016/ink" xmlns:am3d="http://schemas.microsoft.com/office/drawing/2017/model3d" xmlns:o="urn:schemas-microsoft-com:office:office" xmlns:oel="http://schemas.microsoft.com/office/2019/extlst" xmlns:r="http://schemas.openxmlformats.org/officeDocument/2006/relationships" xmlns:m="http://schemas.openxmlformats.org/officeDocument/2006/math" xmlns:v="urn:schemas-microsoft-com:vml" xmlns:wp14="http://schemas.microsoft.com/office/word/2010/wordprocessingDrawing" xmlns:wp="http://schemas.openxmlformats.org/drawingml/2006/wordprocessingDrawing" xmlns:w10="urn:schemas-microsoft-com:office:word" xmlns:w="http://schemas.openxmlformats.org/wordprocessingml/2006/main" xmlns:w14="http://schemas.microsoft.com/office/word/2010/wordml" xmlns:w15="http://schemas.microsoft.com/office/word/2012/wordml" xmlns:w16cex="http://schemas.microsoft.com/office/word/2018/wordml/cex" xmlns:w16cid="http://schemas.microsoft.com/office/word/2016/wordml/cid" xmlns:w16="http://schemas.microsoft.com/office/word/2018/wordml" xmlns:w16du="http://schemas.microsoft.com/office/word/2023/wordml/word16du" xmlns:w16sdtdh="http://schemas.microsoft.com/office/word/2020/wordml/sdtdatahash" xmlns:w16se="http://schemas.microsoft.com/office/word/2015/wordml/symex" xmlns:wpg="http://schemas.microsoft.com/office/word/2010/wordprocessingGroup" xmlns:wpi="http://schemas.microsoft.com/office/word/2010/wordprocessingInk" xmlns:wne="http://schemas.microsoft.com/office/word/2006/wordml" xmlns:wps="http://schemas.microsoft.com/office/word/2010/wordprocessingShape" mc:Ignorable="w14 w15 w16se w16cid w16 w16cex w16sdtdh w16du wp14">
+<w:document xmlns:wpc="http://schemas.microsoft.com/office/word/2010/wordprocessingCanvas" xmlns:cx="http://schemas.microsoft.com/office/drawing/2014/chartex" xmlns:cx1="http://schemas.microsoft.com/office/drawing/2015/9/8/chartex" xmlns:cx2="http://schemas.microsoft.com/office/drawing/2015/10/21/chartex" xmlns:cx3="http://schemas.microsoft.com/office/drawing/2016/5/9/chartex" xmlns:cx4="http://schemas.microsoft.com/office/drawing/2016/5/10/chartex" xmlns:cx5="http://schemas.microsoft.com/office/drawing/2016/5/11/chartex" xmlns:cx6="http://schemas.microsoft.com/office/drawing/2016/5/12/chartex" xmlns:cx7="http://schemas.microsoft.com/office/drawing/2016/5/13/chartex" xmlns:cx8="http://schemas.microsoft.com/office/drawing/2016/5/14/chartex" xmlns:mc="http://schemas.openxmlformats.org/markup-compatibility/2006" xmlns:aink="http://schemas.microsoft.com/office/drawing/2016/ink" xmlns:am3d="http://schemas.microsoft.com/office/drawing/2017/model3d" xmlns:o="urn:schemas-microsoft-com:office:office" xmlns:r="http://schemas.openxmlformats.org/officeDocument/2006/relationships" xmlns:m="http://schemas.openxmlformats.org/officeDocument/2006/math" xmlns:v="urn:schemas-microsoft-com:vml" xmlns:wp14="http://schemas.microsoft.com/office/word/2010/wordprocessingDrawing" xmlns:wp="http://schemas.openxmlformats.org/drawingml/2006/wordprocessingDrawing" xmlns:w10="urn:schemas-microsoft-com:office:word" xmlns:w="http://schemas.openxmlformats.org/wordprocessingml/2006/main" xmlns:w14="http://schemas.microsoft.com/office/word/2010/wordml" xmlns:w15="http://schemas.microsoft.com/office/word/2012/wordml" xmlns:w16cex="http://schemas.microsoft.com/office/word/2018/wordml/cex" xmlns:w16cid="http://schemas.microsoft.com/office/word/2016/wordml/cid" xmlns:w16="http://schemas.microsoft.com/office/word/2018/wordml" xmlns:w16se="http://schemas.microsoft.com/office/word/2015/wordml/symex" xmlns:wpg="http://schemas.microsoft.com/office/word/2010/wordprocessingGroup" xmlns:wpi="http://schemas.microsoft.com/office/word/2010/wordprocessingInk" xmlns:wne="http://schemas.microsoft.com/office/word/2006/wordml" xmlns:wps="http://schemas.microsoft.com/office/word/2010/wordprocessingShape" mc:Ignorable="w14 w15 w16se w16cid w16 w16cex wp14">
   <w:body>
     <w:p>
       <w:pPr>
@@ -258,7 +258,19 @@
         <w:rPr>
           <w:rFonts w:ascii="Arial" w:eastAsia="Arial" w:hAnsi="Arial" w:cs="Arial"/>
         </w:rPr>
-        <w:t xml:space="preserve"> De </w:t>
+        <w:t xml:space="preserve"> </w:t>
+      </w:r>
+      <w:r>
+        <w:rPr>
+          <w:rFonts w:ascii="Arial" w:eastAsia="Arial" w:hAnsi="Arial" w:cs="Arial"/>
+        </w:rPr>
+        <w:t>d</w:t>
+      </w:r>
+      <w:r>
+        <w:rPr>
+          <w:rFonts w:ascii="Arial" w:eastAsia="Arial" w:hAnsi="Arial" w:cs="Arial"/>
+        </w:rPr>
+        <w:t xml:space="preserve">e </w:t>
       </w:r>
       <w:r>
         <w:rPr>
@@ -984,27 +996,7 @@
                 <w:bCs/>
                 <w:noProof/>
               </w:rPr>
-              <w:t>Esco</w:t>
-            </w:r>
-            <w:r>
-              <w:rPr>
-                <w:rStyle w:val="Hyperlink"/>
-                <w:rFonts w:ascii="Arial" w:hAnsi="Arial" w:cs="Arial"/>
-                <w:b/>
-                <w:bCs/>
-                <w:noProof/>
-              </w:rPr>
-              <w:t>p</w:t>
-            </w:r>
-            <w:r>
-              <w:rPr>
-                <w:rStyle w:val="Hyperlink"/>
-                <w:rFonts w:ascii="Arial" w:hAnsi="Arial" w:cs="Arial"/>
-                <w:b/>
-                <w:bCs/>
-                <w:noProof/>
-              </w:rPr>
-              <w:t>o</w:t>
+              <w:t>Escopo</w:t>
             </w:r>
             <w:r>
               <w:rPr>
@@ -2401,7 +2393,31 @@
           <w:sz w:val="24"/>
           <w:szCs w:val="24"/>
         </w:rPr>
-        <w:t>As oficinas mecânicas de concessionárias enfrentam uma série de desafios relacionados a otimização do uso de vagas para serviço.</w:t>
+        <w:t xml:space="preserve">As oficinas mecânicas de concessionárias enfrentam uma série de desafios relacionados a otimização do uso de </w:t>
+      </w:r>
+      <w:r>
+        <w:rPr>
+          <w:rFonts w:ascii="Arial" w:hAnsi="Arial" w:cs="Arial"/>
+          <w:sz w:val="24"/>
+          <w:szCs w:val="24"/>
+        </w:rPr>
+        <w:t>boxe</w:t>
+      </w:r>
+      <w:r>
+        <w:rPr>
+          <w:rFonts w:ascii="Arial" w:hAnsi="Arial" w:cs="Arial"/>
+          <w:sz w:val="24"/>
+          <w:szCs w:val="24"/>
+        </w:rPr>
+        <w:t>s</w:t>
+      </w:r>
+      <w:r>
+        <w:rPr>
+          <w:rFonts w:ascii="Arial" w:hAnsi="Arial" w:cs="Arial"/>
+          <w:sz w:val="24"/>
+          <w:szCs w:val="24"/>
+        </w:rPr>
+        <w:t xml:space="preserve"> para serviço.</w:t>
       </w:r>
       <w:r>
         <w:rPr>
@@ -2510,7 +2526,55 @@
           <w:szCs w:val="24"/>
         </w:rPr>
         <w:lastRenderedPageBreak/>
-        <w:t>O problema é a ineficiência na gestão dessas vagas de serviços, a falta de uma solução que melhore o processo de liberação e ocupação dessas vagas compromete o fluxo de trabalho das oficinas e, consequentemente a satisfação dos clientes</w:t>
+        <w:t>O problema é a ineficiência na gestão dess</w:t>
+      </w:r>
+      <w:r>
+        <w:rPr>
+          <w:rFonts w:ascii="Arial" w:hAnsi="Arial" w:cs="Arial"/>
+          <w:sz w:val="24"/>
+          <w:szCs w:val="24"/>
+        </w:rPr>
+        <w:t>e</w:t>
+      </w:r>
+      <w:r>
+        <w:rPr>
+          <w:rFonts w:ascii="Arial" w:hAnsi="Arial" w:cs="Arial"/>
+          <w:sz w:val="24"/>
+          <w:szCs w:val="24"/>
+        </w:rPr>
+        <w:t xml:space="preserve">s </w:t>
+      </w:r>
+      <w:r>
+        <w:rPr>
+          <w:rFonts w:ascii="Arial" w:hAnsi="Arial" w:cs="Arial"/>
+          <w:sz w:val="24"/>
+          <w:szCs w:val="24"/>
+        </w:rPr>
+        <w:t xml:space="preserve">boxes </w:t>
+      </w:r>
+      <w:r>
+        <w:rPr>
+          <w:rFonts w:ascii="Arial" w:hAnsi="Arial" w:cs="Arial"/>
+          <w:sz w:val="24"/>
+          <w:szCs w:val="24"/>
+        </w:rPr>
+        <w:t>de serviços, a falta de uma solução que melhore o processo de liberação e ocupação</w:t>
+      </w:r>
+      <w:r>
+        <w:rPr>
+          <w:rFonts w:ascii="Arial" w:hAnsi="Arial" w:cs="Arial"/>
+          <w:sz w:val="24"/>
+          <w:szCs w:val="24"/>
+        </w:rPr>
+        <w:t>,</w:t>
+      </w:r>
+      <w:r>
+        <w:rPr>
+          <w:rFonts w:ascii="Arial" w:hAnsi="Arial" w:cs="Arial"/>
+          <w:sz w:val="24"/>
+          <w:szCs w:val="24"/>
+        </w:rPr>
+        <w:t xml:space="preserve"> compromete o fluxo de trabalho das oficinas e, consequentemente a satisfação dos clientes</w:t>
       </w:r>
       <w:r>
         <w:rPr>
@@ -2550,7 +2614,39 @@
           <w:sz w:val="24"/>
           <w:szCs w:val="24"/>
         </w:rPr>
-        <w:t xml:space="preserve"> as vagas de serviço para que tenha uma melhora na eficiência operacional</w:t>
+        <w:t xml:space="preserve"> a</w:t>
+      </w:r>
+      <w:r>
+        <w:rPr>
+          <w:rFonts w:ascii="Arial" w:hAnsi="Arial" w:cs="Arial"/>
+          <w:sz w:val="24"/>
+          <w:szCs w:val="24"/>
+        </w:rPr>
+        <w:t>o</w:t>
+      </w:r>
+      <w:r>
+        <w:rPr>
+          <w:rFonts w:ascii="Arial" w:hAnsi="Arial" w:cs="Arial"/>
+          <w:sz w:val="24"/>
+          <w:szCs w:val="24"/>
+        </w:rPr>
+        <w:t xml:space="preserve">s </w:t>
+      </w:r>
+      <w:r>
+        <w:rPr>
+          <w:rFonts w:ascii="Arial" w:hAnsi="Arial" w:cs="Arial"/>
+          <w:sz w:val="24"/>
+          <w:szCs w:val="24"/>
+        </w:rPr>
+        <w:t>boxe</w:t>
+      </w:r>
+      <w:r>
+        <w:rPr>
+          <w:rFonts w:ascii="Arial" w:hAnsi="Arial" w:cs="Arial"/>
+          <w:sz w:val="24"/>
+          <w:szCs w:val="24"/>
+        </w:rPr>
+        <w:t>s de serviço para que tenha uma melhora na eficiência operacional</w:t>
       </w:r>
       <w:r>
         <w:rPr>
@@ -2614,7 +2710,7 @@
           <w:sz w:val="24"/>
           <w:szCs w:val="24"/>
         </w:rPr>
-        <w:t>Os afetados estão principalmente os clientes, pois essa demora em atendimento, má organização, falta de serviço qualificado</w:t>
+        <w:t>Os afetados são principalmente os clientes, pois essa demora em atendimento, má organização, falta de serviço qualificado</w:t>
       </w:r>
       <w:r>
         <w:rPr>
@@ -2630,23 +2726,55 @@
           <w:sz w:val="24"/>
           <w:szCs w:val="24"/>
         </w:rPr>
-        <w:t xml:space="preserve">impacta na experiencia do cliente. A gestão com uso da tecnologia irá agregar </w:t>
-      </w:r>
-      <w:r>
-        <w:rPr>
-          <w:rFonts w:ascii="Arial" w:hAnsi="Arial" w:cs="Arial"/>
-          <w:sz w:val="24"/>
-          <w:szCs w:val="24"/>
-        </w:rPr>
-        <w:t>em uma melhora da experiencia do cliente, gestores e funcionários da empresa</w:t>
-      </w:r>
-      <w:r>
-        <w:rPr>
-          <w:rFonts w:ascii="Arial" w:hAnsi="Arial" w:cs="Arial"/>
-          <w:sz w:val="24"/>
-          <w:szCs w:val="24"/>
-        </w:rPr>
-        <w:t xml:space="preserve"> </w:t>
+        <w:t xml:space="preserve">impacta na experiencia do cliente. A gestão com </w:t>
+      </w:r>
+      <w:r>
+        <w:rPr>
+          <w:rFonts w:ascii="Arial" w:hAnsi="Arial" w:cs="Arial"/>
+          <w:sz w:val="24"/>
+          <w:szCs w:val="24"/>
+        </w:rPr>
+        <w:t xml:space="preserve">o </w:t>
+      </w:r>
+      <w:r>
+        <w:rPr>
+          <w:rFonts w:ascii="Arial" w:hAnsi="Arial" w:cs="Arial"/>
+          <w:sz w:val="24"/>
+          <w:szCs w:val="24"/>
+        </w:rPr>
+        <w:t xml:space="preserve">uso da tecnologia irá agregar </w:t>
+      </w:r>
+      <w:r>
+        <w:rPr>
+          <w:rFonts w:ascii="Arial" w:hAnsi="Arial" w:cs="Arial"/>
+          <w:sz w:val="24"/>
+          <w:szCs w:val="24"/>
+        </w:rPr>
+        <w:t>em uma melhora da experi</w:t>
+      </w:r>
+      <w:r>
+        <w:rPr>
+          <w:rFonts w:ascii="Arial" w:hAnsi="Arial" w:cs="Arial"/>
+          <w:sz w:val="24"/>
+          <w:szCs w:val="24"/>
+        </w:rPr>
+        <w:t>ê</w:t>
+      </w:r>
+      <w:r>
+        <w:rPr>
+          <w:rFonts w:ascii="Arial" w:hAnsi="Arial" w:cs="Arial"/>
+          <w:sz w:val="24"/>
+          <w:szCs w:val="24"/>
+        </w:rPr>
+        <w:t>ncia do cliente, gestores e funcionários da empresa</w:t>
+      </w:r>
+      <w:r>
+        <w:rPr>
+          <w:rFonts w:ascii="Arial" w:hAnsi="Arial" w:cs="Arial"/>
+          <w:sz w:val="24"/>
+          <w:szCs w:val="24"/>
+        </w:rPr>
+        <w:t>.</w:t>
       </w:r>
     </w:p>
     <w:p>
@@ -2736,7 +2864,25 @@
           <w:sz w:val="24"/>
           <w:szCs w:val="24"/>
         </w:rPr>
-        <w:t xml:space="preserve">O projeto tem como objetivo a implementação de sensores de bloqueio nas oficinas mecânicas de concessionarias </w:t>
+        <w:t>O projeto tem como objetivo a implementação de sensores de bloqueio nas oficinas mecânicas de concession</w:t>
+      </w:r>
+      <w:r>
+        <w:rPr>
+          <w:b w:val="0"/>
+          <w:bCs w:val="0"/>
+          <w:sz w:val="24"/>
+          <w:szCs w:val="24"/>
+        </w:rPr>
+        <w:t>á</w:t>
+      </w:r>
+      <w:r>
+        <w:rPr>
+          <w:b w:val="0"/>
+          <w:bCs w:val="0"/>
+          <w:sz w:val="24"/>
+          <w:szCs w:val="24"/>
+        </w:rPr>
+        <w:t xml:space="preserve">rias </w:t>
       </w:r>
       <w:r>
         <w:rPr>
@@ -2754,7 +2900,43 @@
           <w:sz w:val="24"/>
           <w:szCs w:val="24"/>
         </w:rPr>
-        <w:t>nosso cliente, informando o desenvolvimento diário da oficina, fazendo com que possa ocorrer uma melhor otimização das vagas de serviço</w:t>
+        <w:t>nosso cliente, informando o desenvolvimento diário da oficina, fazendo com que possa ocorrer uma melhor otimização d</w:t>
+      </w:r>
+      <w:r>
+        <w:rPr>
+          <w:b w:val="0"/>
+          <w:bCs w:val="0"/>
+          <w:sz w:val="24"/>
+          <w:szCs w:val="24"/>
+        </w:rPr>
+        <w:t>o</w:t>
+      </w:r>
+      <w:r>
+        <w:rPr>
+          <w:b w:val="0"/>
+          <w:bCs w:val="0"/>
+          <w:sz w:val="24"/>
+          <w:szCs w:val="24"/>
+        </w:rPr>
+        <w:t xml:space="preserve">s </w:t>
+      </w:r>
+      <w:r>
+        <w:rPr>
+          <w:b w:val="0"/>
+          <w:bCs w:val="0"/>
+          <w:sz w:val="24"/>
+          <w:szCs w:val="24"/>
+        </w:rPr>
+        <w:t>boxe</w:t>
+      </w:r>
+      <w:r>
+        <w:rPr>
+          <w:b w:val="0"/>
+          <w:bCs w:val="0"/>
+          <w:sz w:val="24"/>
+          <w:szCs w:val="24"/>
+        </w:rPr>
+        <w:t>s de serviço</w:t>
       </w:r>
       <w:r>
         <w:rPr>
@@ -3030,7 +3212,39 @@
           <w:sz w:val="24"/>
           <w:szCs w:val="24"/>
         </w:rPr>
-        <w:t xml:space="preserve"> teria acesso a dados em tempo real e a relatórios diários sobre o uso das vagas, permitindo otimizar o atendimento e aumentar os lucros.</w:t>
+        <w:t xml:space="preserve"> teria acesso a dados em tempo real e a relatórios diários sobre o uso d</w:t>
+      </w:r>
+      <w:r>
+        <w:rPr>
+          <w:rFonts w:ascii="Arial" w:hAnsi="Arial" w:cs="Arial"/>
+          <w:sz w:val="24"/>
+          <w:szCs w:val="24"/>
+        </w:rPr>
+        <w:t>o</w:t>
+      </w:r>
+      <w:r>
+        <w:rPr>
+          <w:rFonts w:ascii="Arial" w:hAnsi="Arial" w:cs="Arial"/>
+          <w:sz w:val="24"/>
+          <w:szCs w:val="24"/>
+        </w:rPr>
+        <w:t xml:space="preserve">s </w:t>
+      </w:r>
+      <w:r>
+        <w:rPr>
+          <w:rFonts w:ascii="Arial" w:hAnsi="Arial" w:cs="Arial"/>
+          <w:sz w:val="24"/>
+          <w:szCs w:val="24"/>
+        </w:rPr>
+        <w:t>boxe</w:t>
+      </w:r>
+      <w:r>
+        <w:rPr>
+          <w:rFonts w:ascii="Arial" w:hAnsi="Arial" w:cs="Arial"/>
+          <w:sz w:val="24"/>
+          <w:szCs w:val="24"/>
+        </w:rPr>
+        <w:t>s, permitindo otimizar o atendimento e aumentar os lucros.</w:t>
       </w:r>
     </w:p>
     <w:p>
@@ -3193,7 +3407,25 @@
           <w:sz w:val="24"/>
           <w:szCs w:val="24"/>
         </w:rPr>
-        <w:t xml:space="preserve"> oficinas mecânicas de concessionarias, </w:t>
+        <w:t xml:space="preserve"> oficinas mecânicas de concession</w:t>
+      </w:r>
+      <w:r>
+        <w:rPr>
+          <w:b w:val="0"/>
+          <w:bCs w:val="0"/>
+          <w:sz w:val="24"/>
+          <w:szCs w:val="24"/>
+        </w:rPr>
+        <w:t>á</w:t>
+      </w:r>
+      <w:r>
+        <w:rPr>
+          <w:b w:val="0"/>
+          <w:bCs w:val="0"/>
+          <w:sz w:val="24"/>
+          <w:szCs w:val="24"/>
+        </w:rPr>
+        <w:t xml:space="preserve">rias, </w:t>
       </w:r>
       <w:r>
         <w:rPr>
@@ -3211,7 +3443,43 @@
           <w:sz w:val="24"/>
           <w:szCs w:val="24"/>
         </w:rPr>
-        <w:t xml:space="preserve"> como frente, dar ao cliente informações sobre o desenvolvimento diário da oficina, fazendo com que possa ocorrer uma melhor otimização das vagas e melhor utilização</w:t>
+        <w:t xml:space="preserve"> como frente, dar ao cliente informações sobre o desenvolvimento diário da oficina, fazendo com que possa ocorrer uma melhor otimização d</w:t>
+      </w:r>
+      <w:r>
+        <w:rPr>
+          <w:b w:val="0"/>
+          <w:bCs w:val="0"/>
+          <w:sz w:val="24"/>
+          <w:szCs w:val="24"/>
+        </w:rPr>
+        <w:t>o</w:t>
+      </w:r>
+      <w:r>
+        <w:rPr>
+          <w:b w:val="0"/>
+          <w:bCs w:val="0"/>
+          <w:sz w:val="24"/>
+          <w:szCs w:val="24"/>
+        </w:rPr>
+        <w:t xml:space="preserve">s </w:t>
+      </w:r>
+      <w:r>
+        <w:rPr>
+          <w:b w:val="0"/>
+          <w:bCs w:val="0"/>
+          <w:sz w:val="24"/>
+          <w:szCs w:val="24"/>
+        </w:rPr>
+        <w:t>boxe</w:t>
+      </w:r>
+      <w:r>
+        <w:rPr>
+          <w:b w:val="0"/>
+          <w:bCs w:val="0"/>
+          <w:sz w:val="24"/>
+          <w:szCs w:val="24"/>
+        </w:rPr>
+        <w:t>s e melhor utilização</w:t>
       </w:r>
       <w:r>
         <w:rPr>
@@ -3229,7 +3497,25 @@
           <w:sz w:val="24"/>
           <w:szCs w:val="24"/>
         </w:rPr>
-        <w:t>delas</w:t>
+        <w:t>del</w:t>
+      </w:r>
+      <w:r>
+        <w:rPr>
+          <w:b w:val="0"/>
+          <w:bCs w:val="0"/>
+          <w:sz w:val="24"/>
+          <w:szCs w:val="24"/>
+        </w:rPr>
+        <w:t>e</w:t>
+      </w:r>
+      <w:r>
+        <w:rPr>
+          <w:b w:val="0"/>
+          <w:bCs w:val="0"/>
+          <w:sz w:val="24"/>
+          <w:szCs w:val="24"/>
+        </w:rPr>
+        <w:t>s</w:t>
       </w:r>
       <w:r>
         <w:rPr>
@@ -3382,7 +3668,25 @@
           <w:sz w:val="24"/>
           <w:szCs w:val="24"/>
         </w:rPr>
-        <w:t xml:space="preserve"> do projeto será entregue ao nosso cliente um sistema de monitoramento de vagas em tempo real, juntamente a um site institucional </w:t>
+        <w:t xml:space="preserve"> do projeto será entregue ao nosso cliente um sistema de monitoramento de </w:t>
+      </w:r>
+      <w:r>
+        <w:rPr>
+          <w:b w:val="0"/>
+          <w:bCs w:val="0"/>
+          <w:sz w:val="24"/>
+          <w:szCs w:val="24"/>
+        </w:rPr>
+        <w:t>boxe</w:t>
+      </w:r>
+      <w:r>
+        <w:rPr>
+          <w:b w:val="0"/>
+          <w:bCs w:val="0"/>
+          <w:sz w:val="24"/>
+          <w:szCs w:val="24"/>
+        </w:rPr>
+        <w:t xml:space="preserve">s em tempo real, juntamente a um site institucional </w:t>
       </w:r>
       <w:r>
         <w:rPr>
@@ -3826,7 +4130,27 @@
           <w:szCs w:val="24"/>
         </w:rPr>
         <w:lastRenderedPageBreak/>
-        <w:t>Setup de Client de Virtualização</w:t>
+        <w:t xml:space="preserve">Setup de </w:t>
+      </w:r>
+      <w:proofErr w:type="spellStart"/>
+      <w:r>
+        <w:rPr>
+          <w:b w:val="0"/>
+          <w:bCs w:val="0"/>
+          <w:sz w:val="24"/>
+          <w:szCs w:val="24"/>
+        </w:rPr>
+        <w:t>Client</w:t>
+      </w:r>
+      <w:proofErr w:type="spellEnd"/>
+      <w:r>
+        <w:rPr>
+          <w:b w:val="0"/>
+          <w:bCs w:val="0"/>
+          <w:sz w:val="24"/>
+          <w:szCs w:val="24"/>
+        </w:rPr>
+        <w:t xml:space="preserve"> de Virtualização</w:t>
       </w:r>
     </w:p>
     <w:p>
@@ -4043,7 +4367,25 @@
           <w:sz w:val="24"/>
           <w:szCs w:val="24"/>
         </w:rPr>
-        <w:t xml:space="preserve">Implementação dos sensores: Iremos fazer a instalação do sistema de sensores de bloqueio unicamente em vagas de serviço das oficinas. </w:t>
+        <w:t xml:space="preserve">Implementação dos sensores: Iremos fazer a instalação do sistema de sensores de bloqueio unicamente em </w:t>
+      </w:r>
+      <w:r>
+        <w:rPr>
+          <w:b w:val="0"/>
+          <w:bCs w:val="0"/>
+          <w:sz w:val="24"/>
+          <w:szCs w:val="24"/>
+        </w:rPr>
+        <w:t>boxe</w:t>
+      </w:r>
+      <w:r>
+        <w:rPr>
+          <w:b w:val="0"/>
+          <w:bCs w:val="0"/>
+          <w:sz w:val="24"/>
+          <w:szCs w:val="24"/>
+        </w:rPr>
+        <w:t xml:space="preserve">s de serviço das oficinas. </w:t>
       </w:r>
     </w:p>
     <w:p>
@@ -4124,7 +4466,43 @@
           <w:sz w:val="24"/>
           <w:szCs w:val="24"/>
         </w:rPr>
-        <w:t xml:space="preserve"> em tempo real além de relatórios diários sobre a utilização das vagas.</w:t>
+        <w:t xml:space="preserve"> em tempo real além de relatórios diários sobre a utilização d</w:t>
+      </w:r>
+      <w:r>
+        <w:rPr>
+          <w:b w:val="0"/>
+          <w:bCs w:val="0"/>
+          <w:sz w:val="24"/>
+          <w:szCs w:val="24"/>
+        </w:rPr>
+        <w:t>o</w:t>
+      </w:r>
+      <w:r>
+        <w:rPr>
+          <w:b w:val="0"/>
+          <w:bCs w:val="0"/>
+          <w:sz w:val="24"/>
+          <w:szCs w:val="24"/>
+        </w:rPr>
+        <w:t xml:space="preserve">s </w:t>
+      </w:r>
+      <w:r>
+        <w:rPr>
+          <w:b w:val="0"/>
+          <w:bCs w:val="0"/>
+          <w:sz w:val="24"/>
+          <w:szCs w:val="24"/>
+        </w:rPr>
+        <w:t>boxe</w:t>
+      </w:r>
+      <w:r>
+        <w:rPr>
+          <w:b w:val="0"/>
+          <w:bCs w:val="0"/>
+          <w:sz w:val="24"/>
+          <w:szCs w:val="24"/>
+        </w:rPr>
+        <w:t>s.</w:t>
       </w:r>
     </w:p>
     <w:p>
@@ -6331,15 +6709,6 @@
         </w:rPr>
         <w:t>;</w:t>
       </w:r>
-      <w:r>
-        <w:rPr>
-          <w:b w:val="0"/>
-          <w:bCs w:val="0"/>
-          <w:sz w:val="24"/>
-          <w:szCs w:val="24"/>
-        </w:rPr>
-        <w:t>s</w:t>
-      </w:r>
     </w:p>
     <w:p>
       <w:pPr>
@@ -6385,7 +6754,7 @@
 </file>
 
 <file path=word/endnotes.xml><?xml version="1.0" encoding="utf-8"?>
-<w:endnotes xmlns:wpc="http://schemas.microsoft.com/office/word/2010/wordprocessingCanvas" xmlns:cx="http://schemas.microsoft.com/office/drawing/2014/chartex" xmlns:cx1="http://schemas.microsoft.com/office/drawing/2015/9/8/chartex" xmlns:cx2="http://schemas.microsoft.com/office/drawing/2015/10/21/chartex" xmlns:cx3="http://schemas.microsoft.com/office/drawing/2016/5/9/chartex" xmlns:cx4="http://schemas.microsoft.com/office/drawing/2016/5/10/chartex" xmlns:cx5="http://schemas.microsoft.com/office/drawing/2016/5/11/chartex" xmlns:cx6="http://schemas.microsoft.com/office/drawing/2016/5/12/chartex" xmlns:cx7="http://schemas.microsoft.com/office/drawing/2016/5/13/chartex" xmlns:cx8="http://schemas.microsoft.com/office/drawing/2016/5/14/chartex" xmlns:mc="http://schemas.openxmlformats.org/markup-compatibility/2006" xmlns:aink="http://schemas.microsoft.com/office/drawing/2016/ink" xmlns:am3d="http://schemas.microsoft.com/office/drawing/2017/model3d" xmlns:o="urn:schemas-microsoft-com:office:office" xmlns:oel="http://schemas.microsoft.com/office/2019/extlst" xmlns:r="http://schemas.openxmlformats.org/officeDocument/2006/relationships" xmlns:m="http://schemas.openxmlformats.org/officeDocument/2006/math" xmlns:v="urn:schemas-microsoft-com:vml" xmlns:wp14="http://schemas.microsoft.com/office/word/2010/wordprocessingDrawing" xmlns:wp="http://schemas.openxmlformats.org/drawingml/2006/wordprocessingDrawing" xmlns:w10="urn:schemas-microsoft-com:office:word" xmlns:w="http://schemas.openxmlformats.org/wordprocessingml/2006/main" xmlns:w14="http://schemas.microsoft.com/office/word/2010/wordml" xmlns:w15="http://schemas.microsoft.com/office/word/2012/wordml" xmlns:w16cex="http://schemas.microsoft.com/office/word/2018/wordml/cex" xmlns:w16cid="http://schemas.microsoft.com/office/word/2016/wordml/cid" xmlns:w16="http://schemas.microsoft.com/office/word/2018/wordml" xmlns:w16du="http://schemas.microsoft.com/office/word/2023/wordml/word16du" xmlns:w16sdtdh="http://schemas.microsoft.com/office/word/2020/wordml/sdtdatahash" xmlns:w16se="http://schemas.microsoft.com/office/word/2015/wordml/symex" xmlns:wpg="http://schemas.microsoft.com/office/word/2010/wordprocessingGroup" xmlns:wpi="http://schemas.microsoft.com/office/word/2010/wordprocessingInk" xmlns:wne="http://schemas.microsoft.com/office/word/2006/wordml" xmlns:wps="http://schemas.microsoft.com/office/word/2010/wordprocessingShape" mc:Ignorable="w14 w15 w16se w16cid w16 w16cex w16sdtdh w16du wp14">
+<w:endnotes xmlns:wpc="http://schemas.microsoft.com/office/word/2010/wordprocessingCanvas" xmlns:cx="http://schemas.microsoft.com/office/drawing/2014/chartex" xmlns:cx1="http://schemas.microsoft.com/office/drawing/2015/9/8/chartex" xmlns:cx2="http://schemas.microsoft.com/office/drawing/2015/10/21/chartex" xmlns:cx3="http://schemas.microsoft.com/office/drawing/2016/5/9/chartex" xmlns:cx4="http://schemas.microsoft.com/office/drawing/2016/5/10/chartex" xmlns:cx5="http://schemas.microsoft.com/office/drawing/2016/5/11/chartex" xmlns:cx6="http://schemas.microsoft.com/office/drawing/2016/5/12/chartex" xmlns:cx7="http://schemas.microsoft.com/office/drawing/2016/5/13/chartex" xmlns:cx8="http://schemas.microsoft.com/office/drawing/2016/5/14/chartex" xmlns:mc="http://schemas.openxmlformats.org/markup-compatibility/2006" xmlns:aink="http://schemas.microsoft.com/office/drawing/2016/ink" xmlns:am3d="http://schemas.microsoft.com/office/drawing/2017/model3d" xmlns:o="urn:schemas-microsoft-com:office:office" xmlns:r="http://schemas.openxmlformats.org/officeDocument/2006/relationships" xmlns:m="http://schemas.openxmlformats.org/officeDocument/2006/math" xmlns:v="urn:schemas-microsoft-com:vml" xmlns:wp14="http://schemas.microsoft.com/office/word/2010/wordprocessingDrawing" xmlns:wp="http://schemas.openxmlformats.org/drawingml/2006/wordprocessingDrawing" xmlns:w10="urn:schemas-microsoft-com:office:word" xmlns:w="http://schemas.openxmlformats.org/wordprocessingml/2006/main" xmlns:w14="http://schemas.microsoft.com/office/word/2010/wordml" xmlns:w15="http://schemas.microsoft.com/office/word/2012/wordml" xmlns:w16cex="http://schemas.microsoft.com/office/word/2018/wordml/cex" xmlns:w16cid="http://schemas.microsoft.com/office/word/2016/wordml/cid" xmlns:w16="http://schemas.microsoft.com/office/word/2018/wordml" xmlns:w16se="http://schemas.microsoft.com/office/word/2015/wordml/symex" xmlns:wpg="http://schemas.microsoft.com/office/word/2010/wordprocessingGroup" xmlns:wpi="http://schemas.microsoft.com/office/word/2010/wordprocessingInk" xmlns:wne="http://schemas.microsoft.com/office/word/2006/wordml" xmlns:wps="http://schemas.microsoft.com/office/word/2010/wordprocessingShape" mc:Ignorable="w14 w15 w16se w16cid w16 w16cex wp14">
   <w:endnote w:type="separator" w:id="-1">
     <w:p>
       <w:pPr>
@@ -6417,7 +6786,7 @@
 </file>
 
 <file path=word/footnotes.xml><?xml version="1.0" encoding="utf-8"?>
-<w:footnotes xmlns:wpc="http://schemas.microsoft.com/office/word/2010/wordprocessingCanvas" xmlns:cx="http://schemas.microsoft.com/office/drawing/2014/chartex" xmlns:cx1="http://schemas.microsoft.com/office/drawing/2015/9/8/chartex" xmlns:cx2="http://schemas.microsoft.com/office/drawing/2015/10/21/chartex" xmlns:cx3="http://schemas.microsoft.com/office/drawing/2016/5/9/chartex" xmlns:cx4="http://schemas.microsoft.com/office/drawing/2016/5/10/chartex" xmlns:cx5="http://schemas.microsoft.com/office/drawing/2016/5/11/chartex" xmlns:cx6="http://schemas.microsoft.com/office/drawing/2016/5/12/chartex" xmlns:cx7="http://schemas.microsoft.com/office/drawing/2016/5/13/chartex" xmlns:cx8="http://schemas.microsoft.com/office/drawing/2016/5/14/chartex" xmlns:mc="http://schemas.openxmlformats.org/markup-compatibility/2006" xmlns:aink="http://schemas.microsoft.com/office/drawing/2016/ink" xmlns:am3d="http://schemas.microsoft.com/office/drawing/2017/model3d" xmlns:o="urn:schemas-microsoft-com:office:office" xmlns:oel="http://schemas.microsoft.com/office/2019/extlst" xmlns:r="http://schemas.openxmlformats.org/officeDocument/2006/relationships" xmlns:m="http://schemas.openxmlformats.org/officeDocument/2006/math" xmlns:v="urn:schemas-microsoft-com:vml" xmlns:wp14="http://schemas.microsoft.com/office/word/2010/wordprocessingDrawing" xmlns:wp="http://schemas.openxmlformats.org/drawingml/2006/wordprocessingDrawing" xmlns:w10="urn:schemas-microsoft-com:office:word" xmlns:w="http://schemas.openxmlformats.org/wordprocessingml/2006/main" xmlns:w14="http://schemas.microsoft.com/office/word/2010/wordml" xmlns:w15="http://schemas.microsoft.com/office/word/2012/wordml" xmlns:w16cex="http://schemas.microsoft.com/office/word/2018/wordml/cex" xmlns:w16cid="http://schemas.microsoft.com/office/word/2016/wordml/cid" xmlns:w16="http://schemas.microsoft.com/office/word/2018/wordml" xmlns:w16du="http://schemas.microsoft.com/office/word/2023/wordml/word16du" xmlns:w16sdtdh="http://schemas.microsoft.com/office/word/2020/wordml/sdtdatahash" xmlns:w16se="http://schemas.microsoft.com/office/word/2015/wordml/symex" xmlns:wpg="http://schemas.microsoft.com/office/word/2010/wordprocessingGroup" xmlns:wpi="http://schemas.microsoft.com/office/word/2010/wordprocessingInk" xmlns:wne="http://schemas.microsoft.com/office/word/2006/wordml" xmlns:wps="http://schemas.microsoft.com/office/word/2010/wordprocessingShape" mc:Ignorable="w14 w15 w16se w16cid w16 w16cex w16sdtdh w16du wp14">
+<w:footnotes xmlns:wpc="http://schemas.microsoft.com/office/word/2010/wordprocessingCanvas" xmlns:cx="http://schemas.microsoft.com/office/drawing/2014/chartex" xmlns:cx1="http://schemas.microsoft.com/office/drawing/2015/9/8/chartex" xmlns:cx2="http://schemas.microsoft.com/office/drawing/2015/10/21/chartex" xmlns:cx3="http://schemas.microsoft.com/office/drawing/2016/5/9/chartex" xmlns:cx4="http://schemas.microsoft.com/office/drawing/2016/5/10/chartex" xmlns:cx5="http://schemas.microsoft.com/office/drawing/2016/5/11/chartex" xmlns:cx6="http://schemas.microsoft.com/office/drawing/2016/5/12/chartex" xmlns:cx7="http://schemas.microsoft.com/office/drawing/2016/5/13/chartex" xmlns:cx8="http://schemas.microsoft.com/office/drawing/2016/5/14/chartex" xmlns:mc="http://schemas.openxmlformats.org/markup-compatibility/2006" xmlns:aink="http://schemas.microsoft.com/office/drawing/2016/ink" xmlns:am3d="http://schemas.microsoft.com/office/drawing/2017/model3d" xmlns:o="urn:schemas-microsoft-com:office:office" xmlns:r="http://schemas.openxmlformats.org/officeDocument/2006/relationships" xmlns:m="http://schemas.openxmlformats.org/officeDocument/2006/math" xmlns:v="urn:schemas-microsoft-com:vml" xmlns:wp14="http://schemas.microsoft.com/office/word/2010/wordprocessingDrawing" xmlns:wp="http://schemas.openxmlformats.org/drawingml/2006/wordprocessingDrawing" xmlns:w10="urn:schemas-microsoft-com:office:word" xmlns:w="http://schemas.openxmlformats.org/wordprocessingml/2006/main" xmlns:w14="http://schemas.microsoft.com/office/word/2010/wordml" xmlns:w15="http://schemas.microsoft.com/office/word/2012/wordml" xmlns:w16cex="http://schemas.microsoft.com/office/word/2018/wordml/cex" xmlns:w16cid="http://schemas.microsoft.com/office/word/2016/wordml/cid" xmlns:w16="http://schemas.microsoft.com/office/word/2018/wordml" xmlns:w16se="http://schemas.microsoft.com/office/word/2015/wordml/symex" xmlns:wpg="http://schemas.microsoft.com/office/word/2010/wordprocessingGroup" xmlns:wpi="http://schemas.microsoft.com/office/word/2010/wordprocessingInk" xmlns:wne="http://schemas.microsoft.com/office/word/2006/wordml" xmlns:wps="http://schemas.microsoft.com/office/word/2010/wordprocessingShape" mc:Ignorable="w14 w15 w16se w16cid w16 w16cex wp14">
   <w:footnote w:type="separator" w:id="-1">
     <w:p>
       <w:pPr>
@@ -6449,7 +6818,7 @@
 </file>
 
 <file path=word/numbering.xml><?xml version="1.0" encoding="utf-8"?>
-<w:numbering xmlns:wpc="http://schemas.microsoft.com/office/word/2010/wordprocessingCanvas" xmlns:cx="http://schemas.microsoft.com/office/drawing/2014/chartex" xmlns:cx1="http://schemas.microsoft.com/office/drawing/2015/9/8/chartex" xmlns:cx2="http://schemas.microsoft.com/office/drawing/2015/10/21/chartex" xmlns:cx3="http://schemas.microsoft.com/office/drawing/2016/5/9/chartex" xmlns:cx4="http://schemas.microsoft.com/office/drawing/2016/5/10/chartex" xmlns:cx5="http://schemas.microsoft.com/office/drawing/2016/5/11/chartex" xmlns:cx6="http://schemas.microsoft.com/office/drawing/2016/5/12/chartex" xmlns:cx7="http://schemas.microsoft.com/office/drawing/2016/5/13/chartex" xmlns:cx8="http://schemas.microsoft.com/office/drawing/2016/5/14/chartex" xmlns:mc="http://schemas.openxmlformats.org/markup-compatibility/2006" xmlns:aink="http://schemas.microsoft.com/office/drawing/2016/ink" xmlns:am3d="http://schemas.microsoft.com/office/drawing/2017/model3d" xmlns:o="urn:schemas-microsoft-com:office:office" xmlns:oel="http://schemas.microsoft.com/office/2019/extlst" xmlns:r="http://schemas.openxmlformats.org/officeDocument/2006/relationships" xmlns:m="http://schemas.openxmlformats.org/officeDocument/2006/math" xmlns:v="urn:schemas-microsoft-com:vml" xmlns:wp14="http://schemas.microsoft.com/office/word/2010/wordprocessingDrawing" xmlns:wp="http://schemas.openxmlformats.org/drawingml/2006/wordprocessingDrawing" xmlns:w10="urn:schemas-microsoft-com:office:word" xmlns:w="http://schemas.openxmlformats.org/wordprocessingml/2006/main" xmlns:w14="http://schemas.microsoft.com/office/word/2010/wordml" xmlns:w15="http://schemas.microsoft.com/office/word/2012/wordml" xmlns:w16cex="http://schemas.microsoft.com/office/word/2018/wordml/cex" xmlns:w16cid="http://schemas.microsoft.com/office/word/2016/wordml/cid" xmlns:w16="http://schemas.microsoft.com/office/word/2018/wordml" xmlns:w16du="http://schemas.microsoft.com/office/word/2023/wordml/word16du" xmlns:w16sdtdh="http://schemas.microsoft.com/office/word/2020/wordml/sdtdatahash" xmlns:w16se="http://schemas.microsoft.com/office/word/2015/wordml/symex" xmlns:wpg="http://schemas.microsoft.com/office/word/2010/wordprocessingGroup" xmlns:wpi="http://schemas.microsoft.com/office/word/2010/wordprocessingInk" xmlns:wne="http://schemas.microsoft.com/office/word/2006/wordml" xmlns:wps="http://schemas.microsoft.com/office/word/2010/wordprocessingShape" mc:Ignorable="w14 w15 w16se w16cid w16 w16cex w16sdtdh w16du wp14">
+<w:numbering xmlns:wpc="http://schemas.microsoft.com/office/word/2010/wordprocessingCanvas" xmlns:cx="http://schemas.microsoft.com/office/drawing/2014/chartex" xmlns:cx1="http://schemas.microsoft.com/office/drawing/2015/9/8/chartex" xmlns:cx2="http://schemas.microsoft.com/office/drawing/2015/10/21/chartex" xmlns:cx3="http://schemas.microsoft.com/office/drawing/2016/5/9/chartex" xmlns:cx4="http://schemas.microsoft.com/office/drawing/2016/5/10/chartex" xmlns:cx5="http://schemas.microsoft.com/office/drawing/2016/5/11/chartex" xmlns:cx6="http://schemas.microsoft.com/office/drawing/2016/5/12/chartex" xmlns:cx7="http://schemas.microsoft.com/office/drawing/2016/5/13/chartex" xmlns:cx8="http://schemas.microsoft.com/office/drawing/2016/5/14/chartex" xmlns:mc="http://schemas.openxmlformats.org/markup-compatibility/2006" xmlns:aink="http://schemas.microsoft.com/office/drawing/2016/ink" xmlns:am3d="http://schemas.microsoft.com/office/drawing/2017/model3d" xmlns:o="urn:schemas-microsoft-com:office:office" xmlns:r="http://schemas.openxmlformats.org/officeDocument/2006/relationships" xmlns:m="http://schemas.openxmlformats.org/officeDocument/2006/math" xmlns:v="urn:schemas-microsoft-com:vml" xmlns:wp14="http://schemas.microsoft.com/office/word/2010/wordprocessingDrawing" xmlns:wp="http://schemas.openxmlformats.org/drawingml/2006/wordprocessingDrawing" xmlns:w10="urn:schemas-microsoft-com:office:word" xmlns:w="http://schemas.openxmlformats.org/wordprocessingml/2006/main" xmlns:w14="http://schemas.microsoft.com/office/word/2010/wordml" xmlns:w15="http://schemas.microsoft.com/office/word/2012/wordml" xmlns:w16cex="http://schemas.microsoft.com/office/word/2018/wordml/cex" xmlns:w16cid="http://schemas.microsoft.com/office/word/2016/wordml/cid" xmlns:w16="http://schemas.microsoft.com/office/word/2018/wordml" xmlns:w16se="http://schemas.microsoft.com/office/word/2015/wordml/symex" xmlns:wpg="http://schemas.microsoft.com/office/word/2010/wordprocessingGroup" xmlns:wpi="http://schemas.microsoft.com/office/word/2010/wordprocessingInk" xmlns:wne="http://schemas.microsoft.com/office/word/2006/wordml" xmlns:wps="http://schemas.microsoft.com/office/word/2010/wordprocessingShape" mc:Ignorable="w14 w15 w16se w16cid w16 w16cex wp14">
   <w:abstractNum w:abstractNumId="0" w15:restartNumberingAfterBreak="0">
     <w:nsid w:val="04D931C9"/>
     <w:multiLevelType w:val="multilevel"/>
@@ -9811,107 +10180,107 @@
       </w:rPr>
     </w:lvl>
   </w:abstractNum>
-  <w:num w:numId="1" w16cid:durableId="1855997453">
+  <w:num w:numId="1">
     <w:abstractNumId w:val="12"/>
   </w:num>
-  <w:num w:numId="2" w16cid:durableId="1981181913">
+  <w:num w:numId="2">
     <w:abstractNumId w:val="6"/>
   </w:num>
-  <w:num w:numId="3" w16cid:durableId="2060936371">
+  <w:num w:numId="3">
     <w:abstractNumId w:val="28"/>
   </w:num>
-  <w:num w:numId="4" w16cid:durableId="1052268275">
+  <w:num w:numId="4">
     <w:abstractNumId w:val="15"/>
   </w:num>
-  <w:num w:numId="5" w16cid:durableId="2065791366">
+  <w:num w:numId="5">
     <w:abstractNumId w:val="17"/>
   </w:num>
-  <w:num w:numId="6" w16cid:durableId="236332763">
+  <w:num w:numId="6">
     <w:abstractNumId w:val="19"/>
   </w:num>
-  <w:num w:numId="7" w16cid:durableId="517475391">
+  <w:num w:numId="7">
     <w:abstractNumId w:val="21"/>
   </w:num>
-  <w:num w:numId="8" w16cid:durableId="213200716">
+  <w:num w:numId="8">
     <w:abstractNumId w:val="18"/>
   </w:num>
-  <w:num w:numId="9" w16cid:durableId="160590147">
+  <w:num w:numId="9">
     <w:abstractNumId w:val="3"/>
   </w:num>
-  <w:num w:numId="10" w16cid:durableId="773937352">
+  <w:num w:numId="10">
     <w:abstractNumId w:val="22"/>
   </w:num>
-  <w:num w:numId="11" w16cid:durableId="1929729648">
+  <w:num w:numId="11">
     <w:abstractNumId w:val="18"/>
   </w:num>
-  <w:num w:numId="12" w16cid:durableId="1367873546">
+  <w:num w:numId="12">
     <w:abstractNumId w:val="23"/>
   </w:num>
-  <w:num w:numId="13" w16cid:durableId="645010512">
+  <w:num w:numId="13">
     <w:abstractNumId w:val="18"/>
   </w:num>
-  <w:num w:numId="14" w16cid:durableId="796794453">
+  <w:num w:numId="14">
     <w:abstractNumId w:val="25"/>
   </w:num>
-  <w:num w:numId="15" w16cid:durableId="1115752932">
+  <w:num w:numId="15">
     <w:abstractNumId w:val="4"/>
   </w:num>
-  <w:num w:numId="16" w16cid:durableId="1639602986">
+  <w:num w:numId="16">
     <w:abstractNumId w:val="9"/>
   </w:num>
-  <w:num w:numId="17" w16cid:durableId="6910615">
+  <w:num w:numId="17">
     <w:abstractNumId w:val="26"/>
   </w:num>
-  <w:num w:numId="18" w16cid:durableId="1737431593">
+  <w:num w:numId="18">
     <w:abstractNumId w:val="14"/>
   </w:num>
-  <w:num w:numId="19" w16cid:durableId="889848238">
+  <w:num w:numId="19">
     <w:abstractNumId w:val="7"/>
   </w:num>
-  <w:num w:numId="20" w16cid:durableId="1702972078">
+  <w:num w:numId="20">
     <w:abstractNumId w:val="13"/>
   </w:num>
-  <w:num w:numId="21" w16cid:durableId="137379470">
+  <w:num w:numId="21">
     <w:abstractNumId w:val="29"/>
   </w:num>
-  <w:num w:numId="22" w16cid:durableId="3940684">
+  <w:num w:numId="22">
     <w:abstractNumId w:val="1"/>
   </w:num>
-  <w:num w:numId="23" w16cid:durableId="522479611">
+  <w:num w:numId="23">
     <w:abstractNumId w:val="20"/>
   </w:num>
-  <w:num w:numId="24" w16cid:durableId="85812354">
+  <w:num w:numId="24">
     <w:abstractNumId w:val="2"/>
   </w:num>
-  <w:num w:numId="25" w16cid:durableId="976882805">
+  <w:num w:numId="25">
     <w:abstractNumId w:val="27"/>
   </w:num>
-  <w:num w:numId="26" w16cid:durableId="1309675488">
+  <w:num w:numId="26">
     <w:abstractNumId w:val="16"/>
   </w:num>
-  <w:num w:numId="27" w16cid:durableId="1432512346">
+  <w:num w:numId="27">
     <w:abstractNumId w:val="10"/>
   </w:num>
-  <w:num w:numId="28" w16cid:durableId="1738239620">
+  <w:num w:numId="28">
     <w:abstractNumId w:val="0"/>
   </w:num>
-  <w:num w:numId="29" w16cid:durableId="1513106398">
+  <w:num w:numId="29">
     <w:abstractNumId w:val="11"/>
   </w:num>
-  <w:num w:numId="30" w16cid:durableId="1042755834">
+  <w:num w:numId="30">
     <w:abstractNumId w:val="8"/>
   </w:num>
-  <w:num w:numId="31" w16cid:durableId="1599022816">
+  <w:num w:numId="31">
     <w:abstractNumId w:val="5"/>
   </w:num>
-  <w:num w:numId="32" w16cid:durableId="246621069">
+  <w:num w:numId="32">
     <w:abstractNumId w:val="24"/>
   </w:num>
 </w:numbering>
 </file>
 
 <file path=word/styles.xml><?xml version="1.0" encoding="utf-8"?>
-<w:styles xmlns:mc="http://schemas.openxmlformats.org/markup-compatibility/2006" xmlns:r="http://schemas.openxmlformats.org/officeDocument/2006/relationships" xmlns:w="http://schemas.openxmlformats.org/wordprocessingml/2006/main" xmlns:w14="http://schemas.microsoft.com/office/word/2010/wordml" xmlns:w15="http://schemas.microsoft.com/office/word/2012/wordml" xmlns:w16cex="http://schemas.microsoft.com/office/word/2018/wordml/cex" xmlns:w16cid="http://schemas.microsoft.com/office/word/2016/wordml/cid" xmlns:w16="http://schemas.microsoft.com/office/word/2018/wordml" xmlns:w16du="http://schemas.microsoft.com/office/word/2023/wordml/word16du" xmlns:w16sdtdh="http://schemas.microsoft.com/office/word/2020/wordml/sdtdatahash" xmlns:w16se="http://schemas.microsoft.com/office/word/2015/wordml/symex" mc:Ignorable="w14 w15 w16se w16cid w16 w16cex w16sdtdh w16du">
+<w:styles xmlns:mc="http://schemas.openxmlformats.org/markup-compatibility/2006" xmlns:r="http://schemas.openxmlformats.org/officeDocument/2006/relationships" xmlns:w="http://schemas.openxmlformats.org/wordprocessingml/2006/main" xmlns:w14="http://schemas.microsoft.com/office/word/2010/wordml" xmlns:w15="http://schemas.microsoft.com/office/word/2012/wordml" xmlns:w16cex="http://schemas.microsoft.com/office/word/2018/wordml/cex" xmlns:w16cid="http://schemas.microsoft.com/office/word/2016/wordml/cid" xmlns:w16="http://schemas.microsoft.com/office/word/2018/wordml" xmlns:w16se="http://schemas.microsoft.com/office/word/2015/wordml/symex" mc:Ignorable="w14 w15 w16se w16cid w16 w16cex">
   <w:docDefaults>
     <w:rPrDefault>
       <w:rPr>
@@ -10928,12 +11297,9 @@
 </file>
 
 <file path=customXml/item1.xml><?xml version="1.0" encoding="utf-8"?>
-<?mso-contentType ?>
-<FormTemplates xmlns="http://schemas.microsoft.com/sharepoint/v3/contenttype/forms">
-  <Display>DocumentLibraryForm</Display>
-  <Edit>DocumentLibraryForm</Edit>
-  <New>DocumentLibraryForm</New>
-</FormTemplates>
+<p:properties xmlns:p="http://schemas.microsoft.com/office/2006/metadata/properties" xmlns:xsi="http://www.w3.org/2001/XMLSchema-instance" xmlns:pc="http://schemas.microsoft.com/office/infopath/2007/PartnerControls">
+  <documentManagement/>
+</p:properties>
 </file>
 
 <file path=customXml/item2.xml><?xml version="1.0" encoding="utf-8"?>
@@ -11113,19 +11479,23 @@
 </file>
 
 <file path=customXml/item3.xml><?xml version="1.0" encoding="utf-8"?>
+<?mso-contentType ?>
+<FormTemplates xmlns="http://schemas.microsoft.com/sharepoint/v3/contenttype/forms">
+  <Display>DocumentLibraryForm</Display>
+  <Edit>DocumentLibraryForm</Edit>
+  <New>DocumentLibraryForm</New>
+</FormTemplates>
+</file>
+
+<file path=customXml/item4.xml><?xml version="1.0" encoding="utf-8"?>
 <b:Sources xmlns:b="http://schemas.openxmlformats.org/officeDocument/2006/bibliography" xmlns="http://schemas.openxmlformats.org/officeDocument/2006/bibliography" SelectedStyle="\APASixthEditionOfficeOnline.xsl" StyleName="APA" Version="6"/>
 </file>
 
-<file path=customXml/item4.xml><?xml version="1.0" encoding="utf-8"?>
-<p:properties xmlns:p="http://schemas.microsoft.com/office/2006/metadata/properties" xmlns:xsi="http://www.w3.org/2001/XMLSchema-instance" xmlns:pc="http://schemas.microsoft.com/office/infopath/2007/PartnerControls">
-  <documentManagement/>
-</p:properties>
-</file>
-
 <file path=customXml/itemProps1.xml><?xml version="1.0" encoding="utf-8"?>
-<ds:datastoreItem xmlns:ds="http://schemas.openxmlformats.org/officeDocument/2006/customXml" ds:itemID="{62F309F7-3484-4C89-8D5D-54CE8F4B431D}">
+<ds:datastoreItem xmlns:ds="http://schemas.openxmlformats.org/officeDocument/2006/customXml" ds:itemID="{8FF51608-0250-4525-977A-02333569A9D2}">
   <ds:schemaRefs>
-    <ds:schemaRef ds:uri="http://schemas.microsoft.com/sharepoint/v3/contenttype/forms"/>
+    <ds:schemaRef ds:uri="http://schemas.microsoft.com/office/2006/metadata/properties"/>
+    <ds:schemaRef ds:uri="http://schemas.microsoft.com/office/infopath/2007/PartnerControls"/>
   </ds:schemaRefs>
 </ds:datastoreItem>
 </file>
@@ -11149,18 +11519,17 @@
 </file>
 
 <file path=customXml/itemProps3.xml><?xml version="1.0" encoding="utf-8"?>
-<ds:datastoreItem xmlns:ds="http://schemas.openxmlformats.org/officeDocument/2006/customXml" ds:itemID="{DC381E12-EFE9-4EC9-9E7B-E66A93D5E7E7}">
+<ds:datastoreItem xmlns:ds="http://schemas.openxmlformats.org/officeDocument/2006/customXml" ds:itemID="{62F309F7-3484-4C89-8D5D-54CE8F4B431D}">
   <ds:schemaRefs>
-    <ds:schemaRef ds:uri="http://schemas.openxmlformats.org/officeDocument/2006/bibliography"/>
+    <ds:schemaRef ds:uri="http://schemas.microsoft.com/sharepoint/v3/contenttype/forms"/>
   </ds:schemaRefs>
 </ds:datastoreItem>
 </file>
 
 <file path=customXml/itemProps4.xml><?xml version="1.0" encoding="utf-8"?>
-<ds:datastoreItem xmlns:ds="http://schemas.openxmlformats.org/officeDocument/2006/customXml" ds:itemID="{8FF51608-0250-4525-977A-02333569A9D2}">
+<ds:datastoreItem xmlns:ds="http://schemas.openxmlformats.org/officeDocument/2006/customXml" ds:itemID="{4E3F678B-FCB3-4367-A0B6-BD30E685B610}">
   <ds:schemaRefs>
-    <ds:schemaRef ds:uri="http://schemas.microsoft.com/office/2006/metadata/properties"/>
-    <ds:schemaRef ds:uri="http://schemas.microsoft.com/office/infopath/2007/PartnerControls"/>
+    <ds:schemaRef ds:uri="http://schemas.openxmlformats.org/officeDocument/2006/bibliography"/>
   </ds:schemaRefs>
 </ds:datastoreItem>
 </file>
</xml_diff>

<commit_message>
Atualizando protótipo do site institucional
</commit_message>
<xml_diff>
--- a/documentacao/TI-Documentação-Grupo8.docx
+++ b/documentacao/TI-Documentação-Grupo8.docx
@@ -1,6 +1,6 @@
 
 <file path=word/document.xml><?xml version="1.0" encoding="utf-8"?>
-<w:document xmlns:wpc="http://schemas.microsoft.com/office/word/2010/wordprocessingCanvas" xmlns:cx="http://schemas.microsoft.com/office/drawing/2014/chartex" xmlns:cx1="http://schemas.microsoft.com/office/drawing/2015/9/8/chartex" xmlns:cx2="http://schemas.microsoft.com/office/drawing/2015/10/21/chartex" xmlns:cx3="http://schemas.microsoft.com/office/drawing/2016/5/9/chartex" xmlns:cx4="http://schemas.microsoft.com/office/drawing/2016/5/10/chartex" xmlns:cx5="http://schemas.microsoft.com/office/drawing/2016/5/11/chartex" xmlns:cx6="http://schemas.microsoft.com/office/drawing/2016/5/12/chartex" xmlns:cx7="http://schemas.microsoft.com/office/drawing/2016/5/13/chartex" xmlns:cx8="http://schemas.microsoft.com/office/drawing/2016/5/14/chartex" xmlns:mc="http://schemas.openxmlformats.org/markup-compatibility/2006" xmlns:aink="http://schemas.microsoft.com/office/drawing/2016/ink" xmlns:am3d="http://schemas.microsoft.com/office/drawing/2017/model3d" xmlns:o="urn:schemas-microsoft-com:office:office" xmlns:r="http://schemas.openxmlformats.org/officeDocument/2006/relationships" xmlns:m="http://schemas.openxmlformats.org/officeDocument/2006/math" xmlns:v="urn:schemas-microsoft-com:vml" xmlns:wp14="http://schemas.microsoft.com/office/word/2010/wordprocessingDrawing" xmlns:wp="http://schemas.openxmlformats.org/drawingml/2006/wordprocessingDrawing" xmlns:w10="urn:schemas-microsoft-com:office:word" xmlns:w="http://schemas.openxmlformats.org/wordprocessingml/2006/main" xmlns:w14="http://schemas.microsoft.com/office/word/2010/wordml" xmlns:w15="http://schemas.microsoft.com/office/word/2012/wordml" xmlns:w16cex="http://schemas.microsoft.com/office/word/2018/wordml/cex" xmlns:w16cid="http://schemas.microsoft.com/office/word/2016/wordml/cid" xmlns:w16="http://schemas.microsoft.com/office/word/2018/wordml" xmlns:w16se="http://schemas.microsoft.com/office/word/2015/wordml/symex" xmlns:wpg="http://schemas.microsoft.com/office/word/2010/wordprocessingGroup" xmlns:wpi="http://schemas.microsoft.com/office/word/2010/wordprocessingInk" xmlns:wne="http://schemas.microsoft.com/office/word/2006/wordml" xmlns:wps="http://schemas.microsoft.com/office/word/2010/wordprocessingShape" mc:Ignorable="w14 w15 w16se w16cid w16 w16cex wp14">
+<w:document xmlns:wpc="http://schemas.microsoft.com/office/word/2010/wordprocessingCanvas" xmlns:cx="http://schemas.microsoft.com/office/drawing/2014/chartex" xmlns:cx1="http://schemas.microsoft.com/office/drawing/2015/9/8/chartex" xmlns:cx2="http://schemas.microsoft.com/office/drawing/2015/10/21/chartex" xmlns:cx3="http://schemas.microsoft.com/office/drawing/2016/5/9/chartex" xmlns:cx4="http://schemas.microsoft.com/office/drawing/2016/5/10/chartex" xmlns:cx5="http://schemas.microsoft.com/office/drawing/2016/5/11/chartex" xmlns:cx6="http://schemas.microsoft.com/office/drawing/2016/5/12/chartex" xmlns:cx7="http://schemas.microsoft.com/office/drawing/2016/5/13/chartex" xmlns:cx8="http://schemas.microsoft.com/office/drawing/2016/5/14/chartex" xmlns:mc="http://schemas.openxmlformats.org/markup-compatibility/2006" xmlns:aink="http://schemas.microsoft.com/office/drawing/2016/ink" xmlns:am3d="http://schemas.microsoft.com/office/drawing/2017/model3d" xmlns:o="urn:schemas-microsoft-com:office:office" xmlns:oel="http://schemas.microsoft.com/office/2019/extlst" xmlns:r="http://schemas.openxmlformats.org/officeDocument/2006/relationships" xmlns:m="http://schemas.openxmlformats.org/officeDocument/2006/math" xmlns:v="urn:schemas-microsoft-com:vml" xmlns:wp14="http://schemas.microsoft.com/office/word/2010/wordprocessingDrawing" xmlns:wp="http://schemas.openxmlformats.org/drawingml/2006/wordprocessingDrawing" xmlns:w10="urn:schemas-microsoft-com:office:word" xmlns:w="http://schemas.openxmlformats.org/wordprocessingml/2006/main" xmlns:w14="http://schemas.microsoft.com/office/word/2010/wordml" xmlns:w15="http://schemas.microsoft.com/office/word/2012/wordml" xmlns:w16cex="http://schemas.microsoft.com/office/word/2018/wordml/cex" xmlns:w16cid="http://schemas.microsoft.com/office/word/2016/wordml/cid" xmlns:w16="http://schemas.microsoft.com/office/word/2018/wordml" xmlns:w16du="http://schemas.microsoft.com/office/word/2023/wordml/word16du" xmlns:w16sdtdh="http://schemas.microsoft.com/office/word/2020/wordml/sdtdatahash" xmlns:w16se="http://schemas.microsoft.com/office/word/2015/wordml/symex" xmlns:wpg="http://schemas.microsoft.com/office/word/2010/wordprocessingGroup" xmlns:wpi="http://schemas.microsoft.com/office/word/2010/wordprocessingInk" xmlns:wne="http://schemas.microsoft.com/office/word/2006/wordml" xmlns:wps="http://schemas.microsoft.com/office/word/2010/wordprocessingShape" mc:Ignorable="w14 w15 w16se w16cid w16 w16cex w16sdtdh w16du wp14">
   <w:body>
     <w:p>
       <w:pPr>
@@ -252,31 +252,13 @@
         <w:rPr>
           <w:rFonts w:ascii="Arial" w:eastAsia="Arial" w:hAnsi="Arial" w:cs="Arial"/>
         </w:rPr>
-        <w:t>agosto</w:t>
+        <w:t>2</w:t>
       </w:r>
       <w:r>
         <w:rPr>
           <w:rFonts w:ascii="Arial" w:eastAsia="Arial" w:hAnsi="Arial" w:cs="Arial"/>
         </w:rPr>
-        <w:t xml:space="preserve"> </w:t>
-      </w:r>
-      <w:r>
-        <w:rPr>
-          <w:rFonts w:ascii="Arial" w:eastAsia="Arial" w:hAnsi="Arial" w:cs="Arial"/>
-        </w:rPr>
-        <w:t>d</w:t>
-      </w:r>
-      <w:r>
-        <w:rPr>
-          <w:rFonts w:ascii="Arial" w:eastAsia="Arial" w:hAnsi="Arial" w:cs="Arial"/>
-        </w:rPr>
-        <w:t xml:space="preserve">e </w:t>
-      </w:r>
-      <w:r>
-        <w:rPr>
-          <w:rFonts w:ascii="Arial" w:eastAsia="Arial" w:hAnsi="Arial" w:cs="Arial"/>
-        </w:rPr>
-        <w:t>2024</w:t>
+        <w:t>024</w:t>
       </w:r>
     </w:p>
     <w:p>
@@ -672,7 +654,7 @@
           <w:r>
             <w:fldChar w:fldCharType="separate"/>
           </w:r>
-          <w:hyperlink w:anchor="_Toc176435569" w:history="1">
+          <w:hyperlink w:anchor="_Toc176948265" w:history="1">
             <w:r>
               <w:rPr>
                 <w:rStyle w:val="Hyperlink"/>
@@ -723,7 +705,7 @@
                 <w:noProof/>
                 <w:webHidden/>
               </w:rPr>
-              <w:instrText xml:space="preserve"> PAGEREF _Toc176435569 \h </w:instrText>
+              <w:instrText xml:space="preserve"> PAGEREF _Toc176948265 \h </w:instrText>
             </w:r>
             <w:r>
               <w:rPr>
@@ -770,7 +752,7 @@
               <w14:ligatures w14:val="standardContextual"/>
             </w:rPr>
           </w:pPr>
-          <w:hyperlink w:anchor="_Toc176435570" w:history="1">
+          <w:hyperlink w:anchor="_Toc176948266" w:history="1">
             <w:r>
               <w:rPr>
                 <w:rStyle w:val="Hyperlink"/>
@@ -821,7 +803,7 @@
                 <w:noProof/>
                 <w:webHidden/>
               </w:rPr>
-              <w:instrText xml:space="preserve"> PAGEREF _Toc176435570 \h </w:instrText>
+              <w:instrText xml:space="preserve"> PAGEREF _Toc176948266 \h </w:instrText>
             </w:r>
             <w:r>
               <w:rPr>
@@ -868,7 +850,7 @@
               <w14:ligatures w14:val="standardContextual"/>
             </w:rPr>
           </w:pPr>
-          <w:hyperlink w:anchor="_Toc176435571" w:history="1">
+          <w:hyperlink w:anchor="_Toc176948267" w:history="1">
             <w:r>
               <w:rPr>
                 <w:rStyle w:val="Hyperlink"/>
@@ -919,7 +901,7 @@
                 <w:noProof/>
                 <w:webHidden/>
               </w:rPr>
-              <w:instrText xml:space="preserve"> PAGEREF _Toc176435571 \h </w:instrText>
+              <w:instrText xml:space="preserve"> PAGEREF _Toc176948267 \h </w:instrText>
             </w:r>
             <w:r>
               <w:rPr>
@@ -966,7 +948,7 @@
               <w14:ligatures w14:val="standardContextual"/>
             </w:rPr>
           </w:pPr>
-          <w:hyperlink w:anchor="_Toc176435572" w:history="1">
+          <w:hyperlink w:anchor="_Toc176948268" w:history="1">
             <w:r>
               <w:rPr>
                 <w:rStyle w:val="Hyperlink"/>
@@ -1017,7 +999,7 @@
                 <w:noProof/>
                 <w:webHidden/>
               </w:rPr>
-              <w:instrText xml:space="preserve"> PAGEREF _Toc176435572 \h </w:instrText>
+              <w:instrText xml:space="preserve"> PAGEREF _Toc176948268 \h </w:instrText>
             </w:r>
             <w:r>
               <w:rPr>
@@ -1037,7 +1019,7 @@
                 <w:noProof/>
                 <w:webHidden/>
               </w:rPr>
-              <w:t>6</w:t>
+              <w:t>5</w:t>
             </w:r>
             <w:r>
               <w:rPr>
@@ -1064,7 +1046,7 @@
               <w14:ligatures w14:val="standardContextual"/>
             </w:rPr>
           </w:pPr>
-          <w:hyperlink w:anchor="_Toc176435573" w:history="1">
+          <w:hyperlink w:anchor="_Toc176948269" w:history="1">
             <w:r>
               <w:rPr>
                 <w:rStyle w:val="Hyperlink"/>
@@ -1115,7 +1097,7 @@
                 <w:noProof/>
                 <w:webHidden/>
               </w:rPr>
-              <w:instrText xml:space="preserve"> PAGEREF _Toc176435573 \h </w:instrText>
+              <w:instrText xml:space="preserve"> PAGEREF _Toc176948269 \h </w:instrText>
             </w:r>
             <w:r>
               <w:rPr>
@@ -1162,7 +1144,7 @@
               <w14:ligatures w14:val="standardContextual"/>
             </w:rPr>
           </w:pPr>
-          <w:hyperlink w:anchor="_Toc176435574" w:history="1">
+          <w:hyperlink w:anchor="_Toc176948270" w:history="1">
             <w:r>
               <w:rPr>
                 <w:rStyle w:val="Hyperlink"/>
@@ -1213,7 +1195,7 @@
                 <w:noProof/>
                 <w:webHidden/>
               </w:rPr>
-              <w:instrText xml:space="preserve"> PAGEREF _Toc176435574 \h </w:instrText>
+              <w:instrText xml:space="preserve"> PAGEREF _Toc176948270 \h </w:instrText>
             </w:r>
             <w:r>
               <w:rPr>
@@ -1260,7 +1242,7 @@
               <w14:ligatures w14:val="standardContextual"/>
             </w:rPr>
           </w:pPr>
-          <w:hyperlink w:anchor="_Toc176435575" w:history="1">
+          <w:hyperlink w:anchor="_Toc176948271" w:history="1">
             <w:r>
               <w:rPr>
                 <w:rStyle w:val="Hyperlink"/>
@@ -1311,7 +1293,7 @@
                 <w:noProof/>
                 <w:webHidden/>
               </w:rPr>
-              <w:instrText xml:space="preserve"> PAGEREF _Toc176435575 \h </w:instrText>
+              <w:instrText xml:space="preserve"> PAGEREF _Toc176948271 \h </w:instrText>
             </w:r>
             <w:r>
               <w:rPr>
@@ -1358,7 +1340,7 @@
               <w14:ligatures w14:val="standardContextual"/>
             </w:rPr>
           </w:pPr>
-          <w:hyperlink w:anchor="_Toc176435576" w:history="1">
+          <w:hyperlink w:anchor="_Toc176948272" w:history="1">
             <w:r>
               <w:rPr>
                 <w:rStyle w:val="Hyperlink"/>
@@ -1409,7 +1391,7 @@
                 <w:noProof/>
                 <w:webHidden/>
               </w:rPr>
-              <w:instrText xml:space="preserve"> PAGEREF _Toc176435576 \h </w:instrText>
+              <w:instrText xml:space="preserve"> PAGEREF _Toc176948272 \h </w:instrText>
             </w:r>
             <w:r>
               <w:rPr>
@@ -1456,7 +1438,7 @@
               <w14:ligatures w14:val="standardContextual"/>
             </w:rPr>
           </w:pPr>
-          <w:hyperlink w:anchor="_Toc176435577" w:history="1">
+          <w:hyperlink w:anchor="_Toc176948273" w:history="1">
             <w:r>
               <w:rPr>
                 <w:rStyle w:val="Hyperlink"/>
@@ -1507,7 +1489,7 @@
                 <w:noProof/>
                 <w:webHidden/>
               </w:rPr>
-              <w:instrText xml:space="preserve"> PAGEREF _Toc176435577 \h </w:instrText>
+              <w:instrText xml:space="preserve"> PAGEREF _Toc176948273 \h </w:instrText>
             </w:r>
             <w:r>
               <w:rPr>
@@ -1554,7 +1536,7 @@
               <w14:ligatures w14:val="standardContextual"/>
             </w:rPr>
           </w:pPr>
-          <w:hyperlink w:anchor="_Toc176435578" w:history="1">
+          <w:hyperlink w:anchor="_Toc176948274" w:history="1">
             <w:r>
               <w:rPr>
                 <w:rStyle w:val="Hyperlink"/>
@@ -1605,7 +1587,7 @@
                 <w:noProof/>
                 <w:webHidden/>
               </w:rPr>
-              <w:instrText xml:space="preserve"> PAGEREF _Toc176435578 \h </w:instrText>
+              <w:instrText xml:space="preserve"> PAGEREF _Toc176948274 \h </w:instrText>
             </w:r>
             <w:r>
               <w:rPr>
@@ -1652,7 +1634,7 @@
               <w14:ligatures w14:val="standardContextual"/>
             </w:rPr>
           </w:pPr>
-          <w:hyperlink w:anchor="_Toc176435579" w:history="1">
+          <w:hyperlink w:anchor="_Toc176948275" w:history="1">
             <w:r>
               <w:rPr>
                 <w:rStyle w:val="Hyperlink"/>
@@ -1682,7 +1664,7 @@
                 <w:bCs/>
                 <w:noProof/>
               </w:rPr>
-              <w:t>Riscos e restrições</w:t>
+              <w:t>Riscos</w:t>
             </w:r>
             <w:r>
               <w:rPr>
@@ -1703,7 +1685,7 @@
                 <w:noProof/>
                 <w:webHidden/>
               </w:rPr>
-              <w:instrText xml:space="preserve"> PAGEREF _Toc176435579 \h </w:instrText>
+              <w:instrText xml:space="preserve"> PAGEREF _Toc176948275 \h </w:instrText>
             </w:r>
             <w:r>
               <w:rPr>
@@ -1750,7 +1732,7 @@
               <w14:ligatures w14:val="standardContextual"/>
             </w:rPr>
           </w:pPr>
-          <w:hyperlink w:anchor="_Toc176435580" w:history="1">
+          <w:hyperlink w:anchor="_Toc176948276" w:history="1">
             <w:r>
               <w:rPr>
                 <w:rStyle w:val="Hyperlink"/>
@@ -1801,7 +1783,7 @@
                 <w:noProof/>
                 <w:webHidden/>
               </w:rPr>
-              <w:instrText xml:space="preserve"> PAGEREF _Toc176435580 \h </w:instrText>
+              <w:instrText xml:space="preserve"> PAGEREF _Toc176948276 \h </w:instrText>
             </w:r>
             <w:r>
               <w:rPr>
@@ -1848,7 +1830,7 @@
               <w14:ligatures w14:val="standardContextual"/>
             </w:rPr>
           </w:pPr>
-          <w:hyperlink w:anchor="_Toc176435581" w:history="1">
+          <w:hyperlink w:anchor="_Toc176948277" w:history="1">
             <w:r>
               <w:rPr>
                 <w:rStyle w:val="Hyperlink"/>
@@ -1899,7 +1881,7 @@
                 <w:noProof/>
                 <w:webHidden/>
               </w:rPr>
-              <w:instrText xml:space="preserve"> PAGEREF _Toc176435581 \h </w:instrText>
+              <w:instrText xml:space="preserve"> PAGEREF _Toc176948277 \h </w:instrText>
             </w:r>
             <w:r>
               <w:rPr>
@@ -1946,7 +1928,7 @@
               <w14:ligatures w14:val="standardContextual"/>
             </w:rPr>
           </w:pPr>
-          <w:hyperlink w:anchor="_Toc176435582" w:history="1">
+          <w:hyperlink w:anchor="_Toc176948278" w:history="1">
             <w:r>
               <w:rPr>
                 <w:rStyle w:val="Hyperlink"/>
@@ -1997,7 +1979,7 @@
                 <w:noProof/>
                 <w:webHidden/>
               </w:rPr>
-              <w:instrText xml:space="preserve"> PAGEREF _Toc176435582 \h </w:instrText>
+              <w:instrText xml:space="preserve"> PAGEREF _Toc176948278 \h </w:instrText>
             </w:r>
             <w:r>
               <w:rPr>
@@ -2199,7 +2181,7 @@
           <w:color w:val="auto"/>
         </w:rPr>
       </w:pPr>
-      <w:bookmarkStart w:id="0" w:name="_Toc176435569"/>
+      <w:bookmarkStart w:id="0" w:name="_Toc176948265"/>
       <w:r>
         <w:rPr>
           <w:rFonts w:ascii="Arial" w:hAnsi="Arial" w:cs="Arial"/>
@@ -2359,24 +2341,6 @@
     </w:p>
     <w:p>
       <w:pPr>
-        <w:pStyle w:val="Estilo1"/>
-        <w:numPr>
-          <w:ilvl w:val="0"/>
-          <w:numId w:val="0"/>
-        </w:numPr>
-        <w:spacing w:line="360" w:lineRule="auto"/>
-        <w:ind w:firstLine="567"/>
-        <w:jc w:val="both"/>
-        <w:rPr>
-          <w:b w:val="0"/>
-          <w:bCs w:val="0"/>
-          <w:sz w:val="24"/>
-          <w:szCs w:val="24"/>
-        </w:rPr>
-      </w:pPr>
-    </w:p>
-    <w:p>
-      <w:pPr>
         <w:pStyle w:val="PargrafodaLista"/>
         <w:spacing w:line="360" w:lineRule="auto"/>
         <w:ind w:left="0" w:firstLine="567"/>
@@ -2525,8 +2489,64 @@
           <w:sz w:val="24"/>
           <w:szCs w:val="24"/>
         </w:rPr>
+        <w:t>O problema é a ineficiência na gestão dess</w:t>
+      </w:r>
+      <w:r>
+        <w:rPr>
+          <w:rFonts w:ascii="Arial" w:hAnsi="Arial" w:cs="Arial"/>
+          <w:sz w:val="24"/>
+          <w:szCs w:val="24"/>
+        </w:rPr>
+        <w:t>e</w:t>
+      </w:r>
+      <w:r>
+        <w:rPr>
+          <w:rFonts w:ascii="Arial" w:hAnsi="Arial" w:cs="Arial"/>
+          <w:sz w:val="24"/>
+          <w:szCs w:val="24"/>
+        </w:rPr>
+        <w:t xml:space="preserve">s </w:t>
+      </w:r>
+      <w:r>
+        <w:rPr>
+          <w:rFonts w:ascii="Arial" w:hAnsi="Arial" w:cs="Arial"/>
+          <w:sz w:val="24"/>
+          <w:szCs w:val="24"/>
+        </w:rPr>
+        <w:t xml:space="preserve">boxes </w:t>
+      </w:r>
+      <w:r>
+        <w:rPr>
+          <w:rFonts w:ascii="Arial" w:hAnsi="Arial" w:cs="Arial"/>
+          <w:sz w:val="24"/>
+          <w:szCs w:val="24"/>
+        </w:rPr>
+        <w:t>de serviços, a falta de uma solução que melhore o processo de liberação e ocupação</w:t>
+      </w:r>
+      <w:r>
+        <w:rPr>
+          <w:rFonts w:ascii="Arial" w:hAnsi="Arial" w:cs="Arial"/>
+          <w:sz w:val="24"/>
+          <w:szCs w:val="24"/>
+        </w:rPr>
+        <w:t>,</w:t>
+      </w:r>
+      <w:r>
+        <w:rPr>
+          <w:rFonts w:ascii="Arial" w:hAnsi="Arial" w:cs="Arial"/>
+          <w:sz w:val="24"/>
+          <w:szCs w:val="24"/>
+        </w:rPr>
+        <w:t xml:space="preserve"> compromete o </w:t>
+      </w:r>
+      <w:r>
+        <w:rPr>
+          <w:rFonts w:ascii="Arial" w:hAnsi="Arial" w:cs="Arial"/>
+          <w:sz w:val="24"/>
+          <w:szCs w:val="24"/>
+        </w:rPr>
         <w:lastRenderedPageBreak/>
-        <w:t>O problema é a ineficiência na gestão dess</w:t>
+        <w:t>fluxo de trabalho das oficinas e, consequentemente a satisfação dos clientes</w:t>
       </w:r>
       <w:r>
         <w:rPr>
@@ -2534,7 +2554,7 @@
           <w:sz w:val="24"/>
           <w:szCs w:val="24"/>
         </w:rPr>
-        <w:t>e</w:t>
+        <w:t xml:space="preserve">. </w:t>
       </w:r>
       <w:r>
         <w:rPr>
@@ -2542,6 +2562,46 @@
           <w:sz w:val="24"/>
           <w:szCs w:val="24"/>
         </w:rPr>
+        <w:t>Por outro lado, vemos</w:t>
+      </w:r>
+      <w:r>
+        <w:rPr>
+          <w:rFonts w:ascii="Arial" w:hAnsi="Arial" w:cs="Arial"/>
+          <w:sz w:val="24"/>
+          <w:szCs w:val="24"/>
+        </w:rPr>
+        <w:t xml:space="preserve"> a oportunidade de implementar uma solução com o uso de sensores de bloqueio </w:t>
+      </w:r>
+      <w:r>
+        <w:rPr>
+          <w:rFonts w:ascii="Arial" w:hAnsi="Arial" w:cs="Arial"/>
+          <w:sz w:val="24"/>
+          <w:szCs w:val="24"/>
+        </w:rPr>
+        <w:t>instalados</w:t>
+      </w:r>
+      <w:r>
+        <w:rPr>
+          <w:rFonts w:ascii="Arial" w:hAnsi="Arial" w:cs="Arial"/>
+          <w:sz w:val="24"/>
+          <w:szCs w:val="24"/>
+        </w:rPr>
+        <w:t xml:space="preserve"> a</w:t>
+      </w:r>
+      <w:r>
+        <w:rPr>
+          <w:rFonts w:ascii="Arial" w:hAnsi="Arial" w:cs="Arial"/>
+          <w:sz w:val="24"/>
+          <w:szCs w:val="24"/>
+        </w:rPr>
+        <w:t>o</w:t>
+      </w:r>
+      <w:r>
+        <w:rPr>
+          <w:rFonts w:ascii="Arial" w:hAnsi="Arial" w:cs="Arial"/>
+          <w:sz w:val="24"/>
+          <w:szCs w:val="24"/>
+        </w:rPr>
         <w:t xml:space="preserve">s </w:t>
       </w:r>
       <w:r>
@@ -2550,7 +2610,7 @@
           <w:sz w:val="24"/>
           <w:szCs w:val="24"/>
         </w:rPr>
-        <w:t xml:space="preserve">boxes </w:t>
+        <w:t>boxe</w:t>
       </w:r>
       <w:r>
         <w:rPr>
@@ -2558,7 +2618,7 @@
           <w:sz w:val="24"/>
           <w:szCs w:val="24"/>
         </w:rPr>
-        <w:t>de serviços, a falta de uma solução que melhore o processo de liberação e ocupação</w:t>
+        <w:t>s de serviço para que tenha uma melhora na eficiência operacional</w:t>
       </w:r>
       <w:r>
         <w:rPr>
@@ -2566,7 +2626,7 @@
           <w:sz w:val="24"/>
           <w:szCs w:val="24"/>
         </w:rPr>
-        <w:t>,</w:t>
+        <w:t xml:space="preserve"> e na otimização de processos com base nos dados recolhidos e </w:t>
       </w:r>
       <w:r>
         <w:rPr>
@@ -2574,7 +2634,7 @@
           <w:sz w:val="24"/>
           <w:szCs w:val="24"/>
         </w:rPr>
-        <w:t xml:space="preserve"> compromete o fluxo de trabalho das oficinas e, consequentemente a satisfação dos clientes</w:t>
+        <w:t xml:space="preserve">apresentados </w:t>
       </w:r>
       <w:r>
         <w:rPr>
@@ -2582,7 +2642,7 @@
           <w:sz w:val="24"/>
           <w:szCs w:val="24"/>
         </w:rPr>
-        <w:t xml:space="preserve">. </w:t>
+        <w:t>para a empresa.</w:t>
       </w:r>
       <w:r>
         <w:rPr>
@@ -2590,108 +2650,8 @@
           <w:sz w:val="24"/>
           <w:szCs w:val="24"/>
         </w:rPr>
-        <w:t>Por outro lado, vemos</w:t>
-      </w:r>
-      <w:r>
-        <w:rPr>
-          <w:rFonts w:ascii="Arial" w:hAnsi="Arial" w:cs="Arial"/>
-          <w:sz w:val="24"/>
-          <w:szCs w:val="24"/>
-        </w:rPr>
-        <w:t xml:space="preserve"> a oportunidade de implementar uma solução com o uso de sensores de bloqueio </w:t>
-      </w:r>
-      <w:r>
-        <w:rPr>
-          <w:rFonts w:ascii="Arial" w:hAnsi="Arial" w:cs="Arial"/>
-          <w:sz w:val="24"/>
-          <w:szCs w:val="24"/>
-        </w:rPr>
-        <w:t>instalados</w:t>
-      </w:r>
-      <w:r>
-        <w:rPr>
-          <w:rFonts w:ascii="Arial" w:hAnsi="Arial" w:cs="Arial"/>
-          <w:sz w:val="24"/>
-          <w:szCs w:val="24"/>
-        </w:rPr>
-        <w:t xml:space="preserve"> a</w:t>
-      </w:r>
-      <w:r>
-        <w:rPr>
-          <w:rFonts w:ascii="Arial" w:hAnsi="Arial" w:cs="Arial"/>
-          <w:sz w:val="24"/>
-          <w:szCs w:val="24"/>
-        </w:rPr>
-        <w:t>o</w:t>
-      </w:r>
-      <w:r>
-        <w:rPr>
-          <w:rFonts w:ascii="Arial" w:hAnsi="Arial" w:cs="Arial"/>
-          <w:sz w:val="24"/>
-          <w:szCs w:val="24"/>
-        </w:rPr>
-        <w:t xml:space="preserve">s </w:t>
-      </w:r>
-      <w:r>
-        <w:rPr>
-          <w:rFonts w:ascii="Arial" w:hAnsi="Arial" w:cs="Arial"/>
-          <w:sz w:val="24"/>
-          <w:szCs w:val="24"/>
-        </w:rPr>
-        <w:t>boxe</w:t>
-      </w:r>
-      <w:r>
-        <w:rPr>
-          <w:rFonts w:ascii="Arial" w:hAnsi="Arial" w:cs="Arial"/>
-          <w:sz w:val="24"/>
-          <w:szCs w:val="24"/>
-        </w:rPr>
-        <w:t>s de serviço para que tenha uma melhora na eficiência operacional</w:t>
-      </w:r>
-      <w:r>
-        <w:rPr>
-          <w:rFonts w:ascii="Arial" w:hAnsi="Arial" w:cs="Arial"/>
-          <w:sz w:val="24"/>
-          <w:szCs w:val="24"/>
-        </w:rPr>
-        <w:t xml:space="preserve"> e na otimização de processos com base nos dados recolhidos e </w:t>
-      </w:r>
-      <w:r>
-        <w:rPr>
-          <w:rFonts w:ascii="Arial" w:hAnsi="Arial" w:cs="Arial"/>
-          <w:sz w:val="24"/>
-          <w:szCs w:val="24"/>
-        </w:rPr>
-        <w:t xml:space="preserve">apresentados </w:t>
-      </w:r>
-      <w:r>
-        <w:rPr>
-          <w:rFonts w:ascii="Arial" w:hAnsi="Arial" w:cs="Arial"/>
-          <w:sz w:val="24"/>
-          <w:szCs w:val="24"/>
-        </w:rPr>
-        <w:t>para a empresa.</w:t>
-      </w:r>
-      <w:r>
-        <w:rPr>
-          <w:rFonts w:ascii="Arial" w:hAnsi="Arial" w:cs="Arial"/>
-          <w:sz w:val="24"/>
-          <w:szCs w:val="24"/>
-        </w:rPr>
         <w:t xml:space="preserve"> </w:t>
       </w:r>
-    </w:p>
-    <w:p>
-      <w:pPr>
-        <w:spacing w:line="360" w:lineRule="auto"/>
-        <w:ind w:firstLine="567"/>
-        <w:jc w:val="both"/>
-        <w:rPr>
-          <w:rFonts w:ascii="Arial" w:hAnsi="Arial" w:cs="Arial"/>
-          <w:sz w:val="24"/>
-          <w:szCs w:val="24"/>
-        </w:rPr>
-      </w:pPr>
     </w:p>
     <w:p>
       <w:pPr>
@@ -2818,7 +2778,7 @@
           <w:color w:val="auto"/>
         </w:rPr>
       </w:pPr>
-      <w:bookmarkStart w:id="1" w:name="_Toc176435570"/>
+      <w:bookmarkStart w:id="1" w:name="_Toc176948266"/>
       <w:r>
         <w:rPr>
           <w:rFonts w:ascii="Arial" w:hAnsi="Arial" w:cs="Arial"/>
@@ -3034,7 +2994,7 @@
           <w:color w:val="auto"/>
         </w:rPr>
       </w:pPr>
-      <w:bookmarkStart w:id="2" w:name="_Toc176435571"/>
+      <w:bookmarkStart w:id="2" w:name="_Toc176948267"/>
       <w:r>
         <w:rPr>
           <w:rFonts w:ascii="Arial" w:hAnsi="Arial" w:cs="Arial"/>
@@ -3187,64 +3147,7 @@
           <w:sz w:val="24"/>
           <w:szCs w:val="24"/>
         </w:rPr>
-        <w:t xml:space="preserve"> R$ 1.600,00. Com nosso sistema de monitoramento, </w:t>
-      </w:r>
-      <w:r>
-        <w:rPr>
-          <w:rFonts w:ascii="Arial" w:hAnsi="Arial" w:cs="Arial"/>
-          <w:sz w:val="24"/>
-          <w:szCs w:val="24"/>
-        </w:rPr>
-        <w:t xml:space="preserve">nosso </w:t>
-      </w:r>
-      <w:r>
-        <w:rPr>
-          <w:rFonts w:ascii="Arial" w:hAnsi="Arial" w:cs="Arial"/>
-          <w:sz w:val="24"/>
-          <w:szCs w:val="24"/>
-        </w:rPr>
-        <w:lastRenderedPageBreak/>
-        <w:t>cliente</w:t>
-      </w:r>
-      <w:r>
-        <w:rPr>
-          <w:rFonts w:ascii="Arial" w:hAnsi="Arial" w:cs="Arial"/>
-          <w:sz w:val="24"/>
-          <w:szCs w:val="24"/>
-        </w:rPr>
-        <w:t xml:space="preserve"> teria acesso a dados em tempo real e a relatórios diários sobre o uso d</w:t>
-      </w:r>
-      <w:r>
-        <w:rPr>
-          <w:rFonts w:ascii="Arial" w:hAnsi="Arial" w:cs="Arial"/>
-          <w:sz w:val="24"/>
-          <w:szCs w:val="24"/>
-        </w:rPr>
-        <w:t>o</w:t>
-      </w:r>
-      <w:r>
-        <w:rPr>
-          <w:rFonts w:ascii="Arial" w:hAnsi="Arial" w:cs="Arial"/>
-          <w:sz w:val="24"/>
-          <w:szCs w:val="24"/>
-        </w:rPr>
-        <w:t xml:space="preserve">s </w:t>
-      </w:r>
-      <w:r>
-        <w:rPr>
-          <w:rFonts w:ascii="Arial" w:hAnsi="Arial" w:cs="Arial"/>
-          <w:sz w:val="24"/>
-          <w:szCs w:val="24"/>
-        </w:rPr>
-        <w:t>boxe</w:t>
-      </w:r>
-      <w:r>
-        <w:rPr>
-          <w:rFonts w:ascii="Arial" w:hAnsi="Arial" w:cs="Arial"/>
-          <w:sz w:val="24"/>
-          <w:szCs w:val="24"/>
-        </w:rPr>
-        <w:t>s, permitindo otimizar o atendimento e aumentar os lucros.</w:t>
+        <w:t xml:space="preserve"> R$ 1.600,00.</w:t>
       </w:r>
     </w:p>
     <w:p>
@@ -3279,7 +3182,7 @@
           <w:color w:val="auto"/>
         </w:rPr>
       </w:pPr>
-      <w:bookmarkStart w:id="3" w:name="_Toc176435572"/>
+      <w:bookmarkStart w:id="3" w:name="_Toc176948268"/>
       <w:r>
         <w:rPr>
           <w:rFonts w:ascii="Arial" w:hAnsi="Arial" w:cs="Arial"/>
@@ -3308,7 +3211,7 @@
           <w:szCs w:val="24"/>
         </w:rPr>
       </w:pPr>
-      <w:bookmarkStart w:id="4" w:name="_Toc176435573"/>
+      <w:bookmarkStart w:id="4" w:name="_Toc176948269"/>
       <w:r>
         <w:rPr>
           <w:rFonts w:ascii="Arial" w:hAnsi="Arial" w:cs="Arial"/>
@@ -3318,6 +3221,7 @@
           <w:sz w:val="24"/>
           <w:szCs w:val="24"/>
         </w:rPr>
+        <w:lastRenderedPageBreak/>
         <w:t>Descrição resumida do projeto</w:t>
       </w:r>
       <w:bookmarkEnd w:id="4"/>
@@ -3596,7 +3500,7 @@
           <w:szCs w:val="24"/>
         </w:rPr>
       </w:pPr>
-      <w:bookmarkStart w:id="5" w:name="_Toc176435574"/>
+      <w:bookmarkStart w:id="5" w:name="_Toc176948270"/>
       <w:r>
         <w:rPr>
           <w:rFonts w:ascii="Arial" w:hAnsi="Arial" w:cs="Arial"/>
@@ -3802,7 +3706,7 @@
           <w:szCs w:val="24"/>
         </w:rPr>
       </w:pPr>
-      <w:bookmarkStart w:id="6" w:name="_Toc176435575"/>
+      <w:bookmarkStart w:id="6" w:name="_Toc176948271"/>
       <w:r>
         <w:rPr>
           <w:rFonts w:ascii="Arial" w:hAnsi="Arial" w:cs="Arial"/>
@@ -4129,7 +4033,6 @@
           <w:sz w:val="24"/>
           <w:szCs w:val="24"/>
         </w:rPr>
-        <w:lastRenderedPageBreak/>
         <w:t xml:space="preserve">Setup de </w:t>
       </w:r>
       <w:proofErr w:type="spellStart"/>
@@ -4274,7 +4177,7 @@
           <w:szCs w:val="24"/>
         </w:rPr>
       </w:pPr>
-      <w:bookmarkStart w:id="7" w:name="_Toc176435576"/>
+      <w:bookmarkStart w:id="7" w:name="_Toc176948272"/>
       <w:r>
         <w:rPr>
           <w:rFonts w:ascii="Arial" w:hAnsi="Arial" w:cs="Arial"/>
@@ -4284,6 +4187,7 @@
           <w:sz w:val="24"/>
           <w:szCs w:val="24"/>
         </w:rPr>
+        <w:lastRenderedPageBreak/>
         <w:t xml:space="preserve">Limites </w:t>
       </w:r>
       <w:r>
@@ -4899,7 +4803,7 @@
           <w:szCs w:val="24"/>
         </w:rPr>
       </w:pPr>
-      <w:bookmarkStart w:id="8" w:name="_Toc176435577"/>
+      <w:bookmarkStart w:id="8" w:name="_Toc176948273"/>
       <w:r>
         <w:rPr>
           <w:rFonts w:ascii="Arial" w:hAnsi="Arial" w:cs="Arial"/>
@@ -5268,7 +5172,7 @@
           <w:szCs w:val="24"/>
         </w:rPr>
       </w:pPr>
-      <w:bookmarkStart w:id="9" w:name="_Toc176435578"/>
+      <w:bookmarkStart w:id="9" w:name="_Toc176948274"/>
       <w:r>
         <w:rPr>
           <w:rFonts w:ascii="Arial" w:hAnsi="Arial" w:cs="Arial"/>
@@ -5513,7 +5417,6 @@
           <w:sz w:val="24"/>
           <w:szCs w:val="24"/>
         </w:rPr>
-        <w:lastRenderedPageBreak/>
         <w:t>Sensores de bloqueio;</w:t>
       </w:r>
     </w:p>
@@ -5648,6 +5551,7 @@
           <w:sz w:val="24"/>
           <w:szCs w:val="24"/>
         </w:rPr>
+        <w:lastRenderedPageBreak/>
         <w:t>Materiais</w:t>
       </w:r>
     </w:p>
@@ -5810,7 +5714,7 @@
           <w:szCs w:val="24"/>
         </w:rPr>
       </w:pPr>
-      <w:bookmarkStart w:id="10" w:name="_Toc176435579"/>
+      <w:bookmarkStart w:id="10" w:name="_Toc176948275"/>
       <w:r>
         <w:rPr>
           <w:rFonts w:ascii="Arial" w:hAnsi="Arial" w:cs="Arial"/>
@@ -5820,35 +5724,10 @@
           <w:sz w:val="24"/>
           <w:szCs w:val="24"/>
         </w:rPr>
-        <w:t>Riscos e restrições</w:t>
+        <w:t>Riscos</w:t>
       </w:r>
       <w:bookmarkEnd w:id="10"/>
-    </w:p>
-    <w:p>
-      <w:pPr>
-        <w:pStyle w:val="Estilo1"/>
-        <w:numPr>
-          <w:ilvl w:val="0"/>
-          <w:numId w:val="0"/>
-        </w:numPr>
-        <w:spacing w:line="360" w:lineRule="auto"/>
-        <w:ind w:left="1125"/>
-        <w:jc w:val="both"/>
-        <w:rPr>
-          <w:b w:val="0"/>
-          <w:bCs w:val="0"/>
-          <w:sz w:val="24"/>
-          <w:szCs w:val="24"/>
-        </w:rPr>
-      </w:pPr>
-    </w:p>
-    <w:p>
-      <w:pPr>
-        <w:pStyle w:val="Subttulo"/>
-        <w:numPr>
-          <w:ilvl w:val="2"/>
-          <w:numId w:val="25"/>
-        </w:numPr>
+      <w:r>
         <w:rPr>
           <w:rFonts w:ascii="Arial" w:hAnsi="Arial" w:cs="Arial"/>
           <w:b/>
@@ -5857,8 +5736,34 @@
           <w:sz w:val="24"/>
           <w:szCs w:val="24"/>
         </w:rPr>
-      </w:pPr>
-      <w:r>
+        <w:t xml:space="preserve"> </w:t>
+      </w:r>
+    </w:p>
+    <w:p>
+      <w:pPr>
+        <w:pStyle w:val="Estilo1"/>
+        <w:numPr>
+          <w:ilvl w:val="0"/>
+          <w:numId w:val="0"/>
+        </w:numPr>
+        <w:spacing w:line="360" w:lineRule="auto"/>
+        <w:ind w:left="1125"/>
+        <w:jc w:val="both"/>
+        <w:rPr>
+          <w:b w:val="0"/>
+          <w:bCs w:val="0"/>
+          <w:sz w:val="24"/>
+          <w:szCs w:val="24"/>
+        </w:rPr>
+      </w:pPr>
+    </w:p>
+    <w:p>
+      <w:pPr>
+        <w:pStyle w:val="Subttulo"/>
+        <w:numPr>
+          <w:ilvl w:val="2"/>
+          <w:numId w:val="25"/>
+        </w:numPr>
         <w:rPr>
           <w:rFonts w:ascii="Arial" w:hAnsi="Arial" w:cs="Arial"/>
           <w:b/>
@@ -5867,160 +5772,8 @@
           <w:sz w:val="24"/>
           <w:szCs w:val="24"/>
         </w:rPr>
-        <w:t xml:space="preserve">Riscos </w:t>
-      </w:r>
-    </w:p>
-    <w:p>
-      <w:pPr>
-        <w:pStyle w:val="Estilo1"/>
-        <w:numPr>
-          <w:ilvl w:val="0"/>
-          <w:numId w:val="19"/>
-        </w:numPr>
-        <w:spacing w:line="360" w:lineRule="auto"/>
-        <w:ind w:left="2203"/>
-        <w:jc w:val="both"/>
-        <w:rPr>
-          <w:b w:val="0"/>
-          <w:bCs w:val="0"/>
-          <w:sz w:val="24"/>
-          <w:szCs w:val="24"/>
-        </w:rPr>
-      </w:pPr>
-      <w:r>
-        <w:rPr>
-          <w:b w:val="0"/>
-          <w:bCs w:val="0"/>
-          <w:sz w:val="24"/>
-          <w:szCs w:val="24"/>
-        </w:rPr>
-        <w:t>Falhas técnicas</w:t>
-      </w:r>
-      <w:r>
-        <w:rPr>
-          <w:b w:val="0"/>
-          <w:bCs w:val="0"/>
-          <w:sz w:val="24"/>
-          <w:szCs w:val="24"/>
-        </w:rPr>
-        <w:t>;</w:t>
-      </w:r>
-    </w:p>
-    <w:p>
-      <w:pPr>
-        <w:pStyle w:val="Estilo1"/>
-        <w:numPr>
-          <w:ilvl w:val="0"/>
-          <w:numId w:val="19"/>
-        </w:numPr>
-        <w:spacing w:line="360" w:lineRule="auto"/>
-        <w:ind w:left="2203"/>
-        <w:jc w:val="both"/>
-        <w:rPr>
-          <w:b w:val="0"/>
-          <w:bCs w:val="0"/>
-          <w:sz w:val="24"/>
-          <w:szCs w:val="24"/>
-        </w:rPr>
-      </w:pPr>
-      <w:r>
-        <w:rPr>
-          <w:b w:val="0"/>
-          <w:bCs w:val="0"/>
-          <w:sz w:val="24"/>
-          <w:szCs w:val="24"/>
-        </w:rPr>
-        <w:t>Problemas com conectividade</w:t>
-      </w:r>
-      <w:r>
-        <w:rPr>
-          <w:b w:val="0"/>
-          <w:bCs w:val="0"/>
-          <w:sz w:val="24"/>
-          <w:szCs w:val="24"/>
-        </w:rPr>
-        <w:t>;</w:t>
-      </w:r>
-    </w:p>
-    <w:p>
-      <w:pPr>
-        <w:pStyle w:val="Estilo1"/>
-        <w:numPr>
-          <w:ilvl w:val="0"/>
-          <w:numId w:val="19"/>
-        </w:numPr>
-        <w:spacing w:line="360" w:lineRule="auto"/>
-        <w:ind w:left="2203"/>
-        <w:jc w:val="both"/>
-        <w:rPr>
-          <w:b w:val="0"/>
-          <w:bCs w:val="0"/>
-          <w:sz w:val="24"/>
-          <w:szCs w:val="24"/>
-        </w:rPr>
-      </w:pPr>
-      <w:r>
-        <w:rPr>
-          <w:b w:val="0"/>
-          <w:bCs w:val="0"/>
-          <w:sz w:val="24"/>
-          <w:szCs w:val="24"/>
-        </w:rPr>
-        <w:t>Custos adicionais</w:t>
-      </w:r>
-      <w:r>
-        <w:rPr>
-          <w:b w:val="0"/>
-          <w:bCs w:val="0"/>
-          <w:sz w:val="24"/>
-          <w:szCs w:val="24"/>
-        </w:rPr>
-        <w:t>.</w:t>
-      </w:r>
-    </w:p>
-    <w:p>
-      <w:pPr>
-        <w:pStyle w:val="Estilo1"/>
-        <w:numPr>
-          <w:ilvl w:val="0"/>
-          <w:numId w:val="0"/>
-        </w:numPr>
-        <w:spacing w:line="360" w:lineRule="auto"/>
-        <w:ind w:left="1800"/>
-        <w:jc w:val="both"/>
-        <w:rPr>
-          <w:b w:val="0"/>
-          <w:bCs w:val="0"/>
-          <w:sz w:val="24"/>
-          <w:szCs w:val="24"/>
-        </w:rPr>
-      </w:pPr>
-    </w:p>
-    <w:p>
-      <w:pPr>
-        <w:pStyle w:val="Estilo1"/>
-        <w:numPr>
-          <w:ilvl w:val="0"/>
-          <w:numId w:val="0"/>
-        </w:numPr>
-        <w:spacing w:line="360" w:lineRule="auto"/>
-        <w:ind w:left="1800"/>
-        <w:jc w:val="both"/>
-        <w:rPr>
-          <w:b w:val="0"/>
-          <w:bCs w:val="0"/>
-          <w:sz w:val="24"/>
-          <w:szCs w:val="24"/>
-        </w:rPr>
-      </w:pPr>
-    </w:p>
-    <w:p>
-      <w:pPr>
-        <w:pStyle w:val="Subttulo"/>
-        <w:numPr>
-          <w:ilvl w:val="2"/>
-          <w:numId w:val="25"/>
-        </w:numPr>
+      </w:pPr>
+      <w:r>
         <w:rPr>
           <w:rFonts w:ascii="Arial" w:hAnsi="Arial" w:cs="Arial"/>
           <w:b/>
@@ -6029,8 +5782,160 @@
           <w:sz w:val="24"/>
           <w:szCs w:val="24"/>
         </w:rPr>
-      </w:pPr>
-      <w:r>
+        <w:t xml:space="preserve">Riscos </w:t>
+      </w:r>
+    </w:p>
+    <w:p>
+      <w:pPr>
+        <w:pStyle w:val="Estilo1"/>
+        <w:numPr>
+          <w:ilvl w:val="0"/>
+          <w:numId w:val="19"/>
+        </w:numPr>
+        <w:spacing w:line="360" w:lineRule="auto"/>
+        <w:ind w:left="2203"/>
+        <w:jc w:val="both"/>
+        <w:rPr>
+          <w:b w:val="0"/>
+          <w:bCs w:val="0"/>
+          <w:sz w:val="24"/>
+          <w:szCs w:val="24"/>
+        </w:rPr>
+      </w:pPr>
+      <w:r>
+        <w:rPr>
+          <w:b w:val="0"/>
+          <w:bCs w:val="0"/>
+          <w:sz w:val="24"/>
+          <w:szCs w:val="24"/>
+        </w:rPr>
+        <w:t>Falhas técnicas</w:t>
+      </w:r>
+      <w:r>
+        <w:rPr>
+          <w:b w:val="0"/>
+          <w:bCs w:val="0"/>
+          <w:sz w:val="24"/>
+          <w:szCs w:val="24"/>
+        </w:rPr>
+        <w:t>;</w:t>
+      </w:r>
+    </w:p>
+    <w:p>
+      <w:pPr>
+        <w:pStyle w:val="Estilo1"/>
+        <w:numPr>
+          <w:ilvl w:val="0"/>
+          <w:numId w:val="19"/>
+        </w:numPr>
+        <w:spacing w:line="360" w:lineRule="auto"/>
+        <w:ind w:left="2203"/>
+        <w:jc w:val="both"/>
+        <w:rPr>
+          <w:b w:val="0"/>
+          <w:bCs w:val="0"/>
+          <w:sz w:val="24"/>
+          <w:szCs w:val="24"/>
+        </w:rPr>
+      </w:pPr>
+      <w:r>
+        <w:rPr>
+          <w:b w:val="0"/>
+          <w:bCs w:val="0"/>
+          <w:sz w:val="24"/>
+          <w:szCs w:val="24"/>
+        </w:rPr>
+        <w:t>Problemas com conectividade</w:t>
+      </w:r>
+      <w:r>
+        <w:rPr>
+          <w:b w:val="0"/>
+          <w:bCs w:val="0"/>
+          <w:sz w:val="24"/>
+          <w:szCs w:val="24"/>
+        </w:rPr>
+        <w:t>;</w:t>
+      </w:r>
+    </w:p>
+    <w:p>
+      <w:pPr>
+        <w:pStyle w:val="Estilo1"/>
+        <w:numPr>
+          <w:ilvl w:val="0"/>
+          <w:numId w:val="19"/>
+        </w:numPr>
+        <w:spacing w:line="360" w:lineRule="auto"/>
+        <w:ind w:left="2203"/>
+        <w:jc w:val="both"/>
+        <w:rPr>
+          <w:b w:val="0"/>
+          <w:bCs w:val="0"/>
+          <w:sz w:val="24"/>
+          <w:szCs w:val="24"/>
+        </w:rPr>
+      </w:pPr>
+      <w:r>
+        <w:rPr>
+          <w:b w:val="0"/>
+          <w:bCs w:val="0"/>
+          <w:sz w:val="24"/>
+          <w:szCs w:val="24"/>
+        </w:rPr>
+        <w:t>Custos adicionais</w:t>
+      </w:r>
+      <w:r>
+        <w:rPr>
+          <w:b w:val="0"/>
+          <w:bCs w:val="0"/>
+          <w:sz w:val="24"/>
+          <w:szCs w:val="24"/>
+        </w:rPr>
+        <w:t>.</w:t>
+      </w:r>
+    </w:p>
+    <w:p>
+      <w:pPr>
+        <w:pStyle w:val="Estilo1"/>
+        <w:numPr>
+          <w:ilvl w:val="0"/>
+          <w:numId w:val="0"/>
+        </w:numPr>
+        <w:spacing w:line="360" w:lineRule="auto"/>
+        <w:ind w:left="1800"/>
+        <w:jc w:val="both"/>
+        <w:rPr>
+          <w:b w:val="0"/>
+          <w:bCs w:val="0"/>
+          <w:sz w:val="24"/>
+          <w:szCs w:val="24"/>
+        </w:rPr>
+      </w:pPr>
+    </w:p>
+    <w:p>
+      <w:pPr>
+        <w:pStyle w:val="Estilo1"/>
+        <w:numPr>
+          <w:ilvl w:val="0"/>
+          <w:numId w:val="0"/>
+        </w:numPr>
+        <w:spacing w:line="360" w:lineRule="auto"/>
+        <w:ind w:left="720" w:hanging="360"/>
+        <w:jc w:val="both"/>
+        <w:rPr>
+          <w:b w:val="0"/>
+          <w:bCs w:val="0"/>
+          <w:sz w:val="24"/>
+          <w:szCs w:val="24"/>
+        </w:rPr>
+      </w:pPr>
+    </w:p>
+    <w:p>
+      <w:pPr>
+        <w:pStyle w:val="Ttulo2"/>
+        <w:numPr>
+          <w:ilvl w:val="1"/>
+          <w:numId w:val="25"/>
+        </w:numPr>
         <w:rPr>
           <w:rFonts w:ascii="Arial" w:hAnsi="Arial" w:cs="Arial"/>
           <w:b/>
@@ -6039,160 +5944,8 @@
           <w:sz w:val="24"/>
           <w:szCs w:val="24"/>
         </w:rPr>
-        <w:t>Restrições</w:t>
-      </w:r>
-    </w:p>
-    <w:p>
-      <w:pPr>
-        <w:pStyle w:val="Estilo1"/>
-        <w:numPr>
-          <w:ilvl w:val="0"/>
-          <w:numId w:val="21"/>
-        </w:numPr>
-        <w:spacing w:line="360" w:lineRule="auto"/>
-        <w:ind w:left="2268" w:hanging="425"/>
-        <w:jc w:val="both"/>
-        <w:rPr>
-          <w:b w:val="0"/>
-          <w:bCs w:val="0"/>
-          <w:sz w:val="24"/>
-          <w:szCs w:val="24"/>
-        </w:rPr>
-      </w:pPr>
-      <w:r>
-        <w:rPr>
-          <w:b w:val="0"/>
-          <w:bCs w:val="0"/>
-          <w:sz w:val="24"/>
-          <w:szCs w:val="24"/>
-        </w:rPr>
-        <w:t>Cronograma</w:t>
-      </w:r>
-      <w:r>
-        <w:rPr>
-          <w:b w:val="0"/>
-          <w:bCs w:val="0"/>
-          <w:sz w:val="24"/>
-          <w:szCs w:val="24"/>
-        </w:rPr>
-        <w:t>;</w:t>
-      </w:r>
-    </w:p>
-    <w:p>
-      <w:pPr>
-        <w:pStyle w:val="Estilo1"/>
-        <w:numPr>
-          <w:ilvl w:val="0"/>
-          <w:numId w:val="21"/>
-        </w:numPr>
-        <w:spacing w:line="360" w:lineRule="auto"/>
-        <w:ind w:left="2268" w:hanging="425"/>
-        <w:jc w:val="both"/>
-        <w:rPr>
-          <w:b w:val="0"/>
-          <w:bCs w:val="0"/>
-          <w:sz w:val="24"/>
-          <w:szCs w:val="24"/>
-        </w:rPr>
-      </w:pPr>
-      <w:r>
-        <w:rPr>
-          <w:b w:val="0"/>
-          <w:bCs w:val="0"/>
-          <w:sz w:val="24"/>
-          <w:szCs w:val="24"/>
-        </w:rPr>
-        <w:t>Dependência</w:t>
-      </w:r>
-      <w:r>
-        <w:rPr>
-          <w:b w:val="0"/>
-          <w:bCs w:val="0"/>
-          <w:sz w:val="24"/>
-          <w:szCs w:val="24"/>
-        </w:rPr>
-        <w:t xml:space="preserve"> de Infraestrutura</w:t>
-      </w:r>
-      <w:r>
-        <w:rPr>
-          <w:b w:val="0"/>
-          <w:bCs w:val="0"/>
-          <w:sz w:val="24"/>
-          <w:szCs w:val="24"/>
-        </w:rPr>
-        <w:t>;</w:t>
-      </w:r>
-    </w:p>
-    <w:p>
-      <w:pPr>
-        <w:pStyle w:val="Estilo1"/>
-        <w:numPr>
-          <w:ilvl w:val="0"/>
-          <w:numId w:val="21"/>
-        </w:numPr>
-        <w:spacing w:line="360" w:lineRule="auto"/>
-        <w:ind w:left="2268" w:hanging="425"/>
-        <w:jc w:val="both"/>
-        <w:rPr>
-          <w:b w:val="0"/>
-          <w:bCs w:val="0"/>
-          <w:sz w:val="24"/>
-          <w:szCs w:val="24"/>
-        </w:rPr>
-      </w:pPr>
-      <w:r>
-        <w:rPr>
-          <w:b w:val="0"/>
-          <w:bCs w:val="0"/>
-          <w:sz w:val="24"/>
-          <w:szCs w:val="24"/>
-        </w:rPr>
-        <w:t xml:space="preserve">Conformidade </w:t>
-      </w:r>
-      <w:r>
-        <w:rPr>
-          <w:b w:val="0"/>
-          <w:bCs w:val="0"/>
-          <w:sz w:val="24"/>
-          <w:szCs w:val="24"/>
-        </w:rPr>
-        <w:t>Regulatória</w:t>
-      </w:r>
-      <w:r>
-        <w:rPr>
-          <w:b w:val="0"/>
-          <w:bCs w:val="0"/>
-          <w:sz w:val="24"/>
-          <w:szCs w:val="24"/>
-        </w:rPr>
-        <w:t>.</w:t>
-      </w:r>
-    </w:p>
-    <w:p>
-      <w:pPr>
-        <w:pStyle w:val="Estilo1"/>
-        <w:numPr>
-          <w:ilvl w:val="0"/>
-          <w:numId w:val="0"/>
-        </w:numPr>
-        <w:spacing w:line="360" w:lineRule="auto"/>
-        <w:ind w:left="720" w:hanging="360"/>
-        <w:jc w:val="both"/>
-        <w:rPr>
-          <w:b w:val="0"/>
-          <w:bCs w:val="0"/>
-          <w:sz w:val="24"/>
-          <w:szCs w:val="24"/>
-        </w:rPr>
-      </w:pPr>
-    </w:p>
-    <w:p>
-      <w:pPr>
-        <w:pStyle w:val="Ttulo2"/>
-        <w:numPr>
-          <w:ilvl w:val="1"/>
-          <w:numId w:val="25"/>
-        </w:numPr>
+      </w:pPr>
+      <w:r>
         <w:rPr>
           <w:rFonts w:ascii="Arial" w:hAnsi="Arial" w:cs="Arial"/>
           <w:b/>
@@ -6201,19 +5954,9 @@
           <w:sz w:val="24"/>
           <w:szCs w:val="24"/>
         </w:rPr>
-      </w:pPr>
-      <w:r>
-        <w:rPr>
-          <w:rFonts w:ascii="Arial" w:hAnsi="Arial" w:cs="Arial"/>
-          <w:b/>
-          <w:bCs/>
-          <w:color w:val="auto"/>
-          <w:sz w:val="24"/>
-          <w:szCs w:val="24"/>
-        </w:rPr>
         <w:t xml:space="preserve"> </w:t>
       </w:r>
-      <w:bookmarkStart w:id="11" w:name="_Toc176435580"/>
+      <w:bookmarkStart w:id="11" w:name="_Toc176948276"/>
       <w:r>
         <w:rPr>
           <w:rFonts w:ascii="Arial" w:hAnsi="Arial" w:cs="Arial"/>
@@ -6355,7 +6098,7 @@
         </w:rPr>
         <w:t xml:space="preserve"> </w:t>
       </w:r>
-      <w:bookmarkStart w:id="12" w:name="_Toc176435581"/>
+      <w:bookmarkStart w:id="12" w:name="_Toc176948277"/>
       <w:r>
         <w:rPr>
           <w:rFonts w:ascii="Arial" w:hAnsi="Arial" w:cs="Arial"/>
@@ -6513,6 +6256,7 @@
           <w:numId w:val="23"/>
         </w:numPr>
         <w:spacing w:line="360" w:lineRule="auto"/>
+        <w:ind w:left="2134"/>
         <w:jc w:val="both"/>
         <w:rPr>
           <w:sz w:val="24"/>
@@ -6546,7 +6290,7 @@
           <w:numId w:val="0"/>
         </w:numPr>
         <w:spacing w:line="360" w:lineRule="auto"/>
-        <w:ind w:left="720" w:hanging="360"/>
+        <w:ind w:left="2134" w:hanging="360"/>
         <w:jc w:val="both"/>
         <w:rPr>
           <w:sz w:val="24"/>
@@ -6614,7 +6358,7 @@
         </w:rPr>
         <w:t xml:space="preserve">   </w:t>
       </w:r>
-      <w:bookmarkStart w:id="13" w:name="_Toc176435582"/>
+      <w:bookmarkStart w:id="13" w:name="_Toc176948278"/>
       <w:r>
         <w:rPr>
           <w:rFonts w:ascii="Arial" w:hAnsi="Arial" w:cs="Arial"/>
@@ -6742,6 +6486,76 @@
         </w:rPr>
         <w:t>;</w:t>
       </w:r>
+    </w:p>
+    <w:p>
+      <w:pPr>
+        <w:pStyle w:val="Estilo1"/>
+        <w:numPr>
+          <w:ilvl w:val="0"/>
+          <w:numId w:val="21"/>
+        </w:numPr>
+        <w:spacing w:line="360" w:lineRule="auto"/>
+        <w:ind w:left="2199" w:hanging="425"/>
+        <w:jc w:val="both"/>
+        <w:rPr>
+          <w:b w:val="0"/>
+          <w:bCs w:val="0"/>
+          <w:sz w:val="24"/>
+          <w:szCs w:val="24"/>
+        </w:rPr>
+      </w:pPr>
+      <w:r>
+        <w:rPr>
+          <w:b w:val="0"/>
+          <w:bCs w:val="0"/>
+          <w:sz w:val="24"/>
+          <w:szCs w:val="24"/>
+        </w:rPr>
+        <w:t>Dependência de Infraestrutura;</w:t>
+      </w:r>
+    </w:p>
+    <w:p>
+      <w:pPr>
+        <w:pStyle w:val="Estilo1"/>
+        <w:numPr>
+          <w:ilvl w:val="0"/>
+          <w:numId w:val="21"/>
+        </w:numPr>
+        <w:spacing w:line="360" w:lineRule="auto"/>
+        <w:ind w:left="2199" w:hanging="425"/>
+        <w:jc w:val="both"/>
+        <w:rPr>
+          <w:b w:val="0"/>
+          <w:bCs w:val="0"/>
+          <w:sz w:val="24"/>
+          <w:szCs w:val="24"/>
+        </w:rPr>
+      </w:pPr>
+      <w:r>
+        <w:rPr>
+          <w:b w:val="0"/>
+          <w:bCs w:val="0"/>
+          <w:sz w:val="24"/>
+          <w:szCs w:val="24"/>
+        </w:rPr>
+        <w:t>Conformidade Regulatória.</w:t>
+      </w:r>
+    </w:p>
+    <w:p>
+      <w:pPr>
+        <w:pStyle w:val="Estilo1"/>
+        <w:numPr>
+          <w:ilvl w:val="0"/>
+          <w:numId w:val="0"/>
+        </w:numPr>
+        <w:spacing w:line="360" w:lineRule="auto"/>
+        <w:ind w:left="2137"/>
+        <w:jc w:val="both"/>
+        <w:rPr>
+          <w:sz w:val="24"/>
+          <w:szCs w:val="24"/>
+        </w:rPr>
+      </w:pPr>
     </w:p>
     <w:sectPr>
       <w:pgSz w:w="11906" w:h="16838"/>
@@ -6754,7 +6568,7 @@
 </file>
 
 <file path=word/endnotes.xml><?xml version="1.0" encoding="utf-8"?>
-<w:endnotes xmlns:wpc="http://schemas.microsoft.com/office/word/2010/wordprocessingCanvas" xmlns:cx="http://schemas.microsoft.com/office/drawing/2014/chartex" xmlns:cx1="http://schemas.microsoft.com/office/drawing/2015/9/8/chartex" xmlns:cx2="http://schemas.microsoft.com/office/drawing/2015/10/21/chartex" xmlns:cx3="http://schemas.microsoft.com/office/drawing/2016/5/9/chartex" xmlns:cx4="http://schemas.microsoft.com/office/drawing/2016/5/10/chartex" xmlns:cx5="http://schemas.microsoft.com/office/drawing/2016/5/11/chartex" xmlns:cx6="http://schemas.microsoft.com/office/drawing/2016/5/12/chartex" xmlns:cx7="http://schemas.microsoft.com/office/drawing/2016/5/13/chartex" xmlns:cx8="http://schemas.microsoft.com/office/drawing/2016/5/14/chartex" xmlns:mc="http://schemas.openxmlformats.org/markup-compatibility/2006" xmlns:aink="http://schemas.microsoft.com/office/drawing/2016/ink" xmlns:am3d="http://schemas.microsoft.com/office/drawing/2017/model3d" xmlns:o="urn:schemas-microsoft-com:office:office" xmlns:r="http://schemas.openxmlformats.org/officeDocument/2006/relationships" xmlns:m="http://schemas.openxmlformats.org/officeDocument/2006/math" xmlns:v="urn:schemas-microsoft-com:vml" xmlns:wp14="http://schemas.microsoft.com/office/word/2010/wordprocessingDrawing" xmlns:wp="http://schemas.openxmlformats.org/drawingml/2006/wordprocessingDrawing" xmlns:w10="urn:schemas-microsoft-com:office:word" xmlns:w="http://schemas.openxmlformats.org/wordprocessingml/2006/main" xmlns:w14="http://schemas.microsoft.com/office/word/2010/wordml" xmlns:w15="http://schemas.microsoft.com/office/word/2012/wordml" xmlns:w16cex="http://schemas.microsoft.com/office/word/2018/wordml/cex" xmlns:w16cid="http://schemas.microsoft.com/office/word/2016/wordml/cid" xmlns:w16="http://schemas.microsoft.com/office/word/2018/wordml" xmlns:w16se="http://schemas.microsoft.com/office/word/2015/wordml/symex" xmlns:wpg="http://schemas.microsoft.com/office/word/2010/wordprocessingGroup" xmlns:wpi="http://schemas.microsoft.com/office/word/2010/wordprocessingInk" xmlns:wne="http://schemas.microsoft.com/office/word/2006/wordml" xmlns:wps="http://schemas.microsoft.com/office/word/2010/wordprocessingShape" mc:Ignorable="w14 w15 w16se w16cid w16 w16cex wp14">
+<w:endnotes xmlns:wpc="http://schemas.microsoft.com/office/word/2010/wordprocessingCanvas" xmlns:cx="http://schemas.microsoft.com/office/drawing/2014/chartex" xmlns:cx1="http://schemas.microsoft.com/office/drawing/2015/9/8/chartex" xmlns:cx2="http://schemas.microsoft.com/office/drawing/2015/10/21/chartex" xmlns:cx3="http://schemas.microsoft.com/office/drawing/2016/5/9/chartex" xmlns:cx4="http://schemas.microsoft.com/office/drawing/2016/5/10/chartex" xmlns:cx5="http://schemas.microsoft.com/office/drawing/2016/5/11/chartex" xmlns:cx6="http://schemas.microsoft.com/office/drawing/2016/5/12/chartex" xmlns:cx7="http://schemas.microsoft.com/office/drawing/2016/5/13/chartex" xmlns:cx8="http://schemas.microsoft.com/office/drawing/2016/5/14/chartex" xmlns:mc="http://schemas.openxmlformats.org/markup-compatibility/2006" xmlns:aink="http://schemas.microsoft.com/office/drawing/2016/ink" xmlns:am3d="http://schemas.microsoft.com/office/drawing/2017/model3d" xmlns:o="urn:schemas-microsoft-com:office:office" xmlns:oel="http://schemas.microsoft.com/office/2019/extlst" xmlns:r="http://schemas.openxmlformats.org/officeDocument/2006/relationships" xmlns:m="http://schemas.openxmlformats.org/officeDocument/2006/math" xmlns:v="urn:schemas-microsoft-com:vml" xmlns:wp14="http://schemas.microsoft.com/office/word/2010/wordprocessingDrawing" xmlns:wp="http://schemas.openxmlformats.org/drawingml/2006/wordprocessingDrawing" xmlns:w10="urn:schemas-microsoft-com:office:word" xmlns:w="http://schemas.openxmlformats.org/wordprocessingml/2006/main" xmlns:w14="http://schemas.microsoft.com/office/word/2010/wordml" xmlns:w15="http://schemas.microsoft.com/office/word/2012/wordml" xmlns:w16cex="http://schemas.microsoft.com/office/word/2018/wordml/cex" xmlns:w16cid="http://schemas.microsoft.com/office/word/2016/wordml/cid" xmlns:w16="http://schemas.microsoft.com/office/word/2018/wordml" xmlns:w16du="http://schemas.microsoft.com/office/word/2023/wordml/word16du" xmlns:w16sdtdh="http://schemas.microsoft.com/office/word/2020/wordml/sdtdatahash" xmlns:w16se="http://schemas.microsoft.com/office/word/2015/wordml/symex" xmlns:wpg="http://schemas.microsoft.com/office/word/2010/wordprocessingGroup" xmlns:wpi="http://schemas.microsoft.com/office/word/2010/wordprocessingInk" xmlns:wne="http://schemas.microsoft.com/office/word/2006/wordml" xmlns:wps="http://schemas.microsoft.com/office/word/2010/wordprocessingShape" mc:Ignorable="w14 w15 w16se w16cid w16 w16cex w16sdtdh w16du wp14">
   <w:endnote w:type="separator" w:id="-1">
     <w:p>
       <w:pPr>
@@ -6786,7 +6600,7 @@
 </file>
 
 <file path=word/footnotes.xml><?xml version="1.0" encoding="utf-8"?>
-<w:footnotes xmlns:wpc="http://schemas.microsoft.com/office/word/2010/wordprocessingCanvas" xmlns:cx="http://schemas.microsoft.com/office/drawing/2014/chartex" xmlns:cx1="http://schemas.microsoft.com/office/drawing/2015/9/8/chartex" xmlns:cx2="http://schemas.microsoft.com/office/drawing/2015/10/21/chartex" xmlns:cx3="http://schemas.microsoft.com/office/drawing/2016/5/9/chartex" xmlns:cx4="http://schemas.microsoft.com/office/drawing/2016/5/10/chartex" xmlns:cx5="http://schemas.microsoft.com/office/drawing/2016/5/11/chartex" xmlns:cx6="http://schemas.microsoft.com/office/drawing/2016/5/12/chartex" xmlns:cx7="http://schemas.microsoft.com/office/drawing/2016/5/13/chartex" xmlns:cx8="http://schemas.microsoft.com/office/drawing/2016/5/14/chartex" xmlns:mc="http://schemas.openxmlformats.org/markup-compatibility/2006" xmlns:aink="http://schemas.microsoft.com/office/drawing/2016/ink" xmlns:am3d="http://schemas.microsoft.com/office/drawing/2017/model3d" xmlns:o="urn:schemas-microsoft-com:office:office" xmlns:r="http://schemas.openxmlformats.org/officeDocument/2006/relationships" xmlns:m="http://schemas.openxmlformats.org/officeDocument/2006/math" xmlns:v="urn:schemas-microsoft-com:vml" xmlns:wp14="http://schemas.microsoft.com/office/word/2010/wordprocessingDrawing" xmlns:wp="http://schemas.openxmlformats.org/drawingml/2006/wordprocessingDrawing" xmlns:w10="urn:schemas-microsoft-com:office:word" xmlns:w="http://schemas.openxmlformats.org/wordprocessingml/2006/main" xmlns:w14="http://schemas.microsoft.com/office/word/2010/wordml" xmlns:w15="http://schemas.microsoft.com/office/word/2012/wordml" xmlns:w16cex="http://schemas.microsoft.com/office/word/2018/wordml/cex" xmlns:w16cid="http://schemas.microsoft.com/office/word/2016/wordml/cid" xmlns:w16="http://schemas.microsoft.com/office/word/2018/wordml" xmlns:w16se="http://schemas.microsoft.com/office/word/2015/wordml/symex" xmlns:wpg="http://schemas.microsoft.com/office/word/2010/wordprocessingGroup" xmlns:wpi="http://schemas.microsoft.com/office/word/2010/wordprocessingInk" xmlns:wne="http://schemas.microsoft.com/office/word/2006/wordml" xmlns:wps="http://schemas.microsoft.com/office/word/2010/wordprocessingShape" mc:Ignorable="w14 w15 w16se w16cid w16 w16cex wp14">
+<w:footnotes xmlns:wpc="http://schemas.microsoft.com/office/word/2010/wordprocessingCanvas" xmlns:cx="http://schemas.microsoft.com/office/drawing/2014/chartex" xmlns:cx1="http://schemas.microsoft.com/office/drawing/2015/9/8/chartex" xmlns:cx2="http://schemas.microsoft.com/office/drawing/2015/10/21/chartex" xmlns:cx3="http://schemas.microsoft.com/office/drawing/2016/5/9/chartex" xmlns:cx4="http://schemas.microsoft.com/office/drawing/2016/5/10/chartex" xmlns:cx5="http://schemas.microsoft.com/office/drawing/2016/5/11/chartex" xmlns:cx6="http://schemas.microsoft.com/office/drawing/2016/5/12/chartex" xmlns:cx7="http://schemas.microsoft.com/office/drawing/2016/5/13/chartex" xmlns:cx8="http://schemas.microsoft.com/office/drawing/2016/5/14/chartex" xmlns:mc="http://schemas.openxmlformats.org/markup-compatibility/2006" xmlns:aink="http://schemas.microsoft.com/office/drawing/2016/ink" xmlns:am3d="http://schemas.microsoft.com/office/drawing/2017/model3d" xmlns:o="urn:schemas-microsoft-com:office:office" xmlns:oel="http://schemas.microsoft.com/office/2019/extlst" xmlns:r="http://schemas.openxmlformats.org/officeDocument/2006/relationships" xmlns:m="http://schemas.openxmlformats.org/officeDocument/2006/math" xmlns:v="urn:schemas-microsoft-com:vml" xmlns:wp14="http://schemas.microsoft.com/office/word/2010/wordprocessingDrawing" xmlns:wp="http://schemas.openxmlformats.org/drawingml/2006/wordprocessingDrawing" xmlns:w10="urn:schemas-microsoft-com:office:word" xmlns:w="http://schemas.openxmlformats.org/wordprocessingml/2006/main" xmlns:w14="http://schemas.microsoft.com/office/word/2010/wordml" xmlns:w15="http://schemas.microsoft.com/office/word/2012/wordml" xmlns:w16cex="http://schemas.microsoft.com/office/word/2018/wordml/cex" xmlns:w16cid="http://schemas.microsoft.com/office/word/2016/wordml/cid" xmlns:w16="http://schemas.microsoft.com/office/word/2018/wordml" xmlns:w16du="http://schemas.microsoft.com/office/word/2023/wordml/word16du" xmlns:w16sdtdh="http://schemas.microsoft.com/office/word/2020/wordml/sdtdatahash" xmlns:w16se="http://schemas.microsoft.com/office/word/2015/wordml/symex" xmlns:wpg="http://schemas.microsoft.com/office/word/2010/wordprocessingGroup" xmlns:wpi="http://schemas.microsoft.com/office/word/2010/wordprocessingInk" xmlns:wne="http://schemas.microsoft.com/office/word/2006/wordml" xmlns:wps="http://schemas.microsoft.com/office/word/2010/wordprocessingShape" mc:Ignorable="w14 w15 w16se w16cid w16 w16cex w16sdtdh w16du wp14">
   <w:footnote w:type="separator" w:id="-1">
     <w:p>
       <w:pPr>
@@ -6818,7 +6632,7 @@
 </file>
 
 <file path=word/numbering.xml><?xml version="1.0" encoding="utf-8"?>
-<w:numbering xmlns:wpc="http://schemas.microsoft.com/office/word/2010/wordprocessingCanvas" xmlns:cx="http://schemas.microsoft.com/office/drawing/2014/chartex" xmlns:cx1="http://schemas.microsoft.com/office/drawing/2015/9/8/chartex" xmlns:cx2="http://schemas.microsoft.com/office/drawing/2015/10/21/chartex" xmlns:cx3="http://schemas.microsoft.com/office/drawing/2016/5/9/chartex" xmlns:cx4="http://schemas.microsoft.com/office/drawing/2016/5/10/chartex" xmlns:cx5="http://schemas.microsoft.com/office/drawing/2016/5/11/chartex" xmlns:cx6="http://schemas.microsoft.com/office/drawing/2016/5/12/chartex" xmlns:cx7="http://schemas.microsoft.com/office/drawing/2016/5/13/chartex" xmlns:cx8="http://schemas.microsoft.com/office/drawing/2016/5/14/chartex" xmlns:mc="http://schemas.openxmlformats.org/markup-compatibility/2006" xmlns:aink="http://schemas.microsoft.com/office/drawing/2016/ink" xmlns:am3d="http://schemas.microsoft.com/office/drawing/2017/model3d" xmlns:o="urn:schemas-microsoft-com:office:office" xmlns:r="http://schemas.openxmlformats.org/officeDocument/2006/relationships" xmlns:m="http://schemas.openxmlformats.org/officeDocument/2006/math" xmlns:v="urn:schemas-microsoft-com:vml" xmlns:wp14="http://schemas.microsoft.com/office/word/2010/wordprocessingDrawing" xmlns:wp="http://schemas.openxmlformats.org/drawingml/2006/wordprocessingDrawing" xmlns:w10="urn:schemas-microsoft-com:office:word" xmlns:w="http://schemas.openxmlformats.org/wordprocessingml/2006/main" xmlns:w14="http://schemas.microsoft.com/office/word/2010/wordml" xmlns:w15="http://schemas.microsoft.com/office/word/2012/wordml" xmlns:w16cex="http://schemas.microsoft.com/office/word/2018/wordml/cex" xmlns:w16cid="http://schemas.microsoft.com/office/word/2016/wordml/cid" xmlns:w16="http://schemas.microsoft.com/office/word/2018/wordml" xmlns:w16se="http://schemas.microsoft.com/office/word/2015/wordml/symex" xmlns:wpg="http://schemas.microsoft.com/office/word/2010/wordprocessingGroup" xmlns:wpi="http://schemas.microsoft.com/office/word/2010/wordprocessingInk" xmlns:wne="http://schemas.microsoft.com/office/word/2006/wordml" xmlns:wps="http://schemas.microsoft.com/office/word/2010/wordprocessingShape" mc:Ignorable="w14 w15 w16se w16cid w16 w16cex wp14">
+<w:numbering xmlns:wpc="http://schemas.microsoft.com/office/word/2010/wordprocessingCanvas" xmlns:cx="http://schemas.microsoft.com/office/drawing/2014/chartex" xmlns:cx1="http://schemas.microsoft.com/office/drawing/2015/9/8/chartex" xmlns:cx2="http://schemas.microsoft.com/office/drawing/2015/10/21/chartex" xmlns:cx3="http://schemas.microsoft.com/office/drawing/2016/5/9/chartex" xmlns:cx4="http://schemas.microsoft.com/office/drawing/2016/5/10/chartex" xmlns:cx5="http://schemas.microsoft.com/office/drawing/2016/5/11/chartex" xmlns:cx6="http://schemas.microsoft.com/office/drawing/2016/5/12/chartex" xmlns:cx7="http://schemas.microsoft.com/office/drawing/2016/5/13/chartex" xmlns:cx8="http://schemas.microsoft.com/office/drawing/2016/5/14/chartex" xmlns:mc="http://schemas.openxmlformats.org/markup-compatibility/2006" xmlns:aink="http://schemas.microsoft.com/office/drawing/2016/ink" xmlns:am3d="http://schemas.microsoft.com/office/drawing/2017/model3d" xmlns:o="urn:schemas-microsoft-com:office:office" xmlns:oel="http://schemas.microsoft.com/office/2019/extlst" xmlns:r="http://schemas.openxmlformats.org/officeDocument/2006/relationships" xmlns:m="http://schemas.openxmlformats.org/officeDocument/2006/math" xmlns:v="urn:schemas-microsoft-com:vml" xmlns:wp14="http://schemas.microsoft.com/office/word/2010/wordprocessingDrawing" xmlns:wp="http://schemas.openxmlformats.org/drawingml/2006/wordprocessingDrawing" xmlns:w10="urn:schemas-microsoft-com:office:word" xmlns:w="http://schemas.openxmlformats.org/wordprocessingml/2006/main" xmlns:w14="http://schemas.microsoft.com/office/word/2010/wordml" xmlns:w15="http://schemas.microsoft.com/office/word/2012/wordml" xmlns:w16cex="http://schemas.microsoft.com/office/word/2018/wordml/cex" xmlns:w16cid="http://schemas.microsoft.com/office/word/2016/wordml/cid" xmlns:w16="http://schemas.microsoft.com/office/word/2018/wordml" xmlns:w16du="http://schemas.microsoft.com/office/word/2023/wordml/word16du" xmlns:w16sdtdh="http://schemas.microsoft.com/office/word/2020/wordml/sdtdatahash" xmlns:w16se="http://schemas.microsoft.com/office/word/2015/wordml/symex" xmlns:wpg="http://schemas.microsoft.com/office/word/2010/wordprocessingGroup" xmlns:wpi="http://schemas.microsoft.com/office/word/2010/wordprocessingInk" xmlns:wne="http://schemas.microsoft.com/office/word/2006/wordml" xmlns:wps="http://schemas.microsoft.com/office/word/2010/wordprocessingShape" mc:Ignorable="w14 w15 w16se w16cid w16 w16cex w16sdtdh w16du wp14">
   <w:abstractNum w:abstractNumId="0" w15:restartNumberingAfterBreak="0">
     <w:nsid w:val="04D931C9"/>
     <w:multiLevelType w:val="multilevel"/>
@@ -10180,107 +9994,107 @@
       </w:rPr>
     </w:lvl>
   </w:abstractNum>
-  <w:num w:numId="1">
+  <w:num w:numId="1" w16cid:durableId="813982782">
     <w:abstractNumId w:val="12"/>
   </w:num>
-  <w:num w:numId="2">
+  <w:num w:numId="2" w16cid:durableId="620259105">
     <w:abstractNumId w:val="6"/>
   </w:num>
-  <w:num w:numId="3">
+  <w:num w:numId="3" w16cid:durableId="1998655986">
     <w:abstractNumId w:val="28"/>
   </w:num>
-  <w:num w:numId="4">
+  <w:num w:numId="4" w16cid:durableId="79764436">
     <w:abstractNumId w:val="15"/>
   </w:num>
-  <w:num w:numId="5">
+  <w:num w:numId="5" w16cid:durableId="135949156">
     <w:abstractNumId w:val="17"/>
   </w:num>
-  <w:num w:numId="6">
+  <w:num w:numId="6" w16cid:durableId="1930587">
     <w:abstractNumId w:val="19"/>
   </w:num>
-  <w:num w:numId="7">
+  <w:num w:numId="7" w16cid:durableId="2146850585">
     <w:abstractNumId w:val="21"/>
   </w:num>
-  <w:num w:numId="8">
+  <w:num w:numId="8" w16cid:durableId="1000276706">
     <w:abstractNumId w:val="18"/>
   </w:num>
-  <w:num w:numId="9">
+  <w:num w:numId="9" w16cid:durableId="30108274">
     <w:abstractNumId w:val="3"/>
   </w:num>
-  <w:num w:numId="10">
+  <w:num w:numId="10" w16cid:durableId="1038704493">
     <w:abstractNumId w:val="22"/>
   </w:num>
-  <w:num w:numId="11">
+  <w:num w:numId="11" w16cid:durableId="1949118586">
     <w:abstractNumId w:val="18"/>
   </w:num>
-  <w:num w:numId="12">
+  <w:num w:numId="12" w16cid:durableId="980185918">
     <w:abstractNumId w:val="23"/>
   </w:num>
-  <w:num w:numId="13">
+  <w:num w:numId="13" w16cid:durableId="1003433619">
     <w:abstractNumId w:val="18"/>
   </w:num>
-  <w:num w:numId="14">
+  <w:num w:numId="14" w16cid:durableId="1726491421">
     <w:abstractNumId w:val="25"/>
   </w:num>
-  <w:num w:numId="15">
+  <w:num w:numId="15" w16cid:durableId="1350369550">
     <w:abstractNumId w:val="4"/>
   </w:num>
-  <w:num w:numId="16">
+  <w:num w:numId="16" w16cid:durableId="855852029">
     <w:abstractNumId w:val="9"/>
   </w:num>
-  <w:num w:numId="17">
+  <w:num w:numId="17" w16cid:durableId="553590442">
     <w:abstractNumId w:val="26"/>
   </w:num>
-  <w:num w:numId="18">
+  <w:num w:numId="18" w16cid:durableId="591161629">
     <w:abstractNumId w:val="14"/>
   </w:num>
-  <w:num w:numId="19">
+  <w:num w:numId="19" w16cid:durableId="616640407">
     <w:abstractNumId w:val="7"/>
   </w:num>
-  <w:num w:numId="20">
+  <w:num w:numId="20" w16cid:durableId="2006861979">
     <w:abstractNumId w:val="13"/>
   </w:num>
-  <w:num w:numId="21">
+  <w:num w:numId="21" w16cid:durableId="849759687">
     <w:abstractNumId w:val="29"/>
   </w:num>
-  <w:num w:numId="22">
+  <w:num w:numId="22" w16cid:durableId="666516048">
     <w:abstractNumId w:val="1"/>
   </w:num>
-  <w:num w:numId="23">
+  <w:num w:numId="23" w16cid:durableId="1966504258">
     <w:abstractNumId w:val="20"/>
   </w:num>
-  <w:num w:numId="24">
+  <w:num w:numId="24" w16cid:durableId="11344609">
     <w:abstractNumId w:val="2"/>
   </w:num>
-  <w:num w:numId="25">
+  <w:num w:numId="25" w16cid:durableId="1963221068">
     <w:abstractNumId w:val="27"/>
   </w:num>
-  <w:num w:numId="26">
+  <w:num w:numId="26" w16cid:durableId="1962833866">
     <w:abstractNumId w:val="16"/>
   </w:num>
-  <w:num w:numId="27">
+  <w:num w:numId="27" w16cid:durableId="86778177">
     <w:abstractNumId w:val="10"/>
   </w:num>
-  <w:num w:numId="28">
+  <w:num w:numId="28" w16cid:durableId="1436943208">
     <w:abstractNumId w:val="0"/>
   </w:num>
-  <w:num w:numId="29">
+  <w:num w:numId="29" w16cid:durableId="1499661005">
     <w:abstractNumId w:val="11"/>
   </w:num>
-  <w:num w:numId="30">
+  <w:num w:numId="30" w16cid:durableId="1945184051">
     <w:abstractNumId w:val="8"/>
   </w:num>
-  <w:num w:numId="31">
+  <w:num w:numId="31" w16cid:durableId="145514364">
     <w:abstractNumId w:val="5"/>
   </w:num>
-  <w:num w:numId="32">
+  <w:num w:numId="32" w16cid:durableId="162627579">
     <w:abstractNumId w:val="24"/>
   </w:num>
 </w:numbering>
 </file>
 
 <file path=word/styles.xml><?xml version="1.0" encoding="utf-8"?>
-<w:styles xmlns:mc="http://schemas.openxmlformats.org/markup-compatibility/2006" xmlns:r="http://schemas.openxmlformats.org/officeDocument/2006/relationships" xmlns:w="http://schemas.openxmlformats.org/wordprocessingml/2006/main" xmlns:w14="http://schemas.microsoft.com/office/word/2010/wordml" xmlns:w15="http://schemas.microsoft.com/office/word/2012/wordml" xmlns:w16cex="http://schemas.microsoft.com/office/word/2018/wordml/cex" xmlns:w16cid="http://schemas.microsoft.com/office/word/2016/wordml/cid" xmlns:w16="http://schemas.microsoft.com/office/word/2018/wordml" xmlns:w16se="http://schemas.microsoft.com/office/word/2015/wordml/symex" mc:Ignorable="w14 w15 w16se w16cid w16 w16cex">
+<w:styles xmlns:mc="http://schemas.openxmlformats.org/markup-compatibility/2006" xmlns:r="http://schemas.openxmlformats.org/officeDocument/2006/relationships" xmlns:w="http://schemas.openxmlformats.org/wordprocessingml/2006/main" xmlns:w14="http://schemas.microsoft.com/office/word/2010/wordml" xmlns:w15="http://schemas.microsoft.com/office/word/2012/wordml" xmlns:w16cex="http://schemas.microsoft.com/office/word/2018/wordml/cex" xmlns:w16cid="http://schemas.microsoft.com/office/word/2016/wordml/cid" xmlns:w16="http://schemas.microsoft.com/office/word/2018/wordml" xmlns:w16du="http://schemas.microsoft.com/office/word/2023/wordml/word16du" xmlns:w16sdtdh="http://schemas.microsoft.com/office/word/2020/wordml/sdtdatahash" xmlns:w16se="http://schemas.microsoft.com/office/word/2015/wordml/symex" mc:Ignorable="w14 w15 w16se w16cid w16 w16cex w16sdtdh w16du">
   <w:docDefaults>
     <w:rPrDefault>
       <w:rPr>
@@ -11297,9 +11111,12 @@
 </file>
 
 <file path=customXml/item1.xml><?xml version="1.0" encoding="utf-8"?>
-<p:properties xmlns:p="http://schemas.microsoft.com/office/2006/metadata/properties" xmlns:xsi="http://www.w3.org/2001/XMLSchema-instance" xmlns:pc="http://schemas.microsoft.com/office/infopath/2007/PartnerControls">
-  <documentManagement/>
-</p:properties>
+<?mso-contentType ?>
+<FormTemplates xmlns="http://schemas.microsoft.com/sharepoint/v3/contenttype/forms">
+  <Display>DocumentLibraryForm</Display>
+  <Edit>DocumentLibraryForm</Edit>
+  <New>DocumentLibraryForm</New>
+</FormTemplates>
 </file>
 
 <file path=customXml/item2.xml><?xml version="1.0" encoding="utf-8"?>
@@ -11479,12 +11296,9 @@
 </file>
 
 <file path=customXml/item3.xml><?xml version="1.0" encoding="utf-8"?>
-<?mso-contentType ?>
-<FormTemplates xmlns="http://schemas.microsoft.com/sharepoint/v3/contenttype/forms">
-  <Display>DocumentLibraryForm</Display>
-  <Edit>DocumentLibraryForm</Edit>
-  <New>DocumentLibraryForm</New>
-</FormTemplates>
+<p:properties xmlns:p="http://schemas.microsoft.com/office/2006/metadata/properties" xmlns:xsi="http://www.w3.org/2001/XMLSchema-instance" xmlns:pc="http://schemas.microsoft.com/office/infopath/2007/PartnerControls">
+  <documentManagement/>
+</p:properties>
 </file>
 
 <file path=customXml/item4.xml><?xml version="1.0" encoding="utf-8"?>
@@ -11492,10 +11306,9 @@
 </file>
 
 <file path=customXml/itemProps1.xml><?xml version="1.0" encoding="utf-8"?>
-<ds:datastoreItem xmlns:ds="http://schemas.openxmlformats.org/officeDocument/2006/customXml" ds:itemID="{8FF51608-0250-4525-977A-02333569A9D2}">
+<ds:datastoreItem xmlns:ds="http://schemas.openxmlformats.org/officeDocument/2006/customXml" ds:itemID="{62F309F7-3484-4C89-8D5D-54CE8F4B431D}">
   <ds:schemaRefs>
-    <ds:schemaRef ds:uri="http://schemas.microsoft.com/office/2006/metadata/properties"/>
-    <ds:schemaRef ds:uri="http://schemas.microsoft.com/office/infopath/2007/PartnerControls"/>
+    <ds:schemaRef ds:uri="http://schemas.microsoft.com/sharepoint/v3/contenttype/forms"/>
   </ds:schemaRefs>
 </ds:datastoreItem>
 </file>
@@ -11519,9 +11332,10 @@
 </file>
 
 <file path=customXml/itemProps3.xml><?xml version="1.0" encoding="utf-8"?>
-<ds:datastoreItem xmlns:ds="http://schemas.openxmlformats.org/officeDocument/2006/customXml" ds:itemID="{62F309F7-3484-4C89-8D5D-54CE8F4B431D}">
+<ds:datastoreItem xmlns:ds="http://schemas.openxmlformats.org/officeDocument/2006/customXml" ds:itemID="{8FF51608-0250-4525-977A-02333569A9D2}">
   <ds:schemaRefs>
-    <ds:schemaRef ds:uri="http://schemas.microsoft.com/sharepoint/v3/contenttype/forms"/>
+    <ds:schemaRef ds:uri="http://schemas.microsoft.com/office/2006/metadata/properties"/>
+    <ds:schemaRef ds:uri="http://schemas.microsoft.com/office/infopath/2007/PartnerControls"/>
   </ds:schemaRefs>
 </ds:datastoreItem>
 </file>

</xml_diff>

<commit_message>
update documentacao e ata 27/09
</commit_message>
<xml_diff>
--- a/documentacao/TI-Documentação-Grupo8.docx
+++ b/documentacao/TI-Documentação-Grupo8.docx
@@ -1,6 +1,6 @@
 
 <file path=word/document.xml><?xml version="1.0" encoding="utf-8"?>
-<w:document xmlns:wpc="http://schemas.microsoft.com/office/word/2010/wordprocessingCanvas" xmlns:cx="http://schemas.microsoft.com/office/drawing/2014/chartex" xmlns:cx1="http://schemas.microsoft.com/office/drawing/2015/9/8/chartex" xmlns:cx2="http://schemas.microsoft.com/office/drawing/2015/10/21/chartex" xmlns:cx3="http://schemas.microsoft.com/office/drawing/2016/5/9/chartex" xmlns:cx4="http://schemas.microsoft.com/office/drawing/2016/5/10/chartex" xmlns:cx5="http://schemas.microsoft.com/office/drawing/2016/5/11/chartex" xmlns:cx6="http://schemas.microsoft.com/office/drawing/2016/5/12/chartex" xmlns:cx7="http://schemas.microsoft.com/office/drawing/2016/5/13/chartex" xmlns:cx8="http://schemas.microsoft.com/office/drawing/2016/5/14/chartex" xmlns:mc="http://schemas.openxmlformats.org/markup-compatibility/2006" xmlns:aink="http://schemas.microsoft.com/office/drawing/2016/ink" xmlns:am3d="http://schemas.microsoft.com/office/drawing/2017/model3d" xmlns:o="urn:schemas-microsoft-com:office:office" xmlns:r="http://schemas.openxmlformats.org/officeDocument/2006/relationships" xmlns:m="http://schemas.openxmlformats.org/officeDocument/2006/math" xmlns:v="urn:schemas-microsoft-com:vml" xmlns:wp14="http://schemas.microsoft.com/office/word/2010/wordprocessingDrawing" xmlns:wp="http://schemas.openxmlformats.org/drawingml/2006/wordprocessingDrawing" xmlns:w10="urn:schemas-microsoft-com:office:word" xmlns:w="http://schemas.openxmlformats.org/wordprocessingml/2006/main" xmlns:w14="http://schemas.microsoft.com/office/word/2010/wordml" xmlns:w15="http://schemas.microsoft.com/office/word/2012/wordml" xmlns:w16cex="http://schemas.microsoft.com/office/word/2018/wordml/cex" xmlns:w16cid="http://schemas.microsoft.com/office/word/2016/wordml/cid" xmlns:w16="http://schemas.microsoft.com/office/word/2018/wordml" xmlns:w16sdtdh="http://schemas.microsoft.com/office/word/2020/wordml/sdtdatahash" xmlns:w16se="http://schemas.microsoft.com/office/word/2015/wordml/symex" xmlns:wpg="http://schemas.microsoft.com/office/word/2010/wordprocessingGroup" xmlns:wpi="http://schemas.microsoft.com/office/word/2010/wordprocessingInk" xmlns:wne="http://schemas.microsoft.com/office/word/2006/wordml" xmlns:wps="http://schemas.microsoft.com/office/word/2010/wordprocessingShape" mc:Ignorable="w14 w15 w16se w16cid w16 w16cex w16sdtdh wp14">
+<w:document xmlns:wpc="http://schemas.microsoft.com/office/word/2010/wordprocessingCanvas" xmlns:cx="http://schemas.microsoft.com/office/drawing/2014/chartex" xmlns:cx1="http://schemas.microsoft.com/office/drawing/2015/9/8/chartex" xmlns:cx2="http://schemas.microsoft.com/office/drawing/2015/10/21/chartex" xmlns:cx3="http://schemas.microsoft.com/office/drawing/2016/5/9/chartex" xmlns:cx4="http://schemas.microsoft.com/office/drawing/2016/5/10/chartex" xmlns:cx5="http://schemas.microsoft.com/office/drawing/2016/5/11/chartex" xmlns:cx6="http://schemas.microsoft.com/office/drawing/2016/5/12/chartex" xmlns:cx7="http://schemas.microsoft.com/office/drawing/2016/5/13/chartex" xmlns:cx8="http://schemas.microsoft.com/office/drawing/2016/5/14/chartex" xmlns:mc="http://schemas.openxmlformats.org/markup-compatibility/2006" xmlns:aink="http://schemas.microsoft.com/office/drawing/2016/ink" xmlns:am3d="http://schemas.microsoft.com/office/drawing/2017/model3d" xmlns:o="urn:schemas-microsoft-com:office:office" xmlns:oel="http://schemas.microsoft.com/office/2019/extlst" xmlns:r="http://schemas.openxmlformats.org/officeDocument/2006/relationships" xmlns:m="http://schemas.openxmlformats.org/officeDocument/2006/math" xmlns:v="urn:schemas-microsoft-com:vml" xmlns:wp14="http://schemas.microsoft.com/office/word/2010/wordprocessingDrawing" xmlns:wp="http://schemas.openxmlformats.org/drawingml/2006/wordprocessingDrawing" xmlns:w10="urn:schemas-microsoft-com:office:word" xmlns:w="http://schemas.openxmlformats.org/wordprocessingml/2006/main" xmlns:w14="http://schemas.microsoft.com/office/word/2010/wordml" xmlns:w15="http://schemas.microsoft.com/office/word/2012/wordml" xmlns:w16cex="http://schemas.microsoft.com/office/word/2018/wordml/cex" xmlns:w16cid="http://schemas.microsoft.com/office/word/2016/wordml/cid" xmlns:w16="http://schemas.microsoft.com/office/word/2018/wordml" xmlns:w16du="http://schemas.microsoft.com/office/word/2023/wordml/word16du" xmlns:w16sdtdh="http://schemas.microsoft.com/office/word/2020/wordml/sdtdatahash" xmlns:w16se="http://schemas.microsoft.com/office/word/2015/wordml/symex" xmlns:wpg="http://schemas.microsoft.com/office/word/2010/wordprocessingGroup" xmlns:wpi="http://schemas.microsoft.com/office/word/2010/wordprocessingInk" xmlns:wne="http://schemas.microsoft.com/office/word/2006/wordml" xmlns:wps="http://schemas.microsoft.com/office/word/2010/wordprocessingShape" mc:Ignorable="w14 w15 w16se w16cid w16 w16cex w16sdtdh w16du wp14">
   <w:body>
     <w:p>
       <w:pPr>
@@ -18,39 +18,42 @@
         <w:jc w:val="center"/>
         <w:rPr>
           <w:rFonts w:ascii="Arial" w:eastAsia="Arial" w:hAnsi="Arial" w:cs="Arial"/>
-          <w:b/>
-          <w:bCs/>
           <w:sz w:val="28"/>
           <w:szCs w:val="28"/>
         </w:rPr>
       </w:pPr>
-      <w:r>
-        <w:rPr>
-          <w:rFonts w:ascii="Arial" w:eastAsia="Arial" w:hAnsi="Arial" w:cs="Arial"/>
-          <w:b/>
-          <w:bCs/>
+    </w:p>
+    <w:p>
+      <w:pPr>
+        <w:jc w:val="center"/>
+        <w:rPr>
+          <w:rFonts w:ascii="Work Sans" w:eastAsia="Arial" w:hAnsi="Work Sans" w:cs="Arial"/>
           <w:sz w:val="28"/>
           <w:szCs w:val="28"/>
         </w:rPr>
-        <w:t xml:space="preserve">MONITORAMENTO DE BOXES EM </w:t>
-      </w:r>
-    </w:p>
-    <w:p>
-      <w:pPr>
-        <w:jc w:val="center"/>
-        <w:rPr>
-          <w:b/>
-          <w:bCs/>
-        </w:rPr>
-      </w:pPr>
-      <w:r>
-        <w:rPr>
-          <w:rFonts w:ascii="Arial" w:eastAsia="Arial" w:hAnsi="Arial" w:cs="Arial"/>
-          <w:b/>
-          <w:bCs/>
+      </w:pPr>
+      <w:r>
+        <w:rPr>
+          <w:rFonts w:ascii="Work Sans" w:eastAsia="Arial" w:hAnsi="Work Sans" w:cs="Arial"/>
           <w:sz w:val="28"/>
           <w:szCs w:val="28"/>
         </w:rPr>
+        <w:t xml:space="preserve">MONITORAMENTO DE BOXES EM </w:t>
+      </w:r>
+    </w:p>
+    <w:p>
+      <w:pPr>
+        <w:jc w:val="center"/>
+        <w:rPr>
+          <w:rFonts w:ascii="Work Sans" w:hAnsi="Work Sans"/>
+        </w:rPr>
+      </w:pPr>
+      <w:r>
+        <w:rPr>
+          <w:rFonts w:ascii="Work Sans" w:eastAsia="Arial" w:hAnsi="Work Sans" w:cs="Arial"/>
+          <w:sz w:val="28"/>
+          <w:szCs w:val="28"/>
+        </w:rPr>
         <w:t>OFICINAS DE CONCESSIONÁRIAS</w:t>
       </w:r>
     </w:p>
@@ -74,10 +77,10 @@
           <w:noProof/>
         </w:rPr>
         <w:drawing>
-          <wp:inline distT="0" distB="0" distL="0" distR="0" wp14:anchorId="7D641B52" wp14:editId="53D58DD6">
-            <wp:extent cx="2133600" cy="2133600"/>
-            <wp:effectExtent l="95250" t="76200" r="95250" b="1009650"/>
-            <wp:docPr id="149744206" name="Imagem 149744206" descr="Logotipo, nome da empresa&#10;&#10;Descrição gerada automaticamente"/>
+          <wp:inline distT="0" distB="0" distL="0" distR="0" wp14:anchorId="594DF979" wp14:editId="3465A1E6">
+            <wp:extent cx="2941320" cy="2781300"/>
+            <wp:effectExtent l="57150" t="57150" r="49530" b="57150"/>
+            <wp:docPr id="2121535266" name="Imagem 1" descr="SPTECH | Home"/>
             <wp:cNvGraphicFramePr>
               <a:graphicFrameLocks xmlns:a="http://schemas.openxmlformats.org/drawingml/2006/main" noChangeAspect="1"/>
             </wp:cNvGraphicFramePr>
@@ -85,10 +88,12 @@
               <a:graphicData uri="http://schemas.openxmlformats.org/drawingml/2006/picture">
                 <pic:pic xmlns:pic="http://schemas.openxmlformats.org/drawingml/2006/picture">
                   <pic:nvPicPr>
-                    <pic:cNvPr id="149744206" name="Imagem 149744206" descr="Logotipo, nome da empresa&#10;&#10;Descrição gerada automaticamente"/>
-                    <pic:cNvPicPr/>
+                    <pic:cNvPr id="0" name="Picture 1" descr="SPTECH | Home"/>
+                    <pic:cNvPicPr>
+                      <a:picLocks noChangeAspect="1" noChangeArrowheads="1"/>
+                    </pic:cNvPicPr>
                   </pic:nvPicPr>
-                  <pic:blipFill>
+                  <pic:blipFill rotWithShape="1">
                     <a:blip r:embed="rId11">
                       <a:extLst>
                         <a:ext uri="{28A0092B-C50C-407E-A947-70E740481C1C}">
@@ -96,30 +101,23 @@
                         </a:ext>
                       </a:extLst>
                     </a:blip>
-                    <a:stretch>
-                      <a:fillRect/>
-                    </a:stretch>
+                    <a:srcRect l="6978" t="-42332" r="5977" b="-15384"/>
+                    <a:stretch/>
                   </pic:blipFill>
-                  <pic:spPr>
+                  <pic:spPr bwMode="auto">
                     <a:xfrm>
                       <a:off x="0" y="0"/>
-                      <a:ext cx="2133600" cy="2133600"/>
+                      <a:ext cx="2943284" cy="2783157"/>
                     </a:xfrm>
                     <a:prstGeom prst="ellipse">
                       <a:avLst/>
                     </a:prstGeom>
-                    <a:ln w="63500" cap="rnd">
+                    <a:ln w="12700" cap="rnd">
                       <a:solidFill>
-                        <a:srgbClr val="333333"/>
+                        <a:srgbClr val="27A0A9"/>
                       </a:solidFill>
                     </a:ln>
-                    <a:effectLst>
-                      <a:outerShdw blurRad="381000" dist="292100" dir="5400000" sx="-80000" sy="-18000" rotWithShape="0">
-                        <a:srgbClr val="000000">
-                          <a:alpha val="22000"/>
-                        </a:srgbClr>
-                      </a:outerShdw>
-                    </a:effectLst>
+                    <a:effectLst/>
                     <a:scene3d>
                       <a:camera prst="orthographicFront"/>
                       <a:lightRig rig="contrasting" dir="t">
@@ -132,6 +130,11 @@
                         <a:srgbClr val="333333"/>
                       </a:contourClr>
                     </a:sp3d>
+                    <a:extLst>
+                      <a:ext uri="{53640926-AAD7-44D8-BBD7-CCE9431645EC}">
+                        <a14:shadowObscured xmlns:a14="http://schemas.microsoft.com/office/drawing/2010/main"/>
+                      </a:ext>
+                    </a:extLst>
                   </pic:spPr>
                 </pic:pic>
               </a:graphicData>
@@ -149,14 +152,14 @@
       <w:pPr>
         <w:jc w:val="center"/>
         <w:rPr>
-          <w:rFonts w:ascii="Arial" w:eastAsia="Arial" w:hAnsi="Arial" w:cs="Arial"/>
+          <w:rFonts w:ascii="Work Sans" w:eastAsia="Arial" w:hAnsi="Work Sans" w:cs="Arial"/>
           <w:sz w:val="28"/>
           <w:szCs w:val="28"/>
         </w:rPr>
       </w:pPr>
       <w:r>
         <w:rPr>
-          <w:rFonts w:ascii="Arial" w:eastAsia="Arial" w:hAnsi="Arial" w:cs="Arial"/>
+          <w:rFonts w:ascii="Work Sans" w:eastAsia="Arial" w:hAnsi="Work Sans" w:cs="Arial"/>
           <w:sz w:val="28"/>
           <w:szCs w:val="28"/>
         </w:rPr>
@@ -227,39 +230,69 @@
       <w:pPr>
         <w:jc w:val="center"/>
         <w:rPr>
+          <w:rFonts w:ascii="Work Sans" w:eastAsia="Arial" w:hAnsi="Work Sans" w:cs="Arial"/>
+          <w:sz w:val="24"/>
+          <w:szCs w:val="24"/>
+        </w:rPr>
+      </w:pPr>
+      <w:r>
+        <w:rPr>
+          <w:rFonts w:ascii="Work Sans" w:eastAsia="Arial" w:hAnsi="Work Sans" w:cs="Arial"/>
+          <w:sz w:val="24"/>
+          <w:szCs w:val="24"/>
+        </w:rPr>
+        <w:t>SÃO PAULO</w:t>
+      </w:r>
+      <w:r>
+        <w:rPr>
+          <w:rFonts w:ascii="Work Sans" w:eastAsia="Arial" w:hAnsi="Work Sans" w:cs="Arial"/>
+          <w:sz w:val="24"/>
+          <w:szCs w:val="24"/>
+        </w:rPr>
+        <w:t xml:space="preserve"> –</w:t>
+      </w:r>
+      <w:r>
+        <w:rPr>
+          <w:rFonts w:ascii="Work Sans" w:eastAsia="Arial" w:hAnsi="Work Sans" w:cs="Arial"/>
+          <w:sz w:val="24"/>
+          <w:szCs w:val="24"/>
+        </w:rPr>
+        <w:t xml:space="preserve"> </w:t>
+      </w:r>
+      <w:r>
+        <w:rPr>
+          <w:rFonts w:ascii="Work Sans" w:eastAsia="Arial" w:hAnsi="Work Sans" w:cs="Arial"/>
+          <w:color w:val="27A0A9"/>
+          <w:sz w:val="24"/>
+          <w:szCs w:val="24"/>
+        </w:rPr>
+        <w:t>2</w:t>
+      </w:r>
+      <w:r>
+        <w:rPr>
+          <w:rFonts w:ascii="Work Sans" w:eastAsia="Arial" w:hAnsi="Work Sans" w:cs="Arial"/>
+          <w:color w:val="27A0A9"/>
+          <w:sz w:val="24"/>
+          <w:szCs w:val="24"/>
+        </w:rPr>
+        <w:t>024</w:t>
+      </w:r>
+    </w:p>
+    <w:p>
+      <w:pPr>
+        <w:jc w:val="center"/>
+        <w:rPr>
           <w:rFonts w:ascii="Arial" w:eastAsia="Arial" w:hAnsi="Arial" w:cs="Arial"/>
         </w:rPr>
       </w:pPr>
-      <w:r>
-        <w:rPr>
-          <w:rFonts w:ascii="Arial" w:eastAsia="Arial" w:hAnsi="Arial" w:cs="Arial"/>
-        </w:rPr>
-        <w:t>SÃO PAULO</w:t>
-      </w:r>
-      <w:r>
-        <w:rPr>
-          <w:rFonts w:ascii="Arial" w:eastAsia="Arial" w:hAnsi="Arial" w:cs="Arial"/>
-        </w:rPr>
-        <w:t xml:space="preserve"> –</w:t>
-      </w:r>
-      <w:r>
-        <w:rPr>
-          <w:rFonts w:ascii="Arial" w:eastAsia="Arial" w:hAnsi="Arial" w:cs="Arial"/>
-        </w:rPr>
-        <w:t xml:space="preserve"> </w:t>
-      </w:r>
-      <w:r>
-        <w:rPr>
-          <w:rFonts w:ascii="Arial" w:eastAsia="Arial" w:hAnsi="Arial" w:cs="Arial"/>
-        </w:rPr>
-        <w:t>2</w:t>
-      </w:r>
-      <w:r>
-        <w:rPr>
-          <w:rFonts w:ascii="Arial" w:eastAsia="Arial" w:hAnsi="Arial" w:cs="Arial"/>
-        </w:rPr>
-        <w:t>024</w:t>
-      </w:r>
+    </w:p>
+    <w:p>
+      <w:pPr>
+        <w:jc w:val="center"/>
+        <w:rPr>
+          <w:rFonts w:ascii="Work Sans" w:eastAsia="Arial" w:hAnsi="Work Sans" w:cs="Arial"/>
+        </w:rPr>
+      </w:pPr>
     </w:p>
     <w:p>
       <w:pPr>
@@ -268,8 +301,8 @@
           <w:rFonts w:ascii="Work Sans" w:eastAsia="ar" w:hAnsi="Work Sans" w:cs="Arial"/>
           <w:b/>
           <w:bCs/>
-          <w:sz w:val="24"/>
-          <w:szCs w:val="24"/>
+          <w:sz w:val="28"/>
+          <w:szCs w:val="28"/>
         </w:rPr>
       </w:pPr>
       <w:r>
@@ -277,10 +310,9 @@
           <w:rFonts w:ascii="Work Sans" w:eastAsia="ar" w:hAnsi="Work Sans" w:cs="Arial"/>
           <w:b/>
           <w:bCs/>
-          <w:sz w:val="24"/>
-          <w:szCs w:val="24"/>
-        </w:rPr>
-        <w:lastRenderedPageBreak/>
+          <w:sz w:val="28"/>
+          <w:szCs w:val="28"/>
+        </w:rPr>
         <w:t xml:space="preserve">Grupo </w:t>
       </w:r>
       <w:r>
@@ -288,11 +320,23 @@
           <w:rFonts w:ascii="Work Sans" w:eastAsia="ar" w:hAnsi="Work Sans" w:cs="Arial"/>
           <w:b/>
           <w:bCs/>
-          <w:sz w:val="24"/>
-          <w:szCs w:val="24"/>
+          <w:sz w:val="28"/>
+          <w:szCs w:val="28"/>
         </w:rPr>
         <w:t>1</w:t>
       </w:r>
+    </w:p>
+    <w:p>
+      <w:pPr>
+        <w:jc w:val="center"/>
+        <w:rPr>
+          <w:rFonts w:ascii="Work Sans" w:eastAsia="ar" w:hAnsi="Work Sans" w:cs="Arial"/>
+          <w:b/>
+          <w:bCs/>
+          <w:sz w:val="28"/>
+          <w:szCs w:val="28"/>
+        </w:rPr>
+      </w:pPr>
     </w:p>
     <w:p>
       <w:pPr>
@@ -318,11 +362,23 @@
           <w:sz w:val="24"/>
           <w:szCs w:val="24"/>
         </w:rPr>
-        <w:t xml:space="preserve"> – RA 0124</w:t>
+        <w:t xml:space="preserve"> </w:t>
       </w:r>
       <w:r>
         <w:rPr>
           <w:rFonts w:ascii="Work Sans" w:eastAsia="ar" w:hAnsi="Work Sans" w:cs="Arial"/>
+          <w:i/>
+          <w:iCs/>
+          <w:sz w:val="24"/>
+          <w:szCs w:val="24"/>
+        </w:rPr>
+        <w:t>– RA 0124</w:t>
+      </w:r>
+      <w:r>
+        <w:rPr>
+          <w:rFonts w:ascii="Work Sans" w:eastAsia="ar" w:hAnsi="Work Sans" w:cs="Arial"/>
+          <w:i/>
+          <w:iCs/>
           <w:sz w:val="24"/>
           <w:szCs w:val="24"/>
         </w:rPr>
@@ -353,11 +409,31 @@
           <w:sz w:val="24"/>
           <w:szCs w:val="24"/>
         </w:rPr>
-        <w:t>- RA 01242</w:t>
+        <w:t xml:space="preserve"> </w:t>
       </w:r>
       <w:r>
         <w:rPr>
           <w:rFonts w:ascii="Work Sans" w:eastAsia="ar" w:hAnsi="Work Sans" w:cs="Arial"/>
+          <w:sz w:val="24"/>
+          <w:szCs w:val="24"/>
+        </w:rPr>
+        <w:t xml:space="preserve">- </w:t>
+      </w:r>
+      <w:r>
+        <w:rPr>
+          <w:rFonts w:ascii="Work Sans" w:eastAsia="ar" w:hAnsi="Work Sans" w:cs="Arial"/>
+          <w:i/>
+          <w:iCs/>
+          <w:sz w:val="24"/>
+          <w:szCs w:val="24"/>
+        </w:rPr>
+        <w:t>RA 01242</w:t>
+      </w:r>
+      <w:r>
+        <w:rPr>
+          <w:rFonts w:ascii="Work Sans" w:eastAsia="ar" w:hAnsi="Work Sans" w:cs="Arial"/>
+          <w:i/>
+          <w:iCs/>
           <w:sz w:val="24"/>
           <w:szCs w:val="24"/>
         </w:rPr>
@@ -380,15 +456,17 @@
           <w:sz w:val="24"/>
           <w:szCs w:val="24"/>
         </w:rPr>
-        <w:t>Kenner Eduardo - RA 01242</w:t>
+        <w:t xml:space="preserve">Kenner Eduardo - </w:t>
       </w:r>
       <w:r>
         <w:rPr>
           <w:rFonts w:ascii="Work Sans" w:eastAsia="ar" w:hAnsi="Work Sans" w:cs="Arial"/>
-          <w:sz w:val="24"/>
-          <w:szCs w:val="24"/>
-        </w:rPr>
-        <w:t>057</w:t>
+          <w:i/>
+          <w:iCs/>
+          <w:sz w:val="24"/>
+          <w:szCs w:val="24"/>
+        </w:rPr>
+        <w:t>RA 01242057</w:t>
       </w:r>
     </w:p>
     <w:p>
@@ -407,7 +485,17 @@
           <w:sz w:val="24"/>
           <w:szCs w:val="24"/>
         </w:rPr>
-        <w:t>Luana Liriel – RA 01242022</w:t>
+        <w:t xml:space="preserve">Luana Liriel – </w:t>
+      </w:r>
+      <w:r>
+        <w:rPr>
+          <w:rFonts w:ascii="Work Sans" w:eastAsia="ar" w:hAnsi="Work Sans" w:cs="Arial"/>
+          <w:i/>
+          <w:iCs/>
+          <w:sz w:val="24"/>
+          <w:szCs w:val="24"/>
+        </w:rPr>
+        <w:t>RA 01242022</w:t>
       </w:r>
     </w:p>
     <w:p>
@@ -426,7 +514,17 @@
           <w:sz w:val="24"/>
           <w:szCs w:val="24"/>
         </w:rPr>
-        <w:t>Nicolas Nunes Dos Santos - RA 01242010</w:t>
+        <w:t xml:space="preserve">Nicolas Nunes - </w:t>
+      </w:r>
+      <w:r>
+        <w:rPr>
+          <w:rFonts w:ascii="Work Sans" w:eastAsia="ar" w:hAnsi="Work Sans" w:cs="Arial"/>
+          <w:i/>
+          <w:iCs/>
+          <w:sz w:val="24"/>
+          <w:szCs w:val="24"/>
+        </w:rPr>
+        <w:t>RA 01242010</w:t>
       </w:r>
     </w:p>
     <w:p>
@@ -445,7 +543,17 @@
           <w:sz w:val="24"/>
           <w:szCs w:val="24"/>
         </w:rPr>
-        <w:t>Robert Turquetti – RA 01242084</w:t>
+        <w:t xml:space="preserve">Robert Turquetti – </w:t>
+      </w:r>
+      <w:r>
+        <w:rPr>
+          <w:rFonts w:ascii="Work Sans" w:eastAsia="ar" w:hAnsi="Work Sans" w:cs="Arial"/>
+          <w:i/>
+          <w:iCs/>
+          <w:sz w:val="24"/>
+          <w:szCs w:val="24"/>
+        </w:rPr>
+        <w:t>RA 01242084</w:t>
       </w:r>
     </w:p>
     <w:p>
@@ -473,7 +581,7 @@
       <w:pPr>
         <w:jc w:val="center"/>
         <w:rPr>
-          <w:rFonts w:ascii="Arial" w:eastAsia="Arial" w:hAnsi="Arial" w:cs="Arial"/>
+          <w:rFonts w:ascii="Work Sans" w:eastAsia="Arial" w:hAnsi="Work Sans" w:cs="Arial"/>
         </w:rPr>
       </w:pPr>
     </w:p>
@@ -481,7 +589,7 @@
       <w:pPr>
         <w:jc w:val="center"/>
         <w:rPr>
-          <w:rFonts w:ascii="Arial" w:eastAsia="Arial" w:hAnsi="Arial" w:cs="Arial"/>
+          <w:rFonts w:ascii="Work Sans" w:eastAsia="Arial" w:hAnsi="Work Sans" w:cs="Arial"/>
         </w:rPr>
       </w:pPr>
     </w:p>
@@ -489,7 +597,7 @@
       <w:pPr>
         <w:jc w:val="center"/>
         <w:rPr>
-          <w:rFonts w:ascii="Arial" w:eastAsia="Arial" w:hAnsi="Arial" w:cs="Arial"/>
+          <w:rFonts w:ascii="Work Sans" w:eastAsia="Arial" w:hAnsi="Work Sans" w:cs="Arial"/>
         </w:rPr>
       </w:pPr>
     </w:p>
@@ -497,7 +605,7 @@
       <w:pPr>
         <w:jc w:val="center"/>
         <w:rPr>
-          <w:rFonts w:ascii="Arial" w:eastAsia="Arial" w:hAnsi="Arial" w:cs="Arial"/>
+          <w:rFonts w:ascii="Work Sans" w:eastAsia="Arial" w:hAnsi="Work Sans" w:cs="Arial"/>
         </w:rPr>
       </w:pPr>
     </w:p>
@@ -505,7 +613,7 @@
       <w:pPr>
         <w:jc w:val="center"/>
         <w:rPr>
-          <w:rFonts w:ascii="Arial" w:eastAsia="Arial" w:hAnsi="Arial" w:cs="Arial"/>
+          <w:rFonts w:ascii="Work Sans" w:eastAsia="Arial" w:hAnsi="Work Sans" w:cs="Arial"/>
         </w:rPr>
       </w:pPr>
     </w:p>
@@ -513,7 +621,7 @@
       <w:pPr>
         <w:jc w:val="center"/>
         <w:rPr>
-          <w:rFonts w:ascii="Arial" w:eastAsia="Arial" w:hAnsi="Arial" w:cs="Arial"/>
+          <w:rFonts w:ascii="Work Sans" w:eastAsia="Arial" w:hAnsi="Work Sans" w:cs="Arial"/>
         </w:rPr>
       </w:pPr>
     </w:p>
@@ -521,7 +629,7 @@
       <w:pPr>
         <w:jc w:val="center"/>
         <w:rPr>
-          <w:rFonts w:ascii="Arial" w:eastAsia="Arial" w:hAnsi="Arial" w:cs="Arial"/>
+          <w:rFonts w:ascii="Work Sans" w:eastAsia="Arial" w:hAnsi="Work Sans" w:cs="Arial"/>
         </w:rPr>
       </w:pPr>
     </w:p>
@@ -529,7 +637,7 @@
       <w:pPr>
         <w:jc w:val="center"/>
         <w:rPr>
-          <w:rFonts w:ascii="Arial" w:eastAsia="Arial" w:hAnsi="Arial" w:cs="Arial"/>
+          <w:rFonts w:ascii="Work Sans" w:eastAsia="Arial" w:hAnsi="Work Sans" w:cs="Arial"/>
         </w:rPr>
       </w:pPr>
     </w:p>
@@ -537,7 +645,7 @@
       <w:pPr>
         <w:jc w:val="center"/>
         <w:rPr>
-          <w:rFonts w:ascii="Arial" w:eastAsia="Arial" w:hAnsi="Arial" w:cs="Arial"/>
+          <w:rFonts w:ascii="Work Sans" w:eastAsia="Arial" w:hAnsi="Work Sans" w:cs="Arial"/>
         </w:rPr>
       </w:pPr>
     </w:p>
@@ -545,7 +653,7 @@
       <w:pPr>
         <w:jc w:val="center"/>
         <w:rPr>
-          <w:rFonts w:ascii="Arial" w:eastAsia="Arial" w:hAnsi="Arial" w:cs="Arial"/>
+          <w:rFonts w:ascii="Work Sans" w:eastAsia="Arial" w:hAnsi="Work Sans" w:cs="Arial"/>
         </w:rPr>
       </w:pPr>
     </w:p>
@@ -553,7 +661,7 @@
       <w:pPr>
         <w:jc w:val="center"/>
         <w:rPr>
-          <w:rFonts w:ascii="Arial" w:eastAsia="Arial" w:hAnsi="Arial" w:cs="Arial"/>
+          <w:rFonts w:ascii="Work Sans" w:eastAsia="Arial" w:hAnsi="Work Sans" w:cs="Arial"/>
         </w:rPr>
       </w:pPr>
     </w:p>
@@ -561,7 +669,7 @@
       <w:pPr>
         <w:jc w:val="center"/>
         <w:rPr>
-          <w:rFonts w:ascii="Arial" w:eastAsia="Arial" w:hAnsi="Arial" w:cs="Arial"/>
+          <w:rFonts w:ascii="Work Sans" w:eastAsia="Arial" w:hAnsi="Work Sans" w:cs="Arial"/>
         </w:rPr>
       </w:pPr>
     </w:p>
@@ -569,7 +677,7 @@
       <w:pPr>
         <w:jc w:val="center"/>
         <w:rPr>
-          <w:rFonts w:ascii="Arial" w:eastAsia="Arial" w:hAnsi="Arial" w:cs="Arial"/>
+          <w:rFonts w:ascii="Work Sans" w:eastAsia="Arial" w:hAnsi="Work Sans" w:cs="Arial"/>
         </w:rPr>
       </w:pPr>
     </w:p>
@@ -577,7 +685,7 @@
       <w:pPr>
         <w:jc w:val="center"/>
         <w:rPr>
-          <w:rFonts w:ascii="Arial" w:eastAsia="Arial" w:hAnsi="Arial" w:cs="Arial"/>
+          <w:rFonts w:ascii="Work Sans" w:eastAsia="Arial" w:hAnsi="Work Sans" w:cs="Arial"/>
         </w:rPr>
       </w:pPr>
     </w:p>
@@ -585,7 +693,7 @@
       <w:pPr>
         <w:jc w:val="center"/>
         <w:rPr>
-          <w:rFonts w:ascii="Arial" w:eastAsia="Arial" w:hAnsi="Arial" w:cs="Arial"/>
+          <w:rFonts w:ascii="Work Sans" w:eastAsia="Arial" w:hAnsi="Work Sans" w:cs="Arial"/>
         </w:rPr>
       </w:pPr>
     </w:p>
@@ -593,7 +701,7 @@
       <w:pPr>
         <w:jc w:val="center"/>
         <w:rPr>
-          <w:rFonts w:ascii="Arial" w:eastAsia="Arial" w:hAnsi="Arial" w:cs="Arial"/>
+          <w:rFonts w:ascii="Work Sans" w:eastAsia="Arial" w:hAnsi="Work Sans" w:cs="Arial"/>
         </w:rPr>
       </w:pPr>
     </w:p>
@@ -601,7 +709,7 @@
       <w:pPr>
         <w:jc w:val="center"/>
         <w:rPr>
-          <w:rFonts w:ascii="Arial" w:eastAsia="Arial" w:hAnsi="Arial" w:cs="Arial"/>
+          <w:rFonts w:ascii="Work Sans" w:eastAsia="Arial" w:hAnsi="Work Sans" w:cs="Arial"/>
         </w:rPr>
       </w:pPr>
     </w:p>
@@ -609,7 +717,7 @@
       <w:pPr>
         <w:jc w:val="center"/>
         <w:rPr>
-          <w:rFonts w:ascii="Arial" w:eastAsia="Arial" w:hAnsi="Arial" w:cs="Arial"/>
+          <w:rFonts w:ascii="Work Sans" w:eastAsia="Arial" w:hAnsi="Work Sans" w:cs="Arial"/>
         </w:rPr>
       </w:pPr>
     </w:p>
@@ -617,7 +725,7 @@
       <w:pPr>
         <w:jc w:val="center"/>
         <w:rPr>
-          <w:rFonts w:ascii="Arial" w:eastAsia="Arial" w:hAnsi="Arial" w:cs="Arial"/>
+          <w:rFonts w:ascii="Work Sans" w:eastAsia="Arial" w:hAnsi="Work Sans" w:cs="Arial"/>
         </w:rPr>
       </w:pPr>
     </w:p>
@@ -625,7 +733,7 @@
       <w:pPr>
         <w:jc w:val="center"/>
         <w:rPr>
-          <w:rFonts w:ascii="Arial" w:eastAsia="Arial" w:hAnsi="Arial" w:cs="Arial"/>
+          <w:rFonts w:ascii="Work Sans" w:eastAsia="Arial" w:hAnsi="Work Sans" w:cs="Arial"/>
         </w:rPr>
       </w:pPr>
     </w:p>
@@ -633,15 +741,27 @@
       <w:pPr>
         <w:jc w:val="center"/>
         <w:rPr>
-          <w:rFonts w:ascii="Arial" w:eastAsia="Arial" w:hAnsi="Arial" w:cs="Arial"/>
-        </w:rPr>
-      </w:pPr>
+          <w:rFonts w:ascii="Work Sans" w:eastAsia="Arial" w:hAnsi="Work Sans" w:cs="Arial"/>
+          <w:sz w:val="28"/>
+          <w:szCs w:val="28"/>
+        </w:rPr>
+      </w:pPr>
+      <w:r>
+        <w:rPr>
+          <w:rFonts w:ascii="Work Sans" w:eastAsia="Arial" w:hAnsi="Work Sans" w:cs="Arial"/>
+          <w:sz w:val="28"/>
+          <w:szCs w:val="28"/>
+        </w:rPr>
+        <w:t>SUMÁRIO</w:t>
+      </w:r>
     </w:p>
     <w:p>
       <w:pPr>
         <w:jc w:val="center"/>
         <w:rPr>
-          <w:rFonts w:ascii="Arial" w:eastAsia="Arial" w:hAnsi="Arial" w:cs="Arial"/>
+          <w:rFonts w:ascii="Work Sans" w:eastAsia="Arial" w:hAnsi="Work Sans" w:cs="Arial"/>
+          <w:sz w:val="28"/>
+          <w:szCs w:val="28"/>
         </w:rPr>
       </w:pPr>
     </w:p>
@@ -649,44 +769,14 @@
       <w:pPr>
         <w:jc w:val="center"/>
         <w:rPr>
-          <w:rFonts w:ascii="Arial" w:eastAsia="Arial" w:hAnsi="Arial" w:cs="Arial"/>
-        </w:rPr>
-      </w:pPr>
-    </w:p>
-    <w:p>
-      <w:pPr>
-        <w:jc w:val="center"/>
-        <w:rPr>
-          <w:rFonts w:ascii="Arial" w:eastAsia="Arial" w:hAnsi="Arial" w:cs="Arial"/>
-        </w:rPr>
-      </w:pPr>
-    </w:p>
-    <w:p>
-      <w:pPr>
-        <w:jc w:val="center"/>
-        <w:rPr>
-          <w:rFonts w:ascii="Arial" w:eastAsia="Arial" w:hAnsi="Arial" w:cs="Arial"/>
-        </w:rPr>
-      </w:pPr>
-      <w:r>
-        <w:rPr>
-          <w:rFonts w:ascii="Arial" w:eastAsia="Arial" w:hAnsi="Arial" w:cs="Arial"/>
-        </w:rPr>
-        <w:t>SUMÁRIO</w:t>
-      </w:r>
-    </w:p>
-    <w:p>
-      <w:pPr>
-        <w:jc w:val="center"/>
-        <w:rPr>
-          <w:rFonts w:ascii="Arial" w:eastAsia="Arial" w:hAnsi="Arial" w:cs="Arial"/>
+          <w:rFonts w:ascii="Work Sans" w:eastAsia="Arial" w:hAnsi="Work Sans" w:cs="Arial"/>
         </w:rPr>
       </w:pPr>
     </w:p>
     <w:sdt>
       <w:sdtPr>
         <w:rPr>
-          <w:rFonts w:asciiTheme="minorHAnsi" w:eastAsiaTheme="minorHAnsi" w:hAnsiTheme="minorHAnsi" w:cstheme="minorBidi"/>
+          <w:rFonts w:ascii="Work Sans" w:eastAsiaTheme="minorHAnsi" w:hAnsi="Work Sans" w:cs="Arial"/>
           <w:color w:val="auto"/>
           <w:kern w:val="2"/>
           <w:sz w:val="22"/>
@@ -700,29 +790,20 @@
           <w:docPartUnique/>
         </w:docPartObj>
       </w:sdtPr>
-      <w:sdtEndPr>
-        <w:rPr>
-          <w:b/>
-          <w:bCs/>
-        </w:rPr>
-      </w:sdtEndPr>
+      <w:sdtEndPr/>
       <w:sdtContent>
         <w:p>
           <w:pPr>
             <w:pStyle w:val="CabealhodoSumrio"/>
             <w:rPr>
-              <w:rFonts w:ascii="Work Sans" w:hAnsi="Work Sans"/>
-              <w:b/>
-              <w:bCs/>
+              <w:rFonts w:ascii="Work Sans" w:hAnsi="Work Sans" w:cs="Arial"/>
               <w:sz w:val="24"/>
               <w:szCs w:val="24"/>
             </w:rPr>
           </w:pPr>
           <w:r>
             <w:rPr>
-              <w:rFonts w:ascii="Work Sans" w:hAnsi="Work Sans"/>
-              <w:b/>
-              <w:bCs/>
+              <w:rFonts w:ascii="Work Sans" w:hAnsi="Work Sans" w:cs="Arial"/>
               <w:sz w:val="24"/>
               <w:szCs w:val="24"/>
             </w:rPr>
@@ -737,7 +818,7 @@
               <w:tab w:val="right" w:leader="dot" w:pos="8494"/>
             </w:tabs>
             <w:rPr>
-              <w:rFonts w:ascii="Work Sans" w:hAnsi="Work Sans" w:cstheme="minorBidi"/>
+              <w:rFonts w:ascii="Work Sans" w:hAnsi="Work Sans" w:cs="Arial"/>
               <w:noProof/>
               <w:kern w:val="2"/>
               <w:sz w:val="24"/>
@@ -747,7 +828,7 @@
           </w:pPr>
           <w:r>
             <w:rPr>
-              <w:rFonts w:ascii="Work Sans" w:hAnsi="Work Sans"/>
+              <w:rFonts w:ascii="Work Sans" w:hAnsi="Work Sans" w:cs="Arial"/>
               <w:sz w:val="24"/>
               <w:szCs w:val="24"/>
             </w:rPr>
@@ -755,7 +836,7 @@
           </w:r>
           <w:r>
             <w:rPr>
-              <w:rFonts w:ascii="Work Sans" w:hAnsi="Work Sans"/>
+              <w:rFonts w:ascii="Work Sans" w:hAnsi="Work Sans" w:cs="Arial"/>
               <w:sz w:val="24"/>
               <w:szCs w:val="24"/>
             </w:rPr>
@@ -763,7 +844,7 @@
           </w:r>
           <w:r>
             <w:rPr>
-              <w:rFonts w:ascii="Work Sans" w:hAnsi="Work Sans"/>
+              <w:rFonts w:ascii="Work Sans" w:hAnsi="Work Sans" w:cs="Arial"/>
               <w:sz w:val="24"/>
               <w:szCs w:val="24"/>
             </w:rPr>
@@ -774,8 +855,6 @@
               <w:rPr>
                 <w:rStyle w:val="Hyperlink"/>
                 <w:rFonts w:ascii="Work Sans" w:hAnsi="Work Sans" w:cs="Arial"/>
-                <w:b/>
-                <w:bCs/>
                 <w:noProof/>
                 <w:sz w:val="24"/>
                 <w:szCs w:val="24"/>
@@ -784,7 +863,7 @@
             </w:r>
             <w:r>
               <w:rPr>
-                <w:rFonts w:ascii="Work Sans" w:hAnsi="Work Sans" w:cstheme="minorBidi"/>
+                <w:rFonts w:ascii="Work Sans" w:hAnsi="Work Sans" w:cs="Arial"/>
                 <w:noProof/>
                 <w:kern w:val="2"/>
                 <w:sz w:val="24"/>
@@ -797,8 +876,6 @@
               <w:rPr>
                 <w:rStyle w:val="Hyperlink"/>
                 <w:rFonts w:ascii="Work Sans" w:hAnsi="Work Sans" w:cs="Arial"/>
-                <w:b/>
-                <w:bCs/>
                 <w:noProof/>
                 <w:sz w:val="24"/>
                 <w:szCs w:val="24"/>
@@ -807,7 +884,7 @@
             </w:r>
             <w:r>
               <w:rPr>
-                <w:rFonts w:ascii="Work Sans" w:hAnsi="Work Sans"/>
+                <w:rFonts w:ascii="Work Sans" w:hAnsi="Work Sans" w:cs="Arial"/>
                 <w:noProof/>
                 <w:webHidden/>
                 <w:sz w:val="24"/>
@@ -817,7 +894,7 @@
             </w:r>
             <w:r>
               <w:rPr>
-                <w:rFonts w:ascii="Work Sans" w:hAnsi="Work Sans"/>
+                <w:rFonts w:ascii="Work Sans" w:hAnsi="Work Sans" w:cs="Arial"/>
                 <w:noProof/>
                 <w:webHidden/>
                 <w:sz w:val="24"/>
@@ -827,7 +904,7 @@
             </w:r>
             <w:r>
               <w:rPr>
-                <w:rFonts w:ascii="Work Sans" w:hAnsi="Work Sans"/>
+                <w:rFonts w:ascii="Work Sans" w:hAnsi="Work Sans" w:cs="Arial"/>
                 <w:noProof/>
                 <w:webHidden/>
                 <w:sz w:val="24"/>
@@ -837,7 +914,7 @@
             </w:r>
             <w:r>
               <w:rPr>
-                <w:rFonts w:ascii="Work Sans" w:hAnsi="Work Sans"/>
+                <w:rFonts w:ascii="Work Sans" w:hAnsi="Work Sans" w:cs="Arial"/>
                 <w:noProof/>
                 <w:webHidden/>
                 <w:sz w:val="24"/>
@@ -846,7 +923,7 @@
             </w:r>
             <w:r>
               <w:rPr>
-                <w:rFonts w:ascii="Work Sans" w:hAnsi="Work Sans"/>
+                <w:rFonts w:ascii="Work Sans" w:hAnsi="Work Sans" w:cs="Arial"/>
                 <w:noProof/>
                 <w:webHidden/>
                 <w:sz w:val="24"/>
@@ -856,7 +933,7 @@
             </w:r>
             <w:r>
               <w:rPr>
-                <w:rFonts w:ascii="Work Sans" w:hAnsi="Work Sans"/>
+                <w:rFonts w:ascii="Work Sans" w:hAnsi="Work Sans" w:cs="Arial"/>
                 <w:noProof/>
                 <w:webHidden/>
                 <w:sz w:val="24"/>
@@ -866,7 +943,7 @@
             </w:r>
             <w:r>
               <w:rPr>
-                <w:rFonts w:ascii="Work Sans" w:hAnsi="Work Sans"/>
+                <w:rFonts w:ascii="Work Sans" w:hAnsi="Work Sans" w:cs="Arial"/>
                 <w:noProof/>
                 <w:webHidden/>
                 <w:sz w:val="24"/>
@@ -884,7 +961,7 @@
               <w:tab w:val="right" w:leader="dot" w:pos="8494"/>
             </w:tabs>
             <w:rPr>
-              <w:rFonts w:ascii="Work Sans" w:hAnsi="Work Sans" w:cstheme="minorBidi"/>
+              <w:rFonts w:ascii="Work Sans" w:hAnsi="Work Sans" w:cs="Arial"/>
               <w:noProof/>
               <w:kern w:val="2"/>
               <w:sz w:val="24"/>
@@ -897,8 +974,6 @@
               <w:rPr>
                 <w:rStyle w:val="Hyperlink"/>
                 <w:rFonts w:ascii="Work Sans" w:hAnsi="Work Sans" w:cs="Arial"/>
-                <w:b/>
-                <w:bCs/>
                 <w:noProof/>
                 <w:sz w:val="24"/>
                 <w:szCs w:val="24"/>
@@ -907,7 +982,7 @@
             </w:r>
             <w:r>
               <w:rPr>
-                <w:rFonts w:ascii="Work Sans" w:hAnsi="Work Sans" w:cstheme="minorBidi"/>
+                <w:rFonts w:ascii="Work Sans" w:hAnsi="Work Sans" w:cs="Arial"/>
                 <w:noProof/>
                 <w:kern w:val="2"/>
                 <w:sz w:val="24"/>
@@ -920,8 +995,6 @@
               <w:rPr>
                 <w:rStyle w:val="Hyperlink"/>
                 <w:rFonts w:ascii="Work Sans" w:hAnsi="Work Sans" w:cs="Arial"/>
-                <w:b/>
-                <w:bCs/>
                 <w:noProof/>
                 <w:sz w:val="24"/>
                 <w:szCs w:val="24"/>
@@ -930,7 +1003,7 @@
             </w:r>
             <w:r>
               <w:rPr>
-                <w:rFonts w:ascii="Work Sans" w:hAnsi="Work Sans"/>
+                <w:rFonts w:ascii="Work Sans" w:hAnsi="Work Sans" w:cs="Arial"/>
                 <w:noProof/>
                 <w:webHidden/>
                 <w:sz w:val="24"/>
@@ -940,7 +1013,7 @@
             </w:r>
             <w:r>
               <w:rPr>
-                <w:rFonts w:ascii="Work Sans" w:hAnsi="Work Sans"/>
+                <w:rFonts w:ascii="Work Sans" w:hAnsi="Work Sans" w:cs="Arial"/>
                 <w:noProof/>
                 <w:webHidden/>
                 <w:sz w:val="24"/>
@@ -950,7 +1023,7 @@
             </w:r>
             <w:r>
               <w:rPr>
-                <w:rFonts w:ascii="Work Sans" w:hAnsi="Work Sans"/>
+                <w:rFonts w:ascii="Work Sans" w:hAnsi="Work Sans" w:cs="Arial"/>
                 <w:noProof/>
                 <w:webHidden/>
                 <w:sz w:val="24"/>
@@ -960,7 +1033,7 @@
             </w:r>
             <w:r>
               <w:rPr>
-                <w:rFonts w:ascii="Work Sans" w:hAnsi="Work Sans"/>
+                <w:rFonts w:ascii="Work Sans" w:hAnsi="Work Sans" w:cs="Arial"/>
                 <w:noProof/>
                 <w:webHidden/>
                 <w:sz w:val="24"/>
@@ -969,7 +1042,7 @@
             </w:r>
             <w:r>
               <w:rPr>
-                <w:rFonts w:ascii="Work Sans" w:hAnsi="Work Sans"/>
+                <w:rFonts w:ascii="Work Sans" w:hAnsi="Work Sans" w:cs="Arial"/>
                 <w:noProof/>
                 <w:webHidden/>
                 <w:sz w:val="24"/>
@@ -979,7 +1052,7 @@
             </w:r>
             <w:r>
               <w:rPr>
-                <w:rFonts w:ascii="Work Sans" w:hAnsi="Work Sans"/>
+                <w:rFonts w:ascii="Work Sans" w:hAnsi="Work Sans" w:cs="Arial"/>
                 <w:noProof/>
                 <w:webHidden/>
                 <w:sz w:val="24"/>
@@ -989,7 +1062,7 @@
             </w:r>
             <w:r>
               <w:rPr>
-                <w:rFonts w:ascii="Work Sans" w:hAnsi="Work Sans"/>
+                <w:rFonts w:ascii="Work Sans" w:hAnsi="Work Sans" w:cs="Arial"/>
                 <w:noProof/>
                 <w:webHidden/>
                 <w:sz w:val="24"/>
@@ -1007,7 +1080,7 @@
               <w:tab w:val="right" w:leader="dot" w:pos="8494"/>
             </w:tabs>
             <w:rPr>
-              <w:rFonts w:ascii="Work Sans" w:hAnsi="Work Sans" w:cstheme="minorBidi"/>
+              <w:rFonts w:ascii="Work Sans" w:hAnsi="Work Sans" w:cs="Arial"/>
               <w:noProof/>
               <w:kern w:val="2"/>
               <w:sz w:val="24"/>
@@ -1020,8 +1093,6 @@
               <w:rPr>
                 <w:rStyle w:val="Hyperlink"/>
                 <w:rFonts w:ascii="Work Sans" w:hAnsi="Work Sans" w:cs="Arial"/>
-                <w:b/>
-                <w:bCs/>
                 <w:noProof/>
                 <w:sz w:val="24"/>
                 <w:szCs w:val="24"/>
@@ -1030,7 +1101,7 @@
             </w:r>
             <w:r>
               <w:rPr>
-                <w:rFonts w:ascii="Work Sans" w:hAnsi="Work Sans" w:cstheme="minorBidi"/>
+                <w:rFonts w:ascii="Work Sans" w:hAnsi="Work Sans" w:cs="Arial"/>
                 <w:noProof/>
                 <w:kern w:val="2"/>
                 <w:sz w:val="24"/>
@@ -1043,8 +1114,6 @@
               <w:rPr>
                 <w:rStyle w:val="Hyperlink"/>
                 <w:rFonts w:ascii="Work Sans" w:hAnsi="Work Sans" w:cs="Arial"/>
-                <w:b/>
-                <w:bCs/>
                 <w:noProof/>
                 <w:sz w:val="24"/>
                 <w:szCs w:val="24"/>
@@ -1053,7 +1122,7 @@
             </w:r>
             <w:r>
               <w:rPr>
-                <w:rFonts w:ascii="Work Sans" w:hAnsi="Work Sans"/>
+                <w:rFonts w:ascii="Work Sans" w:hAnsi="Work Sans" w:cs="Arial"/>
                 <w:noProof/>
                 <w:webHidden/>
                 <w:sz w:val="24"/>
@@ -1063,7 +1132,7 @@
             </w:r>
             <w:r>
               <w:rPr>
-                <w:rFonts w:ascii="Work Sans" w:hAnsi="Work Sans"/>
+                <w:rFonts w:ascii="Work Sans" w:hAnsi="Work Sans" w:cs="Arial"/>
                 <w:noProof/>
                 <w:webHidden/>
                 <w:sz w:val="24"/>
@@ -1073,7 +1142,7 @@
             </w:r>
             <w:r>
               <w:rPr>
-                <w:rFonts w:ascii="Work Sans" w:hAnsi="Work Sans"/>
+                <w:rFonts w:ascii="Work Sans" w:hAnsi="Work Sans" w:cs="Arial"/>
                 <w:noProof/>
                 <w:webHidden/>
                 <w:sz w:val="24"/>
@@ -1083,7 +1152,7 @@
             </w:r>
             <w:r>
               <w:rPr>
-                <w:rFonts w:ascii="Work Sans" w:hAnsi="Work Sans"/>
+                <w:rFonts w:ascii="Work Sans" w:hAnsi="Work Sans" w:cs="Arial"/>
                 <w:noProof/>
                 <w:webHidden/>
                 <w:sz w:val="24"/>
@@ -1092,7 +1161,7 @@
             </w:r>
             <w:r>
               <w:rPr>
-                <w:rFonts w:ascii="Work Sans" w:hAnsi="Work Sans"/>
+                <w:rFonts w:ascii="Work Sans" w:hAnsi="Work Sans" w:cs="Arial"/>
                 <w:noProof/>
                 <w:webHidden/>
                 <w:sz w:val="24"/>
@@ -1102,7 +1171,7 @@
             </w:r>
             <w:r>
               <w:rPr>
-                <w:rFonts w:ascii="Work Sans" w:hAnsi="Work Sans"/>
+                <w:rFonts w:ascii="Work Sans" w:hAnsi="Work Sans" w:cs="Arial"/>
                 <w:noProof/>
                 <w:webHidden/>
                 <w:sz w:val="24"/>
@@ -1112,7 +1181,7 @@
             </w:r>
             <w:r>
               <w:rPr>
-                <w:rFonts w:ascii="Work Sans" w:hAnsi="Work Sans"/>
+                <w:rFonts w:ascii="Work Sans" w:hAnsi="Work Sans" w:cs="Arial"/>
                 <w:noProof/>
                 <w:webHidden/>
                 <w:sz w:val="24"/>
@@ -1130,7 +1199,7 @@
               <w:tab w:val="right" w:leader="dot" w:pos="8494"/>
             </w:tabs>
             <w:rPr>
-              <w:rFonts w:ascii="Work Sans" w:hAnsi="Work Sans" w:cstheme="minorBidi"/>
+              <w:rFonts w:ascii="Work Sans" w:hAnsi="Work Sans" w:cs="Arial"/>
               <w:noProof/>
               <w:kern w:val="2"/>
               <w:sz w:val="24"/>
@@ -1143,8 +1212,6 @@
               <w:rPr>
                 <w:rStyle w:val="Hyperlink"/>
                 <w:rFonts w:ascii="Work Sans" w:hAnsi="Work Sans" w:cs="Arial"/>
-                <w:b/>
-                <w:bCs/>
                 <w:noProof/>
                 <w:sz w:val="24"/>
                 <w:szCs w:val="24"/>
@@ -1153,7 +1220,7 @@
             </w:r>
             <w:r>
               <w:rPr>
-                <w:rFonts w:ascii="Work Sans" w:hAnsi="Work Sans" w:cstheme="minorBidi"/>
+                <w:rFonts w:ascii="Work Sans" w:hAnsi="Work Sans" w:cs="Arial"/>
                 <w:noProof/>
                 <w:kern w:val="2"/>
                 <w:sz w:val="24"/>
@@ -1166,8 +1233,6 @@
               <w:rPr>
                 <w:rStyle w:val="Hyperlink"/>
                 <w:rFonts w:ascii="Work Sans" w:hAnsi="Work Sans" w:cs="Arial"/>
-                <w:b/>
-                <w:bCs/>
                 <w:noProof/>
                 <w:sz w:val="24"/>
                 <w:szCs w:val="24"/>
@@ -1176,7 +1241,7 @@
             </w:r>
             <w:r>
               <w:rPr>
-                <w:rFonts w:ascii="Work Sans" w:hAnsi="Work Sans"/>
+                <w:rFonts w:ascii="Work Sans" w:hAnsi="Work Sans" w:cs="Arial"/>
                 <w:noProof/>
                 <w:webHidden/>
                 <w:sz w:val="24"/>
@@ -1186,7 +1251,7 @@
             </w:r>
             <w:r>
               <w:rPr>
-                <w:rFonts w:ascii="Work Sans" w:hAnsi="Work Sans"/>
+                <w:rFonts w:ascii="Work Sans" w:hAnsi="Work Sans" w:cs="Arial"/>
                 <w:noProof/>
                 <w:webHidden/>
                 <w:sz w:val="24"/>
@@ -1196,7 +1261,7 @@
             </w:r>
             <w:r>
               <w:rPr>
-                <w:rFonts w:ascii="Work Sans" w:hAnsi="Work Sans"/>
+                <w:rFonts w:ascii="Work Sans" w:hAnsi="Work Sans" w:cs="Arial"/>
                 <w:noProof/>
                 <w:webHidden/>
                 <w:sz w:val="24"/>
@@ -1206,7 +1271,7 @@
             </w:r>
             <w:r>
               <w:rPr>
-                <w:rFonts w:ascii="Work Sans" w:hAnsi="Work Sans"/>
+                <w:rFonts w:ascii="Work Sans" w:hAnsi="Work Sans" w:cs="Arial"/>
                 <w:noProof/>
                 <w:webHidden/>
                 <w:sz w:val="24"/>
@@ -1215,7 +1280,7 @@
             </w:r>
             <w:r>
               <w:rPr>
-                <w:rFonts w:ascii="Work Sans" w:hAnsi="Work Sans"/>
+                <w:rFonts w:ascii="Work Sans" w:hAnsi="Work Sans" w:cs="Arial"/>
                 <w:noProof/>
                 <w:webHidden/>
                 <w:sz w:val="24"/>
@@ -1225,7 +1290,7 @@
             </w:r>
             <w:r>
               <w:rPr>
-                <w:rFonts w:ascii="Work Sans" w:hAnsi="Work Sans"/>
+                <w:rFonts w:ascii="Work Sans" w:hAnsi="Work Sans" w:cs="Arial"/>
                 <w:noProof/>
                 <w:webHidden/>
                 <w:sz w:val="24"/>
@@ -1235,7 +1300,7 @@
             </w:r>
             <w:r>
               <w:rPr>
-                <w:rFonts w:ascii="Work Sans" w:hAnsi="Work Sans"/>
+                <w:rFonts w:ascii="Work Sans" w:hAnsi="Work Sans" w:cs="Arial"/>
                 <w:noProof/>
                 <w:webHidden/>
                 <w:sz w:val="24"/>
@@ -1253,7 +1318,7 @@
               <w:tab w:val="right" w:leader="dot" w:pos="8494"/>
             </w:tabs>
             <w:rPr>
-              <w:rFonts w:ascii="Work Sans" w:hAnsi="Work Sans" w:cstheme="minorBidi"/>
+              <w:rFonts w:ascii="Work Sans" w:hAnsi="Work Sans" w:cs="Arial"/>
               <w:noProof/>
               <w:kern w:val="2"/>
               <w:sz w:val="24"/>
@@ -1266,8 +1331,6 @@
               <w:rPr>
                 <w:rStyle w:val="Hyperlink"/>
                 <w:rFonts w:ascii="Work Sans" w:hAnsi="Work Sans" w:cs="Arial"/>
-                <w:b/>
-                <w:bCs/>
                 <w:noProof/>
                 <w:sz w:val="24"/>
                 <w:szCs w:val="24"/>
@@ -1276,7 +1339,7 @@
             </w:r>
             <w:r>
               <w:rPr>
-                <w:rFonts w:ascii="Work Sans" w:hAnsi="Work Sans" w:cstheme="minorBidi"/>
+                <w:rFonts w:ascii="Work Sans" w:hAnsi="Work Sans" w:cs="Arial"/>
                 <w:noProof/>
                 <w:kern w:val="2"/>
                 <w:sz w:val="24"/>
@@ -1289,8 +1352,6 @@
               <w:rPr>
                 <w:rStyle w:val="Hyperlink"/>
                 <w:rFonts w:ascii="Work Sans" w:hAnsi="Work Sans" w:cs="Arial"/>
-                <w:b/>
-                <w:bCs/>
                 <w:noProof/>
                 <w:sz w:val="24"/>
                 <w:szCs w:val="24"/>
@@ -1299,7 +1360,7 @@
             </w:r>
             <w:r>
               <w:rPr>
-                <w:rFonts w:ascii="Work Sans" w:hAnsi="Work Sans"/>
+                <w:rFonts w:ascii="Work Sans" w:hAnsi="Work Sans" w:cs="Arial"/>
                 <w:noProof/>
                 <w:webHidden/>
                 <w:sz w:val="24"/>
@@ -1309,7 +1370,7 @@
             </w:r>
             <w:r>
               <w:rPr>
-                <w:rFonts w:ascii="Work Sans" w:hAnsi="Work Sans"/>
+                <w:rFonts w:ascii="Work Sans" w:hAnsi="Work Sans" w:cs="Arial"/>
                 <w:noProof/>
                 <w:webHidden/>
                 <w:sz w:val="24"/>
@@ -1319,7 +1380,7 @@
             </w:r>
             <w:r>
               <w:rPr>
-                <w:rFonts w:ascii="Work Sans" w:hAnsi="Work Sans"/>
+                <w:rFonts w:ascii="Work Sans" w:hAnsi="Work Sans" w:cs="Arial"/>
                 <w:noProof/>
                 <w:webHidden/>
                 <w:sz w:val="24"/>
@@ -1329,7 +1390,7 @@
             </w:r>
             <w:r>
               <w:rPr>
-                <w:rFonts w:ascii="Work Sans" w:hAnsi="Work Sans"/>
+                <w:rFonts w:ascii="Work Sans" w:hAnsi="Work Sans" w:cs="Arial"/>
                 <w:noProof/>
                 <w:webHidden/>
                 <w:sz w:val="24"/>
@@ -1338,7 +1399,7 @@
             </w:r>
             <w:r>
               <w:rPr>
-                <w:rFonts w:ascii="Work Sans" w:hAnsi="Work Sans"/>
+                <w:rFonts w:ascii="Work Sans" w:hAnsi="Work Sans" w:cs="Arial"/>
                 <w:noProof/>
                 <w:webHidden/>
                 <w:sz w:val="24"/>
@@ -1348,7 +1409,7 @@
             </w:r>
             <w:r>
               <w:rPr>
-                <w:rFonts w:ascii="Work Sans" w:hAnsi="Work Sans"/>
+                <w:rFonts w:ascii="Work Sans" w:hAnsi="Work Sans" w:cs="Arial"/>
                 <w:noProof/>
                 <w:webHidden/>
                 <w:sz w:val="24"/>
@@ -1358,7 +1419,7 @@
             </w:r>
             <w:r>
               <w:rPr>
-                <w:rFonts w:ascii="Work Sans" w:hAnsi="Work Sans"/>
+                <w:rFonts w:ascii="Work Sans" w:hAnsi="Work Sans" w:cs="Arial"/>
                 <w:noProof/>
                 <w:webHidden/>
                 <w:sz w:val="24"/>
@@ -1376,7 +1437,7 @@
               <w:tab w:val="right" w:leader="dot" w:pos="8494"/>
             </w:tabs>
             <w:rPr>
-              <w:rFonts w:ascii="Work Sans" w:hAnsi="Work Sans" w:cstheme="minorBidi"/>
+              <w:rFonts w:ascii="Work Sans" w:hAnsi="Work Sans" w:cs="Arial"/>
               <w:noProof/>
               <w:kern w:val="2"/>
               <w:sz w:val="24"/>
@@ -1389,8 +1450,6 @@
               <w:rPr>
                 <w:rStyle w:val="Hyperlink"/>
                 <w:rFonts w:ascii="Work Sans" w:hAnsi="Work Sans" w:cs="Arial"/>
-                <w:b/>
-                <w:bCs/>
                 <w:noProof/>
                 <w:sz w:val="24"/>
                 <w:szCs w:val="24"/>
@@ -1399,7 +1458,7 @@
             </w:r>
             <w:r>
               <w:rPr>
-                <w:rFonts w:ascii="Work Sans" w:hAnsi="Work Sans" w:cstheme="minorBidi"/>
+                <w:rFonts w:ascii="Work Sans" w:hAnsi="Work Sans" w:cs="Arial"/>
                 <w:noProof/>
                 <w:kern w:val="2"/>
                 <w:sz w:val="24"/>
@@ -1412,8 +1471,6 @@
               <w:rPr>
                 <w:rStyle w:val="Hyperlink"/>
                 <w:rFonts w:ascii="Work Sans" w:hAnsi="Work Sans" w:cs="Arial"/>
-                <w:b/>
-                <w:bCs/>
                 <w:noProof/>
                 <w:sz w:val="24"/>
                 <w:szCs w:val="24"/>
@@ -1422,7 +1479,7 @@
             </w:r>
             <w:r>
               <w:rPr>
-                <w:rFonts w:ascii="Work Sans" w:hAnsi="Work Sans"/>
+                <w:rFonts w:ascii="Work Sans" w:hAnsi="Work Sans" w:cs="Arial"/>
                 <w:noProof/>
                 <w:webHidden/>
                 <w:sz w:val="24"/>
@@ -1432,7 +1489,7 @@
             </w:r>
             <w:r>
               <w:rPr>
-                <w:rFonts w:ascii="Work Sans" w:hAnsi="Work Sans"/>
+                <w:rFonts w:ascii="Work Sans" w:hAnsi="Work Sans" w:cs="Arial"/>
                 <w:noProof/>
                 <w:webHidden/>
                 <w:sz w:val="24"/>
@@ -1442,7 +1499,7 @@
             </w:r>
             <w:r>
               <w:rPr>
-                <w:rFonts w:ascii="Work Sans" w:hAnsi="Work Sans"/>
+                <w:rFonts w:ascii="Work Sans" w:hAnsi="Work Sans" w:cs="Arial"/>
                 <w:noProof/>
                 <w:webHidden/>
                 <w:sz w:val="24"/>
@@ -1452,7 +1509,7 @@
             </w:r>
             <w:r>
               <w:rPr>
-                <w:rFonts w:ascii="Work Sans" w:hAnsi="Work Sans"/>
+                <w:rFonts w:ascii="Work Sans" w:hAnsi="Work Sans" w:cs="Arial"/>
                 <w:noProof/>
                 <w:webHidden/>
                 <w:sz w:val="24"/>
@@ -1461,7 +1518,7 @@
             </w:r>
             <w:r>
               <w:rPr>
-                <w:rFonts w:ascii="Work Sans" w:hAnsi="Work Sans"/>
+                <w:rFonts w:ascii="Work Sans" w:hAnsi="Work Sans" w:cs="Arial"/>
                 <w:noProof/>
                 <w:webHidden/>
                 <w:sz w:val="24"/>
@@ -1471,7 +1528,7 @@
             </w:r>
             <w:r>
               <w:rPr>
-                <w:rFonts w:ascii="Work Sans" w:hAnsi="Work Sans"/>
+                <w:rFonts w:ascii="Work Sans" w:hAnsi="Work Sans" w:cs="Arial"/>
                 <w:noProof/>
                 <w:webHidden/>
                 <w:sz w:val="24"/>
@@ -1481,7 +1538,7 @@
             </w:r>
             <w:r>
               <w:rPr>
-                <w:rFonts w:ascii="Work Sans" w:hAnsi="Work Sans"/>
+                <w:rFonts w:ascii="Work Sans" w:hAnsi="Work Sans" w:cs="Arial"/>
                 <w:noProof/>
                 <w:webHidden/>
                 <w:sz w:val="24"/>
@@ -1499,7 +1556,7 @@
               <w:tab w:val="right" w:leader="dot" w:pos="8494"/>
             </w:tabs>
             <w:rPr>
-              <w:rFonts w:ascii="Work Sans" w:hAnsi="Work Sans" w:cstheme="minorBidi"/>
+              <w:rFonts w:ascii="Work Sans" w:hAnsi="Work Sans" w:cs="Arial"/>
               <w:noProof/>
               <w:kern w:val="2"/>
               <w:sz w:val="24"/>
@@ -1512,8 +1569,6 @@
               <w:rPr>
                 <w:rStyle w:val="Hyperlink"/>
                 <w:rFonts w:ascii="Work Sans" w:hAnsi="Work Sans" w:cs="Arial"/>
-                <w:b/>
-                <w:bCs/>
                 <w:noProof/>
                 <w:sz w:val="24"/>
                 <w:szCs w:val="24"/>
@@ -1522,7 +1577,7 @@
             </w:r>
             <w:r>
               <w:rPr>
-                <w:rFonts w:ascii="Work Sans" w:hAnsi="Work Sans" w:cstheme="minorBidi"/>
+                <w:rFonts w:ascii="Work Sans" w:hAnsi="Work Sans" w:cs="Arial"/>
                 <w:noProof/>
                 <w:kern w:val="2"/>
                 <w:sz w:val="24"/>
@@ -1535,8 +1590,6 @@
               <w:rPr>
                 <w:rStyle w:val="Hyperlink"/>
                 <w:rFonts w:ascii="Work Sans" w:hAnsi="Work Sans" w:cs="Arial"/>
-                <w:b/>
-                <w:bCs/>
                 <w:noProof/>
                 <w:sz w:val="24"/>
                 <w:szCs w:val="24"/>
@@ -1545,7 +1598,7 @@
             </w:r>
             <w:r>
               <w:rPr>
-                <w:rFonts w:ascii="Work Sans" w:hAnsi="Work Sans"/>
+                <w:rFonts w:ascii="Work Sans" w:hAnsi="Work Sans" w:cs="Arial"/>
                 <w:noProof/>
                 <w:webHidden/>
                 <w:sz w:val="24"/>
@@ -1555,7 +1608,7 @@
             </w:r>
             <w:r>
               <w:rPr>
-                <w:rFonts w:ascii="Work Sans" w:hAnsi="Work Sans"/>
+                <w:rFonts w:ascii="Work Sans" w:hAnsi="Work Sans" w:cs="Arial"/>
                 <w:noProof/>
                 <w:webHidden/>
                 <w:sz w:val="24"/>
@@ -1565,7 +1618,7 @@
             </w:r>
             <w:r>
               <w:rPr>
-                <w:rFonts w:ascii="Work Sans" w:hAnsi="Work Sans"/>
+                <w:rFonts w:ascii="Work Sans" w:hAnsi="Work Sans" w:cs="Arial"/>
                 <w:noProof/>
                 <w:webHidden/>
                 <w:sz w:val="24"/>
@@ -1575,7 +1628,7 @@
             </w:r>
             <w:r>
               <w:rPr>
-                <w:rFonts w:ascii="Work Sans" w:hAnsi="Work Sans"/>
+                <w:rFonts w:ascii="Work Sans" w:hAnsi="Work Sans" w:cs="Arial"/>
                 <w:noProof/>
                 <w:webHidden/>
                 <w:sz w:val="24"/>
@@ -1584,7 +1637,7 @@
             </w:r>
             <w:r>
               <w:rPr>
-                <w:rFonts w:ascii="Work Sans" w:hAnsi="Work Sans"/>
+                <w:rFonts w:ascii="Work Sans" w:hAnsi="Work Sans" w:cs="Arial"/>
                 <w:noProof/>
                 <w:webHidden/>
                 <w:sz w:val="24"/>
@@ -1594,7 +1647,7 @@
             </w:r>
             <w:r>
               <w:rPr>
-                <w:rFonts w:ascii="Work Sans" w:hAnsi="Work Sans"/>
+                <w:rFonts w:ascii="Work Sans" w:hAnsi="Work Sans" w:cs="Arial"/>
                 <w:noProof/>
                 <w:webHidden/>
                 <w:sz w:val="24"/>
@@ -1604,7 +1657,7 @@
             </w:r>
             <w:r>
               <w:rPr>
-                <w:rFonts w:ascii="Work Sans" w:hAnsi="Work Sans"/>
+                <w:rFonts w:ascii="Work Sans" w:hAnsi="Work Sans" w:cs="Arial"/>
                 <w:noProof/>
                 <w:webHidden/>
                 <w:sz w:val="24"/>
@@ -1622,7 +1675,7 @@
               <w:tab w:val="right" w:leader="dot" w:pos="8494"/>
             </w:tabs>
             <w:rPr>
-              <w:rFonts w:ascii="Work Sans" w:hAnsi="Work Sans" w:cstheme="minorBidi"/>
+              <w:rFonts w:ascii="Work Sans" w:hAnsi="Work Sans" w:cs="Arial"/>
               <w:noProof/>
               <w:kern w:val="2"/>
               <w:sz w:val="24"/>
@@ -1635,8 +1688,6 @@
               <w:rPr>
                 <w:rStyle w:val="Hyperlink"/>
                 <w:rFonts w:ascii="Work Sans" w:hAnsi="Work Sans" w:cs="Arial"/>
-                <w:b/>
-                <w:bCs/>
                 <w:noProof/>
                 <w:sz w:val="24"/>
                 <w:szCs w:val="24"/>
@@ -1645,7 +1696,7 @@
             </w:r>
             <w:r>
               <w:rPr>
-                <w:rFonts w:ascii="Work Sans" w:hAnsi="Work Sans" w:cstheme="minorBidi"/>
+                <w:rFonts w:ascii="Work Sans" w:hAnsi="Work Sans" w:cs="Arial"/>
                 <w:noProof/>
                 <w:kern w:val="2"/>
                 <w:sz w:val="24"/>
@@ -1658,8 +1709,6 @@
               <w:rPr>
                 <w:rStyle w:val="Hyperlink"/>
                 <w:rFonts w:ascii="Work Sans" w:hAnsi="Work Sans" w:cs="Arial"/>
-                <w:b/>
-                <w:bCs/>
                 <w:noProof/>
                 <w:sz w:val="24"/>
                 <w:szCs w:val="24"/>
@@ -1668,7 +1717,7 @@
             </w:r>
             <w:r>
               <w:rPr>
-                <w:rFonts w:ascii="Work Sans" w:hAnsi="Work Sans"/>
+                <w:rFonts w:ascii="Work Sans" w:hAnsi="Work Sans" w:cs="Arial"/>
                 <w:noProof/>
                 <w:webHidden/>
                 <w:sz w:val="24"/>
@@ -1678,7 +1727,7 @@
             </w:r>
             <w:r>
               <w:rPr>
-                <w:rFonts w:ascii="Work Sans" w:hAnsi="Work Sans"/>
+                <w:rFonts w:ascii="Work Sans" w:hAnsi="Work Sans" w:cs="Arial"/>
                 <w:noProof/>
                 <w:webHidden/>
                 <w:sz w:val="24"/>
@@ -1688,7 +1737,7 @@
             </w:r>
             <w:r>
               <w:rPr>
-                <w:rFonts w:ascii="Work Sans" w:hAnsi="Work Sans"/>
+                <w:rFonts w:ascii="Work Sans" w:hAnsi="Work Sans" w:cs="Arial"/>
                 <w:noProof/>
                 <w:webHidden/>
                 <w:sz w:val="24"/>
@@ -1698,7 +1747,7 @@
             </w:r>
             <w:r>
               <w:rPr>
-                <w:rFonts w:ascii="Work Sans" w:hAnsi="Work Sans"/>
+                <w:rFonts w:ascii="Work Sans" w:hAnsi="Work Sans" w:cs="Arial"/>
                 <w:noProof/>
                 <w:webHidden/>
                 <w:sz w:val="24"/>
@@ -1707,7 +1756,7 @@
             </w:r>
             <w:r>
               <w:rPr>
-                <w:rFonts w:ascii="Work Sans" w:hAnsi="Work Sans"/>
+                <w:rFonts w:ascii="Work Sans" w:hAnsi="Work Sans" w:cs="Arial"/>
                 <w:noProof/>
                 <w:webHidden/>
                 <w:sz w:val="24"/>
@@ -1717,7 +1766,7 @@
             </w:r>
             <w:r>
               <w:rPr>
-                <w:rFonts w:ascii="Work Sans" w:hAnsi="Work Sans"/>
+                <w:rFonts w:ascii="Work Sans" w:hAnsi="Work Sans" w:cs="Arial"/>
                 <w:noProof/>
                 <w:webHidden/>
                 <w:sz w:val="24"/>
@@ -1727,7 +1776,7 @@
             </w:r>
             <w:r>
               <w:rPr>
-                <w:rFonts w:ascii="Work Sans" w:hAnsi="Work Sans"/>
+                <w:rFonts w:ascii="Work Sans" w:hAnsi="Work Sans" w:cs="Arial"/>
                 <w:noProof/>
                 <w:webHidden/>
                 <w:sz w:val="24"/>
@@ -1745,7 +1794,7 @@
               <w:tab w:val="right" w:leader="dot" w:pos="8494"/>
             </w:tabs>
             <w:rPr>
-              <w:rFonts w:ascii="Work Sans" w:hAnsi="Work Sans" w:cstheme="minorBidi"/>
+              <w:rFonts w:ascii="Work Sans" w:hAnsi="Work Sans" w:cs="Arial"/>
               <w:noProof/>
               <w:kern w:val="2"/>
               <w:sz w:val="24"/>
@@ -1758,8 +1807,6 @@
               <w:rPr>
                 <w:rStyle w:val="Hyperlink"/>
                 <w:rFonts w:ascii="Work Sans" w:hAnsi="Work Sans" w:cs="Arial"/>
-                <w:b/>
-                <w:bCs/>
                 <w:noProof/>
                 <w:sz w:val="24"/>
                 <w:szCs w:val="24"/>
@@ -1768,7 +1815,7 @@
             </w:r>
             <w:r>
               <w:rPr>
-                <w:rFonts w:ascii="Work Sans" w:hAnsi="Work Sans" w:cstheme="minorBidi"/>
+                <w:rFonts w:ascii="Work Sans" w:hAnsi="Work Sans" w:cs="Arial"/>
                 <w:noProof/>
                 <w:kern w:val="2"/>
                 <w:sz w:val="24"/>
@@ -1781,8 +1828,6 @@
               <w:rPr>
                 <w:rStyle w:val="Hyperlink"/>
                 <w:rFonts w:ascii="Work Sans" w:hAnsi="Work Sans" w:cs="Arial"/>
-                <w:b/>
-                <w:bCs/>
                 <w:noProof/>
                 <w:sz w:val="24"/>
                 <w:szCs w:val="24"/>
@@ -1791,7 +1836,7 @@
             </w:r>
             <w:r>
               <w:rPr>
-                <w:rFonts w:ascii="Work Sans" w:hAnsi="Work Sans"/>
+                <w:rFonts w:ascii="Work Sans" w:hAnsi="Work Sans" w:cs="Arial"/>
                 <w:noProof/>
                 <w:webHidden/>
                 <w:sz w:val="24"/>
@@ -1801,7 +1846,7 @@
             </w:r>
             <w:r>
               <w:rPr>
-                <w:rFonts w:ascii="Work Sans" w:hAnsi="Work Sans"/>
+                <w:rFonts w:ascii="Work Sans" w:hAnsi="Work Sans" w:cs="Arial"/>
                 <w:noProof/>
                 <w:webHidden/>
                 <w:sz w:val="24"/>
@@ -1811,7 +1856,7 @@
             </w:r>
             <w:r>
               <w:rPr>
-                <w:rFonts w:ascii="Work Sans" w:hAnsi="Work Sans"/>
+                <w:rFonts w:ascii="Work Sans" w:hAnsi="Work Sans" w:cs="Arial"/>
                 <w:noProof/>
                 <w:webHidden/>
                 <w:sz w:val="24"/>
@@ -1821,7 +1866,7 @@
             </w:r>
             <w:r>
               <w:rPr>
-                <w:rFonts w:ascii="Work Sans" w:hAnsi="Work Sans"/>
+                <w:rFonts w:ascii="Work Sans" w:hAnsi="Work Sans" w:cs="Arial"/>
                 <w:noProof/>
                 <w:webHidden/>
                 <w:sz w:val="24"/>
@@ -1830,7 +1875,7 @@
             </w:r>
             <w:r>
               <w:rPr>
-                <w:rFonts w:ascii="Work Sans" w:hAnsi="Work Sans"/>
+                <w:rFonts w:ascii="Work Sans" w:hAnsi="Work Sans" w:cs="Arial"/>
                 <w:noProof/>
                 <w:webHidden/>
                 <w:sz w:val="24"/>
@@ -1840,7 +1885,7 @@
             </w:r>
             <w:r>
               <w:rPr>
-                <w:rFonts w:ascii="Work Sans" w:hAnsi="Work Sans"/>
+                <w:rFonts w:ascii="Work Sans" w:hAnsi="Work Sans" w:cs="Arial"/>
                 <w:noProof/>
                 <w:webHidden/>
                 <w:sz w:val="24"/>
@@ -1850,7 +1895,7 @@
             </w:r>
             <w:r>
               <w:rPr>
-                <w:rFonts w:ascii="Work Sans" w:hAnsi="Work Sans"/>
+                <w:rFonts w:ascii="Work Sans" w:hAnsi="Work Sans" w:cs="Arial"/>
                 <w:noProof/>
                 <w:webHidden/>
                 <w:sz w:val="24"/>
@@ -1868,7 +1913,7 @@
               <w:tab w:val="right" w:leader="dot" w:pos="8494"/>
             </w:tabs>
             <w:rPr>
-              <w:rFonts w:ascii="Work Sans" w:hAnsi="Work Sans" w:cstheme="minorBidi"/>
+              <w:rFonts w:ascii="Work Sans" w:hAnsi="Work Sans" w:cs="Arial"/>
               <w:noProof/>
               <w:kern w:val="2"/>
               <w:sz w:val="24"/>
@@ -1881,8 +1926,6 @@
               <w:rPr>
                 <w:rStyle w:val="Hyperlink"/>
                 <w:rFonts w:ascii="Work Sans" w:hAnsi="Work Sans" w:cs="Arial"/>
-                <w:b/>
-                <w:bCs/>
                 <w:noProof/>
                 <w:sz w:val="24"/>
                 <w:szCs w:val="24"/>
@@ -1891,7 +1934,7 @@
             </w:r>
             <w:r>
               <w:rPr>
-                <w:rFonts w:ascii="Work Sans" w:hAnsi="Work Sans" w:cstheme="minorBidi"/>
+                <w:rFonts w:ascii="Work Sans" w:hAnsi="Work Sans" w:cs="Arial"/>
                 <w:noProof/>
                 <w:kern w:val="2"/>
                 <w:sz w:val="24"/>
@@ -1904,8 +1947,6 @@
               <w:rPr>
                 <w:rStyle w:val="Hyperlink"/>
                 <w:rFonts w:ascii="Work Sans" w:hAnsi="Work Sans" w:cs="Arial"/>
-                <w:b/>
-                <w:bCs/>
                 <w:noProof/>
                 <w:sz w:val="24"/>
                 <w:szCs w:val="24"/>
@@ -1914,7 +1955,7 @@
             </w:r>
             <w:r>
               <w:rPr>
-                <w:rFonts w:ascii="Work Sans" w:hAnsi="Work Sans"/>
+                <w:rFonts w:ascii="Work Sans" w:hAnsi="Work Sans" w:cs="Arial"/>
                 <w:noProof/>
                 <w:webHidden/>
                 <w:sz w:val="24"/>
@@ -1924,7 +1965,7 @@
             </w:r>
             <w:r>
               <w:rPr>
-                <w:rFonts w:ascii="Work Sans" w:hAnsi="Work Sans"/>
+                <w:rFonts w:ascii="Work Sans" w:hAnsi="Work Sans" w:cs="Arial"/>
                 <w:noProof/>
                 <w:webHidden/>
                 <w:sz w:val="24"/>
@@ -1934,7 +1975,7 @@
             </w:r>
             <w:r>
               <w:rPr>
-                <w:rFonts w:ascii="Work Sans" w:hAnsi="Work Sans"/>
+                <w:rFonts w:ascii="Work Sans" w:hAnsi="Work Sans" w:cs="Arial"/>
                 <w:noProof/>
                 <w:webHidden/>
                 <w:sz w:val="24"/>
@@ -1944,7 +1985,7 @@
             </w:r>
             <w:r>
               <w:rPr>
-                <w:rFonts w:ascii="Work Sans" w:hAnsi="Work Sans"/>
+                <w:rFonts w:ascii="Work Sans" w:hAnsi="Work Sans" w:cs="Arial"/>
                 <w:noProof/>
                 <w:webHidden/>
                 <w:sz w:val="24"/>
@@ -1953,7 +1994,7 @@
             </w:r>
             <w:r>
               <w:rPr>
-                <w:rFonts w:ascii="Work Sans" w:hAnsi="Work Sans"/>
+                <w:rFonts w:ascii="Work Sans" w:hAnsi="Work Sans" w:cs="Arial"/>
                 <w:noProof/>
                 <w:webHidden/>
                 <w:sz w:val="24"/>
@@ -1963,7 +2004,7 @@
             </w:r>
             <w:r>
               <w:rPr>
-                <w:rFonts w:ascii="Work Sans" w:hAnsi="Work Sans"/>
+                <w:rFonts w:ascii="Work Sans" w:hAnsi="Work Sans" w:cs="Arial"/>
                 <w:noProof/>
                 <w:webHidden/>
                 <w:sz w:val="24"/>
@@ -1973,7 +2014,7 @@
             </w:r>
             <w:r>
               <w:rPr>
-                <w:rFonts w:ascii="Work Sans" w:hAnsi="Work Sans"/>
+                <w:rFonts w:ascii="Work Sans" w:hAnsi="Work Sans" w:cs="Arial"/>
                 <w:noProof/>
                 <w:webHidden/>
                 <w:sz w:val="24"/>
@@ -1991,7 +2032,7 @@
               <w:tab w:val="right" w:leader="dot" w:pos="8494"/>
             </w:tabs>
             <w:rPr>
-              <w:rFonts w:ascii="Work Sans" w:hAnsi="Work Sans" w:cstheme="minorBidi"/>
+              <w:rFonts w:ascii="Work Sans" w:hAnsi="Work Sans" w:cs="Arial"/>
               <w:noProof/>
               <w:kern w:val="2"/>
               <w:sz w:val="24"/>
@@ -2004,8 +2045,6 @@
               <w:rPr>
                 <w:rStyle w:val="Hyperlink"/>
                 <w:rFonts w:ascii="Work Sans" w:hAnsi="Work Sans" w:cs="Arial"/>
-                <w:b/>
-                <w:bCs/>
                 <w:noProof/>
                 <w:sz w:val="24"/>
                 <w:szCs w:val="24"/>
@@ -2014,7 +2053,7 @@
             </w:r>
             <w:r>
               <w:rPr>
-                <w:rFonts w:ascii="Work Sans" w:hAnsi="Work Sans" w:cstheme="minorBidi"/>
+                <w:rFonts w:ascii="Work Sans" w:hAnsi="Work Sans" w:cs="Arial"/>
                 <w:noProof/>
                 <w:kern w:val="2"/>
                 <w:sz w:val="24"/>
@@ -2027,8 +2066,6 @@
               <w:rPr>
                 <w:rStyle w:val="Hyperlink"/>
                 <w:rFonts w:ascii="Work Sans" w:hAnsi="Work Sans" w:cs="Arial"/>
-                <w:b/>
-                <w:bCs/>
                 <w:noProof/>
                 <w:sz w:val="24"/>
                 <w:szCs w:val="24"/>
@@ -2037,7 +2074,7 @@
             </w:r>
             <w:r>
               <w:rPr>
-                <w:rFonts w:ascii="Work Sans" w:hAnsi="Work Sans"/>
+                <w:rFonts w:ascii="Work Sans" w:hAnsi="Work Sans" w:cs="Arial"/>
                 <w:noProof/>
                 <w:webHidden/>
                 <w:sz w:val="24"/>
@@ -2047,7 +2084,7 @@
             </w:r>
             <w:r>
               <w:rPr>
-                <w:rFonts w:ascii="Work Sans" w:hAnsi="Work Sans"/>
+                <w:rFonts w:ascii="Work Sans" w:hAnsi="Work Sans" w:cs="Arial"/>
                 <w:noProof/>
                 <w:webHidden/>
                 <w:sz w:val="24"/>
@@ -2057,7 +2094,7 @@
             </w:r>
             <w:r>
               <w:rPr>
-                <w:rFonts w:ascii="Work Sans" w:hAnsi="Work Sans"/>
+                <w:rFonts w:ascii="Work Sans" w:hAnsi="Work Sans" w:cs="Arial"/>
                 <w:noProof/>
                 <w:webHidden/>
                 <w:sz w:val="24"/>
@@ -2067,7 +2104,7 @@
             </w:r>
             <w:r>
               <w:rPr>
-                <w:rFonts w:ascii="Work Sans" w:hAnsi="Work Sans"/>
+                <w:rFonts w:ascii="Work Sans" w:hAnsi="Work Sans" w:cs="Arial"/>
                 <w:noProof/>
                 <w:webHidden/>
                 <w:sz w:val="24"/>
@@ -2076,7 +2113,7 @@
             </w:r>
             <w:r>
               <w:rPr>
-                <w:rFonts w:ascii="Work Sans" w:hAnsi="Work Sans"/>
+                <w:rFonts w:ascii="Work Sans" w:hAnsi="Work Sans" w:cs="Arial"/>
                 <w:noProof/>
                 <w:webHidden/>
                 <w:sz w:val="24"/>
@@ -2086,7 +2123,7 @@
             </w:r>
             <w:r>
               <w:rPr>
-                <w:rFonts w:ascii="Work Sans" w:hAnsi="Work Sans"/>
+                <w:rFonts w:ascii="Work Sans" w:hAnsi="Work Sans" w:cs="Arial"/>
                 <w:noProof/>
                 <w:webHidden/>
                 <w:sz w:val="24"/>
@@ -2096,7 +2133,7 @@
             </w:r>
             <w:r>
               <w:rPr>
-                <w:rFonts w:ascii="Work Sans" w:hAnsi="Work Sans"/>
+                <w:rFonts w:ascii="Work Sans" w:hAnsi="Work Sans" w:cs="Arial"/>
                 <w:noProof/>
                 <w:webHidden/>
                 <w:sz w:val="24"/>
@@ -2114,7 +2151,7 @@
               <w:tab w:val="right" w:leader="dot" w:pos="8494"/>
             </w:tabs>
             <w:rPr>
-              <w:rFonts w:ascii="Work Sans" w:hAnsi="Work Sans" w:cstheme="minorBidi"/>
+              <w:rFonts w:ascii="Work Sans" w:hAnsi="Work Sans" w:cs="Arial"/>
               <w:noProof/>
               <w:kern w:val="2"/>
               <w:sz w:val="24"/>
@@ -2127,8 +2164,6 @@
               <w:rPr>
                 <w:rStyle w:val="Hyperlink"/>
                 <w:rFonts w:ascii="Work Sans" w:hAnsi="Work Sans" w:cs="Arial"/>
-                <w:b/>
-                <w:bCs/>
                 <w:noProof/>
                 <w:sz w:val="24"/>
                 <w:szCs w:val="24"/>
@@ -2137,7 +2172,7 @@
             </w:r>
             <w:r>
               <w:rPr>
-                <w:rFonts w:ascii="Work Sans" w:hAnsi="Work Sans" w:cstheme="minorBidi"/>
+                <w:rFonts w:ascii="Work Sans" w:hAnsi="Work Sans" w:cs="Arial"/>
                 <w:noProof/>
                 <w:kern w:val="2"/>
                 <w:sz w:val="24"/>
@@ -2150,8 +2185,6 @@
               <w:rPr>
                 <w:rStyle w:val="Hyperlink"/>
                 <w:rFonts w:ascii="Work Sans" w:hAnsi="Work Sans" w:cs="Arial"/>
-                <w:b/>
-                <w:bCs/>
                 <w:noProof/>
                 <w:sz w:val="24"/>
                 <w:szCs w:val="24"/>
@@ -2160,7 +2193,7 @@
             </w:r>
             <w:r>
               <w:rPr>
-                <w:rFonts w:ascii="Work Sans" w:hAnsi="Work Sans"/>
+                <w:rFonts w:ascii="Work Sans" w:hAnsi="Work Sans" w:cs="Arial"/>
                 <w:noProof/>
                 <w:webHidden/>
                 <w:sz w:val="24"/>
@@ -2170,7 +2203,7 @@
             </w:r>
             <w:r>
               <w:rPr>
-                <w:rFonts w:ascii="Work Sans" w:hAnsi="Work Sans"/>
+                <w:rFonts w:ascii="Work Sans" w:hAnsi="Work Sans" w:cs="Arial"/>
                 <w:noProof/>
                 <w:webHidden/>
                 <w:sz w:val="24"/>
@@ -2180,7 +2213,7 @@
             </w:r>
             <w:r>
               <w:rPr>
-                <w:rFonts w:ascii="Work Sans" w:hAnsi="Work Sans"/>
+                <w:rFonts w:ascii="Work Sans" w:hAnsi="Work Sans" w:cs="Arial"/>
                 <w:noProof/>
                 <w:webHidden/>
                 <w:sz w:val="24"/>
@@ -2190,7 +2223,7 @@
             </w:r>
             <w:r>
               <w:rPr>
-                <w:rFonts w:ascii="Work Sans" w:hAnsi="Work Sans"/>
+                <w:rFonts w:ascii="Work Sans" w:hAnsi="Work Sans" w:cs="Arial"/>
                 <w:noProof/>
                 <w:webHidden/>
                 <w:sz w:val="24"/>
@@ -2199,7 +2232,7 @@
             </w:r>
             <w:r>
               <w:rPr>
-                <w:rFonts w:ascii="Work Sans" w:hAnsi="Work Sans"/>
+                <w:rFonts w:ascii="Work Sans" w:hAnsi="Work Sans" w:cs="Arial"/>
                 <w:noProof/>
                 <w:webHidden/>
                 <w:sz w:val="24"/>
@@ -2209,7 +2242,7 @@
             </w:r>
             <w:r>
               <w:rPr>
-                <w:rFonts w:ascii="Work Sans" w:hAnsi="Work Sans"/>
+                <w:rFonts w:ascii="Work Sans" w:hAnsi="Work Sans" w:cs="Arial"/>
                 <w:noProof/>
                 <w:webHidden/>
                 <w:sz w:val="24"/>
@@ -2219,7 +2252,7 @@
             </w:r>
             <w:r>
               <w:rPr>
-                <w:rFonts w:ascii="Work Sans" w:hAnsi="Work Sans"/>
+                <w:rFonts w:ascii="Work Sans" w:hAnsi="Work Sans" w:cs="Arial"/>
                 <w:noProof/>
                 <w:webHidden/>
                 <w:sz w:val="24"/>
@@ -2237,7 +2270,7 @@
               <w:tab w:val="right" w:leader="dot" w:pos="8494"/>
             </w:tabs>
             <w:rPr>
-              <w:rFonts w:ascii="Work Sans" w:hAnsi="Work Sans" w:cstheme="minorBidi"/>
+              <w:rFonts w:ascii="Work Sans" w:hAnsi="Work Sans" w:cs="Arial"/>
               <w:noProof/>
               <w:kern w:val="2"/>
               <w:sz w:val="24"/>
@@ -2250,8 +2283,6 @@
               <w:rPr>
                 <w:rStyle w:val="Hyperlink"/>
                 <w:rFonts w:ascii="Work Sans" w:hAnsi="Work Sans" w:cs="Arial"/>
-                <w:b/>
-                <w:bCs/>
                 <w:noProof/>
                 <w:sz w:val="24"/>
                 <w:szCs w:val="24"/>
@@ -2260,7 +2291,7 @@
             </w:r>
             <w:r>
               <w:rPr>
-                <w:rFonts w:ascii="Work Sans" w:hAnsi="Work Sans" w:cstheme="minorBidi"/>
+                <w:rFonts w:ascii="Work Sans" w:hAnsi="Work Sans" w:cs="Arial"/>
                 <w:noProof/>
                 <w:kern w:val="2"/>
                 <w:sz w:val="24"/>
@@ -2273,8 +2304,6 @@
               <w:rPr>
                 <w:rStyle w:val="Hyperlink"/>
                 <w:rFonts w:ascii="Work Sans" w:hAnsi="Work Sans" w:cs="Arial"/>
-                <w:b/>
-                <w:bCs/>
                 <w:noProof/>
                 <w:sz w:val="24"/>
                 <w:szCs w:val="24"/>
@@ -2283,7 +2312,7 @@
             </w:r>
             <w:r>
               <w:rPr>
-                <w:rFonts w:ascii="Work Sans" w:hAnsi="Work Sans"/>
+                <w:rFonts w:ascii="Work Sans" w:hAnsi="Work Sans" w:cs="Arial"/>
                 <w:noProof/>
                 <w:webHidden/>
                 <w:sz w:val="24"/>
@@ -2293,7 +2322,7 @@
             </w:r>
             <w:r>
               <w:rPr>
-                <w:rFonts w:ascii="Work Sans" w:hAnsi="Work Sans"/>
+                <w:rFonts w:ascii="Work Sans" w:hAnsi="Work Sans" w:cs="Arial"/>
                 <w:noProof/>
                 <w:webHidden/>
                 <w:sz w:val="24"/>
@@ -2303,7 +2332,7 @@
             </w:r>
             <w:r>
               <w:rPr>
-                <w:rFonts w:ascii="Work Sans" w:hAnsi="Work Sans"/>
+                <w:rFonts w:ascii="Work Sans" w:hAnsi="Work Sans" w:cs="Arial"/>
                 <w:noProof/>
                 <w:webHidden/>
                 <w:sz w:val="24"/>
@@ -2313,7 +2342,7 @@
             </w:r>
             <w:r>
               <w:rPr>
-                <w:rFonts w:ascii="Work Sans" w:hAnsi="Work Sans"/>
+                <w:rFonts w:ascii="Work Sans" w:hAnsi="Work Sans" w:cs="Arial"/>
                 <w:noProof/>
                 <w:webHidden/>
                 <w:sz w:val="24"/>
@@ -2322,7 +2351,7 @@
             </w:r>
             <w:r>
               <w:rPr>
-                <w:rFonts w:ascii="Work Sans" w:hAnsi="Work Sans"/>
+                <w:rFonts w:ascii="Work Sans" w:hAnsi="Work Sans" w:cs="Arial"/>
                 <w:noProof/>
                 <w:webHidden/>
                 <w:sz w:val="24"/>
@@ -2332,7 +2361,7 @@
             </w:r>
             <w:r>
               <w:rPr>
-                <w:rFonts w:ascii="Work Sans" w:hAnsi="Work Sans"/>
+                <w:rFonts w:ascii="Work Sans" w:hAnsi="Work Sans" w:cs="Arial"/>
                 <w:noProof/>
                 <w:webHidden/>
                 <w:sz w:val="24"/>
@@ -2342,7 +2371,7 @@
             </w:r>
             <w:r>
               <w:rPr>
-                <w:rFonts w:ascii="Work Sans" w:hAnsi="Work Sans"/>
+                <w:rFonts w:ascii="Work Sans" w:hAnsi="Work Sans" w:cs="Arial"/>
                 <w:noProof/>
                 <w:webHidden/>
                 <w:sz w:val="24"/>
@@ -2360,7 +2389,7 @@
               <w:tab w:val="right" w:leader="dot" w:pos="8494"/>
             </w:tabs>
             <w:rPr>
-              <w:rFonts w:ascii="Work Sans" w:hAnsi="Work Sans" w:cstheme="minorBidi"/>
+              <w:rFonts w:ascii="Work Sans" w:hAnsi="Work Sans" w:cs="Arial"/>
               <w:noProof/>
               <w:kern w:val="2"/>
               <w:sz w:val="24"/>
@@ -2373,8 +2402,6 @@
               <w:rPr>
                 <w:rStyle w:val="Hyperlink"/>
                 <w:rFonts w:ascii="Work Sans" w:hAnsi="Work Sans" w:cs="Arial"/>
-                <w:b/>
-                <w:bCs/>
                 <w:noProof/>
                 <w:sz w:val="24"/>
                 <w:szCs w:val="24"/>
@@ -2383,7 +2410,7 @@
             </w:r>
             <w:r>
               <w:rPr>
-                <w:rFonts w:ascii="Work Sans" w:hAnsi="Work Sans" w:cstheme="minorBidi"/>
+                <w:rFonts w:ascii="Work Sans" w:hAnsi="Work Sans" w:cs="Arial"/>
                 <w:noProof/>
                 <w:kern w:val="2"/>
                 <w:sz w:val="24"/>
@@ -2396,8 +2423,6 @@
               <w:rPr>
                 <w:rStyle w:val="Hyperlink"/>
                 <w:rFonts w:ascii="Work Sans" w:hAnsi="Work Sans" w:cs="Arial"/>
-                <w:b/>
-                <w:bCs/>
                 <w:noProof/>
                 <w:sz w:val="24"/>
                 <w:szCs w:val="24"/>
@@ -2406,7 +2431,7 @@
             </w:r>
             <w:r>
               <w:rPr>
-                <w:rFonts w:ascii="Work Sans" w:hAnsi="Work Sans"/>
+                <w:rFonts w:ascii="Work Sans" w:hAnsi="Work Sans" w:cs="Arial"/>
                 <w:noProof/>
                 <w:webHidden/>
                 <w:sz w:val="24"/>
@@ -2416,7 +2441,7 @@
             </w:r>
             <w:r>
               <w:rPr>
-                <w:rFonts w:ascii="Work Sans" w:hAnsi="Work Sans"/>
+                <w:rFonts w:ascii="Work Sans" w:hAnsi="Work Sans" w:cs="Arial"/>
                 <w:noProof/>
                 <w:webHidden/>
                 <w:sz w:val="24"/>
@@ -2426,7 +2451,7 @@
             </w:r>
             <w:r>
               <w:rPr>
-                <w:rFonts w:ascii="Work Sans" w:hAnsi="Work Sans"/>
+                <w:rFonts w:ascii="Work Sans" w:hAnsi="Work Sans" w:cs="Arial"/>
                 <w:noProof/>
                 <w:webHidden/>
                 <w:sz w:val="24"/>
@@ -2436,7 +2461,7 @@
             </w:r>
             <w:r>
               <w:rPr>
-                <w:rFonts w:ascii="Work Sans" w:hAnsi="Work Sans"/>
+                <w:rFonts w:ascii="Work Sans" w:hAnsi="Work Sans" w:cs="Arial"/>
                 <w:noProof/>
                 <w:webHidden/>
                 <w:sz w:val="24"/>
@@ -2445,7 +2470,7 @@
             </w:r>
             <w:r>
               <w:rPr>
-                <w:rFonts w:ascii="Work Sans" w:hAnsi="Work Sans"/>
+                <w:rFonts w:ascii="Work Sans" w:hAnsi="Work Sans" w:cs="Arial"/>
                 <w:noProof/>
                 <w:webHidden/>
                 <w:sz w:val="24"/>
@@ -2455,7 +2480,7 @@
             </w:r>
             <w:r>
               <w:rPr>
-                <w:rFonts w:ascii="Work Sans" w:hAnsi="Work Sans"/>
+                <w:rFonts w:ascii="Work Sans" w:hAnsi="Work Sans" w:cs="Arial"/>
                 <w:noProof/>
                 <w:webHidden/>
                 <w:sz w:val="24"/>
@@ -2465,7 +2490,7 @@
             </w:r>
             <w:r>
               <w:rPr>
-                <w:rFonts w:ascii="Work Sans" w:hAnsi="Work Sans"/>
+                <w:rFonts w:ascii="Work Sans" w:hAnsi="Work Sans" w:cs="Arial"/>
                 <w:noProof/>
                 <w:webHidden/>
                 <w:sz w:val="24"/>
@@ -2476,11 +2501,14 @@
           </w:hyperlink>
         </w:p>
         <w:p>
+          <w:pPr>
+            <w:rPr>
+              <w:rFonts w:ascii="Work Sans" w:hAnsi="Work Sans" w:cs="Arial"/>
+            </w:rPr>
+          </w:pPr>
           <w:r>
             <w:rPr>
-              <w:rFonts w:ascii="Work Sans" w:hAnsi="Work Sans"/>
-              <w:b/>
-              <w:bCs/>
+              <w:rFonts w:ascii="Work Sans" w:hAnsi="Work Sans" w:cs="Arial"/>
               <w:sz w:val="24"/>
               <w:szCs w:val="24"/>
             </w:rPr>
@@ -2493,7 +2521,7 @@
       <w:pPr>
         <w:jc w:val="center"/>
         <w:rPr>
-          <w:rFonts w:ascii="Arial" w:eastAsia="Arial" w:hAnsi="Arial" w:cs="Arial"/>
+          <w:rFonts w:ascii="Work Sans" w:eastAsia="Arial" w:hAnsi="Work Sans" w:cs="Arial"/>
         </w:rPr>
       </w:pPr>
     </w:p>
@@ -2501,7 +2529,7 @@
       <w:pPr>
         <w:jc w:val="center"/>
         <w:rPr>
-          <w:rFonts w:ascii="Arial" w:eastAsia="Arial" w:hAnsi="Arial" w:cs="Arial"/>
+          <w:rFonts w:ascii="Work Sans" w:eastAsia="Arial" w:hAnsi="Work Sans" w:cs="Arial"/>
         </w:rPr>
       </w:pPr>
     </w:p>
@@ -2509,7 +2537,7 @@
       <w:pPr>
         <w:jc w:val="center"/>
         <w:rPr>
-          <w:rFonts w:ascii="Arial" w:eastAsia="Arial" w:hAnsi="Arial" w:cs="Arial"/>
+          <w:rFonts w:ascii="Work Sans" w:eastAsia="Arial" w:hAnsi="Work Sans" w:cs="Arial"/>
         </w:rPr>
       </w:pPr>
     </w:p>
@@ -2517,7 +2545,7 @@
       <w:pPr>
         <w:jc w:val="center"/>
         <w:rPr>
-          <w:rFonts w:ascii="Arial" w:eastAsia="Arial" w:hAnsi="Arial" w:cs="Arial"/>
+          <w:rFonts w:ascii="Work Sans" w:eastAsia="Arial" w:hAnsi="Work Sans" w:cs="Arial"/>
         </w:rPr>
       </w:pPr>
     </w:p>
@@ -2525,7 +2553,7 @@
       <w:pPr>
         <w:jc w:val="center"/>
         <w:rPr>
-          <w:rFonts w:ascii="Arial" w:eastAsia="Arial" w:hAnsi="Arial" w:cs="Arial"/>
+          <w:rFonts w:ascii="Work Sans" w:eastAsia="Arial" w:hAnsi="Work Sans" w:cs="Arial"/>
         </w:rPr>
       </w:pPr>
     </w:p>
@@ -2533,7 +2561,7 @@
       <w:pPr>
         <w:jc w:val="center"/>
         <w:rPr>
-          <w:rFonts w:ascii="Arial" w:eastAsia="Arial" w:hAnsi="Arial" w:cs="Arial"/>
+          <w:rFonts w:ascii="Work Sans" w:eastAsia="Arial" w:hAnsi="Work Sans" w:cs="Arial"/>
         </w:rPr>
       </w:pPr>
     </w:p>
@@ -2541,7 +2569,7 @@
       <w:pPr>
         <w:jc w:val="center"/>
         <w:rPr>
-          <w:rFonts w:ascii="Arial" w:eastAsia="Arial" w:hAnsi="Arial" w:cs="Arial"/>
+          <w:rFonts w:ascii="Work Sans" w:eastAsia="Arial" w:hAnsi="Work Sans" w:cs="Arial"/>
         </w:rPr>
       </w:pPr>
     </w:p>
@@ -2549,7 +2577,7 @@
       <w:pPr>
         <w:jc w:val="center"/>
         <w:rPr>
-          <w:rFonts w:ascii="Arial" w:eastAsia="Arial" w:hAnsi="Arial" w:cs="Arial"/>
+          <w:rFonts w:ascii="Work Sans" w:eastAsia="Arial" w:hAnsi="Work Sans" w:cs="Arial"/>
         </w:rPr>
       </w:pPr>
     </w:p>
@@ -2557,7 +2585,7 @@
       <w:pPr>
         <w:jc w:val="center"/>
         <w:rPr>
-          <w:rFonts w:ascii="Arial" w:eastAsia="Arial" w:hAnsi="Arial" w:cs="Arial"/>
+          <w:rFonts w:ascii="Work Sans" w:eastAsia="Arial" w:hAnsi="Work Sans" w:cs="Arial"/>
         </w:rPr>
       </w:pPr>
     </w:p>
@@ -2565,7 +2593,7 @@
       <w:pPr>
         <w:jc w:val="center"/>
         <w:rPr>
-          <w:rFonts w:ascii="Arial" w:eastAsia="Arial" w:hAnsi="Arial" w:cs="Arial"/>
+          <w:rFonts w:ascii="Work Sans" w:eastAsia="Arial" w:hAnsi="Work Sans" w:cs="Arial"/>
         </w:rPr>
       </w:pPr>
     </w:p>
@@ -2573,7 +2601,7 @@
       <w:pPr>
         <w:jc w:val="center"/>
         <w:rPr>
-          <w:rFonts w:ascii="Arial" w:eastAsia="Arial" w:hAnsi="Arial" w:cs="Arial"/>
+          <w:rFonts w:ascii="Work Sans" w:eastAsia="Arial" w:hAnsi="Work Sans" w:cs="Arial"/>
         </w:rPr>
       </w:pPr>
     </w:p>
@@ -2581,7 +2609,7 @@
       <w:pPr>
         <w:jc w:val="center"/>
         <w:rPr>
-          <w:rFonts w:ascii="Arial" w:eastAsia="Arial" w:hAnsi="Arial" w:cs="Arial"/>
+          <w:rFonts w:ascii="Work Sans" w:eastAsia="Arial" w:hAnsi="Work Sans" w:cs="Arial"/>
         </w:rPr>
       </w:pPr>
     </w:p>
@@ -2589,7 +2617,7 @@
       <w:pPr>
         <w:jc w:val="center"/>
         <w:rPr>
-          <w:rFonts w:ascii="Arial" w:eastAsia="Arial" w:hAnsi="Arial" w:cs="Arial"/>
+          <w:rFonts w:ascii="Work Sans" w:eastAsia="Arial" w:hAnsi="Work Sans" w:cs="Arial"/>
         </w:rPr>
       </w:pPr>
     </w:p>
@@ -2597,7 +2625,7 @@
       <w:pPr>
         <w:jc w:val="center"/>
         <w:rPr>
-          <w:rFonts w:ascii="Arial" w:eastAsia="Arial" w:hAnsi="Arial" w:cs="Arial"/>
+          <w:rFonts w:ascii="Work Sans" w:eastAsia="Arial" w:hAnsi="Work Sans" w:cs="Arial"/>
         </w:rPr>
       </w:pPr>
     </w:p>
@@ -2605,7 +2633,9 @@
       <w:pPr>
         <w:jc w:val="center"/>
         <w:rPr>
-          <w:rFonts w:ascii="Arial" w:eastAsia="Arial" w:hAnsi="Arial" w:cs="Arial"/>
+          <w:rFonts w:ascii="Work Sans" w:eastAsia="Arial" w:hAnsi="Work Sans" w:cs="Arial"/>
+          <w:sz w:val="24"/>
+          <w:szCs w:val="24"/>
         </w:rPr>
       </w:pPr>
     </w:p>
@@ -2618,15 +2648,15 @@
         </w:numPr>
         <w:rPr>
           <w:rFonts w:ascii="Work Sans" w:hAnsi="Work Sans"/>
-          <w:sz w:val="24"/>
-          <w:szCs w:val="24"/>
-        </w:rPr>
-      </w:pPr>
-      <w:r>
-        <w:rPr>
-          <w:rFonts w:ascii="Work Sans" w:hAnsi="Work Sans"/>
-          <w:sz w:val="24"/>
-          <w:szCs w:val="24"/>
+          <w:b w:val="0"/>
+          <w:bCs w:val="0"/>
+        </w:rPr>
+      </w:pPr>
+      <w:r>
+        <w:rPr>
+          <w:rFonts w:ascii="Work Sans" w:hAnsi="Work Sans"/>
+          <w:b w:val="0"/>
+          <w:bCs w:val="0"/>
           <w:highlight w:val="yellow"/>
         </w:rPr>
         <w:t>Monitoramento de boxes em oficinas de concessionárias</w:t>
@@ -2642,8 +2672,8 @@
         <w:ind w:left="142" w:hanging="142"/>
         <w:rPr>
           <w:rFonts w:ascii="Work Sans" w:hAnsi="Work Sans"/>
-          <w:sz w:val="24"/>
-          <w:szCs w:val="24"/>
+          <w:b w:val="0"/>
+          <w:bCs w:val="0"/>
         </w:rPr>
       </w:pPr>
     </w:p>
@@ -2656,27 +2686,24 @@
         </w:numPr>
         <w:rPr>
           <w:rFonts w:ascii="Work Sans" w:hAnsi="Work Sans" w:cs="Arial"/>
-          <w:b/>
-          <w:bCs/>
           <w:color w:val="auto"/>
-          <w:sz w:val="24"/>
-          <w:szCs w:val="24"/>
+          <w:sz w:val="28"/>
+          <w:szCs w:val="28"/>
         </w:rPr>
       </w:pPr>
       <w:bookmarkStart w:id="0" w:name="_Toc176948265"/>
       <w:r>
         <w:rPr>
           <w:rFonts w:ascii="Work Sans" w:hAnsi="Work Sans" w:cs="Arial"/>
-          <w:b/>
-          <w:bCs/>
           <w:color w:val="auto"/>
-          <w:sz w:val="24"/>
-          <w:szCs w:val="24"/>
+          <w:sz w:val="28"/>
+          <w:szCs w:val="28"/>
         </w:rPr>
         <w:t>Contexto</w:t>
       </w:r>
       <w:bookmarkEnd w:id="0"/>
     </w:p>
+    <w:p/>
     <w:p>
       <w:pPr>
         <w:pStyle w:val="Estilo1"/>
@@ -2687,6 +2714,8 @@
         <w:ind w:left="142" w:hanging="142"/>
         <w:rPr>
           <w:rFonts w:ascii="Work Sans" w:hAnsi="Work Sans"/>
+          <w:b w:val="0"/>
+          <w:bCs w:val="0"/>
           <w:sz w:val="24"/>
           <w:szCs w:val="24"/>
         </w:rPr>
@@ -3072,6 +3101,7 @@
         <w:rPr>
           <w:noProof/>
         </w:rPr>
+        <w:lastRenderedPageBreak/>
         <w:drawing>
           <wp:inline distT="0" distB="0" distL="0" distR="0" wp14:anchorId="0FD111E5" wp14:editId="761CBF00">
             <wp:extent cx="5400040" cy="3509010"/>
@@ -3697,20 +3727,26 @@
         </w:rPr>
         <w:t xml:space="preserve"> serviço.</w:t>
       </w:r>
-      <w:r>
-        <w:rPr>
-          <w:rFonts w:ascii="Work Sans" w:hAnsi="Work Sans" w:cs="Arial"/>
-          <w:sz w:val="24"/>
-          <w:szCs w:val="24"/>
-        </w:rPr>
-        <w:t xml:space="preserve"> </w:t>
-      </w:r>
-      <w:r>
-        <w:rPr>
-          <w:rFonts w:ascii="Work Sans" w:hAnsi="Work Sans" w:cs="Arial"/>
-          <w:sz w:val="24"/>
-          <w:szCs w:val="24"/>
-        </w:rPr>
+    </w:p>
+    <w:p>
+      <w:pPr>
+        <w:pStyle w:val="PargrafodaLista"/>
+        <w:spacing w:line="360" w:lineRule="auto"/>
+        <w:ind w:left="0" w:firstLine="567"/>
+        <w:jc w:val="both"/>
+        <w:rPr>
+          <w:rFonts w:ascii="Work Sans" w:hAnsi="Work Sans" w:cs="Arial"/>
+          <w:sz w:val="24"/>
+          <w:szCs w:val="24"/>
+        </w:rPr>
+      </w:pPr>
+      <w:r>
+        <w:rPr>
+          <w:rFonts w:ascii="Work Sans" w:hAnsi="Work Sans" w:cs="Arial"/>
+          <w:sz w:val="24"/>
+          <w:szCs w:val="24"/>
+        </w:rPr>
+        <w:lastRenderedPageBreak/>
         <w:t>Com o</w:t>
       </w:r>
       <w:r>
@@ -3950,15 +3986,6 @@
           <w:szCs w:val="24"/>
         </w:rPr>
       </w:pPr>
-      <w:r>
-        <w:rPr>
-          <w:rFonts w:ascii="Work Sans" w:hAnsi="Work Sans" w:cs="Arial"/>
-          <w:sz w:val="24"/>
-          <w:szCs w:val="24"/>
-        </w:rPr>
-        <w:lastRenderedPageBreak/>
-        <w:t>O problema é a ineficiência na gestão desses boxes de serviços, a falta de uma solução que melhore o processo de liberação e ocupação compromete o fluxo de trabalho das oficinas e, consequentemente a satisfação dos clientes. Entretanto, essa situação também apresenta uma oportunidade valiosa. A implementação de sensores de bloqueio nos boxes de serviços pode revolucionar a gestão operacional das oficinas. Esses sensores permitirão um monitoramento em tempo real da ocupação dos boxes, possibilitando uma alocação mais eficiente dos recursos e um fluxo de trabalho mais harmonioso. A análise dos dados coletados proporcionará insights valiosos, permitindo ajustes dinâmicos na operação e melhorando a eficiência global.</w:t>
-      </w:r>
     </w:p>
     <w:p>
       <w:pPr>
@@ -3978,14 +4005,88 @@
           <w:sz w:val="24"/>
           <w:szCs w:val="24"/>
         </w:rPr>
+        <w:t>O problema é a ineficiência na gestão desses boxes de serviços, a falta de uma solução que melhore o processo de liberação e ocupação compromete o fluxo de trabalho das oficinas e, consequentemente a satisfação dos clientes. Entretanto, essa situação também apresenta uma oportunidade valiosa. A implementação de sensores de bloqueio nos boxes de serviços pode revolucionar a gestão operacional das oficinas. Esses sensores permitirão um monitoramento em tempo real da ocupação dos boxes, possibilitando uma alocação mais eficiente dos recursos e um fluxo de trabalho mais harmonioso. A análise dos dados coletados proporcionará insights valiosos, permitindo ajustes dinâmicos na operação e melhorando a eficiência global.</w:t>
+      </w:r>
+    </w:p>
+    <w:p>
+      <w:pPr>
+        <w:pStyle w:val="PargrafodaLista"/>
+        <w:spacing w:line="360" w:lineRule="auto"/>
+        <w:ind w:left="0" w:firstLine="567"/>
+        <w:jc w:val="both"/>
+        <w:rPr>
+          <w:rFonts w:ascii="Work Sans" w:hAnsi="Work Sans" w:cs="Arial"/>
+          <w:sz w:val="24"/>
+          <w:szCs w:val="24"/>
+        </w:rPr>
+      </w:pPr>
+    </w:p>
+    <w:p>
+      <w:pPr>
+        <w:pStyle w:val="PargrafodaLista"/>
+        <w:spacing w:line="360" w:lineRule="auto"/>
+        <w:ind w:left="0" w:firstLine="567"/>
+        <w:jc w:val="both"/>
+        <w:rPr>
+          <w:rFonts w:ascii="Work Sans" w:hAnsi="Work Sans" w:cs="Arial"/>
+          <w:sz w:val="24"/>
+          <w:szCs w:val="24"/>
+        </w:rPr>
+      </w:pPr>
+      <w:r>
+        <w:rPr>
+          <w:rFonts w:ascii="Work Sans" w:hAnsi="Work Sans" w:cs="Arial"/>
+          <w:sz w:val="24"/>
+          <w:szCs w:val="24"/>
+        </w:rPr>
         <w:t xml:space="preserve">Com a adoção dessa tecnologia, não apenas a experiência do cliente será aprimorada, mas também a gestão e a satisfação dos funcionários. </w:t>
       </w:r>
-      <w:r>
-        <w:rPr>
-          <w:rFonts w:ascii="Work Sans" w:hAnsi="Work Sans" w:cs="Arial"/>
-          <w:sz w:val="24"/>
-          <w:szCs w:val="24"/>
-        </w:rPr>
+    </w:p>
+    <w:p>
+      <w:pPr>
+        <w:pStyle w:val="PargrafodaLista"/>
+        <w:spacing w:line="360" w:lineRule="auto"/>
+        <w:ind w:left="0" w:firstLine="567"/>
+        <w:jc w:val="both"/>
+        <w:rPr>
+          <w:rFonts w:ascii="Work Sans" w:hAnsi="Work Sans" w:cs="Arial"/>
+          <w:sz w:val="24"/>
+          <w:szCs w:val="24"/>
+        </w:rPr>
+      </w:pPr>
+    </w:p>
+    <w:p>
+      <w:pPr>
+        <w:pStyle w:val="PargrafodaLista"/>
+        <w:spacing w:line="360" w:lineRule="auto"/>
+        <w:ind w:left="0" w:firstLine="567"/>
+        <w:jc w:val="both"/>
+        <w:rPr>
+          <w:rFonts w:ascii="Work Sans" w:hAnsi="Work Sans" w:cs="Arial"/>
+          <w:sz w:val="24"/>
+          <w:szCs w:val="24"/>
+        </w:rPr>
+      </w:pPr>
+    </w:p>
+    <w:p>
+      <w:pPr>
+        <w:pStyle w:val="PargrafodaLista"/>
+        <w:spacing w:line="360" w:lineRule="auto"/>
+        <w:ind w:left="0" w:firstLine="567"/>
+        <w:jc w:val="both"/>
+        <w:rPr>
+          <w:rFonts w:ascii="Work Sans" w:hAnsi="Work Sans" w:cs="Arial"/>
+          <w:sz w:val="24"/>
+          <w:szCs w:val="24"/>
+        </w:rPr>
+      </w:pPr>
+      <w:r>
+        <w:rPr>
+          <w:rFonts w:ascii="Work Sans" w:hAnsi="Work Sans" w:cs="Arial"/>
+          <w:sz w:val="24"/>
+          <w:szCs w:val="24"/>
+        </w:rPr>
+        <w:lastRenderedPageBreak/>
         <w:t>Em última análise, a integração de soluções tecnológicas nas oficinas mecânicas pode transformar deságios em oportunidades, elevando a qualidade do serviço prestado e contribuindo para a sustentabilidade e o crescimento do setor automotivo.</w:t>
       </w:r>
     </w:p>
@@ -4086,7 +4187,7 @@
         <w:spacing w:line="360" w:lineRule="auto"/>
         <w:jc w:val="both"/>
         <w:rPr>
-          <w:rFonts w:ascii="Work Sans" w:hAnsi="Work Sans" w:cs="Arial"/>
+          <w:rFonts w:ascii="Arial" w:hAnsi="Arial" w:cs="Arial"/>
           <w:sz w:val="24"/>
           <w:szCs w:val="24"/>
         </w:rPr>
@@ -4108,7 +4209,6 @@
           <w:sz w:val="24"/>
           <w:szCs w:val="24"/>
         </w:rPr>
-        <w:lastRenderedPageBreak/>
         <w:t xml:space="preserve">Existem diversos casos que ilustram os desafios enfrentados por oficinas mecânicas de concessionárias na otimização do uso de boxes de serviço, </w:t>
       </w:r>
       <w:r>
@@ -4204,6 +4304,7 @@
           <w:sz w:val="24"/>
           <w:szCs w:val="24"/>
         </w:rPr>
+        <w:lastRenderedPageBreak/>
         <w:t>Oficina de Concessionária em Crescimento:</w:t>
       </w:r>
       <w:r>
@@ -4287,28 +4388,6 @@
     </w:p>
     <w:p>
       <w:pPr>
-        <w:spacing w:line="360" w:lineRule="auto"/>
-        <w:jc w:val="both"/>
-        <w:rPr>
-          <w:rFonts w:ascii="Work Sans" w:hAnsi="Work Sans" w:cs="Arial"/>
-          <w:sz w:val="24"/>
-          <w:szCs w:val="24"/>
-        </w:rPr>
-      </w:pPr>
-    </w:p>
-    <w:p>
-      <w:pPr>
-        <w:spacing w:line="360" w:lineRule="auto"/>
-        <w:jc w:val="both"/>
-        <w:rPr>
-          <w:rFonts w:ascii="Work Sans" w:hAnsi="Work Sans" w:cs="Arial"/>
-          <w:sz w:val="24"/>
-          <w:szCs w:val="24"/>
-        </w:rPr>
-      </w:pPr>
-    </w:p>
-    <w:p>
-      <w:pPr>
         <w:pStyle w:val="Ttulo1"/>
         <w:numPr>
           <w:ilvl w:val="0"/>
@@ -4333,7 +4412,6 @@
           <w:sz w:val="24"/>
           <w:szCs w:val="24"/>
         </w:rPr>
-        <w:lastRenderedPageBreak/>
         <w:t>Objetivo</w:t>
       </w:r>
       <w:bookmarkEnd w:id="4"/>
@@ -4599,25 +4677,6 @@
     </w:p>
     <w:p>
       <w:pPr>
-        <w:pStyle w:val="Estilo1"/>
-        <w:numPr>
-          <w:ilvl w:val="0"/>
-          <w:numId w:val="0"/>
-        </w:numPr>
-        <w:spacing w:line="360" w:lineRule="auto"/>
-        <w:ind w:left="357" w:firstLine="357"/>
-        <w:jc w:val="both"/>
-        <w:rPr>
-          <w:rFonts w:ascii="Work Sans" w:hAnsi="Work Sans"/>
-          <w:b w:val="0"/>
-          <w:bCs w:val="0"/>
-          <w:sz w:val="24"/>
-          <w:szCs w:val="24"/>
-        </w:rPr>
-      </w:pPr>
-    </w:p>
-    <w:p>
-      <w:pPr>
         <w:pStyle w:val="Ttulo1"/>
         <w:numPr>
           <w:ilvl w:val="0"/>
@@ -4642,6 +4701,7 @@
           <w:sz w:val="24"/>
           <w:szCs w:val="24"/>
         </w:rPr>
+        <w:lastRenderedPageBreak/>
         <w:t>Escopo</w:t>
       </w:r>
       <w:bookmarkEnd w:id="6"/>
@@ -4649,7 +4709,7 @@
     <w:p>
       <w:pPr>
         <w:rPr>
-          <w:rFonts w:ascii="Work Sans" w:hAnsi="Work Sans"/>
+          <w:rFonts w:ascii="Work Sans" w:hAnsi="Work Sans" w:cs="Arial"/>
           <w:sz w:val="24"/>
           <w:szCs w:val="24"/>
         </w:rPr>
@@ -4909,6 +4969,25 @@
           <w:numId w:val="0"/>
         </w:numPr>
         <w:spacing w:line="360" w:lineRule="auto"/>
+        <w:ind w:firstLine="851"/>
+        <w:jc w:val="both"/>
+        <w:rPr>
+          <w:rFonts w:ascii="Work Sans" w:hAnsi="Work Sans"/>
+          <w:b w:val="0"/>
+          <w:bCs w:val="0"/>
+          <w:sz w:val="24"/>
+          <w:szCs w:val="24"/>
+        </w:rPr>
+      </w:pPr>
+    </w:p>
+    <w:p>
+      <w:pPr>
+        <w:pStyle w:val="Estilo1"/>
+        <w:numPr>
+          <w:ilvl w:val="0"/>
+          <w:numId w:val="0"/>
+        </w:numPr>
+        <w:spacing w:line="360" w:lineRule="auto"/>
         <w:jc w:val="both"/>
         <w:rPr>
           <w:rFonts w:ascii="Work Sans" w:hAnsi="Work Sans"/>
@@ -5082,18 +5161,7 @@
           <w:sz w:val="24"/>
           <w:szCs w:val="24"/>
         </w:rPr>
-        <w:t xml:space="preserve"> o cliente terá acesso a uma página de </w:t>
-      </w:r>
-      <w:r>
-        <w:rPr>
-          <w:rFonts w:ascii="Work Sans" w:hAnsi="Work Sans"/>
-          <w:b w:val="0"/>
-          <w:bCs w:val="0"/>
-          <w:sz w:val="24"/>
-          <w:szCs w:val="24"/>
-        </w:rPr>
-        <w:lastRenderedPageBreak/>
-        <w:t>login e uma dashboard para acompanhar os dados retirados dos sensores</w:t>
+        <w:t xml:space="preserve"> o cliente terá acesso a uma página de login e uma dashboard para acompanhar os dados retirados dos sensores</w:t>
       </w:r>
       <w:r>
         <w:rPr>
@@ -5147,7 +5215,6 @@
         <w:ind w:left="720" w:hanging="360"/>
         <w:jc w:val="both"/>
         <w:rPr>
-          <w:rFonts w:ascii="Work Sans" w:hAnsi="Work Sans"/>
           <w:sz w:val="24"/>
           <w:szCs w:val="24"/>
         </w:rPr>
@@ -5195,6 +5262,7 @@
           <w:sz w:val="24"/>
           <w:szCs w:val="24"/>
         </w:rPr>
+        <w:lastRenderedPageBreak/>
         <w:t>Requisitos</w:t>
       </w:r>
       <w:bookmarkEnd w:id="9"/>
@@ -5286,7 +5354,7 @@
     <w:p>
       <w:pPr>
         <w:rPr>
-          <w:rFonts w:ascii="Work Sans" w:hAnsi="Work Sans"/>
+          <w:rFonts w:ascii="Work Sans" w:hAnsi="Work Sans" w:cs="Arial"/>
           <w:b/>
           <w:bCs/>
           <w:sz w:val="24"/>
@@ -5295,7 +5363,7 @@
       </w:pPr>
       <w:r>
         <w:rPr>
-          <w:rFonts w:ascii="Work Sans" w:hAnsi="Work Sans"/>
+          <w:rFonts w:ascii="Work Sans" w:hAnsi="Work Sans" w:cs="Arial"/>
           <w:b/>
           <w:bCs/>
           <w:sz w:val="24"/>
@@ -5314,14 +5382,14 @@
         <w:shd w:val="clear" w:color="auto" w:fill="FFFFFF" w:themeFill="background1"/>
         <w:spacing w:before="170" w:after="170"/>
         <w:rPr>
-          <w:rFonts w:ascii="Work Sans" w:hAnsi="Work Sans"/>
-          <w:sz w:val="24"/>
-          <w:szCs w:val="24"/>
-        </w:rPr>
-      </w:pPr>
-      <w:r>
-        <w:rPr>
-          <w:rFonts w:ascii="Work Sans" w:hAnsi="Work Sans"/>
+          <w:rFonts w:ascii="Work Sans" w:hAnsi="Work Sans" w:cs="Arial"/>
+          <w:sz w:val="24"/>
+          <w:szCs w:val="24"/>
+        </w:rPr>
+      </w:pPr>
+      <w:r>
+        <w:rPr>
+          <w:rFonts w:ascii="Work Sans" w:hAnsi="Work Sans" w:cs="Arial"/>
           <w:b/>
           <w:bCs/>
           <w:sz w:val="24"/>
@@ -5331,7 +5399,7 @@
       </w:r>
       <w:r>
         <w:rPr>
-          <w:rFonts w:ascii="Work Sans" w:hAnsi="Work Sans"/>
+          <w:rFonts w:ascii="Work Sans" w:hAnsi="Work Sans" w:cs="Arial"/>
           <w:sz w:val="24"/>
           <w:szCs w:val="24"/>
         </w:rPr>
@@ -5345,23 +5413,23 @@
         <w:spacing w:before="170" w:after="170"/>
         <w:ind w:left="709"/>
         <w:rPr>
-          <w:rFonts w:ascii="Work Sans" w:hAnsi="Work Sans"/>
-          <w:sz w:val="24"/>
-          <w:szCs w:val="24"/>
-        </w:rPr>
-      </w:pPr>
-    </w:p>
-    <w:p>
-      <w:pPr>
-        <w:rPr>
-          <w:rFonts w:ascii="Work Sans" w:hAnsi="Work Sans"/>
-          <w:sz w:val="24"/>
-          <w:szCs w:val="24"/>
-        </w:rPr>
-      </w:pPr>
-      <w:r>
-        <w:rPr>
-          <w:rFonts w:ascii="Work Sans" w:hAnsi="Work Sans"/>
+          <w:rFonts w:ascii="Work Sans" w:hAnsi="Work Sans" w:cs="Arial"/>
+          <w:sz w:val="24"/>
+          <w:szCs w:val="24"/>
+        </w:rPr>
+      </w:pPr>
+    </w:p>
+    <w:p>
+      <w:pPr>
+        <w:rPr>
+          <w:rFonts w:ascii="Work Sans" w:hAnsi="Work Sans" w:cs="Arial"/>
+          <w:sz w:val="24"/>
+          <w:szCs w:val="24"/>
+        </w:rPr>
+      </w:pPr>
+      <w:r>
+        <w:rPr>
+          <w:rFonts w:ascii="Work Sans" w:hAnsi="Work Sans" w:cs="Arial"/>
           <w:b/>
           <w:bCs/>
           <w:sz w:val="24"/>
@@ -5380,14 +5448,14 @@
         <w:shd w:val="clear" w:color="auto" w:fill="FFFFFF" w:themeFill="background1"/>
         <w:spacing w:before="170" w:after="170"/>
         <w:rPr>
-          <w:rFonts w:ascii="Work Sans" w:hAnsi="Work Sans"/>
-          <w:sz w:val="24"/>
-          <w:szCs w:val="24"/>
-        </w:rPr>
-      </w:pPr>
-      <w:r>
-        <w:rPr>
-          <w:rFonts w:ascii="Work Sans" w:hAnsi="Work Sans"/>
+          <w:rFonts w:ascii="Work Sans" w:hAnsi="Work Sans" w:cs="Arial"/>
+          <w:sz w:val="24"/>
+          <w:szCs w:val="24"/>
+        </w:rPr>
+      </w:pPr>
+      <w:r>
+        <w:rPr>
+          <w:rFonts w:ascii="Work Sans" w:hAnsi="Work Sans" w:cs="Arial"/>
           <w:b/>
           <w:bCs/>
           <w:sz w:val="24"/>
@@ -5397,7 +5465,7 @@
       </w:r>
       <w:r>
         <w:rPr>
-          <w:rFonts w:ascii="Work Sans" w:hAnsi="Work Sans"/>
+          <w:rFonts w:ascii="Work Sans" w:hAnsi="Work Sans" w:cs="Arial"/>
           <w:sz w:val="24"/>
           <w:szCs w:val="24"/>
         </w:rPr>
@@ -5407,7 +5475,7 @@
     <w:p>
       <w:pPr>
         <w:rPr>
-          <w:rFonts w:ascii="Work Sans" w:hAnsi="Work Sans"/>
+          <w:rFonts w:ascii="Work Sans" w:hAnsi="Work Sans" w:cs="Arial"/>
           <w:b/>
           <w:bCs/>
           <w:sz w:val="24"/>
@@ -5418,7 +5486,7 @@
     <w:p>
       <w:pPr>
         <w:rPr>
-          <w:rFonts w:ascii="Work Sans" w:hAnsi="Work Sans"/>
+          <w:rFonts w:ascii="Work Sans" w:hAnsi="Work Sans" w:cs="Arial"/>
           <w:b/>
           <w:bCs/>
           <w:sz w:val="24"/>
@@ -5427,13 +5495,12 @@
       </w:pPr>
       <w:r>
         <w:rPr>
-          <w:rFonts w:ascii="Work Sans" w:hAnsi="Work Sans"/>
+          <w:rFonts w:ascii="Work Sans" w:hAnsi="Work Sans" w:cs="Arial"/>
           <w:b/>
           <w:bCs/>
           <w:sz w:val="24"/>
           <w:szCs w:val="24"/>
         </w:rPr>
-        <w:lastRenderedPageBreak/>
         <w:t>Site institucional</w:t>
       </w:r>
     </w:p>
@@ -5447,14 +5514,14 @@
         <w:shd w:val="clear" w:color="auto" w:fill="FFFFFF" w:themeFill="background1"/>
         <w:spacing w:before="170" w:after="170"/>
         <w:rPr>
-          <w:rFonts w:ascii="Work Sans" w:hAnsi="Work Sans"/>
-          <w:sz w:val="24"/>
-          <w:szCs w:val="24"/>
-        </w:rPr>
-      </w:pPr>
-      <w:r>
-        <w:rPr>
-          <w:rFonts w:ascii="Work Sans" w:hAnsi="Work Sans"/>
+          <w:rFonts w:ascii="Work Sans" w:hAnsi="Work Sans" w:cs="Arial"/>
+          <w:sz w:val="24"/>
+          <w:szCs w:val="24"/>
+        </w:rPr>
+      </w:pPr>
+      <w:r>
+        <w:rPr>
+          <w:rFonts w:ascii="Work Sans" w:hAnsi="Work Sans" w:cs="Arial"/>
           <w:b/>
           <w:bCs/>
           <w:sz w:val="24"/>
@@ -5464,7 +5531,7 @@
       </w:r>
       <w:r>
         <w:rPr>
-          <w:rFonts w:ascii="Work Sans" w:hAnsi="Work Sans"/>
+          <w:rFonts w:ascii="Work Sans" w:hAnsi="Work Sans" w:cs="Arial"/>
           <w:sz w:val="24"/>
           <w:szCs w:val="24"/>
         </w:rPr>
@@ -5481,14 +5548,14 @@
         <w:shd w:val="clear" w:color="auto" w:fill="FFFFFF" w:themeFill="background1"/>
         <w:spacing w:before="170" w:after="170"/>
         <w:rPr>
-          <w:rFonts w:ascii="Work Sans" w:hAnsi="Work Sans"/>
-          <w:sz w:val="24"/>
-          <w:szCs w:val="24"/>
-        </w:rPr>
-      </w:pPr>
-      <w:r>
-        <w:rPr>
-          <w:rFonts w:ascii="Work Sans" w:hAnsi="Work Sans"/>
+          <w:rFonts w:ascii="Work Sans" w:hAnsi="Work Sans" w:cs="Arial"/>
+          <w:sz w:val="24"/>
+          <w:szCs w:val="24"/>
+        </w:rPr>
+      </w:pPr>
+      <w:r>
+        <w:rPr>
+          <w:rFonts w:ascii="Work Sans" w:hAnsi="Work Sans" w:cs="Arial"/>
           <w:b/>
           <w:bCs/>
           <w:sz w:val="24"/>
@@ -5498,7 +5565,7 @@
       </w:r>
       <w:r>
         <w:rPr>
-          <w:rFonts w:ascii="Work Sans" w:hAnsi="Work Sans"/>
+          <w:rFonts w:ascii="Work Sans" w:hAnsi="Work Sans" w:cs="Arial"/>
           <w:sz w:val="24"/>
           <w:szCs w:val="24"/>
         </w:rPr>
@@ -5515,14 +5582,14 @@
         <w:shd w:val="clear" w:color="auto" w:fill="FFFFFF" w:themeFill="background1"/>
         <w:spacing w:before="170" w:after="170"/>
         <w:rPr>
-          <w:rFonts w:ascii="Work Sans" w:hAnsi="Work Sans"/>
-          <w:sz w:val="24"/>
-          <w:szCs w:val="24"/>
-        </w:rPr>
-      </w:pPr>
-      <w:r>
-        <w:rPr>
-          <w:rFonts w:ascii="Work Sans" w:hAnsi="Work Sans"/>
+          <w:rFonts w:ascii="Work Sans" w:hAnsi="Work Sans" w:cs="Arial"/>
+          <w:sz w:val="24"/>
+          <w:szCs w:val="24"/>
+        </w:rPr>
+      </w:pPr>
+      <w:r>
+        <w:rPr>
+          <w:rFonts w:ascii="Work Sans" w:hAnsi="Work Sans" w:cs="Arial"/>
           <w:b/>
           <w:bCs/>
           <w:sz w:val="24"/>
@@ -5532,7 +5599,7 @@
       </w:r>
       <w:r>
         <w:rPr>
-          <w:rFonts w:ascii="Work Sans" w:hAnsi="Work Sans"/>
+          <w:rFonts w:ascii="Work Sans" w:hAnsi="Work Sans" w:cs="Arial"/>
           <w:sz w:val="24"/>
           <w:szCs w:val="24"/>
         </w:rPr>
@@ -5549,24 +5616,25 @@
         <w:shd w:val="clear" w:color="auto" w:fill="FFFFFF" w:themeFill="background1"/>
         <w:spacing w:before="170" w:after="170"/>
         <w:rPr>
-          <w:rFonts w:ascii="Work Sans" w:hAnsi="Work Sans"/>
-          <w:sz w:val="24"/>
-          <w:szCs w:val="24"/>
-        </w:rPr>
-      </w:pPr>
-      <w:r>
-        <w:rPr>
-          <w:rFonts w:ascii="Work Sans" w:hAnsi="Work Sans"/>
+          <w:rFonts w:ascii="Work Sans" w:hAnsi="Work Sans" w:cs="Arial"/>
+          <w:sz w:val="24"/>
+          <w:szCs w:val="24"/>
+        </w:rPr>
+      </w:pPr>
+      <w:r>
+        <w:rPr>
+          <w:rFonts w:ascii="Work Sans" w:hAnsi="Work Sans" w:cs="Arial"/>
           <w:b/>
           <w:bCs/>
           <w:sz w:val="24"/>
           <w:szCs w:val="24"/>
         </w:rPr>
+        <w:lastRenderedPageBreak/>
         <w:t xml:space="preserve">Tela de Login: </w:t>
       </w:r>
       <w:r>
         <w:rPr>
-          <w:rFonts w:ascii="Work Sans" w:hAnsi="Work Sans"/>
+          <w:rFonts w:ascii="Work Sans" w:hAnsi="Work Sans" w:cs="Arial"/>
           <w:sz w:val="24"/>
           <w:szCs w:val="24"/>
         </w:rPr>
@@ -5583,14 +5651,14 @@
         <w:shd w:val="clear" w:color="auto" w:fill="FFFFFF" w:themeFill="background1"/>
         <w:spacing w:before="170" w:after="170"/>
         <w:rPr>
-          <w:rFonts w:ascii="Work Sans" w:hAnsi="Work Sans"/>
-          <w:sz w:val="24"/>
-          <w:szCs w:val="24"/>
-        </w:rPr>
-      </w:pPr>
-      <w:r>
-        <w:rPr>
-          <w:rFonts w:ascii="Work Sans" w:hAnsi="Work Sans"/>
+          <w:rFonts w:ascii="Work Sans" w:hAnsi="Work Sans" w:cs="Arial"/>
+          <w:sz w:val="24"/>
+          <w:szCs w:val="24"/>
+        </w:rPr>
+      </w:pPr>
+      <w:r>
+        <w:rPr>
+          <w:rFonts w:ascii="Work Sans" w:hAnsi="Work Sans" w:cs="Arial"/>
           <w:b/>
           <w:bCs/>
           <w:sz w:val="24"/>
@@ -5600,7 +5668,7 @@
       </w:r>
       <w:r>
         <w:rPr>
-          <w:rFonts w:ascii="Work Sans" w:hAnsi="Work Sans"/>
+          <w:rFonts w:ascii="Work Sans" w:hAnsi="Work Sans" w:cs="Arial"/>
           <w:sz w:val="24"/>
           <w:szCs w:val="24"/>
         </w:rPr>
@@ -5617,14 +5685,14 @@
         <w:shd w:val="clear" w:color="auto" w:fill="FFFFFF" w:themeFill="background1"/>
         <w:spacing w:before="170" w:after="170"/>
         <w:rPr>
-          <w:rFonts w:ascii="Work Sans" w:hAnsi="Work Sans"/>
-          <w:sz w:val="24"/>
-          <w:szCs w:val="24"/>
-        </w:rPr>
-      </w:pPr>
-      <w:r>
-        <w:rPr>
-          <w:rFonts w:ascii="Work Sans" w:hAnsi="Work Sans"/>
+          <w:rFonts w:ascii="Work Sans" w:hAnsi="Work Sans" w:cs="Arial"/>
+          <w:sz w:val="24"/>
+          <w:szCs w:val="24"/>
+        </w:rPr>
+      </w:pPr>
+      <w:r>
+        <w:rPr>
+          <w:rFonts w:ascii="Work Sans" w:hAnsi="Work Sans" w:cs="Arial"/>
           <w:b/>
           <w:bCs/>
           <w:sz w:val="24"/>
@@ -5634,7 +5702,7 @@
       </w:r>
       <w:r>
         <w:rPr>
-          <w:rFonts w:ascii="Work Sans" w:hAnsi="Work Sans"/>
+          <w:rFonts w:ascii="Work Sans" w:hAnsi="Work Sans" w:cs="Arial"/>
           <w:sz w:val="24"/>
           <w:szCs w:val="24"/>
         </w:rPr>
@@ -5651,14 +5719,14 @@
         <w:shd w:val="clear" w:color="auto" w:fill="FFFFFF" w:themeFill="background1"/>
         <w:spacing w:before="170" w:after="170"/>
         <w:rPr>
-          <w:rFonts w:ascii="Work Sans" w:hAnsi="Work Sans"/>
-          <w:sz w:val="24"/>
-          <w:szCs w:val="24"/>
-        </w:rPr>
-      </w:pPr>
-      <w:r>
-        <w:rPr>
-          <w:rFonts w:ascii="Work Sans" w:hAnsi="Work Sans"/>
+          <w:rFonts w:ascii="Work Sans" w:hAnsi="Work Sans" w:cs="Arial"/>
+          <w:sz w:val="24"/>
+          <w:szCs w:val="24"/>
+        </w:rPr>
+      </w:pPr>
+      <w:r>
+        <w:rPr>
+          <w:rFonts w:ascii="Work Sans" w:hAnsi="Work Sans" w:cs="Arial"/>
           <w:b/>
           <w:bCs/>
           <w:sz w:val="24"/>
@@ -5668,7 +5736,7 @@
       </w:r>
       <w:r>
         <w:rPr>
-          <w:rFonts w:ascii="Work Sans" w:hAnsi="Work Sans"/>
+          <w:rFonts w:ascii="Work Sans" w:hAnsi="Work Sans" w:cs="Arial"/>
           <w:sz w:val="24"/>
           <w:szCs w:val="24"/>
         </w:rPr>
@@ -5678,23 +5746,23 @@
     <w:p>
       <w:pPr>
         <w:rPr>
-          <w:rFonts w:ascii="Work Sans" w:hAnsi="Work Sans"/>
-          <w:sz w:val="24"/>
-          <w:szCs w:val="24"/>
-        </w:rPr>
-      </w:pPr>
-    </w:p>
-    <w:p>
-      <w:pPr>
-        <w:rPr>
-          <w:rFonts w:ascii="Work Sans" w:hAnsi="Work Sans"/>
-          <w:sz w:val="24"/>
-          <w:szCs w:val="24"/>
-        </w:rPr>
-      </w:pPr>
-      <w:r>
-        <w:rPr>
-          <w:rFonts w:ascii="Work Sans" w:hAnsi="Work Sans"/>
+          <w:rFonts w:ascii="Work Sans" w:hAnsi="Work Sans" w:cs="Arial"/>
+          <w:sz w:val="24"/>
+          <w:szCs w:val="24"/>
+        </w:rPr>
+      </w:pPr>
+    </w:p>
+    <w:p>
+      <w:pPr>
+        <w:rPr>
+          <w:rFonts w:ascii="Work Sans" w:hAnsi="Work Sans" w:cs="Arial"/>
+          <w:sz w:val="24"/>
+          <w:szCs w:val="24"/>
+        </w:rPr>
+      </w:pPr>
+      <w:r>
+        <w:rPr>
+          <w:rFonts w:ascii="Work Sans" w:hAnsi="Work Sans" w:cs="Arial"/>
           <w:b/>
           <w:bCs/>
           <w:sz w:val="24"/>
@@ -5708,34 +5776,18 @@
         <w:ind w:firstLine="708"/>
         <w:jc w:val="both"/>
         <w:rPr>
-          <w:rFonts w:ascii="Work Sans" w:hAnsi="Work Sans"/>
-          <w:sz w:val="24"/>
-          <w:szCs w:val="24"/>
-        </w:rPr>
-      </w:pPr>
-      <w:r>
-        <w:rPr>
-          <w:rFonts w:ascii="Work Sans" w:hAnsi="Work Sans"/>
-          <w:sz w:val="24"/>
-          <w:szCs w:val="24"/>
-        </w:rPr>
-        <w:t xml:space="preserve">O projeto será documentado de forma clara e detalhada a partir de gráficos, para que os clientes possam fazer a organização de seus </w:t>
-      </w:r>
-      <w:r>
-        <w:rPr>
-          <w:rFonts w:ascii="Work Sans" w:hAnsi="Work Sans"/>
-          <w:sz w:val="24"/>
-          <w:szCs w:val="24"/>
-        </w:rPr>
-        <w:t>boxes</w:t>
-      </w:r>
-      <w:r>
-        <w:rPr>
-          <w:rFonts w:ascii="Work Sans" w:hAnsi="Work Sans"/>
-          <w:sz w:val="24"/>
-          <w:szCs w:val="24"/>
-        </w:rPr>
-        <w:t xml:space="preserve"> da forma correta ou ideal;</w:t>
+          <w:rFonts w:ascii="Work Sans" w:hAnsi="Work Sans" w:cs="Arial"/>
+          <w:sz w:val="24"/>
+          <w:szCs w:val="24"/>
+        </w:rPr>
+      </w:pPr>
+      <w:r>
+        <w:rPr>
+          <w:rFonts w:ascii="Work Sans" w:hAnsi="Work Sans" w:cs="Arial"/>
+          <w:sz w:val="24"/>
+          <w:szCs w:val="24"/>
+        </w:rPr>
+        <w:t>O projeto será documentado de forma clara e detalhada a partir de gráficos, para que os clientes possam fazer a organização de seus boxes da forma correta ou ideal;</w:t>
       </w:r>
     </w:p>
     <w:p>
@@ -6066,7 +6118,151 @@
           <w:sz w:val="24"/>
           <w:szCs w:val="24"/>
         </w:rPr>
-        <w:t xml:space="preserve">Manutenção: Caso haja quaisquer falhas relacionadas ao nosso sistema, que não seja por uso indevido, iremos nos responsabilizar por fazer a manutenção, caso contrário o cliente deverá arcar com custos </w:t>
+        <w:t xml:space="preserve">Manutenção: Caso </w:t>
+      </w:r>
+      <w:proofErr w:type="spellStart"/>
+      <w:proofErr w:type="gramStart"/>
+      <w:r>
+        <w:rPr>
+          <w:rFonts w:ascii="Work Sans" w:hAnsi="Work Sans"/>
+          <w:b w:val="0"/>
+          <w:bCs w:val="0"/>
+          <w:sz w:val="24"/>
+          <w:szCs w:val="24"/>
+        </w:rPr>
+        <w:t>haja</w:t>
+      </w:r>
+      <w:r>
+        <w:rPr>
+          <w:rFonts w:ascii="Work Sans" w:hAnsi="Work Sans"/>
+          <w:b w:val="0"/>
+          <w:bCs w:val="0"/>
+          <w:sz w:val="24"/>
+          <w:szCs w:val="24"/>
+        </w:rPr>
+        <w:t>m</w:t>
+      </w:r>
+      <w:proofErr w:type="spellEnd"/>
+      <w:proofErr w:type="gramEnd"/>
+      <w:r>
+        <w:rPr>
+          <w:rFonts w:ascii="Work Sans" w:hAnsi="Work Sans"/>
+          <w:b w:val="0"/>
+          <w:bCs w:val="0"/>
+          <w:sz w:val="24"/>
+          <w:szCs w:val="24"/>
+        </w:rPr>
+        <w:t xml:space="preserve"> falhas relacionadas ao nosso sistema, </w:t>
+      </w:r>
+      <w:r>
+        <w:rPr>
+          <w:rFonts w:ascii="Work Sans" w:hAnsi="Work Sans"/>
+          <w:b w:val="0"/>
+          <w:bCs w:val="0"/>
+          <w:sz w:val="24"/>
+          <w:szCs w:val="24"/>
+        </w:rPr>
+        <w:t>(</w:t>
+      </w:r>
+      <w:r>
+        <w:rPr>
+          <w:rFonts w:ascii="Work Sans" w:hAnsi="Work Sans"/>
+          <w:b w:val="0"/>
+          <w:bCs w:val="0"/>
+          <w:sz w:val="24"/>
+          <w:szCs w:val="24"/>
+        </w:rPr>
+        <w:t>que não</w:t>
+      </w:r>
+      <w:r>
+        <w:rPr>
+          <w:rFonts w:ascii="Work Sans" w:hAnsi="Work Sans"/>
+          <w:b w:val="0"/>
+          <w:bCs w:val="0"/>
+          <w:sz w:val="24"/>
+          <w:szCs w:val="24"/>
+        </w:rPr>
+        <w:t xml:space="preserve"> </w:t>
+      </w:r>
+      <w:r>
+        <w:rPr>
+          <w:rFonts w:ascii="Work Sans" w:hAnsi="Work Sans"/>
+          <w:b w:val="0"/>
+          <w:bCs w:val="0"/>
+          <w:sz w:val="24"/>
+          <w:szCs w:val="24"/>
+        </w:rPr>
+        <w:t>por uso indevido</w:t>
+      </w:r>
+      <w:r>
+        <w:rPr>
+          <w:rFonts w:ascii="Work Sans" w:hAnsi="Work Sans"/>
+          <w:b w:val="0"/>
+          <w:bCs w:val="0"/>
+          <w:sz w:val="24"/>
+          <w:szCs w:val="24"/>
+        </w:rPr>
+        <w:t>)</w:t>
+      </w:r>
+      <w:r>
+        <w:rPr>
+          <w:rFonts w:ascii="Work Sans" w:hAnsi="Work Sans"/>
+          <w:b w:val="0"/>
+          <w:bCs w:val="0"/>
+          <w:sz w:val="24"/>
+          <w:szCs w:val="24"/>
+        </w:rPr>
+        <w:t xml:space="preserve"> nos responsabilizar</w:t>
+      </w:r>
+      <w:r>
+        <w:rPr>
+          <w:rFonts w:ascii="Work Sans" w:hAnsi="Work Sans"/>
+          <w:b w:val="0"/>
+          <w:bCs w:val="0"/>
+          <w:sz w:val="24"/>
+          <w:szCs w:val="24"/>
+        </w:rPr>
+        <w:t>emos</w:t>
+      </w:r>
+      <w:r>
+        <w:rPr>
+          <w:rFonts w:ascii="Work Sans" w:hAnsi="Work Sans"/>
+          <w:b w:val="0"/>
+          <w:bCs w:val="0"/>
+          <w:sz w:val="24"/>
+          <w:szCs w:val="24"/>
+        </w:rPr>
+        <w:t xml:space="preserve"> </w:t>
+      </w:r>
+      <w:r>
+        <w:rPr>
+          <w:rFonts w:ascii="Work Sans" w:hAnsi="Work Sans"/>
+          <w:b w:val="0"/>
+          <w:bCs w:val="0"/>
+          <w:sz w:val="24"/>
+          <w:szCs w:val="24"/>
+        </w:rPr>
+        <w:t>pela</w:t>
+      </w:r>
+      <w:r>
+        <w:rPr>
+          <w:rFonts w:ascii="Work Sans" w:hAnsi="Work Sans"/>
+          <w:b w:val="0"/>
+          <w:bCs w:val="0"/>
+          <w:sz w:val="24"/>
+          <w:szCs w:val="24"/>
+        </w:rPr>
+        <w:t xml:space="preserve"> manutenção, caso contrário o cliente deverá arcar com custos </w:t>
+      </w:r>
+      <w:r>
+        <w:rPr>
+          <w:rFonts w:ascii="Work Sans" w:hAnsi="Work Sans"/>
+          <w:b w:val="0"/>
+          <w:bCs w:val="0"/>
+          <w:sz w:val="24"/>
+          <w:szCs w:val="24"/>
+        </w:rPr>
+        <w:t>adicionais.</w:t>
       </w:r>
     </w:p>
     <w:p>
@@ -6077,7 +6273,7 @@
           <w:numId w:val="0"/>
         </w:numPr>
         <w:spacing w:line="360" w:lineRule="auto"/>
-        <w:ind w:left="2204"/>
+        <w:ind w:left="720" w:hanging="360"/>
         <w:jc w:val="both"/>
         <w:rPr>
           <w:rFonts w:ascii="Work Sans" w:hAnsi="Work Sans"/>
@@ -6087,26 +6283,6 @@
           <w:szCs w:val="24"/>
         </w:rPr>
       </w:pPr>
-      <w:r>
-        <w:rPr>
-          <w:rFonts w:ascii="Work Sans" w:hAnsi="Work Sans"/>
-          <w:b w:val="0"/>
-          <w:bCs w:val="0"/>
-          <w:sz w:val="24"/>
-          <w:szCs w:val="24"/>
-        </w:rPr>
-        <w:t>adicionais.</w:t>
-      </w:r>
-      <w:r>
-        <w:rPr>
-          <w:rFonts w:ascii="Work Sans" w:hAnsi="Work Sans"/>
-          <w:b w:val="0"/>
-          <w:bCs w:val="0"/>
-          <w:sz w:val="24"/>
-          <w:szCs w:val="24"/>
-        </w:rPr>
-        <w:br/>
-      </w:r>
     </w:p>
     <w:p>
       <w:pPr>
@@ -6133,6 +6309,7 @@
           <w:sz w:val="24"/>
           <w:szCs w:val="24"/>
         </w:rPr>
+        <w:lastRenderedPageBreak/>
         <w:t>Exclusões</w:t>
       </w:r>
       <w:r>
@@ -6490,15 +6667,7 @@
                 <w:sz w:val="24"/>
                 <w:szCs w:val="24"/>
               </w:rPr>
-              <w:t>1.</w:t>
-            </w:r>
-            <w:r>
-              <w:rPr>
-                <w:rFonts w:ascii="Work Sans" w:hAnsi="Work Sans"/>
-                <w:sz w:val="24"/>
-                <w:szCs w:val="24"/>
-              </w:rPr>
-              <w:t>Documentação</w:t>
+              <w:t>1.Documentação</w:t>
             </w:r>
           </w:p>
         </w:tc>
@@ -6588,15 +6757,7 @@
                 <w:sz w:val="24"/>
                 <w:szCs w:val="24"/>
               </w:rPr>
-              <w:t xml:space="preserve">2. </w:t>
-            </w:r>
-            <w:r>
-              <w:rPr>
-                <w:rFonts w:ascii="Work Sans" w:hAnsi="Work Sans"/>
-                <w:sz w:val="24"/>
-                <w:szCs w:val="24"/>
-              </w:rPr>
-              <w:t>Diagrama</w:t>
+              <w:t>2. Diagrama</w:t>
             </w:r>
           </w:p>
         </w:tc>
@@ -6642,15 +6803,7 @@
                 <w:sz w:val="24"/>
                 <w:szCs w:val="24"/>
               </w:rPr>
-              <w:t>5</w:t>
-            </w:r>
-            <w:r>
-              <w:rPr>
-                <w:rFonts w:ascii="Work Sans" w:hAnsi="Work Sans"/>
-                <w:sz w:val="24"/>
-                <w:szCs w:val="24"/>
-              </w:rPr>
-              <w:t xml:space="preserve"> dias</w:t>
+              <w:t>5 dias</w:t>
             </w:r>
           </w:p>
         </w:tc>
@@ -6675,15 +6828,7 @@
                 <w:sz w:val="24"/>
                 <w:szCs w:val="24"/>
               </w:rPr>
-              <w:t xml:space="preserve">3. </w:t>
-            </w:r>
-            <w:r>
-              <w:rPr>
-                <w:rFonts w:ascii="Work Sans" w:hAnsi="Work Sans"/>
-                <w:sz w:val="24"/>
-                <w:szCs w:val="24"/>
-              </w:rPr>
-              <w:t>Calculadora</w:t>
+              <w:t>3. Calculadora</w:t>
             </w:r>
           </w:p>
         </w:tc>
@@ -6729,23 +6874,7 @@
                 <w:sz w:val="24"/>
                 <w:szCs w:val="24"/>
               </w:rPr>
-              <w:t>1</w:t>
-            </w:r>
-            <w:r>
-              <w:rPr>
-                <w:rFonts w:ascii="Work Sans" w:hAnsi="Work Sans"/>
-                <w:sz w:val="24"/>
-                <w:szCs w:val="24"/>
-              </w:rPr>
-              <w:t>0</w:t>
-            </w:r>
-            <w:r>
-              <w:rPr>
-                <w:rFonts w:ascii="Work Sans" w:hAnsi="Work Sans"/>
-                <w:sz w:val="24"/>
-                <w:szCs w:val="24"/>
-              </w:rPr>
-              <w:t xml:space="preserve"> dias</w:t>
+              <w:t>10 dias</w:t>
             </w:r>
           </w:p>
         </w:tc>
@@ -6773,15 +6902,7 @@
                 <w:sz w:val="24"/>
                 <w:szCs w:val="24"/>
               </w:rPr>
-              <w:t xml:space="preserve">4. </w:t>
-            </w:r>
-            <w:r>
-              <w:rPr>
-                <w:rFonts w:ascii="Work Sans" w:hAnsi="Work Sans"/>
-                <w:sz w:val="24"/>
-                <w:szCs w:val="24"/>
-              </w:rPr>
-              <w:t>Protótipo</w:t>
+              <w:t>4. Protótipo</w:t>
             </w:r>
           </w:p>
         </w:tc>
@@ -6855,15 +6976,7 @@
                 <w:sz w:val="24"/>
                 <w:szCs w:val="24"/>
               </w:rPr>
-              <w:t xml:space="preserve">5. </w:t>
-            </w:r>
-            <w:r>
-              <w:rPr>
-                <w:rFonts w:ascii="Work Sans" w:hAnsi="Work Sans"/>
-                <w:sz w:val="24"/>
-                <w:szCs w:val="24"/>
-              </w:rPr>
-              <w:t>Ferramenta de gestão</w:t>
+              <w:t>5. Ferramenta de gestão</w:t>
             </w:r>
           </w:p>
         </w:tc>
@@ -6937,7 +7050,6 @@
                 <w:sz w:val="24"/>
                 <w:szCs w:val="24"/>
               </w:rPr>
-              <w:lastRenderedPageBreak/>
               <w:t>6.Planilha de riscos</w:t>
             </w:r>
           </w:p>
@@ -7257,7 +7369,16 @@
                 <w:sz w:val="24"/>
                 <w:szCs w:val="24"/>
               </w:rPr>
-              <w:t>Documentação que define os elementos visuais, métricas e dados que serão exibidos em um painel de controle</w:t>
+              <w:t xml:space="preserve">Documentação que define os elementos visuais, métricas e dados </w:t>
+            </w:r>
+            <w:r>
+              <w:rPr>
+                <w:rFonts w:ascii="Work Sans" w:hAnsi="Work Sans"/>
+                <w:sz w:val="24"/>
+                <w:szCs w:val="24"/>
+              </w:rPr>
+              <w:lastRenderedPageBreak/>
+              <w:t>que serão exibidos em um painel de controle</w:t>
             </w:r>
           </w:p>
         </w:tc>
@@ -7280,6 +7401,7 @@
                 <w:sz w:val="24"/>
                 <w:szCs w:val="24"/>
               </w:rPr>
+              <w:lastRenderedPageBreak/>
               <w:t>10 dias</w:t>
             </w:r>
           </w:p>
@@ -7309,7 +7431,7 @@
           <w:numId w:val="25"/>
         </w:numPr>
         <w:rPr>
-          <w:rFonts w:ascii="Arial" w:hAnsi="Arial" w:cs="Arial"/>
+          <w:rFonts w:ascii="Work Sans" w:hAnsi="Work Sans" w:cs="Arial"/>
           <w:b/>
           <w:bCs/>
           <w:color w:val="auto"/>
@@ -7320,7 +7442,7 @@
       <w:bookmarkStart w:id="12" w:name="_Toc176948274"/>
       <w:r>
         <w:rPr>
-          <w:rFonts w:ascii="Arial" w:hAnsi="Arial" w:cs="Arial"/>
+          <w:rFonts w:ascii="Work Sans" w:hAnsi="Work Sans" w:cs="Arial"/>
           <w:b/>
           <w:bCs/>
           <w:color w:val="auto"/>
@@ -7332,7 +7454,7 @@
       <w:bookmarkEnd w:id="12"/>
       <w:r>
         <w:rPr>
-          <w:rFonts w:ascii="Arial" w:hAnsi="Arial" w:cs="Arial"/>
+          <w:rFonts w:ascii="Work Sans" w:hAnsi="Work Sans" w:cs="Arial"/>
           <w:b/>
           <w:bCs/>
           <w:color w:val="auto"/>
@@ -7353,6 +7475,7 @@
         <w:ind w:left="1125"/>
         <w:jc w:val="both"/>
         <w:rPr>
+          <w:rFonts w:ascii="Work Sans" w:hAnsi="Work Sans"/>
           <w:sz w:val="24"/>
           <w:szCs w:val="24"/>
         </w:rPr>
@@ -7366,7 +7489,7 @@
           <w:numId w:val="25"/>
         </w:numPr>
         <w:rPr>
-          <w:rFonts w:ascii="Arial" w:hAnsi="Arial" w:cs="Arial"/>
+          <w:rFonts w:ascii="Work Sans" w:hAnsi="Work Sans" w:cs="Arial"/>
           <w:b/>
           <w:bCs/>
           <w:color w:val="auto"/>
@@ -7376,7 +7499,7 @@
       </w:pPr>
       <w:r>
         <w:rPr>
-          <w:rFonts w:ascii="Arial" w:hAnsi="Arial" w:cs="Arial"/>
+          <w:rFonts w:ascii="Work Sans" w:hAnsi="Work Sans" w:cs="Arial"/>
           <w:b/>
           <w:bCs/>
           <w:color w:val="auto"/>
@@ -7397,14 +7520,16 @@
         <w:ind w:left="1843" w:firstLine="0"/>
         <w:jc w:val="both"/>
         <w:rPr>
-          <w:b w:val="0"/>
-          <w:bCs w:val="0"/>
-          <w:sz w:val="24"/>
-          <w:szCs w:val="24"/>
-        </w:rPr>
-      </w:pPr>
-      <w:r>
-        <w:rPr>
+          <w:rFonts w:ascii="Work Sans" w:hAnsi="Work Sans"/>
+          <w:b w:val="0"/>
+          <w:bCs w:val="0"/>
+          <w:sz w:val="24"/>
+          <w:szCs w:val="24"/>
+        </w:rPr>
+      </w:pPr>
+      <w:r>
+        <w:rPr>
+          <w:rFonts w:ascii="Work Sans" w:hAnsi="Work Sans"/>
           <w:b w:val="0"/>
           <w:bCs w:val="0"/>
           <w:sz w:val="24"/>
@@ -7424,14 +7549,16 @@
         <w:ind w:left="1843" w:firstLine="0"/>
         <w:jc w:val="both"/>
         <w:rPr>
-          <w:b w:val="0"/>
-          <w:bCs w:val="0"/>
-          <w:sz w:val="24"/>
-          <w:szCs w:val="24"/>
-        </w:rPr>
-      </w:pPr>
-      <w:r>
-        <w:rPr>
+          <w:rFonts w:ascii="Work Sans" w:hAnsi="Work Sans"/>
+          <w:b w:val="0"/>
+          <w:bCs w:val="0"/>
+          <w:sz w:val="24"/>
+          <w:szCs w:val="24"/>
+        </w:rPr>
+      </w:pPr>
+      <w:r>
+        <w:rPr>
+          <w:rFonts w:ascii="Work Sans" w:hAnsi="Work Sans"/>
           <w:b w:val="0"/>
           <w:bCs w:val="0"/>
           <w:sz w:val="24"/>
@@ -7451,14 +7578,16 @@
         <w:ind w:left="1843" w:firstLine="0"/>
         <w:jc w:val="both"/>
         <w:rPr>
-          <w:b w:val="0"/>
-          <w:bCs w:val="0"/>
-          <w:sz w:val="24"/>
-          <w:szCs w:val="24"/>
-        </w:rPr>
-      </w:pPr>
-      <w:r>
-        <w:rPr>
+          <w:rFonts w:ascii="Work Sans" w:hAnsi="Work Sans"/>
+          <w:b w:val="0"/>
+          <w:bCs w:val="0"/>
+          <w:sz w:val="24"/>
+          <w:szCs w:val="24"/>
+        </w:rPr>
+      </w:pPr>
+      <w:r>
+        <w:rPr>
+          <w:rFonts w:ascii="Work Sans" w:hAnsi="Work Sans"/>
           <w:b w:val="0"/>
           <w:bCs w:val="0"/>
           <w:sz w:val="24"/>
@@ -7478,14 +7607,16 @@
         <w:ind w:left="1843" w:firstLine="0"/>
         <w:jc w:val="both"/>
         <w:rPr>
-          <w:b w:val="0"/>
-          <w:bCs w:val="0"/>
-          <w:sz w:val="24"/>
-          <w:szCs w:val="24"/>
-        </w:rPr>
-      </w:pPr>
-      <w:r>
-        <w:rPr>
+          <w:rFonts w:ascii="Work Sans" w:hAnsi="Work Sans"/>
+          <w:b w:val="0"/>
+          <w:bCs w:val="0"/>
+          <w:sz w:val="24"/>
+          <w:szCs w:val="24"/>
+        </w:rPr>
+      </w:pPr>
+      <w:r>
+        <w:rPr>
+          <w:rFonts w:ascii="Work Sans" w:hAnsi="Work Sans"/>
           <w:b w:val="0"/>
           <w:bCs w:val="0"/>
           <w:sz w:val="24"/>
@@ -7505,6 +7636,7 @@
         <w:ind w:left="2124"/>
         <w:jc w:val="both"/>
         <w:rPr>
+          <w:rFonts w:ascii="Work Sans" w:hAnsi="Work Sans"/>
           <w:sz w:val="24"/>
           <w:szCs w:val="24"/>
         </w:rPr>
@@ -7518,7 +7650,7 @@
           <w:numId w:val="25"/>
         </w:numPr>
         <w:rPr>
-          <w:rFonts w:ascii="Arial" w:hAnsi="Arial" w:cs="Arial"/>
+          <w:rFonts w:ascii="Work Sans" w:hAnsi="Work Sans" w:cs="Arial"/>
           <w:b/>
           <w:bCs/>
           <w:color w:val="auto"/>
@@ -7528,7 +7660,7 @@
       </w:pPr>
       <w:r>
         <w:rPr>
-          <w:rFonts w:ascii="Arial" w:hAnsi="Arial" w:cs="Arial"/>
+          <w:rFonts w:ascii="Work Sans" w:hAnsi="Work Sans" w:cs="Arial"/>
           <w:b/>
           <w:bCs/>
           <w:color w:val="auto"/>
@@ -7549,14 +7681,16 @@
         <w:ind w:left="2127" w:hanging="284"/>
         <w:jc w:val="both"/>
         <w:rPr>
-          <w:b w:val="0"/>
-          <w:bCs w:val="0"/>
-          <w:sz w:val="24"/>
-          <w:szCs w:val="24"/>
-        </w:rPr>
-      </w:pPr>
-      <w:r>
-        <w:rPr>
+          <w:rFonts w:ascii="Work Sans" w:hAnsi="Work Sans"/>
+          <w:b w:val="0"/>
+          <w:bCs w:val="0"/>
+          <w:sz w:val="24"/>
+          <w:szCs w:val="24"/>
+        </w:rPr>
+      </w:pPr>
+      <w:r>
+        <w:rPr>
+          <w:rFonts w:ascii="Work Sans" w:hAnsi="Work Sans"/>
           <w:b w:val="0"/>
           <w:bCs w:val="0"/>
           <w:sz w:val="24"/>
@@ -7576,14 +7710,16 @@
         <w:ind w:left="2127" w:hanging="284"/>
         <w:jc w:val="both"/>
         <w:rPr>
-          <w:b w:val="0"/>
-          <w:bCs w:val="0"/>
-          <w:sz w:val="24"/>
-          <w:szCs w:val="24"/>
-        </w:rPr>
-      </w:pPr>
-      <w:r>
-        <w:rPr>
+          <w:rFonts w:ascii="Work Sans" w:hAnsi="Work Sans"/>
+          <w:b w:val="0"/>
+          <w:bCs w:val="0"/>
+          <w:sz w:val="24"/>
+          <w:szCs w:val="24"/>
+        </w:rPr>
+      </w:pPr>
+      <w:r>
+        <w:rPr>
+          <w:rFonts w:ascii="Work Sans" w:hAnsi="Work Sans"/>
           <w:b w:val="0"/>
           <w:bCs w:val="0"/>
           <w:sz w:val="24"/>
@@ -7603,14 +7739,16 @@
         <w:ind w:left="2127" w:hanging="284"/>
         <w:jc w:val="both"/>
         <w:rPr>
-          <w:b w:val="0"/>
-          <w:bCs w:val="0"/>
-          <w:sz w:val="24"/>
-          <w:szCs w:val="24"/>
-        </w:rPr>
-      </w:pPr>
-      <w:r>
-        <w:rPr>
+          <w:rFonts w:ascii="Work Sans" w:hAnsi="Work Sans"/>
+          <w:b w:val="0"/>
+          <w:bCs w:val="0"/>
+          <w:sz w:val="24"/>
+          <w:szCs w:val="24"/>
+        </w:rPr>
+      </w:pPr>
+      <w:r>
+        <w:rPr>
+          <w:rFonts w:ascii="Work Sans" w:hAnsi="Work Sans"/>
           <w:b w:val="0"/>
           <w:bCs w:val="0"/>
           <w:sz w:val="24"/>
@@ -7630,14 +7768,16 @@
         <w:ind w:left="2127" w:hanging="284"/>
         <w:jc w:val="both"/>
         <w:rPr>
-          <w:b w:val="0"/>
-          <w:bCs w:val="0"/>
-          <w:sz w:val="24"/>
-          <w:szCs w:val="24"/>
-        </w:rPr>
-      </w:pPr>
-      <w:r>
-        <w:rPr>
+          <w:rFonts w:ascii="Work Sans" w:hAnsi="Work Sans"/>
+          <w:b w:val="0"/>
+          <w:bCs w:val="0"/>
+          <w:sz w:val="24"/>
+          <w:szCs w:val="24"/>
+        </w:rPr>
+      </w:pPr>
+      <w:r>
+        <w:rPr>
+          <w:rFonts w:ascii="Work Sans" w:hAnsi="Work Sans"/>
           <w:b w:val="0"/>
           <w:bCs w:val="0"/>
           <w:sz w:val="24"/>
@@ -7647,6 +7787,7 @@
       </w:r>
       <w:r>
         <w:rPr>
+          <w:rFonts w:ascii="Work Sans" w:hAnsi="Work Sans"/>
           <w:b w:val="0"/>
           <w:bCs w:val="0"/>
           <w:sz w:val="24"/>
@@ -7666,6 +7807,7 @@
         <w:ind w:left="1800"/>
         <w:jc w:val="both"/>
         <w:rPr>
+          <w:rFonts w:ascii="Work Sans" w:hAnsi="Work Sans"/>
           <w:sz w:val="24"/>
           <w:szCs w:val="24"/>
         </w:rPr>
@@ -7679,7 +7821,7 @@
           <w:numId w:val="25"/>
         </w:numPr>
         <w:rPr>
-          <w:rFonts w:ascii="Arial" w:hAnsi="Arial" w:cs="Arial"/>
+          <w:rFonts w:ascii="Work Sans" w:hAnsi="Work Sans" w:cs="Arial"/>
           <w:b/>
           <w:bCs/>
           <w:color w:val="auto"/>
@@ -7689,7 +7831,7 @@
       </w:pPr>
       <w:r>
         <w:rPr>
-          <w:rFonts w:ascii="Arial" w:hAnsi="Arial" w:cs="Arial"/>
+          <w:rFonts w:ascii="Work Sans" w:hAnsi="Work Sans" w:cs="Arial"/>
           <w:b/>
           <w:bCs/>
           <w:color w:val="auto"/>
@@ -7710,14 +7852,16 @@
         <w:ind w:left="2127" w:hanging="284"/>
         <w:jc w:val="both"/>
         <w:rPr>
-          <w:b w:val="0"/>
-          <w:bCs w:val="0"/>
-          <w:sz w:val="24"/>
-          <w:szCs w:val="24"/>
-        </w:rPr>
-      </w:pPr>
-      <w:r>
-        <w:rPr>
+          <w:rFonts w:ascii="Work Sans" w:hAnsi="Work Sans"/>
+          <w:b w:val="0"/>
+          <w:bCs w:val="0"/>
+          <w:sz w:val="24"/>
+          <w:szCs w:val="24"/>
+        </w:rPr>
+      </w:pPr>
+      <w:r>
+        <w:rPr>
+          <w:rFonts w:ascii="Work Sans" w:hAnsi="Work Sans"/>
           <w:b w:val="0"/>
           <w:bCs w:val="0"/>
           <w:sz w:val="24"/>
@@ -7727,6 +7871,7 @@
       </w:r>
       <w:r>
         <w:rPr>
+          <w:rFonts w:ascii="Work Sans" w:hAnsi="Work Sans"/>
           <w:b w:val="0"/>
           <w:bCs w:val="0"/>
           <w:sz w:val="24"/>
@@ -7736,6 +7881,7 @@
       </w:r>
       <w:r>
         <w:rPr>
+          <w:rFonts w:ascii="Work Sans" w:hAnsi="Work Sans"/>
           <w:b w:val="0"/>
           <w:bCs w:val="0"/>
           <w:sz w:val="24"/>
@@ -7745,6 +7891,7 @@
       </w:r>
       <w:r>
         <w:rPr>
+          <w:rFonts w:ascii="Work Sans" w:hAnsi="Work Sans"/>
           <w:b w:val="0"/>
           <w:bCs w:val="0"/>
           <w:sz w:val="24"/>
@@ -7764,14 +7911,16 @@
         <w:ind w:left="2127" w:hanging="284"/>
         <w:jc w:val="both"/>
         <w:rPr>
-          <w:b w:val="0"/>
-          <w:bCs w:val="0"/>
-          <w:sz w:val="24"/>
-          <w:szCs w:val="24"/>
-        </w:rPr>
-      </w:pPr>
-      <w:r>
-        <w:rPr>
+          <w:rFonts w:ascii="Work Sans" w:hAnsi="Work Sans"/>
+          <w:b w:val="0"/>
+          <w:bCs w:val="0"/>
+          <w:sz w:val="24"/>
+          <w:szCs w:val="24"/>
+        </w:rPr>
+      </w:pPr>
+      <w:r>
+        <w:rPr>
+          <w:rFonts w:ascii="Work Sans" w:hAnsi="Work Sans"/>
           <w:b w:val="0"/>
           <w:bCs w:val="0"/>
           <w:sz w:val="24"/>
@@ -7791,14 +7940,16 @@
         <w:ind w:left="2127" w:hanging="284"/>
         <w:jc w:val="both"/>
         <w:rPr>
-          <w:b w:val="0"/>
-          <w:bCs w:val="0"/>
-          <w:sz w:val="24"/>
-          <w:szCs w:val="24"/>
-        </w:rPr>
-      </w:pPr>
-      <w:r>
-        <w:rPr>
+          <w:rFonts w:ascii="Work Sans" w:hAnsi="Work Sans"/>
+          <w:b w:val="0"/>
+          <w:bCs w:val="0"/>
+          <w:sz w:val="24"/>
+          <w:szCs w:val="24"/>
+        </w:rPr>
+      </w:pPr>
+      <w:r>
+        <w:rPr>
+          <w:rFonts w:ascii="Work Sans" w:hAnsi="Work Sans"/>
           <w:b w:val="0"/>
           <w:bCs w:val="0"/>
           <w:sz w:val="24"/>
@@ -7921,7 +8072,6 @@
           <w:sz w:val="24"/>
           <w:szCs w:val="24"/>
         </w:rPr>
-        <w:lastRenderedPageBreak/>
         <w:t>Falhas técnicas</w:t>
       </w:r>
       <w:r>
@@ -8054,6 +8204,21 @@
     <w:p>
       <w:pPr>
         <w:pStyle w:val="Ttulo2"/>
+        <w:ind w:left="1080"/>
+        <w:rPr>
+          <w:rFonts w:ascii="Work Sans" w:hAnsi="Work Sans" w:cs="Arial"/>
+          <w:b/>
+          <w:bCs/>
+          <w:color w:val="auto"/>
+          <w:sz w:val="24"/>
+          <w:szCs w:val="24"/>
+        </w:rPr>
+      </w:pPr>
+      <w:bookmarkStart w:id="14" w:name="_Toc176948276"/>
+    </w:p>
+    <w:p>
+      <w:pPr>
+        <w:pStyle w:val="Ttulo2"/>
         <w:numPr>
           <w:ilvl w:val="1"/>
           <w:numId w:val="25"/>
@@ -8076,18 +8241,6 @@
           <w:sz w:val="24"/>
           <w:szCs w:val="24"/>
         </w:rPr>
-        <w:t xml:space="preserve"> </w:t>
-      </w:r>
-      <w:bookmarkStart w:id="14" w:name="_Toc176948276"/>
-      <w:r>
-        <w:rPr>
-          <w:rFonts w:ascii="Work Sans" w:hAnsi="Work Sans" w:cs="Arial"/>
-          <w:b/>
-          <w:bCs/>
-          <w:color w:val="auto"/>
-          <w:sz w:val="24"/>
-          <w:szCs w:val="24"/>
-        </w:rPr>
         <w:t>Partes interessadas (Stakeholders)</w:t>
       </w:r>
       <w:bookmarkEnd w:id="14"/>
@@ -8095,7 +8248,7 @@
     <w:p>
       <w:pPr>
         <w:rPr>
-          <w:rFonts w:ascii="Work Sans" w:hAnsi="Work Sans"/>
+          <w:rFonts w:ascii="Work Sans" w:hAnsi="Work Sans" w:cs="Arial"/>
           <w:sz w:val="24"/>
           <w:szCs w:val="24"/>
         </w:rPr>
@@ -8210,16 +8363,7 @@
     <w:p>
       <w:pPr>
         <w:rPr>
-          <w:rFonts w:ascii="Work Sans" w:hAnsi="Work Sans"/>
-          <w:sz w:val="24"/>
-          <w:szCs w:val="24"/>
-        </w:rPr>
-      </w:pPr>
-    </w:p>
-    <w:p>
-      <w:pPr>
-        <w:rPr>
-          <w:rFonts w:ascii="Work Sans" w:hAnsi="Work Sans"/>
+          <w:rFonts w:ascii="Work Sans" w:hAnsi="Work Sans" w:cs="Arial"/>
           <w:sz w:val="24"/>
           <w:szCs w:val="24"/>
         </w:rPr>
@@ -8709,26 +8853,8 @@
           <w:sz w:val="24"/>
           <w:szCs w:val="24"/>
         </w:rPr>
-        <w:lastRenderedPageBreak/>
         <w:t>Conformidade Regulatória.</w:t>
       </w:r>
-    </w:p>
-    <w:p>
-      <w:pPr>
-        <w:pStyle w:val="Estilo1"/>
-        <w:numPr>
-          <w:ilvl w:val="0"/>
-          <w:numId w:val="0"/>
-        </w:numPr>
-        <w:spacing w:line="360" w:lineRule="auto"/>
-        <w:ind w:left="2137"/>
-        <w:jc w:val="both"/>
-        <w:rPr>
-          <w:rFonts w:ascii="Work Sans" w:hAnsi="Work Sans"/>
-          <w:sz w:val="24"/>
-          <w:szCs w:val="24"/>
-        </w:rPr>
-      </w:pPr>
     </w:p>
     <w:sectPr>
       <w:pgSz w:w="11906" w:h="16838"/>
@@ -8741,7 +8867,7 @@
 </file>
 
 <file path=word/endnotes.xml><?xml version="1.0" encoding="utf-8"?>
-<w:endnotes xmlns:wpc="http://schemas.microsoft.com/office/word/2010/wordprocessingCanvas" xmlns:cx="http://schemas.microsoft.com/office/drawing/2014/chartex" xmlns:cx1="http://schemas.microsoft.com/office/drawing/2015/9/8/chartex" xmlns:cx2="http://schemas.microsoft.com/office/drawing/2015/10/21/chartex" xmlns:cx3="http://schemas.microsoft.com/office/drawing/2016/5/9/chartex" xmlns:cx4="http://schemas.microsoft.com/office/drawing/2016/5/10/chartex" xmlns:cx5="http://schemas.microsoft.com/office/drawing/2016/5/11/chartex" xmlns:cx6="http://schemas.microsoft.com/office/drawing/2016/5/12/chartex" xmlns:cx7="http://schemas.microsoft.com/office/drawing/2016/5/13/chartex" xmlns:cx8="http://schemas.microsoft.com/office/drawing/2016/5/14/chartex" xmlns:mc="http://schemas.openxmlformats.org/markup-compatibility/2006" xmlns:aink="http://schemas.microsoft.com/office/drawing/2016/ink" xmlns:am3d="http://schemas.microsoft.com/office/drawing/2017/model3d" xmlns:o="urn:schemas-microsoft-com:office:office" xmlns:r="http://schemas.openxmlformats.org/officeDocument/2006/relationships" xmlns:m="http://schemas.openxmlformats.org/officeDocument/2006/math" xmlns:v="urn:schemas-microsoft-com:vml" xmlns:wp14="http://schemas.microsoft.com/office/word/2010/wordprocessingDrawing" xmlns:wp="http://schemas.openxmlformats.org/drawingml/2006/wordprocessingDrawing" xmlns:w10="urn:schemas-microsoft-com:office:word" xmlns:w="http://schemas.openxmlformats.org/wordprocessingml/2006/main" xmlns:w14="http://schemas.microsoft.com/office/word/2010/wordml" xmlns:w15="http://schemas.microsoft.com/office/word/2012/wordml" xmlns:w16cex="http://schemas.microsoft.com/office/word/2018/wordml/cex" xmlns:w16cid="http://schemas.microsoft.com/office/word/2016/wordml/cid" xmlns:w16="http://schemas.microsoft.com/office/word/2018/wordml" xmlns:w16sdtdh="http://schemas.microsoft.com/office/word/2020/wordml/sdtdatahash" xmlns:w16se="http://schemas.microsoft.com/office/word/2015/wordml/symex" xmlns:wpg="http://schemas.microsoft.com/office/word/2010/wordprocessingGroup" xmlns:wpi="http://schemas.microsoft.com/office/word/2010/wordprocessingInk" xmlns:wne="http://schemas.microsoft.com/office/word/2006/wordml" xmlns:wps="http://schemas.microsoft.com/office/word/2010/wordprocessingShape" mc:Ignorable="w14 w15 w16se w16cid w16 w16cex w16sdtdh wp14">
+<w:endnotes xmlns:wpc="http://schemas.microsoft.com/office/word/2010/wordprocessingCanvas" xmlns:cx="http://schemas.microsoft.com/office/drawing/2014/chartex" xmlns:cx1="http://schemas.microsoft.com/office/drawing/2015/9/8/chartex" xmlns:cx2="http://schemas.microsoft.com/office/drawing/2015/10/21/chartex" xmlns:cx3="http://schemas.microsoft.com/office/drawing/2016/5/9/chartex" xmlns:cx4="http://schemas.microsoft.com/office/drawing/2016/5/10/chartex" xmlns:cx5="http://schemas.microsoft.com/office/drawing/2016/5/11/chartex" xmlns:cx6="http://schemas.microsoft.com/office/drawing/2016/5/12/chartex" xmlns:cx7="http://schemas.microsoft.com/office/drawing/2016/5/13/chartex" xmlns:cx8="http://schemas.microsoft.com/office/drawing/2016/5/14/chartex" xmlns:mc="http://schemas.openxmlformats.org/markup-compatibility/2006" xmlns:aink="http://schemas.microsoft.com/office/drawing/2016/ink" xmlns:am3d="http://schemas.microsoft.com/office/drawing/2017/model3d" xmlns:o="urn:schemas-microsoft-com:office:office" xmlns:oel="http://schemas.microsoft.com/office/2019/extlst" xmlns:r="http://schemas.openxmlformats.org/officeDocument/2006/relationships" xmlns:m="http://schemas.openxmlformats.org/officeDocument/2006/math" xmlns:v="urn:schemas-microsoft-com:vml" xmlns:wp14="http://schemas.microsoft.com/office/word/2010/wordprocessingDrawing" xmlns:wp="http://schemas.openxmlformats.org/drawingml/2006/wordprocessingDrawing" xmlns:w10="urn:schemas-microsoft-com:office:word" xmlns:w="http://schemas.openxmlformats.org/wordprocessingml/2006/main" xmlns:w14="http://schemas.microsoft.com/office/word/2010/wordml" xmlns:w15="http://schemas.microsoft.com/office/word/2012/wordml" xmlns:w16cex="http://schemas.microsoft.com/office/word/2018/wordml/cex" xmlns:w16cid="http://schemas.microsoft.com/office/word/2016/wordml/cid" xmlns:w16="http://schemas.microsoft.com/office/word/2018/wordml" xmlns:w16du="http://schemas.microsoft.com/office/word/2023/wordml/word16du" xmlns:w16sdtdh="http://schemas.microsoft.com/office/word/2020/wordml/sdtdatahash" xmlns:w16se="http://schemas.microsoft.com/office/word/2015/wordml/symex" xmlns:wpg="http://schemas.microsoft.com/office/word/2010/wordprocessingGroup" xmlns:wpi="http://schemas.microsoft.com/office/word/2010/wordprocessingInk" xmlns:wne="http://schemas.microsoft.com/office/word/2006/wordml" xmlns:wps="http://schemas.microsoft.com/office/word/2010/wordprocessingShape" mc:Ignorable="w14 w15 w16se w16cid w16 w16cex w16sdtdh w16du wp14">
   <w:endnote w:type="separator" w:id="-1">
     <w:p>
       <w:pPr>
@@ -8773,7 +8899,7 @@
 </file>
 
 <file path=word/footnotes.xml><?xml version="1.0" encoding="utf-8"?>
-<w:footnotes xmlns:wpc="http://schemas.microsoft.com/office/word/2010/wordprocessingCanvas" xmlns:cx="http://schemas.microsoft.com/office/drawing/2014/chartex" xmlns:cx1="http://schemas.microsoft.com/office/drawing/2015/9/8/chartex" xmlns:cx2="http://schemas.microsoft.com/office/drawing/2015/10/21/chartex" xmlns:cx3="http://schemas.microsoft.com/office/drawing/2016/5/9/chartex" xmlns:cx4="http://schemas.microsoft.com/office/drawing/2016/5/10/chartex" xmlns:cx5="http://schemas.microsoft.com/office/drawing/2016/5/11/chartex" xmlns:cx6="http://schemas.microsoft.com/office/drawing/2016/5/12/chartex" xmlns:cx7="http://schemas.microsoft.com/office/drawing/2016/5/13/chartex" xmlns:cx8="http://schemas.microsoft.com/office/drawing/2016/5/14/chartex" xmlns:mc="http://schemas.openxmlformats.org/markup-compatibility/2006" xmlns:aink="http://schemas.microsoft.com/office/drawing/2016/ink" xmlns:am3d="http://schemas.microsoft.com/office/drawing/2017/model3d" xmlns:o="urn:schemas-microsoft-com:office:office" xmlns:r="http://schemas.openxmlformats.org/officeDocument/2006/relationships" xmlns:m="http://schemas.openxmlformats.org/officeDocument/2006/math" xmlns:v="urn:schemas-microsoft-com:vml" xmlns:wp14="http://schemas.microsoft.com/office/word/2010/wordprocessingDrawing" xmlns:wp="http://schemas.openxmlformats.org/drawingml/2006/wordprocessingDrawing" xmlns:w10="urn:schemas-microsoft-com:office:word" xmlns:w="http://schemas.openxmlformats.org/wordprocessingml/2006/main" xmlns:w14="http://schemas.microsoft.com/office/word/2010/wordml" xmlns:w15="http://schemas.microsoft.com/office/word/2012/wordml" xmlns:w16cex="http://schemas.microsoft.com/office/word/2018/wordml/cex" xmlns:w16cid="http://schemas.microsoft.com/office/word/2016/wordml/cid" xmlns:w16="http://schemas.microsoft.com/office/word/2018/wordml" xmlns:w16sdtdh="http://schemas.microsoft.com/office/word/2020/wordml/sdtdatahash" xmlns:w16se="http://schemas.microsoft.com/office/word/2015/wordml/symex" xmlns:wpg="http://schemas.microsoft.com/office/word/2010/wordprocessingGroup" xmlns:wpi="http://schemas.microsoft.com/office/word/2010/wordprocessingInk" xmlns:wne="http://schemas.microsoft.com/office/word/2006/wordml" xmlns:wps="http://schemas.microsoft.com/office/word/2010/wordprocessingShape" mc:Ignorable="w14 w15 w16se w16cid w16 w16cex w16sdtdh wp14">
+<w:footnotes xmlns:wpc="http://schemas.microsoft.com/office/word/2010/wordprocessingCanvas" xmlns:cx="http://schemas.microsoft.com/office/drawing/2014/chartex" xmlns:cx1="http://schemas.microsoft.com/office/drawing/2015/9/8/chartex" xmlns:cx2="http://schemas.microsoft.com/office/drawing/2015/10/21/chartex" xmlns:cx3="http://schemas.microsoft.com/office/drawing/2016/5/9/chartex" xmlns:cx4="http://schemas.microsoft.com/office/drawing/2016/5/10/chartex" xmlns:cx5="http://schemas.microsoft.com/office/drawing/2016/5/11/chartex" xmlns:cx6="http://schemas.microsoft.com/office/drawing/2016/5/12/chartex" xmlns:cx7="http://schemas.microsoft.com/office/drawing/2016/5/13/chartex" xmlns:cx8="http://schemas.microsoft.com/office/drawing/2016/5/14/chartex" xmlns:mc="http://schemas.openxmlformats.org/markup-compatibility/2006" xmlns:aink="http://schemas.microsoft.com/office/drawing/2016/ink" xmlns:am3d="http://schemas.microsoft.com/office/drawing/2017/model3d" xmlns:o="urn:schemas-microsoft-com:office:office" xmlns:oel="http://schemas.microsoft.com/office/2019/extlst" xmlns:r="http://schemas.openxmlformats.org/officeDocument/2006/relationships" xmlns:m="http://schemas.openxmlformats.org/officeDocument/2006/math" xmlns:v="urn:schemas-microsoft-com:vml" xmlns:wp14="http://schemas.microsoft.com/office/word/2010/wordprocessingDrawing" xmlns:wp="http://schemas.openxmlformats.org/drawingml/2006/wordprocessingDrawing" xmlns:w10="urn:schemas-microsoft-com:office:word" xmlns:w="http://schemas.openxmlformats.org/wordprocessingml/2006/main" xmlns:w14="http://schemas.microsoft.com/office/word/2010/wordml" xmlns:w15="http://schemas.microsoft.com/office/word/2012/wordml" xmlns:w16cex="http://schemas.microsoft.com/office/word/2018/wordml/cex" xmlns:w16cid="http://schemas.microsoft.com/office/word/2016/wordml/cid" xmlns:w16="http://schemas.microsoft.com/office/word/2018/wordml" xmlns:w16du="http://schemas.microsoft.com/office/word/2023/wordml/word16du" xmlns:w16sdtdh="http://schemas.microsoft.com/office/word/2020/wordml/sdtdatahash" xmlns:w16se="http://schemas.microsoft.com/office/word/2015/wordml/symex" xmlns:wpg="http://schemas.microsoft.com/office/word/2010/wordprocessingGroup" xmlns:wpi="http://schemas.microsoft.com/office/word/2010/wordprocessingInk" xmlns:wne="http://schemas.microsoft.com/office/word/2006/wordml" xmlns:wps="http://schemas.microsoft.com/office/word/2010/wordprocessingShape" mc:Ignorable="w14 w15 w16se w16cid w16 w16cex w16sdtdh w16du wp14">
   <w:footnote w:type="separator" w:id="-1">
     <w:p>
       <w:pPr>
@@ -8805,7 +8931,7 @@
 </file>
 
 <file path=word/numbering.xml><?xml version="1.0" encoding="utf-8"?>
-<w:numbering xmlns:wpc="http://schemas.microsoft.com/office/word/2010/wordprocessingCanvas" xmlns:cx="http://schemas.microsoft.com/office/drawing/2014/chartex" xmlns:cx1="http://schemas.microsoft.com/office/drawing/2015/9/8/chartex" xmlns:cx2="http://schemas.microsoft.com/office/drawing/2015/10/21/chartex" xmlns:cx3="http://schemas.microsoft.com/office/drawing/2016/5/9/chartex" xmlns:cx4="http://schemas.microsoft.com/office/drawing/2016/5/10/chartex" xmlns:cx5="http://schemas.microsoft.com/office/drawing/2016/5/11/chartex" xmlns:cx6="http://schemas.microsoft.com/office/drawing/2016/5/12/chartex" xmlns:cx7="http://schemas.microsoft.com/office/drawing/2016/5/13/chartex" xmlns:cx8="http://schemas.microsoft.com/office/drawing/2016/5/14/chartex" xmlns:mc="http://schemas.openxmlformats.org/markup-compatibility/2006" xmlns:aink="http://schemas.microsoft.com/office/drawing/2016/ink" xmlns:am3d="http://schemas.microsoft.com/office/drawing/2017/model3d" xmlns:o="urn:schemas-microsoft-com:office:office" xmlns:r="http://schemas.openxmlformats.org/officeDocument/2006/relationships" xmlns:m="http://schemas.openxmlformats.org/officeDocument/2006/math" xmlns:v="urn:schemas-microsoft-com:vml" xmlns:wp14="http://schemas.microsoft.com/office/word/2010/wordprocessingDrawing" xmlns:wp="http://schemas.openxmlformats.org/drawingml/2006/wordprocessingDrawing" xmlns:w10="urn:schemas-microsoft-com:office:word" xmlns:w="http://schemas.openxmlformats.org/wordprocessingml/2006/main" xmlns:w14="http://schemas.microsoft.com/office/word/2010/wordml" xmlns:w15="http://schemas.microsoft.com/office/word/2012/wordml" xmlns:w16cex="http://schemas.microsoft.com/office/word/2018/wordml/cex" xmlns:w16cid="http://schemas.microsoft.com/office/word/2016/wordml/cid" xmlns:w16="http://schemas.microsoft.com/office/word/2018/wordml" xmlns:w16sdtdh="http://schemas.microsoft.com/office/word/2020/wordml/sdtdatahash" xmlns:w16se="http://schemas.microsoft.com/office/word/2015/wordml/symex" xmlns:wpg="http://schemas.microsoft.com/office/word/2010/wordprocessingGroup" xmlns:wpi="http://schemas.microsoft.com/office/word/2010/wordprocessingInk" xmlns:wne="http://schemas.microsoft.com/office/word/2006/wordml" xmlns:wps="http://schemas.microsoft.com/office/word/2010/wordprocessingShape" mc:Ignorable="w14 w15 w16se w16cid w16 w16cex w16sdtdh wp14">
+<w:numbering xmlns:wpc="http://schemas.microsoft.com/office/word/2010/wordprocessingCanvas" xmlns:cx="http://schemas.microsoft.com/office/drawing/2014/chartex" xmlns:cx1="http://schemas.microsoft.com/office/drawing/2015/9/8/chartex" xmlns:cx2="http://schemas.microsoft.com/office/drawing/2015/10/21/chartex" xmlns:cx3="http://schemas.microsoft.com/office/drawing/2016/5/9/chartex" xmlns:cx4="http://schemas.microsoft.com/office/drawing/2016/5/10/chartex" xmlns:cx5="http://schemas.microsoft.com/office/drawing/2016/5/11/chartex" xmlns:cx6="http://schemas.microsoft.com/office/drawing/2016/5/12/chartex" xmlns:cx7="http://schemas.microsoft.com/office/drawing/2016/5/13/chartex" xmlns:cx8="http://schemas.microsoft.com/office/drawing/2016/5/14/chartex" xmlns:mc="http://schemas.openxmlformats.org/markup-compatibility/2006" xmlns:aink="http://schemas.microsoft.com/office/drawing/2016/ink" xmlns:am3d="http://schemas.microsoft.com/office/drawing/2017/model3d" xmlns:o="urn:schemas-microsoft-com:office:office" xmlns:oel="http://schemas.microsoft.com/office/2019/extlst" xmlns:r="http://schemas.openxmlformats.org/officeDocument/2006/relationships" xmlns:m="http://schemas.openxmlformats.org/officeDocument/2006/math" xmlns:v="urn:schemas-microsoft-com:vml" xmlns:wp14="http://schemas.microsoft.com/office/word/2010/wordprocessingDrawing" xmlns:wp="http://schemas.openxmlformats.org/drawingml/2006/wordprocessingDrawing" xmlns:w10="urn:schemas-microsoft-com:office:word" xmlns:w="http://schemas.openxmlformats.org/wordprocessingml/2006/main" xmlns:w14="http://schemas.microsoft.com/office/word/2010/wordml" xmlns:w15="http://schemas.microsoft.com/office/word/2012/wordml" xmlns:w16cex="http://schemas.microsoft.com/office/word/2018/wordml/cex" xmlns:w16cid="http://schemas.microsoft.com/office/word/2016/wordml/cid" xmlns:w16="http://schemas.microsoft.com/office/word/2018/wordml" xmlns:w16du="http://schemas.microsoft.com/office/word/2023/wordml/word16du" xmlns:w16sdtdh="http://schemas.microsoft.com/office/word/2020/wordml/sdtdatahash" xmlns:w16se="http://schemas.microsoft.com/office/word/2015/wordml/symex" xmlns:wpg="http://schemas.microsoft.com/office/word/2010/wordprocessingGroup" xmlns:wpi="http://schemas.microsoft.com/office/word/2010/wordprocessingInk" xmlns:wne="http://schemas.microsoft.com/office/word/2006/wordml" xmlns:wps="http://schemas.microsoft.com/office/word/2010/wordprocessingShape" mc:Ignorable="w14 w15 w16se w16cid w16 w16cex w16sdtdh w16du wp14">
   <w:abstractNum w:abstractNumId="0" w15:restartNumberingAfterBreak="0">
     <w:nsid w:val="04D931C9"/>
     <w:multiLevelType w:val="multilevel"/>
@@ -12970,128 +13096,128 @@
       </w:rPr>
     </w:lvl>
   </w:abstractNum>
-  <w:num w:numId="1">
+  <w:num w:numId="1" w16cid:durableId="1748842949">
     <w:abstractNumId w:val="14"/>
   </w:num>
-  <w:num w:numId="2">
+  <w:num w:numId="2" w16cid:durableId="1248882246">
     <w:abstractNumId w:val="7"/>
   </w:num>
-  <w:num w:numId="3">
+  <w:num w:numId="3" w16cid:durableId="324668328">
     <w:abstractNumId w:val="33"/>
   </w:num>
-  <w:num w:numId="4">
+  <w:num w:numId="4" w16cid:durableId="1483160014">
     <w:abstractNumId w:val="19"/>
   </w:num>
-  <w:num w:numId="5">
+  <w:num w:numId="5" w16cid:durableId="1059325938">
     <w:abstractNumId w:val="22"/>
   </w:num>
-  <w:num w:numId="6">
+  <w:num w:numId="6" w16cid:durableId="1235244182">
     <w:abstractNumId w:val="24"/>
   </w:num>
-  <w:num w:numId="7">
+  <w:num w:numId="7" w16cid:durableId="1813866555">
     <w:abstractNumId w:val="26"/>
   </w:num>
-  <w:num w:numId="8">
+  <w:num w:numId="8" w16cid:durableId="1480537647">
     <w:abstractNumId w:val="23"/>
   </w:num>
-  <w:num w:numId="9">
+  <w:num w:numId="9" w16cid:durableId="911082134">
     <w:abstractNumId w:val="3"/>
   </w:num>
-  <w:num w:numId="10">
+  <w:num w:numId="10" w16cid:durableId="1605110646">
     <w:abstractNumId w:val="27"/>
   </w:num>
-  <w:num w:numId="11">
+  <w:num w:numId="11" w16cid:durableId="1053695208">
     <w:abstractNumId w:val="23"/>
   </w:num>
-  <w:num w:numId="12">
+  <w:num w:numId="12" w16cid:durableId="741609516">
     <w:abstractNumId w:val="28"/>
   </w:num>
-  <w:num w:numId="13">
+  <w:num w:numId="13" w16cid:durableId="21176426">
     <w:abstractNumId w:val="23"/>
   </w:num>
-  <w:num w:numId="14">
+  <w:num w:numId="14" w16cid:durableId="1972975489">
     <w:abstractNumId w:val="30"/>
   </w:num>
-  <w:num w:numId="15">
+  <w:num w:numId="15" w16cid:durableId="971787823">
     <w:abstractNumId w:val="4"/>
   </w:num>
-  <w:num w:numId="16">
+  <w:num w:numId="16" w16cid:durableId="1776747378">
     <w:abstractNumId w:val="11"/>
   </w:num>
-  <w:num w:numId="17">
+  <w:num w:numId="17" w16cid:durableId="511455529">
     <w:abstractNumId w:val="31"/>
   </w:num>
-  <w:num w:numId="18">
+  <w:num w:numId="18" w16cid:durableId="238486258">
     <w:abstractNumId w:val="18"/>
   </w:num>
-  <w:num w:numId="19">
+  <w:num w:numId="19" w16cid:durableId="1751075289">
     <w:abstractNumId w:val="8"/>
   </w:num>
-  <w:num w:numId="20">
+  <w:num w:numId="20" w16cid:durableId="466245800">
     <w:abstractNumId w:val="16"/>
   </w:num>
-  <w:num w:numId="21">
+  <w:num w:numId="21" w16cid:durableId="500857534">
     <w:abstractNumId w:val="36"/>
   </w:num>
-  <w:num w:numId="22">
+  <w:num w:numId="22" w16cid:durableId="1564945912">
     <w:abstractNumId w:val="1"/>
   </w:num>
-  <w:num w:numId="23">
+  <w:num w:numId="23" w16cid:durableId="710767759">
     <w:abstractNumId w:val="25"/>
   </w:num>
-  <w:num w:numId="24">
+  <w:num w:numId="24" w16cid:durableId="31347352">
     <w:abstractNumId w:val="2"/>
   </w:num>
-  <w:num w:numId="25">
+  <w:num w:numId="25" w16cid:durableId="1154832877">
     <w:abstractNumId w:val="32"/>
   </w:num>
-  <w:num w:numId="26">
+  <w:num w:numId="26" w16cid:durableId="1794053373">
     <w:abstractNumId w:val="21"/>
   </w:num>
-  <w:num w:numId="27">
+  <w:num w:numId="27" w16cid:durableId="2018462327">
     <w:abstractNumId w:val="12"/>
   </w:num>
-  <w:num w:numId="28">
+  <w:num w:numId="28" w16cid:durableId="1063135637">
     <w:abstractNumId w:val="0"/>
   </w:num>
-  <w:num w:numId="29">
+  <w:num w:numId="29" w16cid:durableId="493495473">
     <w:abstractNumId w:val="13"/>
   </w:num>
-  <w:num w:numId="30">
+  <w:num w:numId="30" w16cid:durableId="1002273994">
     <w:abstractNumId w:val="9"/>
   </w:num>
-  <w:num w:numId="31">
+  <w:num w:numId="31" w16cid:durableId="601574310">
     <w:abstractNumId w:val="6"/>
   </w:num>
-  <w:num w:numId="32">
+  <w:num w:numId="32" w16cid:durableId="472213670">
     <w:abstractNumId w:val="29"/>
   </w:num>
-  <w:num w:numId="33">
+  <w:num w:numId="33" w16cid:durableId="1358504445">
     <w:abstractNumId w:val="20"/>
   </w:num>
-  <w:num w:numId="34">
+  <w:num w:numId="34" w16cid:durableId="406657627">
     <w:abstractNumId w:val="10"/>
   </w:num>
-  <w:num w:numId="35">
+  <w:num w:numId="35" w16cid:durableId="815029062">
     <w:abstractNumId w:val="15"/>
   </w:num>
-  <w:num w:numId="36">
+  <w:num w:numId="36" w16cid:durableId="112134572">
     <w:abstractNumId w:val="17"/>
   </w:num>
-  <w:num w:numId="37">
+  <w:num w:numId="37" w16cid:durableId="718171819">
     <w:abstractNumId w:val="34"/>
   </w:num>
-  <w:num w:numId="38">
+  <w:num w:numId="38" w16cid:durableId="1246914418">
     <w:abstractNumId w:val="5"/>
   </w:num>
-  <w:num w:numId="39">
+  <w:num w:numId="39" w16cid:durableId="1116292647">
     <w:abstractNumId w:val="35"/>
   </w:num>
 </w:numbering>
 </file>
 
 <file path=word/styles.xml><?xml version="1.0" encoding="utf-8"?>
-<w:styles xmlns:mc="http://schemas.openxmlformats.org/markup-compatibility/2006" xmlns:r="http://schemas.openxmlformats.org/officeDocument/2006/relationships" xmlns:w="http://schemas.openxmlformats.org/wordprocessingml/2006/main" xmlns:w14="http://schemas.microsoft.com/office/word/2010/wordml" xmlns:w15="http://schemas.microsoft.com/office/word/2012/wordml" xmlns:w16cex="http://schemas.microsoft.com/office/word/2018/wordml/cex" xmlns:w16cid="http://schemas.microsoft.com/office/word/2016/wordml/cid" xmlns:w16="http://schemas.microsoft.com/office/word/2018/wordml" xmlns:w16sdtdh="http://schemas.microsoft.com/office/word/2020/wordml/sdtdatahash" xmlns:w16se="http://schemas.microsoft.com/office/word/2015/wordml/symex" mc:Ignorable="w14 w15 w16se w16cid w16 w16cex w16sdtdh">
+<w:styles xmlns:mc="http://schemas.openxmlformats.org/markup-compatibility/2006" xmlns:r="http://schemas.openxmlformats.org/officeDocument/2006/relationships" xmlns:w="http://schemas.openxmlformats.org/wordprocessingml/2006/main" xmlns:w14="http://schemas.microsoft.com/office/word/2010/wordml" xmlns:w15="http://schemas.microsoft.com/office/word/2012/wordml" xmlns:w16cex="http://schemas.microsoft.com/office/word/2018/wordml/cex" xmlns:w16cid="http://schemas.microsoft.com/office/word/2016/wordml/cid" xmlns:w16="http://schemas.microsoft.com/office/word/2018/wordml" xmlns:w16du="http://schemas.microsoft.com/office/word/2023/wordml/word16du" xmlns:w16sdtdh="http://schemas.microsoft.com/office/word/2020/wordml/sdtdatahash" xmlns:w16se="http://schemas.microsoft.com/office/word/2015/wordml/symex" mc:Ignorable="w14 w15 w16se w16cid w16 w16cex w16sdtdh w16du">
   <w:docDefaults>
     <w:rPrDefault>
       <w:rPr>
@@ -14215,25 +14341,6 @@
 </file>
 
 <file path=customXml/item1.xml><?xml version="1.0" encoding="utf-8"?>
-<?mso-contentType ?>
-<FormTemplates xmlns="http://schemas.microsoft.com/sharepoint/v3/contenttype/forms">
-  <Display>DocumentLibraryForm</Display>
-  <Edit>DocumentLibraryForm</Edit>
-  <New>DocumentLibraryForm</New>
-</FormTemplates>
-</file>
-
-<file path=customXml/item2.xml><?xml version="1.0" encoding="utf-8"?>
-<b:Sources xmlns:b="http://schemas.openxmlformats.org/officeDocument/2006/bibliography" xmlns="http://schemas.openxmlformats.org/officeDocument/2006/bibliography" SelectedStyle="\APASixthEditionOfficeOnline.xsl" StyleName="APA" Version="6"/>
-</file>
-
-<file path=customXml/item3.xml><?xml version="1.0" encoding="utf-8"?>
-<p:properties xmlns:p="http://schemas.microsoft.com/office/2006/metadata/properties" xmlns:xsi="http://www.w3.org/2001/XMLSchema-instance" xmlns:pc="http://schemas.microsoft.com/office/infopath/2007/PartnerControls">
-  <documentManagement/>
-</p:properties>
-</file>
-
-<file path=customXml/item4.xml><?xml version="1.0" encoding="utf-8"?>
 <ct:contentTypeSchema xmlns:ct="http://schemas.microsoft.com/office/2006/metadata/contentType" xmlns:ma="http://schemas.microsoft.com/office/2006/metadata/properties/metaAttributes" ct:_="" ma:_="" ma:contentTypeName="Document" ma:contentTypeID="0x010100FD11765F9AC0004AAF0A4CAAFDFAF16A" ma:contentTypeVersion="9" ma:contentTypeDescription="Create a new document." ma:contentTypeScope="" ma:versionID="b51fd1e8b3b325edc2e3e5af1016e876">
   <xsd:schema xmlns:xsd="http://www.w3.org/2001/XMLSchema" xmlns:xs="http://www.w3.org/2001/XMLSchema" xmlns:p="http://schemas.microsoft.com/office/2006/metadata/properties" xmlns:ns3="9fdc8751-6fef-42ec-b05c-835dd8c535b4" targetNamespace="http://schemas.microsoft.com/office/2006/metadata/properties" ma:root="true" ma:fieldsID="f375ab854fe714e6d25c0e520c080200" ns3:_="">
     <xsd:import namespace="9fdc8751-6fef-42ec-b05c-835dd8c535b4"/>
@@ -14409,32 +14516,26 @@
 </ct:contentTypeSchema>
 </file>
 
-<file path=customXml/itemProps1.xml><?xml version="1.0" encoding="utf-8"?>
-<ds:datastoreItem xmlns:ds="http://schemas.openxmlformats.org/officeDocument/2006/customXml" ds:itemID="{62F309F7-3484-4C89-8D5D-54CE8F4B431D}">
-  <ds:schemaRefs>
-    <ds:schemaRef ds:uri="http://schemas.microsoft.com/sharepoint/v3/contenttype/forms"/>
-  </ds:schemaRefs>
-</ds:datastoreItem>
+<file path=customXml/item2.xml><?xml version="1.0" encoding="utf-8"?>
+<p:properties xmlns:p="http://schemas.microsoft.com/office/2006/metadata/properties" xmlns:xsi="http://www.w3.org/2001/XMLSchema-instance" xmlns:pc="http://schemas.microsoft.com/office/infopath/2007/PartnerControls">
+  <documentManagement/>
+</p:properties>
 </file>
 
-<file path=customXml/itemProps2.xml><?xml version="1.0" encoding="utf-8"?>
-<ds:datastoreItem xmlns:ds="http://schemas.openxmlformats.org/officeDocument/2006/customXml" ds:itemID="{4E3F678B-FCB3-4367-A0B6-BD30E685B610}">
-  <ds:schemaRefs>
-    <ds:schemaRef ds:uri="http://schemas.openxmlformats.org/officeDocument/2006/bibliography"/>
-  </ds:schemaRefs>
-</ds:datastoreItem>
+<file path=customXml/item3.xml><?xml version="1.0" encoding="utf-8"?>
+<b:Sources xmlns:b="http://schemas.openxmlformats.org/officeDocument/2006/bibliography" xmlns="http://schemas.openxmlformats.org/officeDocument/2006/bibliography" SelectedStyle="\APASixthEditionOfficeOnline.xsl" StyleName="APA" Version="6"/>
 </file>
 
-<file path=customXml/itemProps3.xml><?xml version="1.0" encoding="utf-8"?>
-<ds:datastoreItem xmlns:ds="http://schemas.openxmlformats.org/officeDocument/2006/customXml" ds:itemID="{8FF51608-0250-4525-977A-02333569A9D2}">
-  <ds:schemaRefs>
-    <ds:schemaRef ds:uri="http://schemas.microsoft.com/office/2006/metadata/properties"/>
-    <ds:schemaRef ds:uri="http://schemas.microsoft.com/office/infopath/2007/PartnerControls"/>
-  </ds:schemaRefs>
-</ds:datastoreItem>
+<file path=customXml/item4.xml><?xml version="1.0" encoding="utf-8"?>
+<?mso-contentType ?>
+<FormTemplates xmlns="http://schemas.microsoft.com/sharepoint/v3/contenttype/forms">
+  <Display>DocumentLibraryForm</Display>
+  <Edit>DocumentLibraryForm</Edit>
+  <New>DocumentLibraryForm</New>
+</FormTemplates>
 </file>
 
-<file path=customXml/itemProps4.xml><?xml version="1.0" encoding="utf-8"?>
+<file path=customXml/itemProps1.xml><?xml version="1.0" encoding="utf-8"?>
 <ds:datastoreItem xmlns:ds="http://schemas.openxmlformats.org/officeDocument/2006/customXml" ds:itemID="{1A229701-6A1F-46CB-B5D2-02F83D0F1A0D}">
   <ds:schemaRefs>
     <ds:schemaRef ds:uri="http://schemas.microsoft.com/office/2006/metadata/contentType"/>
@@ -14450,4 +14551,29 @@
     <ds:schemaRef ds:uri="http://schemas.microsoft.com/internal/obd"/>
   </ds:schemaRefs>
 </ds:datastoreItem>
+</file>
+
+<file path=customXml/itemProps2.xml><?xml version="1.0" encoding="utf-8"?>
+<ds:datastoreItem xmlns:ds="http://schemas.openxmlformats.org/officeDocument/2006/customXml" ds:itemID="{8FF51608-0250-4525-977A-02333569A9D2}">
+  <ds:schemaRefs>
+    <ds:schemaRef ds:uri="http://schemas.microsoft.com/office/2006/metadata/properties"/>
+    <ds:schemaRef ds:uri="http://schemas.microsoft.com/office/infopath/2007/PartnerControls"/>
+  </ds:schemaRefs>
+</ds:datastoreItem>
+</file>
+
+<file path=customXml/itemProps3.xml><?xml version="1.0" encoding="utf-8"?>
+<ds:datastoreItem xmlns:ds="http://schemas.openxmlformats.org/officeDocument/2006/customXml" ds:itemID="{4E3F678B-FCB3-4367-A0B6-BD30E685B610}">
+  <ds:schemaRefs>
+    <ds:schemaRef ds:uri="http://schemas.openxmlformats.org/officeDocument/2006/bibliography"/>
+  </ds:schemaRefs>
+</ds:datastoreItem>
+</file>
+
+<file path=customXml/itemProps4.xml><?xml version="1.0" encoding="utf-8"?>
+<ds:datastoreItem xmlns:ds="http://schemas.openxmlformats.org/officeDocument/2006/customXml" ds:itemID="{62F309F7-3484-4C89-8D5D-54CE8F4B431D}">
+  <ds:schemaRefs>
+    <ds:schemaRef ds:uri="http://schemas.microsoft.com/sharepoint/v3/contenttype/forms"/>
+  </ds:schemaRefs>
+</ds:datastoreItem>
 </file>
</xml_diff>

<commit_message>
Mudanças na estrutura da documentação
</commit_message>
<xml_diff>
--- a/documentacao/TI-Documentação-Grupo8.docx
+++ b/documentacao/TI-Documentação-Grupo8.docx
@@ -1,6 +1,6 @@
 
 <file path=word/document.xml><?xml version="1.0" encoding="utf-8"?>
-<w:document xmlns:wpc="http://schemas.microsoft.com/office/word/2010/wordprocessingCanvas" xmlns:cx="http://schemas.microsoft.com/office/drawing/2014/chartex" xmlns:cx1="http://schemas.microsoft.com/office/drawing/2015/9/8/chartex" xmlns:cx2="http://schemas.microsoft.com/office/drawing/2015/10/21/chartex" xmlns:cx3="http://schemas.microsoft.com/office/drawing/2016/5/9/chartex" xmlns:cx4="http://schemas.microsoft.com/office/drawing/2016/5/10/chartex" xmlns:cx5="http://schemas.microsoft.com/office/drawing/2016/5/11/chartex" xmlns:cx6="http://schemas.microsoft.com/office/drawing/2016/5/12/chartex" xmlns:cx7="http://schemas.microsoft.com/office/drawing/2016/5/13/chartex" xmlns:cx8="http://schemas.microsoft.com/office/drawing/2016/5/14/chartex" xmlns:mc="http://schemas.openxmlformats.org/markup-compatibility/2006" xmlns:aink="http://schemas.microsoft.com/office/drawing/2016/ink" xmlns:am3d="http://schemas.microsoft.com/office/drawing/2017/model3d" xmlns:o="urn:schemas-microsoft-com:office:office" xmlns:oel="http://schemas.microsoft.com/office/2019/extlst" xmlns:r="http://schemas.openxmlformats.org/officeDocument/2006/relationships" xmlns:m="http://schemas.openxmlformats.org/officeDocument/2006/math" xmlns:v="urn:schemas-microsoft-com:vml" xmlns:wp14="http://schemas.microsoft.com/office/word/2010/wordprocessingDrawing" xmlns:wp="http://schemas.openxmlformats.org/drawingml/2006/wordprocessingDrawing" xmlns:w10="urn:schemas-microsoft-com:office:word" xmlns:w="http://schemas.openxmlformats.org/wordprocessingml/2006/main" xmlns:w14="http://schemas.microsoft.com/office/word/2010/wordml" xmlns:w15="http://schemas.microsoft.com/office/word/2012/wordml" xmlns:w16cex="http://schemas.microsoft.com/office/word/2018/wordml/cex" xmlns:w16cid="http://schemas.microsoft.com/office/word/2016/wordml/cid" xmlns:w16="http://schemas.microsoft.com/office/word/2018/wordml" xmlns:w16du="http://schemas.microsoft.com/office/word/2023/wordml/word16du" xmlns:w16sdtdh="http://schemas.microsoft.com/office/word/2020/wordml/sdtdatahash" xmlns:w16se="http://schemas.microsoft.com/office/word/2015/wordml/symex" xmlns:wpg="http://schemas.microsoft.com/office/word/2010/wordprocessingGroup" xmlns:wpi="http://schemas.microsoft.com/office/word/2010/wordprocessingInk" xmlns:wne="http://schemas.microsoft.com/office/word/2006/wordml" xmlns:wps="http://schemas.microsoft.com/office/word/2010/wordprocessingShape" mc:Ignorable="w14 w15 w16se w16cid w16 w16cex w16sdtdh w16du wp14">
+<w:document xmlns:wpc="http://schemas.microsoft.com/office/word/2010/wordprocessingCanvas" xmlns:cx="http://schemas.microsoft.com/office/drawing/2014/chartex" xmlns:cx1="http://schemas.microsoft.com/office/drawing/2015/9/8/chartex" xmlns:cx2="http://schemas.microsoft.com/office/drawing/2015/10/21/chartex" xmlns:cx3="http://schemas.microsoft.com/office/drawing/2016/5/9/chartex" xmlns:cx4="http://schemas.microsoft.com/office/drawing/2016/5/10/chartex" xmlns:cx5="http://schemas.microsoft.com/office/drawing/2016/5/11/chartex" xmlns:cx6="http://schemas.microsoft.com/office/drawing/2016/5/12/chartex" xmlns:cx7="http://schemas.microsoft.com/office/drawing/2016/5/13/chartex" xmlns:cx8="http://schemas.microsoft.com/office/drawing/2016/5/14/chartex" xmlns:mc="http://schemas.openxmlformats.org/markup-compatibility/2006" xmlns:aink="http://schemas.microsoft.com/office/drawing/2016/ink" xmlns:am3d="http://schemas.microsoft.com/office/drawing/2017/model3d" xmlns:o="urn:schemas-microsoft-com:office:office" xmlns:r="http://schemas.openxmlformats.org/officeDocument/2006/relationships" xmlns:m="http://schemas.openxmlformats.org/officeDocument/2006/math" xmlns:v="urn:schemas-microsoft-com:vml" xmlns:wp14="http://schemas.microsoft.com/office/word/2010/wordprocessingDrawing" xmlns:wp="http://schemas.openxmlformats.org/drawingml/2006/wordprocessingDrawing" xmlns:w10="urn:schemas-microsoft-com:office:word" xmlns:w="http://schemas.openxmlformats.org/wordprocessingml/2006/main" xmlns:w14="http://schemas.microsoft.com/office/word/2010/wordml" xmlns:w15="http://schemas.microsoft.com/office/word/2012/wordml" xmlns:w16cex="http://schemas.microsoft.com/office/word/2018/wordml/cex" xmlns:w16cid="http://schemas.microsoft.com/office/word/2016/wordml/cid" xmlns:w16="http://schemas.microsoft.com/office/word/2018/wordml" xmlns:w16sdtdh="http://schemas.microsoft.com/office/word/2020/wordml/sdtdatahash" xmlns:w16se="http://schemas.microsoft.com/office/word/2015/wordml/symex" xmlns:wpg="http://schemas.microsoft.com/office/word/2010/wordprocessingGroup" xmlns:wpi="http://schemas.microsoft.com/office/word/2010/wordprocessingInk" xmlns:wne="http://schemas.microsoft.com/office/word/2006/wordml" xmlns:wps="http://schemas.microsoft.com/office/word/2010/wordprocessingShape" mc:Ignorable="w14 w15 w16se w16cid w16 w16cex w16sdtdh wp14">
   <w:body>
     <w:p>
       <w:pPr>
@@ -2615,23 +2615,6 @@
     </w:p>
     <w:p>
       <w:pPr>
-        <w:jc w:val="center"/>
-        <w:rPr>
-          <w:rFonts w:ascii="Work Sans" w:eastAsia="Arial" w:hAnsi="Work Sans" w:cs="Arial"/>
-        </w:rPr>
-      </w:pPr>
-    </w:p>
-    <w:p>
-      <w:pPr>
-        <w:jc w:val="center"/>
-        <w:rPr>
-          <w:rFonts w:ascii="Work Sans" w:eastAsia="Arial" w:hAnsi="Work Sans" w:cs="Arial"/>
-        </w:rPr>
-      </w:pPr>
-    </w:p>
-    <w:p>
-      <w:pPr>
-        <w:jc w:val="center"/>
         <w:rPr>
           <w:rFonts w:ascii="Work Sans" w:eastAsia="Arial" w:hAnsi="Work Sans" w:cs="Arial"/>
           <w:sz w:val="24"/>
@@ -2659,6 +2642,7 @@
           <w:bCs w:val="0"/>
           <w:highlight w:val="yellow"/>
         </w:rPr>
+        <w:lastRenderedPageBreak/>
         <w:t>Monitoramento de boxes em oficinas de concessionárias</w:t>
       </w:r>
     </w:p>
@@ -2703,7 +2687,6 @@
       </w:r>
       <w:bookmarkEnd w:id="0"/>
     </w:p>
-    <w:p/>
     <w:p>
       <w:pPr>
         <w:pStyle w:val="Estilo1"/>
@@ -2711,7 +2694,6 @@
           <w:ilvl w:val="0"/>
           <w:numId w:val="0"/>
         </w:numPr>
-        <w:ind w:left="142" w:hanging="142"/>
         <w:rPr>
           <w:rFonts w:ascii="Work Sans" w:hAnsi="Work Sans"/>
           <w:b w:val="0"/>
@@ -3060,25 +3042,6 @@
         <w:t>, evidenciando a penetração e dependência do transporte motorizado na vida cotidiana.</w:t>
       </w:r>
     </w:p>
-    <w:bookmarkEnd w:id="1"/>
-    <w:p>
-      <w:pPr>
-        <w:pStyle w:val="Estilo1"/>
-        <w:numPr>
-          <w:ilvl w:val="0"/>
-          <w:numId w:val="0"/>
-        </w:numPr>
-        <w:spacing w:line="360" w:lineRule="auto"/>
-        <w:jc w:val="both"/>
-        <w:rPr>
-          <w:rFonts w:ascii="Work Sans" w:hAnsi="Work Sans"/>
-          <w:b w:val="0"/>
-          <w:bCs w:val="0"/>
-          <w:sz w:val="24"/>
-          <w:szCs w:val="24"/>
-        </w:rPr>
-      </w:pPr>
-    </w:p>
     <w:p>
       <w:pPr>
         <w:pStyle w:val="Estilo1"/>
@@ -3097,11 +3060,48 @@
           <w:szCs w:val="24"/>
         </w:rPr>
       </w:pPr>
+    </w:p>
+    <w:bookmarkEnd w:id="1"/>
+    <w:p>
+      <w:pPr>
+        <w:pStyle w:val="Estilo1"/>
+        <w:numPr>
+          <w:ilvl w:val="0"/>
+          <w:numId w:val="0"/>
+        </w:numPr>
+        <w:spacing w:line="360" w:lineRule="auto"/>
+        <w:jc w:val="both"/>
+        <w:rPr>
+          <w:rFonts w:ascii="Work Sans" w:hAnsi="Work Sans"/>
+          <w:b w:val="0"/>
+          <w:bCs w:val="0"/>
+          <w:sz w:val="24"/>
+          <w:szCs w:val="24"/>
+        </w:rPr>
+      </w:pPr>
+    </w:p>
+    <w:p>
+      <w:pPr>
+        <w:pStyle w:val="Estilo1"/>
+        <w:numPr>
+          <w:ilvl w:val="0"/>
+          <w:numId w:val="0"/>
+        </w:numPr>
+        <w:spacing w:line="360" w:lineRule="auto"/>
+        <w:ind w:firstLine="567"/>
+        <w:jc w:val="both"/>
+        <w:rPr>
+          <w:rFonts w:ascii="Work Sans" w:hAnsi="Work Sans"/>
+          <w:b w:val="0"/>
+          <w:bCs w:val="0"/>
+          <w:sz w:val="24"/>
+          <w:szCs w:val="24"/>
+        </w:rPr>
+      </w:pPr>
       <w:r>
         <w:rPr>
           <w:noProof/>
         </w:rPr>
-        <w:lastRenderedPageBreak/>
         <w:drawing>
           <wp:inline distT="0" distB="0" distL="0" distR="0" wp14:anchorId="0FD111E5" wp14:editId="761CBF00">
             <wp:extent cx="5400040" cy="3509010"/>
@@ -3138,25 +3138,6 @@
           </wp:inline>
         </w:drawing>
       </w:r>
-    </w:p>
-    <w:p>
-      <w:pPr>
-        <w:pStyle w:val="Estilo1"/>
-        <w:numPr>
-          <w:ilvl w:val="0"/>
-          <w:numId w:val="0"/>
-        </w:numPr>
-        <w:spacing w:line="360" w:lineRule="auto"/>
-        <w:ind w:left="142" w:firstLine="709"/>
-        <w:jc w:val="both"/>
-        <w:rPr>
-          <w:rFonts w:ascii="Work Sans" w:hAnsi="Work Sans"/>
-          <w:b w:val="0"/>
-          <w:bCs w:val="0"/>
-          <w:sz w:val="24"/>
-          <w:szCs w:val="24"/>
-        </w:rPr>
-      </w:pPr>
       <w:bookmarkStart w:id="2" w:name="_Hlk178252158"/>
     </w:p>
     <w:p>
@@ -3185,6 +3166,7 @@
           <w:sz w:val="24"/>
           <w:szCs w:val="24"/>
         </w:rPr>
+        <w:lastRenderedPageBreak/>
         <w:t xml:space="preserve">Esse aumento na frota teve </w:t>
       </w:r>
       <w:r>
@@ -3746,7 +3728,6 @@
           <w:sz w:val="24"/>
           <w:szCs w:val="24"/>
         </w:rPr>
-        <w:lastRenderedPageBreak/>
         <w:t>Com o</w:t>
       </w:r>
       <w:r>
@@ -4044,6 +4025,17 @@
     </w:p>
     <w:p>
       <w:pPr>
+        <w:spacing w:line="360" w:lineRule="auto"/>
+        <w:jc w:val="both"/>
+        <w:rPr>
+          <w:rFonts w:ascii="Work Sans" w:hAnsi="Work Sans" w:cs="Arial"/>
+          <w:sz w:val="24"/>
+          <w:szCs w:val="24"/>
+        </w:rPr>
+      </w:pPr>
+    </w:p>
+    <w:p>
+      <w:pPr>
         <w:pStyle w:val="PargrafodaLista"/>
         <w:spacing w:line="360" w:lineRule="auto"/>
         <w:ind w:left="0" w:firstLine="567"/>
@@ -4054,39 +4046,12 @@
           <w:szCs w:val="24"/>
         </w:rPr>
       </w:pPr>
-    </w:p>
-    <w:p>
-      <w:pPr>
-        <w:pStyle w:val="PargrafodaLista"/>
-        <w:spacing w:line="360" w:lineRule="auto"/>
-        <w:ind w:left="0" w:firstLine="567"/>
-        <w:jc w:val="both"/>
-        <w:rPr>
-          <w:rFonts w:ascii="Work Sans" w:hAnsi="Work Sans" w:cs="Arial"/>
-          <w:sz w:val="24"/>
-          <w:szCs w:val="24"/>
-        </w:rPr>
-      </w:pPr>
-    </w:p>
-    <w:p>
-      <w:pPr>
-        <w:pStyle w:val="PargrafodaLista"/>
-        <w:spacing w:line="360" w:lineRule="auto"/>
-        <w:ind w:left="0" w:firstLine="567"/>
-        <w:jc w:val="both"/>
-        <w:rPr>
-          <w:rFonts w:ascii="Work Sans" w:hAnsi="Work Sans" w:cs="Arial"/>
-          <w:sz w:val="24"/>
-          <w:szCs w:val="24"/>
-        </w:rPr>
-      </w:pPr>
-      <w:r>
-        <w:rPr>
-          <w:rFonts w:ascii="Work Sans" w:hAnsi="Work Sans" w:cs="Arial"/>
-          <w:sz w:val="24"/>
-          <w:szCs w:val="24"/>
-        </w:rPr>
-        <w:lastRenderedPageBreak/>
+      <w:r>
+        <w:rPr>
+          <w:rFonts w:ascii="Work Sans" w:hAnsi="Work Sans" w:cs="Arial"/>
+          <w:sz w:val="24"/>
+          <w:szCs w:val="24"/>
+        </w:rPr>
         <w:t>Em última análise, a integração de soluções tecnológicas nas oficinas mecânicas pode transformar deságios em oportunidades, elevando a qualidade do serviço prestado e contribuindo para a sustentabilidade e o crescimento do setor automotivo.</w:t>
       </w:r>
     </w:p>
@@ -4304,7 +4269,6 @@
           <w:sz w:val="24"/>
           <w:szCs w:val="24"/>
         </w:rPr>
-        <w:lastRenderedPageBreak/>
         <w:t>Oficina de Concessionária em Crescimento:</w:t>
       </w:r>
       <w:r>
@@ -4412,6 +4376,7 @@
           <w:sz w:val="24"/>
           <w:szCs w:val="24"/>
         </w:rPr>
+        <w:lastRenderedPageBreak/>
         <w:t>Objetivo</w:t>
       </w:r>
       <w:bookmarkEnd w:id="4"/>
@@ -4677,6 +4642,18 @@
     </w:p>
     <w:p>
       <w:pPr>
+        <w:spacing w:line="360" w:lineRule="auto"/>
+        <w:ind w:firstLine="709"/>
+        <w:jc w:val="both"/>
+        <w:rPr>
+          <w:rFonts w:ascii="Work Sans" w:hAnsi="Work Sans" w:cs="Arial"/>
+          <w:sz w:val="24"/>
+          <w:szCs w:val="24"/>
+        </w:rPr>
+      </w:pPr>
+    </w:p>
+    <w:p>
+      <w:pPr>
         <w:pStyle w:val="Ttulo1"/>
         <w:numPr>
           <w:ilvl w:val="0"/>
@@ -4701,7 +4678,6 @@
           <w:sz w:val="24"/>
           <w:szCs w:val="24"/>
         </w:rPr>
-        <w:lastRenderedPageBreak/>
         <w:t>Escopo</w:t>
       </w:r>
       <w:bookmarkEnd w:id="6"/>
@@ -5131,7 +5107,18 @@
           <w:sz w:val="24"/>
           <w:szCs w:val="24"/>
         </w:rPr>
-        <w:t>a equipe e o</w:t>
+        <w:t xml:space="preserve">a </w:t>
+      </w:r>
+      <w:r>
+        <w:rPr>
+          <w:rFonts w:ascii="Work Sans" w:hAnsi="Work Sans"/>
+          <w:b w:val="0"/>
+          <w:bCs w:val="0"/>
+          <w:sz w:val="24"/>
+          <w:szCs w:val="24"/>
+        </w:rPr>
+        <w:lastRenderedPageBreak/>
+        <w:t>equipe e o</w:t>
       </w:r>
       <w:r>
         <w:rPr>
@@ -5262,7 +5249,6 @@
           <w:sz w:val="24"/>
           <w:szCs w:val="24"/>
         </w:rPr>
-        <w:lastRenderedPageBreak/>
         <w:t>Requisitos</w:t>
       </w:r>
       <w:bookmarkEnd w:id="9"/>
@@ -5629,7 +5615,6 @@
           <w:sz w:val="24"/>
           <w:szCs w:val="24"/>
         </w:rPr>
-        <w:lastRenderedPageBreak/>
         <w:t xml:space="preserve">Tela de Login: </w:t>
       </w:r>
       <w:r>
@@ -5992,6 +5977,7 @@
           <w:sz w:val="24"/>
           <w:szCs w:val="24"/>
         </w:rPr>
+        <w:lastRenderedPageBreak/>
         <w:t>Monitoramento</w:t>
       </w:r>
       <w:r>
@@ -6120,8 +6106,6 @@
         </w:rPr>
         <w:t xml:space="preserve">Manutenção: Caso </w:t>
       </w:r>
-      <w:proofErr w:type="spellStart"/>
-      <w:proofErr w:type="gramStart"/>
       <w:r>
         <w:rPr>
           <w:rFonts w:ascii="Work Sans" w:hAnsi="Work Sans"/>
@@ -6132,18 +6116,6 @@
         </w:rPr>
         <w:t>haja</w:t>
       </w:r>
-      <w:r>
-        <w:rPr>
-          <w:rFonts w:ascii="Work Sans" w:hAnsi="Work Sans"/>
-          <w:b w:val="0"/>
-          <w:bCs w:val="0"/>
-          <w:sz w:val="24"/>
-          <w:szCs w:val="24"/>
-        </w:rPr>
-        <w:t>m</w:t>
-      </w:r>
-      <w:proofErr w:type="spellEnd"/>
-      <w:proofErr w:type="gramEnd"/>
       <w:r>
         <w:rPr>
           <w:rFonts w:ascii="Work Sans" w:hAnsi="Work Sans"/>
@@ -6309,7 +6281,6 @@
           <w:sz w:val="24"/>
           <w:szCs w:val="24"/>
         </w:rPr>
-        <w:lastRenderedPageBreak/>
         <w:t>Exclusões</w:t>
       </w:r>
       <w:r>
@@ -6976,6 +6947,7 @@
                 <w:sz w:val="24"/>
                 <w:szCs w:val="24"/>
               </w:rPr>
+              <w:lastRenderedPageBreak/>
               <w:t>5. Ferramenta de gestão</w:t>
             </w:r>
           </w:p>
@@ -7369,16 +7341,7 @@
                 <w:sz w:val="24"/>
                 <w:szCs w:val="24"/>
               </w:rPr>
-              <w:t xml:space="preserve">Documentação que define os elementos visuais, métricas e dados </w:t>
-            </w:r>
-            <w:r>
-              <w:rPr>
-                <w:rFonts w:ascii="Work Sans" w:hAnsi="Work Sans"/>
-                <w:sz w:val="24"/>
-                <w:szCs w:val="24"/>
-              </w:rPr>
-              <w:lastRenderedPageBreak/>
-              <w:t>que serão exibidos em um painel de controle</w:t>
+              <w:t>Documentação que define os elementos visuais, métricas e dados que serão exibidos em um painel de controle</w:t>
             </w:r>
           </w:p>
         </w:tc>
@@ -7401,7 +7364,6 @@
                 <w:sz w:val="24"/>
                 <w:szCs w:val="24"/>
               </w:rPr>
-              <w:lastRenderedPageBreak/>
               <w:t>10 dias</w:t>
             </w:r>
           </w:p>
@@ -8043,6 +8005,7 @@
           <w:sz w:val="24"/>
           <w:szCs w:val="24"/>
         </w:rPr>
+        <w:lastRenderedPageBreak/>
         <w:t xml:space="preserve">Riscos </w:t>
       </w:r>
     </w:p>
@@ -8824,6 +8787,7 @@
           <w:sz w:val="24"/>
           <w:szCs w:val="24"/>
         </w:rPr>
+        <w:lastRenderedPageBreak/>
         <w:t>Dependência de Infraestrutura;</w:t>
       </w:r>
     </w:p>
@@ -8867,7 +8831,7 @@
 </file>
 
 <file path=word/endnotes.xml><?xml version="1.0" encoding="utf-8"?>
-<w:endnotes xmlns:wpc="http://schemas.microsoft.com/office/word/2010/wordprocessingCanvas" xmlns:cx="http://schemas.microsoft.com/office/drawing/2014/chartex" xmlns:cx1="http://schemas.microsoft.com/office/drawing/2015/9/8/chartex" xmlns:cx2="http://schemas.microsoft.com/office/drawing/2015/10/21/chartex" xmlns:cx3="http://schemas.microsoft.com/office/drawing/2016/5/9/chartex" xmlns:cx4="http://schemas.microsoft.com/office/drawing/2016/5/10/chartex" xmlns:cx5="http://schemas.microsoft.com/office/drawing/2016/5/11/chartex" xmlns:cx6="http://schemas.microsoft.com/office/drawing/2016/5/12/chartex" xmlns:cx7="http://schemas.microsoft.com/office/drawing/2016/5/13/chartex" xmlns:cx8="http://schemas.microsoft.com/office/drawing/2016/5/14/chartex" xmlns:mc="http://schemas.openxmlformats.org/markup-compatibility/2006" xmlns:aink="http://schemas.microsoft.com/office/drawing/2016/ink" xmlns:am3d="http://schemas.microsoft.com/office/drawing/2017/model3d" xmlns:o="urn:schemas-microsoft-com:office:office" xmlns:oel="http://schemas.microsoft.com/office/2019/extlst" xmlns:r="http://schemas.openxmlformats.org/officeDocument/2006/relationships" xmlns:m="http://schemas.openxmlformats.org/officeDocument/2006/math" xmlns:v="urn:schemas-microsoft-com:vml" xmlns:wp14="http://schemas.microsoft.com/office/word/2010/wordprocessingDrawing" xmlns:wp="http://schemas.openxmlformats.org/drawingml/2006/wordprocessingDrawing" xmlns:w10="urn:schemas-microsoft-com:office:word" xmlns:w="http://schemas.openxmlformats.org/wordprocessingml/2006/main" xmlns:w14="http://schemas.microsoft.com/office/word/2010/wordml" xmlns:w15="http://schemas.microsoft.com/office/word/2012/wordml" xmlns:w16cex="http://schemas.microsoft.com/office/word/2018/wordml/cex" xmlns:w16cid="http://schemas.microsoft.com/office/word/2016/wordml/cid" xmlns:w16="http://schemas.microsoft.com/office/word/2018/wordml" xmlns:w16du="http://schemas.microsoft.com/office/word/2023/wordml/word16du" xmlns:w16sdtdh="http://schemas.microsoft.com/office/word/2020/wordml/sdtdatahash" xmlns:w16se="http://schemas.microsoft.com/office/word/2015/wordml/symex" xmlns:wpg="http://schemas.microsoft.com/office/word/2010/wordprocessingGroup" xmlns:wpi="http://schemas.microsoft.com/office/word/2010/wordprocessingInk" xmlns:wne="http://schemas.microsoft.com/office/word/2006/wordml" xmlns:wps="http://schemas.microsoft.com/office/word/2010/wordprocessingShape" mc:Ignorable="w14 w15 w16se w16cid w16 w16cex w16sdtdh w16du wp14">
+<w:endnotes xmlns:wpc="http://schemas.microsoft.com/office/word/2010/wordprocessingCanvas" xmlns:cx="http://schemas.microsoft.com/office/drawing/2014/chartex" xmlns:cx1="http://schemas.microsoft.com/office/drawing/2015/9/8/chartex" xmlns:cx2="http://schemas.microsoft.com/office/drawing/2015/10/21/chartex" xmlns:cx3="http://schemas.microsoft.com/office/drawing/2016/5/9/chartex" xmlns:cx4="http://schemas.microsoft.com/office/drawing/2016/5/10/chartex" xmlns:cx5="http://schemas.microsoft.com/office/drawing/2016/5/11/chartex" xmlns:cx6="http://schemas.microsoft.com/office/drawing/2016/5/12/chartex" xmlns:cx7="http://schemas.microsoft.com/office/drawing/2016/5/13/chartex" xmlns:cx8="http://schemas.microsoft.com/office/drawing/2016/5/14/chartex" xmlns:mc="http://schemas.openxmlformats.org/markup-compatibility/2006" xmlns:aink="http://schemas.microsoft.com/office/drawing/2016/ink" xmlns:am3d="http://schemas.microsoft.com/office/drawing/2017/model3d" xmlns:o="urn:schemas-microsoft-com:office:office" xmlns:r="http://schemas.openxmlformats.org/officeDocument/2006/relationships" xmlns:m="http://schemas.openxmlformats.org/officeDocument/2006/math" xmlns:v="urn:schemas-microsoft-com:vml" xmlns:wp14="http://schemas.microsoft.com/office/word/2010/wordprocessingDrawing" xmlns:wp="http://schemas.openxmlformats.org/drawingml/2006/wordprocessingDrawing" xmlns:w10="urn:schemas-microsoft-com:office:word" xmlns:w="http://schemas.openxmlformats.org/wordprocessingml/2006/main" xmlns:w14="http://schemas.microsoft.com/office/word/2010/wordml" xmlns:w15="http://schemas.microsoft.com/office/word/2012/wordml" xmlns:w16cex="http://schemas.microsoft.com/office/word/2018/wordml/cex" xmlns:w16cid="http://schemas.microsoft.com/office/word/2016/wordml/cid" xmlns:w16="http://schemas.microsoft.com/office/word/2018/wordml" xmlns:w16sdtdh="http://schemas.microsoft.com/office/word/2020/wordml/sdtdatahash" xmlns:w16se="http://schemas.microsoft.com/office/word/2015/wordml/symex" xmlns:wpg="http://schemas.microsoft.com/office/word/2010/wordprocessingGroup" xmlns:wpi="http://schemas.microsoft.com/office/word/2010/wordprocessingInk" xmlns:wne="http://schemas.microsoft.com/office/word/2006/wordml" xmlns:wps="http://schemas.microsoft.com/office/word/2010/wordprocessingShape" mc:Ignorable="w14 w15 w16se w16cid w16 w16cex w16sdtdh wp14">
   <w:endnote w:type="separator" w:id="-1">
     <w:p>
       <w:pPr>
@@ -8899,7 +8863,7 @@
 </file>
 
 <file path=word/footnotes.xml><?xml version="1.0" encoding="utf-8"?>
-<w:footnotes xmlns:wpc="http://schemas.microsoft.com/office/word/2010/wordprocessingCanvas" xmlns:cx="http://schemas.microsoft.com/office/drawing/2014/chartex" xmlns:cx1="http://schemas.microsoft.com/office/drawing/2015/9/8/chartex" xmlns:cx2="http://schemas.microsoft.com/office/drawing/2015/10/21/chartex" xmlns:cx3="http://schemas.microsoft.com/office/drawing/2016/5/9/chartex" xmlns:cx4="http://schemas.microsoft.com/office/drawing/2016/5/10/chartex" xmlns:cx5="http://schemas.microsoft.com/office/drawing/2016/5/11/chartex" xmlns:cx6="http://schemas.microsoft.com/office/drawing/2016/5/12/chartex" xmlns:cx7="http://schemas.microsoft.com/office/drawing/2016/5/13/chartex" xmlns:cx8="http://schemas.microsoft.com/office/drawing/2016/5/14/chartex" xmlns:mc="http://schemas.openxmlformats.org/markup-compatibility/2006" xmlns:aink="http://schemas.microsoft.com/office/drawing/2016/ink" xmlns:am3d="http://schemas.microsoft.com/office/drawing/2017/model3d" xmlns:o="urn:schemas-microsoft-com:office:office" xmlns:oel="http://schemas.microsoft.com/office/2019/extlst" xmlns:r="http://schemas.openxmlformats.org/officeDocument/2006/relationships" xmlns:m="http://schemas.openxmlformats.org/officeDocument/2006/math" xmlns:v="urn:schemas-microsoft-com:vml" xmlns:wp14="http://schemas.microsoft.com/office/word/2010/wordprocessingDrawing" xmlns:wp="http://schemas.openxmlformats.org/drawingml/2006/wordprocessingDrawing" xmlns:w10="urn:schemas-microsoft-com:office:word" xmlns:w="http://schemas.openxmlformats.org/wordprocessingml/2006/main" xmlns:w14="http://schemas.microsoft.com/office/word/2010/wordml" xmlns:w15="http://schemas.microsoft.com/office/word/2012/wordml" xmlns:w16cex="http://schemas.microsoft.com/office/word/2018/wordml/cex" xmlns:w16cid="http://schemas.microsoft.com/office/word/2016/wordml/cid" xmlns:w16="http://schemas.microsoft.com/office/word/2018/wordml" xmlns:w16du="http://schemas.microsoft.com/office/word/2023/wordml/word16du" xmlns:w16sdtdh="http://schemas.microsoft.com/office/word/2020/wordml/sdtdatahash" xmlns:w16se="http://schemas.microsoft.com/office/word/2015/wordml/symex" xmlns:wpg="http://schemas.microsoft.com/office/word/2010/wordprocessingGroup" xmlns:wpi="http://schemas.microsoft.com/office/word/2010/wordprocessingInk" xmlns:wne="http://schemas.microsoft.com/office/word/2006/wordml" xmlns:wps="http://schemas.microsoft.com/office/word/2010/wordprocessingShape" mc:Ignorable="w14 w15 w16se w16cid w16 w16cex w16sdtdh w16du wp14">
+<w:footnotes xmlns:wpc="http://schemas.microsoft.com/office/word/2010/wordprocessingCanvas" xmlns:cx="http://schemas.microsoft.com/office/drawing/2014/chartex" xmlns:cx1="http://schemas.microsoft.com/office/drawing/2015/9/8/chartex" xmlns:cx2="http://schemas.microsoft.com/office/drawing/2015/10/21/chartex" xmlns:cx3="http://schemas.microsoft.com/office/drawing/2016/5/9/chartex" xmlns:cx4="http://schemas.microsoft.com/office/drawing/2016/5/10/chartex" xmlns:cx5="http://schemas.microsoft.com/office/drawing/2016/5/11/chartex" xmlns:cx6="http://schemas.microsoft.com/office/drawing/2016/5/12/chartex" xmlns:cx7="http://schemas.microsoft.com/office/drawing/2016/5/13/chartex" xmlns:cx8="http://schemas.microsoft.com/office/drawing/2016/5/14/chartex" xmlns:mc="http://schemas.openxmlformats.org/markup-compatibility/2006" xmlns:aink="http://schemas.microsoft.com/office/drawing/2016/ink" xmlns:am3d="http://schemas.microsoft.com/office/drawing/2017/model3d" xmlns:o="urn:schemas-microsoft-com:office:office" xmlns:r="http://schemas.openxmlformats.org/officeDocument/2006/relationships" xmlns:m="http://schemas.openxmlformats.org/officeDocument/2006/math" xmlns:v="urn:schemas-microsoft-com:vml" xmlns:wp14="http://schemas.microsoft.com/office/word/2010/wordprocessingDrawing" xmlns:wp="http://schemas.openxmlformats.org/drawingml/2006/wordprocessingDrawing" xmlns:w10="urn:schemas-microsoft-com:office:word" xmlns:w="http://schemas.openxmlformats.org/wordprocessingml/2006/main" xmlns:w14="http://schemas.microsoft.com/office/word/2010/wordml" xmlns:w15="http://schemas.microsoft.com/office/word/2012/wordml" xmlns:w16cex="http://schemas.microsoft.com/office/word/2018/wordml/cex" xmlns:w16cid="http://schemas.microsoft.com/office/word/2016/wordml/cid" xmlns:w16="http://schemas.microsoft.com/office/word/2018/wordml" xmlns:w16sdtdh="http://schemas.microsoft.com/office/word/2020/wordml/sdtdatahash" xmlns:w16se="http://schemas.microsoft.com/office/word/2015/wordml/symex" xmlns:wpg="http://schemas.microsoft.com/office/word/2010/wordprocessingGroup" xmlns:wpi="http://schemas.microsoft.com/office/word/2010/wordprocessingInk" xmlns:wne="http://schemas.microsoft.com/office/word/2006/wordml" xmlns:wps="http://schemas.microsoft.com/office/word/2010/wordprocessingShape" mc:Ignorable="w14 w15 w16se w16cid w16 w16cex w16sdtdh wp14">
   <w:footnote w:type="separator" w:id="-1">
     <w:p>
       <w:pPr>
@@ -8931,7 +8895,7 @@
 </file>
 
 <file path=word/numbering.xml><?xml version="1.0" encoding="utf-8"?>
-<w:numbering xmlns:wpc="http://schemas.microsoft.com/office/word/2010/wordprocessingCanvas" xmlns:cx="http://schemas.microsoft.com/office/drawing/2014/chartex" xmlns:cx1="http://schemas.microsoft.com/office/drawing/2015/9/8/chartex" xmlns:cx2="http://schemas.microsoft.com/office/drawing/2015/10/21/chartex" xmlns:cx3="http://schemas.microsoft.com/office/drawing/2016/5/9/chartex" xmlns:cx4="http://schemas.microsoft.com/office/drawing/2016/5/10/chartex" xmlns:cx5="http://schemas.microsoft.com/office/drawing/2016/5/11/chartex" xmlns:cx6="http://schemas.microsoft.com/office/drawing/2016/5/12/chartex" xmlns:cx7="http://schemas.microsoft.com/office/drawing/2016/5/13/chartex" xmlns:cx8="http://schemas.microsoft.com/office/drawing/2016/5/14/chartex" xmlns:mc="http://schemas.openxmlformats.org/markup-compatibility/2006" xmlns:aink="http://schemas.microsoft.com/office/drawing/2016/ink" xmlns:am3d="http://schemas.microsoft.com/office/drawing/2017/model3d" xmlns:o="urn:schemas-microsoft-com:office:office" xmlns:oel="http://schemas.microsoft.com/office/2019/extlst" xmlns:r="http://schemas.openxmlformats.org/officeDocument/2006/relationships" xmlns:m="http://schemas.openxmlformats.org/officeDocument/2006/math" xmlns:v="urn:schemas-microsoft-com:vml" xmlns:wp14="http://schemas.microsoft.com/office/word/2010/wordprocessingDrawing" xmlns:wp="http://schemas.openxmlformats.org/drawingml/2006/wordprocessingDrawing" xmlns:w10="urn:schemas-microsoft-com:office:word" xmlns:w="http://schemas.openxmlformats.org/wordprocessingml/2006/main" xmlns:w14="http://schemas.microsoft.com/office/word/2010/wordml" xmlns:w15="http://schemas.microsoft.com/office/word/2012/wordml" xmlns:w16cex="http://schemas.microsoft.com/office/word/2018/wordml/cex" xmlns:w16cid="http://schemas.microsoft.com/office/word/2016/wordml/cid" xmlns:w16="http://schemas.microsoft.com/office/word/2018/wordml" xmlns:w16du="http://schemas.microsoft.com/office/word/2023/wordml/word16du" xmlns:w16sdtdh="http://schemas.microsoft.com/office/word/2020/wordml/sdtdatahash" xmlns:w16se="http://schemas.microsoft.com/office/word/2015/wordml/symex" xmlns:wpg="http://schemas.microsoft.com/office/word/2010/wordprocessingGroup" xmlns:wpi="http://schemas.microsoft.com/office/word/2010/wordprocessingInk" xmlns:wne="http://schemas.microsoft.com/office/word/2006/wordml" xmlns:wps="http://schemas.microsoft.com/office/word/2010/wordprocessingShape" mc:Ignorable="w14 w15 w16se w16cid w16 w16cex w16sdtdh w16du wp14">
+<w:numbering xmlns:wpc="http://schemas.microsoft.com/office/word/2010/wordprocessingCanvas" xmlns:cx="http://schemas.microsoft.com/office/drawing/2014/chartex" xmlns:cx1="http://schemas.microsoft.com/office/drawing/2015/9/8/chartex" xmlns:cx2="http://schemas.microsoft.com/office/drawing/2015/10/21/chartex" xmlns:cx3="http://schemas.microsoft.com/office/drawing/2016/5/9/chartex" xmlns:cx4="http://schemas.microsoft.com/office/drawing/2016/5/10/chartex" xmlns:cx5="http://schemas.microsoft.com/office/drawing/2016/5/11/chartex" xmlns:cx6="http://schemas.microsoft.com/office/drawing/2016/5/12/chartex" xmlns:cx7="http://schemas.microsoft.com/office/drawing/2016/5/13/chartex" xmlns:cx8="http://schemas.microsoft.com/office/drawing/2016/5/14/chartex" xmlns:mc="http://schemas.openxmlformats.org/markup-compatibility/2006" xmlns:aink="http://schemas.microsoft.com/office/drawing/2016/ink" xmlns:am3d="http://schemas.microsoft.com/office/drawing/2017/model3d" xmlns:o="urn:schemas-microsoft-com:office:office" xmlns:r="http://schemas.openxmlformats.org/officeDocument/2006/relationships" xmlns:m="http://schemas.openxmlformats.org/officeDocument/2006/math" xmlns:v="urn:schemas-microsoft-com:vml" xmlns:wp14="http://schemas.microsoft.com/office/word/2010/wordprocessingDrawing" xmlns:wp="http://schemas.openxmlformats.org/drawingml/2006/wordprocessingDrawing" xmlns:w10="urn:schemas-microsoft-com:office:word" xmlns:w="http://schemas.openxmlformats.org/wordprocessingml/2006/main" xmlns:w14="http://schemas.microsoft.com/office/word/2010/wordml" xmlns:w15="http://schemas.microsoft.com/office/word/2012/wordml" xmlns:w16cex="http://schemas.microsoft.com/office/word/2018/wordml/cex" xmlns:w16cid="http://schemas.microsoft.com/office/word/2016/wordml/cid" xmlns:w16="http://schemas.microsoft.com/office/word/2018/wordml" xmlns:w16sdtdh="http://schemas.microsoft.com/office/word/2020/wordml/sdtdatahash" xmlns:w16se="http://schemas.microsoft.com/office/word/2015/wordml/symex" xmlns:wpg="http://schemas.microsoft.com/office/word/2010/wordprocessingGroup" xmlns:wpi="http://schemas.microsoft.com/office/word/2010/wordprocessingInk" xmlns:wne="http://schemas.microsoft.com/office/word/2006/wordml" xmlns:wps="http://schemas.microsoft.com/office/word/2010/wordprocessingShape" mc:Ignorable="w14 w15 w16se w16cid w16 w16cex w16sdtdh wp14">
   <w:abstractNum w:abstractNumId="0" w15:restartNumberingAfterBreak="0">
     <w:nsid w:val="04D931C9"/>
     <w:multiLevelType w:val="multilevel"/>
@@ -13096,128 +13060,128 @@
       </w:rPr>
     </w:lvl>
   </w:abstractNum>
-  <w:num w:numId="1" w16cid:durableId="1748842949">
+  <w:num w:numId="1">
     <w:abstractNumId w:val="14"/>
   </w:num>
-  <w:num w:numId="2" w16cid:durableId="1248882246">
+  <w:num w:numId="2">
     <w:abstractNumId w:val="7"/>
   </w:num>
-  <w:num w:numId="3" w16cid:durableId="324668328">
+  <w:num w:numId="3">
     <w:abstractNumId w:val="33"/>
   </w:num>
-  <w:num w:numId="4" w16cid:durableId="1483160014">
+  <w:num w:numId="4">
     <w:abstractNumId w:val="19"/>
   </w:num>
-  <w:num w:numId="5" w16cid:durableId="1059325938">
+  <w:num w:numId="5">
     <w:abstractNumId w:val="22"/>
   </w:num>
-  <w:num w:numId="6" w16cid:durableId="1235244182">
+  <w:num w:numId="6">
     <w:abstractNumId w:val="24"/>
   </w:num>
-  <w:num w:numId="7" w16cid:durableId="1813866555">
+  <w:num w:numId="7">
     <w:abstractNumId w:val="26"/>
   </w:num>
-  <w:num w:numId="8" w16cid:durableId="1480537647">
+  <w:num w:numId="8">
     <w:abstractNumId w:val="23"/>
   </w:num>
-  <w:num w:numId="9" w16cid:durableId="911082134">
+  <w:num w:numId="9">
     <w:abstractNumId w:val="3"/>
   </w:num>
-  <w:num w:numId="10" w16cid:durableId="1605110646">
+  <w:num w:numId="10">
     <w:abstractNumId w:val="27"/>
   </w:num>
-  <w:num w:numId="11" w16cid:durableId="1053695208">
+  <w:num w:numId="11">
     <w:abstractNumId w:val="23"/>
   </w:num>
-  <w:num w:numId="12" w16cid:durableId="741609516">
+  <w:num w:numId="12">
     <w:abstractNumId w:val="28"/>
   </w:num>
-  <w:num w:numId="13" w16cid:durableId="21176426">
+  <w:num w:numId="13">
     <w:abstractNumId w:val="23"/>
   </w:num>
-  <w:num w:numId="14" w16cid:durableId="1972975489">
+  <w:num w:numId="14">
     <w:abstractNumId w:val="30"/>
   </w:num>
-  <w:num w:numId="15" w16cid:durableId="971787823">
+  <w:num w:numId="15">
     <w:abstractNumId w:val="4"/>
   </w:num>
-  <w:num w:numId="16" w16cid:durableId="1776747378">
+  <w:num w:numId="16">
     <w:abstractNumId w:val="11"/>
   </w:num>
-  <w:num w:numId="17" w16cid:durableId="511455529">
+  <w:num w:numId="17">
     <w:abstractNumId w:val="31"/>
   </w:num>
-  <w:num w:numId="18" w16cid:durableId="238486258">
+  <w:num w:numId="18">
     <w:abstractNumId w:val="18"/>
   </w:num>
-  <w:num w:numId="19" w16cid:durableId="1751075289">
+  <w:num w:numId="19">
     <w:abstractNumId w:val="8"/>
   </w:num>
-  <w:num w:numId="20" w16cid:durableId="466245800">
+  <w:num w:numId="20">
     <w:abstractNumId w:val="16"/>
   </w:num>
-  <w:num w:numId="21" w16cid:durableId="500857534">
+  <w:num w:numId="21">
     <w:abstractNumId w:val="36"/>
   </w:num>
-  <w:num w:numId="22" w16cid:durableId="1564945912">
+  <w:num w:numId="22">
     <w:abstractNumId w:val="1"/>
   </w:num>
-  <w:num w:numId="23" w16cid:durableId="710767759">
+  <w:num w:numId="23">
     <w:abstractNumId w:val="25"/>
   </w:num>
-  <w:num w:numId="24" w16cid:durableId="31347352">
+  <w:num w:numId="24">
     <w:abstractNumId w:val="2"/>
   </w:num>
-  <w:num w:numId="25" w16cid:durableId="1154832877">
+  <w:num w:numId="25">
     <w:abstractNumId w:val="32"/>
   </w:num>
-  <w:num w:numId="26" w16cid:durableId="1794053373">
+  <w:num w:numId="26">
     <w:abstractNumId w:val="21"/>
   </w:num>
-  <w:num w:numId="27" w16cid:durableId="2018462327">
+  <w:num w:numId="27">
     <w:abstractNumId w:val="12"/>
   </w:num>
-  <w:num w:numId="28" w16cid:durableId="1063135637">
+  <w:num w:numId="28">
     <w:abstractNumId w:val="0"/>
   </w:num>
-  <w:num w:numId="29" w16cid:durableId="493495473">
+  <w:num w:numId="29">
     <w:abstractNumId w:val="13"/>
   </w:num>
-  <w:num w:numId="30" w16cid:durableId="1002273994">
+  <w:num w:numId="30">
     <w:abstractNumId w:val="9"/>
   </w:num>
-  <w:num w:numId="31" w16cid:durableId="601574310">
+  <w:num w:numId="31">
     <w:abstractNumId w:val="6"/>
   </w:num>
-  <w:num w:numId="32" w16cid:durableId="472213670">
+  <w:num w:numId="32">
     <w:abstractNumId w:val="29"/>
   </w:num>
-  <w:num w:numId="33" w16cid:durableId="1358504445">
+  <w:num w:numId="33">
     <w:abstractNumId w:val="20"/>
   </w:num>
-  <w:num w:numId="34" w16cid:durableId="406657627">
+  <w:num w:numId="34">
     <w:abstractNumId w:val="10"/>
   </w:num>
-  <w:num w:numId="35" w16cid:durableId="815029062">
+  <w:num w:numId="35">
     <w:abstractNumId w:val="15"/>
   </w:num>
-  <w:num w:numId="36" w16cid:durableId="112134572">
+  <w:num w:numId="36">
     <w:abstractNumId w:val="17"/>
   </w:num>
-  <w:num w:numId="37" w16cid:durableId="718171819">
+  <w:num w:numId="37">
     <w:abstractNumId w:val="34"/>
   </w:num>
-  <w:num w:numId="38" w16cid:durableId="1246914418">
+  <w:num w:numId="38">
     <w:abstractNumId w:val="5"/>
   </w:num>
-  <w:num w:numId="39" w16cid:durableId="1116292647">
+  <w:num w:numId="39">
     <w:abstractNumId w:val="35"/>
   </w:num>
 </w:numbering>
 </file>
 
 <file path=word/styles.xml><?xml version="1.0" encoding="utf-8"?>
-<w:styles xmlns:mc="http://schemas.openxmlformats.org/markup-compatibility/2006" xmlns:r="http://schemas.openxmlformats.org/officeDocument/2006/relationships" xmlns:w="http://schemas.openxmlformats.org/wordprocessingml/2006/main" xmlns:w14="http://schemas.microsoft.com/office/word/2010/wordml" xmlns:w15="http://schemas.microsoft.com/office/word/2012/wordml" xmlns:w16cex="http://schemas.microsoft.com/office/word/2018/wordml/cex" xmlns:w16cid="http://schemas.microsoft.com/office/word/2016/wordml/cid" xmlns:w16="http://schemas.microsoft.com/office/word/2018/wordml" xmlns:w16du="http://schemas.microsoft.com/office/word/2023/wordml/word16du" xmlns:w16sdtdh="http://schemas.microsoft.com/office/word/2020/wordml/sdtdatahash" xmlns:w16se="http://schemas.microsoft.com/office/word/2015/wordml/symex" mc:Ignorable="w14 w15 w16se w16cid w16 w16cex w16sdtdh w16du">
+<w:styles xmlns:mc="http://schemas.openxmlformats.org/markup-compatibility/2006" xmlns:r="http://schemas.openxmlformats.org/officeDocument/2006/relationships" xmlns:w="http://schemas.openxmlformats.org/wordprocessingml/2006/main" xmlns:w14="http://schemas.microsoft.com/office/word/2010/wordml" xmlns:w15="http://schemas.microsoft.com/office/word/2012/wordml" xmlns:w16cex="http://schemas.microsoft.com/office/word/2018/wordml/cex" xmlns:w16cid="http://schemas.microsoft.com/office/word/2016/wordml/cid" xmlns:w16="http://schemas.microsoft.com/office/word/2018/wordml" xmlns:w16sdtdh="http://schemas.microsoft.com/office/word/2020/wordml/sdtdatahash" xmlns:w16se="http://schemas.microsoft.com/office/word/2015/wordml/symex" mc:Ignorable="w14 w15 w16se w16cid w16 w16cex w16sdtdh">
   <w:docDefaults>
     <w:rPrDefault>
       <w:rPr>
@@ -14341,6 +14305,25 @@
 </file>
 
 <file path=customXml/item1.xml><?xml version="1.0" encoding="utf-8"?>
+<?mso-contentType ?>
+<FormTemplates xmlns="http://schemas.microsoft.com/sharepoint/v3/contenttype/forms">
+  <Display>DocumentLibraryForm</Display>
+  <Edit>DocumentLibraryForm</Edit>
+  <New>DocumentLibraryForm</New>
+</FormTemplates>
+</file>
+
+<file path=customXml/item2.xml><?xml version="1.0" encoding="utf-8"?>
+<b:Sources xmlns:b="http://schemas.openxmlformats.org/officeDocument/2006/bibliography" xmlns="http://schemas.openxmlformats.org/officeDocument/2006/bibliography" SelectedStyle="\APASixthEditionOfficeOnline.xsl" StyleName="APA" Version="6"/>
+</file>
+
+<file path=customXml/item3.xml><?xml version="1.0" encoding="utf-8"?>
+<p:properties xmlns:p="http://schemas.microsoft.com/office/2006/metadata/properties" xmlns:xsi="http://www.w3.org/2001/XMLSchema-instance" xmlns:pc="http://schemas.microsoft.com/office/infopath/2007/PartnerControls">
+  <documentManagement/>
+</p:properties>
+</file>
+
+<file path=customXml/item4.xml><?xml version="1.0" encoding="utf-8"?>
 <ct:contentTypeSchema xmlns:ct="http://schemas.microsoft.com/office/2006/metadata/contentType" xmlns:ma="http://schemas.microsoft.com/office/2006/metadata/properties/metaAttributes" ct:_="" ma:_="" ma:contentTypeName="Document" ma:contentTypeID="0x010100FD11765F9AC0004AAF0A4CAAFDFAF16A" ma:contentTypeVersion="9" ma:contentTypeDescription="Create a new document." ma:contentTypeScope="" ma:versionID="b51fd1e8b3b325edc2e3e5af1016e876">
   <xsd:schema xmlns:xsd="http://www.w3.org/2001/XMLSchema" xmlns:xs="http://www.w3.org/2001/XMLSchema" xmlns:p="http://schemas.microsoft.com/office/2006/metadata/properties" xmlns:ns3="9fdc8751-6fef-42ec-b05c-835dd8c535b4" targetNamespace="http://schemas.microsoft.com/office/2006/metadata/properties" ma:root="true" ma:fieldsID="f375ab854fe714e6d25c0e520c080200" ns3:_="">
     <xsd:import namespace="9fdc8751-6fef-42ec-b05c-835dd8c535b4"/>
@@ -14516,26 +14499,32 @@
 </ct:contentTypeSchema>
 </file>
 
-<file path=customXml/item2.xml><?xml version="1.0" encoding="utf-8"?>
-<p:properties xmlns:p="http://schemas.microsoft.com/office/2006/metadata/properties" xmlns:xsi="http://www.w3.org/2001/XMLSchema-instance" xmlns:pc="http://schemas.microsoft.com/office/infopath/2007/PartnerControls">
-  <documentManagement/>
-</p:properties>
+<file path=customXml/itemProps1.xml><?xml version="1.0" encoding="utf-8"?>
+<ds:datastoreItem xmlns:ds="http://schemas.openxmlformats.org/officeDocument/2006/customXml" ds:itemID="{62F309F7-3484-4C89-8D5D-54CE8F4B431D}">
+  <ds:schemaRefs>
+    <ds:schemaRef ds:uri="http://schemas.microsoft.com/sharepoint/v3/contenttype/forms"/>
+  </ds:schemaRefs>
+</ds:datastoreItem>
 </file>
 
-<file path=customXml/item3.xml><?xml version="1.0" encoding="utf-8"?>
-<b:Sources xmlns:b="http://schemas.openxmlformats.org/officeDocument/2006/bibliography" xmlns="http://schemas.openxmlformats.org/officeDocument/2006/bibliography" SelectedStyle="\APASixthEditionOfficeOnline.xsl" StyleName="APA" Version="6"/>
+<file path=customXml/itemProps2.xml><?xml version="1.0" encoding="utf-8"?>
+<ds:datastoreItem xmlns:ds="http://schemas.openxmlformats.org/officeDocument/2006/customXml" ds:itemID="{4E3F678B-FCB3-4367-A0B6-BD30E685B610}">
+  <ds:schemaRefs>
+    <ds:schemaRef ds:uri="http://schemas.openxmlformats.org/officeDocument/2006/bibliography"/>
+  </ds:schemaRefs>
+</ds:datastoreItem>
 </file>
 
-<file path=customXml/item4.xml><?xml version="1.0" encoding="utf-8"?>
-<?mso-contentType ?>
-<FormTemplates xmlns="http://schemas.microsoft.com/sharepoint/v3/contenttype/forms">
-  <Display>DocumentLibraryForm</Display>
-  <Edit>DocumentLibraryForm</Edit>
-  <New>DocumentLibraryForm</New>
-</FormTemplates>
+<file path=customXml/itemProps3.xml><?xml version="1.0" encoding="utf-8"?>
+<ds:datastoreItem xmlns:ds="http://schemas.openxmlformats.org/officeDocument/2006/customXml" ds:itemID="{8FF51608-0250-4525-977A-02333569A9D2}">
+  <ds:schemaRefs>
+    <ds:schemaRef ds:uri="http://schemas.microsoft.com/office/2006/metadata/properties"/>
+    <ds:schemaRef ds:uri="http://schemas.microsoft.com/office/infopath/2007/PartnerControls"/>
+  </ds:schemaRefs>
+</ds:datastoreItem>
 </file>
 
-<file path=customXml/itemProps1.xml><?xml version="1.0" encoding="utf-8"?>
+<file path=customXml/itemProps4.xml><?xml version="1.0" encoding="utf-8"?>
 <ds:datastoreItem xmlns:ds="http://schemas.openxmlformats.org/officeDocument/2006/customXml" ds:itemID="{1A229701-6A1F-46CB-B5D2-02F83D0F1A0D}">
   <ds:schemaRefs>
     <ds:schemaRef ds:uri="http://schemas.microsoft.com/office/2006/metadata/contentType"/>
@@ -14551,29 +14540,4 @@
     <ds:schemaRef ds:uri="http://schemas.microsoft.com/internal/obd"/>
   </ds:schemaRefs>
 </ds:datastoreItem>
-</file>
-
-<file path=customXml/itemProps2.xml><?xml version="1.0" encoding="utf-8"?>
-<ds:datastoreItem xmlns:ds="http://schemas.openxmlformats.org/officeDocument/2006/customXml" ds:itemID="{8FF51608-0250-4525-977A-02333569A9D2}">
-  <ds:schemaRefs>
-    <ds:schemaRef ds:uri="http://schemas.microsoft.com/office/2006/metadata/properties"/>
-    <ds:schemaRef ds:uri="http://schemas.microsoft.com/office/infopath/2007/PartnerControls"/>
-  </ds:schemaRefs>
-</ds:datastoreItem>
-</file>
-
-<file path=customXml/itemProps3.xml><?xml version="1.0" encoding="utf-8"?>
-<ds:datastoreItem xmlns:ds="http://schemas.openxmlformats.org/officeDocument/2006/customXml" ds:itemID="{4E3F678B-FCB3-4367-A0B6-BD30E685B610}">
-  <ds:schemaRefs>
-    <ds:schemaRef ds:uri="http://schemas.openxmlformats.org/officeDocument/2006/bibliography"/>
-  </ds:schemaRefs>
-</ds:datastoreItem>
-</file>
-
-<file path=customXml/itemProps4.xml><?xml version="1.0" encoding="utf-8"?>
-<ds:datastoreItem xmlns:ds="http://schemas.openxmlformats.org/officeDocument/2006/customXml" ds:itemID="{62F309F7-3484-4C89-8D5D-54CE8F4B431D}">
-  <ds:schemaRefs>
-    <ds:schemaRef ds:uri="http://schemas.microsoft.com/sharepoint/v3/contenttype/forms"/>
-  </ds:schemaRefs>
-</ds:datastoreItem>
 </file>
</xml_diff>

<commit_message>
Gráfico acrescentado na documentação
</commit_message>
<xml_diff>
--- a/documentacao/TI-Documentação-Grupo8.docx
+++ b/documentacao/TI-Documentação-Grupo8.docx
@@ -3161,293 +3161,9 @@
       <w:r>
         <w:rPr>
           <w:rFonts w:ascii="Work Sans" w:hAnsi="Work Sans"/>
-          <w:b w:val="0"/>
-          <w:bCs w:val="0"/>
-          <w:sz w:val="24"/>
-          <w:szCs w:val="24"/>
         </w:rPr>
         <w:lastRenderedPageBreak/>
-        <w:t xml:space="preserve">Esse aumento na frota teve </w:t>
-      </w:r>
-      <w:r>
-        <w:rPr>
-          <w:rFonts w:ascii="Work Sans" w:hAnsi="Work Sans"/>
-          <w:b w:val="0"/>
-          <w:bCs w:val="0"/>
-          <w:sz w:val="24"/>
-          <w:szCs w:val="24"/>
-        </w:rPr>
-        <w:t>impactos diretos no setor de serviços automotivos, abrangendo redes de concessionárias, lojas de autopeças e oficinas mecânicas</w:t>
-      </w:r>
-      <w:r>
-        <w:rPr>
-          <w:rFonts w:ascii="Work Sans" w:hAnsi="Work Sans"/>
-          <w:b w:val="0"/>
-          <w:bCs w:val="0"/>
-          <w:sz w:val="24"/>
-          <w:szCs w:val="24"/>
-        </w:rPr>
-        <w:t>. As oficinas passaram por transformações significativas,</w:t>
-      </w:r>
-      <w:r>
-        <w:rPr>
-          <w:rFonts w:ascii="Work Sans" w:hAnsi="Work Sans"/>
-          <w:b w:val="0"/>
-          <w:bCs w:val="0"/>
-          <w:sz w:val="24"/>
-          <w:szCs w:val="24"/>
-        </w:rPr>
-        <w:t xml:space="preserve"> impulsionadas pela necessidade de atender a um mercado em rápida evolução.</w:t>
-      </w:r>
-      <w:r>
-        <w:rPr>
-          <w:rFonts w:ascii="Work Sans" w:hAnsi="Work Sans"/>
-          <w:b w:val="0"/>
-          <w:bCs w:val="0"/>
-          <w:sz w:val="24"/>
-          <w:szCs w:val="24"/>
-        </w:rPr>
-        <w:t xml:space="preserve"> </w:t>
-      </w:r>
-      <w:r>
-        <w:rPr>
-          <w:rFonts w:ascii="Work Sans" w:hAnsi="Work Sans"/>
-          <w:b w:val="0"/>
-          <w:bCs w:val="0"/>
-          <w:sz w:val="24"/>
-          <w:szCs w:val="24"/>
-        </w:rPr>
-        <w:t xml:space="preserve">A </w:t>
-      </w:r>
-      <w:r>
-        <w:rPr>
-          <w:rFonts w:ascii="Work Sans" w:hAnsi="Work Sans"/>
-          <w:b w:val="0"/>
-          <w:bCs w:val="0"/>
-          <w:sz w:val="24"/>
-          <w:szCs w:val="24"/>
-        </w:rPr>
-        <w:t>qualificação dos mecânicos</w:t>
-      </w:r>
-      <w:r>
-        <w:rPr>
-          <w:rFonts w:ascii="Work Sans" w:hAnsi="Work Sans"/>
-          <w:b w:val="0"/>
-          <w:bCs w:val="0"/>
-          <w:sz w:val="24"/>
-          <w:szCs w:val="24"/>
-        </w:rPr>
-        <w:t xml:space="preserve"> melhorou</w:t>
-      </w:r>
-      <w:r>
-        <w:rPr>
-          <w:rFonts w:ascii="Work Sans" w:hAnsi="Work Sans"/>
-          <w:b w:val="0"/>
-          <w:bCs w:val="0"/>
-          <w:sz w:val="24"/>
-          <w:szCs w:val="24"/>
-        </w:rPr>
-        <w:t>,</w:t>
-      </w:r>
-      <w:r>
-        <w:rPr>
-          <w:rFonts w:ascii="Work Sans" w:hAnsi="Work Sans"/>
-          <w:b w:val="0"/>
-          <w:bCs w:val="0"/>
-          <w:sz w:val="24"/>
-          <w:szCs w:val="24"/>
-        </w:rPr>
-        <w:t xml:space="preserve"> com a adoção de ferramentas e tecnologias avançadas,</w:t>
-      </w:r>
-      <w:r>
-        <w:rPr>
-          <w:rFonts w:ascii="Work Sans" w:hAnsi="Work Sans"/>
-          <w:b w:val="0"/>
-          <w:bCs w:val="0"/>
-          <w:sz w:val="24"/>
-          <w:szCs w:val="24"/>
-        </w:rPr>
-        <w:t xml:space="preserve"> e</w:t>
-      </w:r>
-      <w:r>
-        <w:rPr>
-          <w:rFonts w:ascii="Work Sans" w:hAnsi="Work Sans"/>
-          <w:b w:val="0"/>
-          <w:bCs w:val="0"/>
-          <w:sz w:val="24"/>
-          <w:szCs w:val="24"/>
-        </w:rPr>
-        <w:t xml:space="preserve"> as </w:t>
-      </w:r>
-      <w:r>
-        <w:rPr>
-          <w:rFonts w:ascii="Work Sans" w:hAnsi="Work Sans"/>
-          <w:b w:val="0"/>
-          <w:bCs w:val="0"/>
-          <w:sz w:val="24"/>
-          <w:szCs w:val="24"/>
-        </w:rPr>
-        <w:t>melhorias na organização e estrutura</w:t>
-      </w:r>
-      <w:r>
-        <w:rPr>
-          <w:rFonts w:ascii="Work Sans" w:hAnsi="Work Sans"/>
-          <w:b w:val="0"/>
-          <w:bCs w:val="0"/>
-          <w:sz w:val="24"/>
-          <w:szCs w:val="24"/>
-        </w:rPr>
-        <w:t xml:space="preserve"> tornaram-se essenciais</w:t>
-      </w:r>
-      <w:r>
-        <w:rPr>
-          <w:rFonts w:ascii="Work Sans" w:hAnsi="Work Sans"/>
-          <w:b w:val="0"/>
-          <w:bCs w:val="0"/>
-          <w:sz w:val="24"/>
-          <w:szCs w:val="24"/>
-        </w:rPr>
-        <w:t xml:space="preserve">. </w:t>
-      </w:r>
-      <w:r>
-        <w:rPr>
-          <w:rFonts w:ascii="Work Sans" w:hAnsi="Work Sans"/>
-          <w:b w:val="0"/>
-          <w:bCs w:val="0"/>
-          <w:sz w:val="24"/>
-          <w:szCs w:val="24"/>
-        </w:rPr>
-        <w:t>Hoje, o</w:t>
-      </w:r>
-      <w:r>
-        <w:rPr>
-          <w:rFonts w:ascii="Work Sans" w:hAnsi="Work Sans"/>
-          <w:b w:val="0"/>
-          <w:bCs w:val="0"/>
-          <w:sz w:val="24"/>
-          <w:szCs w:val="24"/>
-        </w:rPr>
-        <w:t xml:space="preserve">s proprietários de oficinas desempenham </w:t>
-      </w:r>
-      <w:r>
-        <w:rPr>
-          <w:rFonts w:ascii="Work Sans" w:hAnsi="Work Sans"/>
-          <w:b w:val="0"/>
-          <w:bCs w:val="0"/>
-          <w:sz w:val="24"/>
-          <w:szCs w:val="24"/>
-        </w:rPr>
-        <w:t xml:space="preserve">não apenas funções técnicas, mas </w:t>
-      </w:r>
-      <w:r>
-        <w:rPr>
-          <w:rFonts w:ascii="Work Sans" w:hAnsi="Work Sans"/>
-          <w:b w:val="0"/>
-          <w:bCs w:val="0"/>
-          <w:sz w:val="24"/>
-          <w:szCs w:val="24"/>
-        </w:rPr>
-        <w:t>também</w:t>
-      </w:r>
-      <w:r>
-        <w:rPr>
-          <w:rFonts w:ascii="Work Sans" w:hAnsi="Work Sans"/>
-          <w:b w:val="0"/>
-          <w:bCs w:val="0"/>
-          <w:sz w:val="24"/>
-          <w:szCs w:val="24"/>
-        </w:rPr>
-        <w:t xml:space="preserve"> um papel gerencial</w:t>
-      </w:r>
-      <w:r>
-        <w:rPr>
-          <w:rFonts w:ascii="Work Sans" w:hAnsi="Work Sans"/>
-          <w:b w:val="0"/>
-          <w:bCs w:val="0"/>
-          <w:sz w:val="24"/>
-          <w:szCs w:val="24"/>
-        </w:rPr>
-        <w:t xml:space="preserve">, buscando atender às </w:t>
-      </w:r>
-      <w:r>
-        <w:rPr>
-          <w:rFonts w:ascii="Work Sans" w:hAnsi="Work Sans"/>
-          <w:b w:val="0"/>
-          <w:bCs w:val="0"/>
-          <w:sz w:val="24"/>
-          <w:szCs w:val="24"/>
-        </w:rPr>
-        <w:t xml:space="preserve">crescentes </w:t>
-      </w:r>
-      <w:r>
-        <w:rPr>
-          <w:rFonts w:ascii="Work Sans" w:hAnsi="Work Sans"/>
-          <w:b w:val="0"/>
-          <w:bCs w:val="0"/>
-          <w:sz w:val="24"/>
-          <w:szCs w:val="24"/>
-        </w:rPr>
-        <w:t xml:space="preserve">demandas dos clientes e </w:t>
-      </w:r>
-      <w:r>
-        <w:rPr>
-          <w:rFonts w:ascii="Work Sans" w:hAnsi="Work Sans"/>
-          <w:b w:val="0"/>
-          <w:bCs w:val="0"/>
-          <w:sz w:val="24"/>
-          <w:szCs w:val="24"/>
-        </w:rPr>
-        <w:t xml:space="preserve">se adaptando às </w:t>
-      </w:r>
-      <w:r>
-        <w:rPr>
-          <w:rFonts w:ascii="Work Sans" w:hAnsi="Work Sans"/>
-          <w:b w:val="0"/>
-          <w:bCs w:val="0"/>
-          <w:sz w:val="24"/>
-          <w:szCs w:val="24"/>
-        </w:rPr>
-        <w:t xml:space="preserve">inovações </w:t>
-      </w:r>
-      <w:r>
-        <w:rPr>
-          <w:rFonts w:ascii="Work Sans" w:hAnsi="Work Sans"/>
-          <w:b w:val="0"/>
-          <w:bCs w:val="0"/>
-          <w:sz w:val="24"/>
-          <w:szCs w:val="24"/>
-        </w:rPr>
-        <w:t xml:space="preserve">constantes </w:t>
-      </w:r>
-      <w:r>
-        <w:rPr>
-          <w:rFonts w:ascii="Work Sans" w:hAnsi="Work Sans"/>
-          <w:b w:val="0"/>
-          <w:bCs w:val="0"/>
-          <w:sz w:val="24"/>
-          <w:szCs w:val="24"/>
-        </w:rPr>
-        <w:t>do setor</w:t>
-      </w:r>
-      <w:r>
-        <w:rPr>
-          <w:rFonts w:ascii="Work Sans" w:hAnsi="Work Sans"/>
-          <w:b w:val="0"/>
-          <w:bCs w:val="0"/>
-          <w:sz w:val="24"/>
-          <w:szCs w:val="24"/>
-        </w:rPr>
-        <w:t>.</w:t>
-      </w:r>
-      <w:r>
-        <w:rPr>
-          <w:rFonts w:ascii="Work Sans" w:hAnsi="Work Sans"/>
-          <w:b w:val="0"/>
-          <w:bCs w:val="0"/>
-          <w:sz w:val="24"/>
-          <w:szCs w:val="24"/>
-        </w:rPr>
-        <w:br/>
+        <w:t>Dados atualizados e previsões para os próximos anos:</w:t>
       </w:r>
     </w:p>
     <w:p>
@@ -3468,6 +3184,406 @@
           <w:szCs w:val="24"/>
         </w:rPr>
       </w:pPr>
+      <w:r>
+        <w:rPr>
+          <w:noProof/>
+        </w:rPr>
+        <w:drawing>
+          <wp:inline distT="0" distB="0" distL="0" distR="0" wp14:anchorId="03EADF2D" wp14:editId="7B3B329C">
+            <wp:extent cx="4925695" cy="3416300"/>
+            <wp:effectExtent l="0" t="0" r="8255" b="0"/>
+            <wp:docPr id="3" name="Imagem 3"/>
+            <wp:cNvGraphicFramePr>
+              <a:graphicFrameLocks xmlns:a="http://schemas.openxmlformats.org/drawingml/2006/main" noChangeAspect="1"/>
+            </wp:cNvGraphicFramePr>
+            <a:graphic xmlns:a="http://schemas.openxmlformats.org/drawingml/2006/main">
+              <a:graphicData uri="http://schemas.openxmlformats.org/drawingml/2006/picture">
+                <pic:pic xmlns:pic="http://schemas.openxmlformats.org/drawingml/2006/picture">
+                  <pic:nvPicPr>
+                    <pic:cNvPr id="0" name="Picture 1"/>
+                    <pic:cNvPicPr>
+                      <a:picLocks noChangeAspect="1" noChangeArrowheads="1"/>
+                    </pic:cNvPicPr>
+                  </pic:nvPicPr>
+                  <pic:blipFill>
+                    <a:blip r:embed="rId13">
+                      <a:extLst>
+                        <a:ext uri="{28A0092B-C50C-407E-A947-70E740481C1C}">
+                          <a14:useLocalDpi xmlns:a14="http://schemas.microsoft.com/office/drawing/2010/main" val="0"/>
+                        </a:ext>
+                      </a:extLst>
+                    </a:blip>
+                    <a:srcRect/>
+                    <a:stretch>
+                      <a:fillRect/>
+                    </a:stretch>
+                  </pic:blipFill>
+                  <pic:spPr bwMode="auto">
+                    <a:xfrm>
+                      <a:off x="0" y="0"/>
+                      <a:ext cx="4925695" cy="3416300"/>
+                    </a:xfrm>
+                    <a:prstGeom prst="rect">
+                      <a:avLst/>
+                    </a:prstGeom>
+                    <a:noFill/>
+                    <a:ln>
+                      <a:noFill/>
+                    </a:ln>
+                  </pic:spPr>
+                </pic:pic>
+              </a:graphicData>
+            </a:graphic>
+          </wp:inline>
+        </w:drawing>
+      </w:r>
+    </w:p>
+    <w:p>
+      <w:pPr>
+        <w:pStyle w:val="Estilo1"/>
+        <w:numPr>
+          <w:ilvl w:val="0"/>
+          <w:numId w:val="0"/>
+        </w:numPr>
+        <w:spacing w:line="360" w:lineRule="auto"/>
+        <w:ind w:firstLine="567"/>
+        <w:jc w:val="both"/>
+        <w:rPr>
+          <w:rFonts w:ascii="Work Sans" w:hAnsi="Work Sans"/>
+          <w:b w:val="0"/>
+          <w:bCs w:val="0"/>
+          <w:sz w:val="24"/>
+          <w:szCs w:val="24"/>
+        </w:rPr>
+      </w:pPr>
+    </w:p>
+    <w:p>
+      <w:pPr>
+        <w:pStyle w:val="Estilo1"/>
+        <w:numPr>
+          <w:ilvl w:val="0"/>
+          <w:numId w:val="0"/>
+        </w:numPr>
+        <w:spacing w:line="360" w:lineRule="auto"/>
+        <w:ind w:firstLine="567"/>
+        <w:jc w:val="both"/>
+        <w:rPr>
+          <w:rFonts w:ascii="Work Sans" w:hAnsi="Work Sans"/>
+          <w:b w:val="0"/>
+          <w:bCs w:val="0"/>
+          <w:sz w:val="24"/>
+          <w:szCs w:val="24"/>
+        </w:rPr>
+      </w:pPr>
+      <w:r>
+        <w:rPr>
+          <w:rFonts w:ascii="Work Sans" w:hAnsi="Work Sans"/>
+          <w:b w:val="0"/>
+          <w:bCs w:val="0"/>
+          <w:sz w:val="24"/>
+          <w:szCs w:val="24"/>
+        </w:rPr>
+        <w:t xml:space="preserve">Esse aumento na frota teve </w:t>
+      </w:r>
+      <w:r>
+        <w:rPr>
+          <w:rFonts w:ascii="Work Sans" w:hAnsi="Work Sans"/>
+          <w:b w:val="0"/>
+          <w:bCs w:val="0"/>
+          <w:sz w:val="24"/>
+          <w:szCs w:val="24"/>
+        </w:rPr>
+        <w:t>impactos diretos no setor de serviços automotivos, abrangendo redes de concessionárias, lojas de autopeças e oficinas mecânicas</w:t>
+      </w:r>
+      <w:r>
+        <w:rPr>
+          <w:rFonts w:ascii="Work Sans" w:hAnsi="Work Sans"/>
+          <w:b w:val="0"/>
+          <w:bCs w:val="0"/>
+          <w:sz w:val="24"/>
+          <w:szCs w:val="24"/>
+        </w:rPr>
+        <w:t>. As oficinas passaram por transformações significativas,</w:t>
+      </w:r>
+      <w:r>
+        <w:rPr>
+          <w:rFonts w:ascii="Work Sans" w:hAnsi="Work Sans"/>
+          <w:b w:val="0"/>
+          <w:bCs w:val="0"/>
+          <w:sz w:val="24"/>
+          <w:szCs w:val="24"/>
+        </w:rPr>
+        <w:t xml:space="preserve"> impulsionadas pela necessidade de atender a um mercado em rápida evolução.</w:t>
+      </w:r>
+      <w:r>
+        <w:rPr>
+          <w:rFonts w:ascii="Work Sans" w:hAnsi="Work Sans"/>
+          <w:b w:val="0"/>
+          <w:bCs w:val="0"/>
+          <w:sz w:val="24"/>
+          <w:szCs w:val="24"/>
+        </w:rPr>
+        <w:t xml:space="preserve"> </w:t>
+      </w:r>
+      <w:r>
+        <w:rPr>
+          <w:rFonts w:ascii="Work Sans" w:hAnsi="Work Sans"/>
+          <w:b w:val="0"/>
+          <w:bCs w:val="0"/>
+          <w:sz w:val="24"/>
+          <w:szCs w:val="24"/>
+        </w:rPr>
+        <w:t xml:space="preserve">A </w:t>
+      </w:r>
+      <w:r>
+        <w:rPr>
+          <w:rFonts w:ascii="Work Sans" w:hAnsi="Work Sans"/>
+          <w:b w:val="0"/>
+          <w:bCs w:val="0"/>
+          <w:sz w:val="24"/>
+          <w:szCs w:val="24"/>
+        </w:rPr>
+        <w:t>qualificação dos mecânicos</w:t>
+      </w:r>
+      <w:r>
+        <w:rPr>
+          <w:rFonts w:ascii="Work Sans" w:hAnsi="Work Sans"/>
+          <w:b w:val="0"/>
+          <w:bCs w:val="0"/>
+          <w:sz w:val="24"/>
+          <w:szCs w:val="24"/>
+        </w:rPr>
+        <w:t xml:space="preserve"> melhorou</w:t>
+      </w:r>
+      <w:r>
+        <w:rPr>
+          <w:rFonts w:ascii="Work Sans" w:hAnsi="Work Sans"/>
+          <w:b w:val="0"/>
+          <w:bCs w:val="0"/>
+          <w:sz w:val="24"/>
+          <w:szCs w:val="24"/>
+        </w:rPr>
+        <w:t>,</w:t>
+      </w:r>
+      <w:r>
+        <w:rPr>
+          <w:rFonts w:ascii="Work Sans" w:hAnsi="Work Sans"/>
+          <w:b w:val="0"/>
+          <w:bCs w:val="0"/>
+          <w:sz w:val="24"/>
+          <w:szCs w:val="24"/>
+        </w:rPr>
+        <w:t xml:space="preserve"> com a adoção de ferramentas e tecnologias avançadas,</w:t>
+      </w:r>
+      <w:r>
+        <w:rPr>
+          <w:rFonts w:ascii="Work Sans" w:hAnsi="Work Sans"/>
+          <w:b w:val="0"/>
+          <w:bCs w:val="0"/>
+          <w:sz w:val="24"/>
+          <w:szCs w:val="24"/>
+        </w:rPr>
+        <w:t xml:space="preserve"> e</w:t>
+      </w:r>
+      <w:r>
+        <w:rPr>
+          <w:rFonts w:ascii="Work Sans" w:hAnsi="Work Sans"/>
+          <w:b w:val="0"/>
+          <w:bCs w:val="0"/>
+          <w:sz w:val="24"/>
+          <w:szCs w:val="24"/>
+        </w:rPr>
+        <w:t xml:space="preserve"> as </w:t>
+      </w:r>
+      <w:r>
+        <w:rPr>
+          <w:rFonts w:ascii="Work Sans" w:hAnsi="Work Sans"/>
+          <w:b w:val="0"/>
+          <w:bCs w:val="0"/>
+          <w:sz w:val="24"/>
+          <w:szCs w:val="24"/>
+        </w:rPr>
+        <w:t>melhorias na organização e estrutura</w:t>
+      </w:r>
+      <w:r>
+        <w:rPr>
+          <w:rFonts w:ascii="Work Sans" w:hAnsi="Work Sans"/>
+          <w:b w:val="0"/>
+          <w:bCs w:val="0"/>
+          <w:sz w:val="24"/>
+          <w:szCs w:val="24"/>
+        </w:rPr>
+        <w:t xml:space="preserve"> tornaram-se essenciais</w:t>
+      </w:r>
+      <w:r>
+        <w:rPr>
+          <w:rFonts w:ascii="Work Sans" w:hAnsi="Work Sans"/>
+          <w:b w:val="0"/>
+          <w:bCs w:val="0"/>
+          <w:sz w:val="24"/>
+          <w:szCs w:val="24"/>
+        </w:rPr>
+        <w:t xml:space="preserve">. </w:t>
+      </w:r>
+      <w:r>
+        <w:rPr>
+          <w:rFonts w:ascii="Work Sans" w:hAnsi="Work Sans"/>
+          <w:b w:val="0"/>
+          <w:bCs w:val="0"/>
+          <w:sz w:val="24"/>
+          <w:szCs w:val="24"/>
+        </w:rPr>
+        <w:t>Hoje, o</w:t>
+      </w:r>
+      <w:r>
+        <w:rPr>
+          <w:rFonts w:ascii="Work Sans" w:hAnsi="Work Sans"/>
+          <w:b w:val="0"/>
+          <w:bCs w:val="0"/>
+          <w:sz w:val="24"/>
+          <w:szCs w:val="24"/>
+        </w:rPr>
+        <w:t xml:space="preserve">s proprietários de oficinas desempenham </w:t>
+      </w:r>
+      <w:r>
+        <w:rPr>
+          <w:rFonts w:ascii="Work Sans" w:hAnsi="Work Sans"/>
+          <w:b w:val="0"/>
+          <w:bCs w:val="0"/>
+          <w:sz w:val="24"/>
+          <w:szCs w:val="24"/>
+        </w:rPr>
+        <w:t xml:space="preserve">não apenas funções técnicas, mas </w:t>
+      </w:r>
+      <w:r>
+        <w:rPr>
+          <w:rFonts w:ascii="Work Sans" w:hAnsi="Work Sans"/>
+          <w:b w:val="0"/>
+          <w:bCs w:val="0"/>
+          <w:sz w:val="24"/>
+          <w:szCs w:val="24"/>
+        </w:rPr>
+        <w:t>também</w:t>
+      </w:r>
+      <w:r>
+        <w:rPr>
+          <w:rFonts w:ascii="Work Sans" w:hAnsi="Work Sans"/>
+          <w:b w:val="0"/>
+          <w:bCs w:val="0"/>
+          <w:sz w:val="24"/>
+          <w:szCs w:val="24"/>
+        </w:rPr>
+        <w:t xml:space="preserve"> um papel gerencial</w:t>
+      </w:r>
+      <w:r>
+        <w:rPr>
+          <w:rFonts w:ascii="Work Sans" w:hAnsi="Work Sans"/>
+          <w:b w:val="0"/>
+          <w:bCs w:val="0"/>
+          <w:sz w:val="24"/>
+          <w:szCs w:val="24"/>
+        </w:rPr>
+        <w:t xml:space="preserve">, buscando atender às </w:t>
+      </w:r>
+      <w:r>
+        <w:rPr>
+          <w:rFonts w:ascii="Work Sans" w:hAnsi="Work Sans"/>
+          <w:b w:val="0"/>
+          <w:bCs w:val="0"/>
+          <w:sz w:val="24"/>
+          <w:szCs w:val="24"/>
+        </w:rPr>
+        <w:t xml:space="preserve">crescentes </w:t>
+      </w:r>
+      <w:r>
+        <w:rPr>
+          <w:rFonts w:ascii="Work Sans" w:hAnsi="Work Sans"/>
+          <w:b w:val="0"/>
+          <w:bCs w:val="0"/>
+          <w:sz w:val="24"/>
+          <w:szCs w:val="24"/>
+        </w:rPr>
+        <w:t xml:space="preserve">demandas dos clientes e </w:t>
+      </w:r>
+      <w:r>
+        <w:rPr>
+          <w:rFonts w:ascii="Work Sans" w:hAnsi="Work Sans"/>
+          <w:b w:val="0"/>
+          <w:bCs w:val="0"/>
+          <w:sz w:val="24"/>
+          <w:szCs w:val="24"/>
+        </w:rPr>
+        <w:t xml:space="preserve">se adaptando às </w:t>
+      </w:r>
+      <w:r>
+        <w:rPr>
+          <w:rFonts w:ascii="Work Sans" w:hAnsi="Work Sans"/>
+          <w:b w:val="0"/>
+          <w:bCs w:val="0"/>
+          <w:sz w:val="24"/>
+          <w:szCs w:val="24"/>
+        </w:rPr>
+        <w:t xml:space="preserve">inovações </w:t>
+      </w:r>
+      <w:r>
+        <w:rPr>
+          <w:rFonts w:ascii="Work Sans" w:hAnsi="Work Sans"/>
+          <w:b w:val="0"/>
+          <w:bCs w:val="0"/>
+          <w:sz w:val="24"/>
+          <w:szCs w:val="24"/>
+        </w:rPr>
+        <w:t xml:space="preserve">constantes </w:t>
+      </w:r>
+      <w:r>
+        <w:rPr>
+          <w:rFonts w:ascii="Work Sans" w:hAnsi="Work Sans"/>
+          <w:b w:val="0"/>
+          <w:bCs w:val="0"/>
+          <w:sz w:val="24"/>
+          <w:szCs w:val="24"/>
+        </w:rPr>
+        <w:t>do setor</w:t>
+      </w:r>
+      <w:r>
+        <w:rPr>
+          <w:rFonts w:ascii="Work Sans" w:hAnsi="Work Sans"/>
+          <w:b w:val="0"/>
+          <w:bCs w:val="0"/>
+          <w:sz w:val="24"/>
+          <w:szCs w:val="24"/>
+        </w:rPr>
+        <w:t>.</w:t>
+      </w:r>
+      <w:r>
+        <w:rPr>
+          <w:rFonts w:ascii="Work Sans" w:hAnsi="Work Sans"/>
+          <w:b w:val="0"/>
+          <w:bCs w:val="0"/>
+          <w:sz w:val="24"/>
+          <w:szCs w:val="24"/>
+        </w:rPr>
+        <w:br/>
+      </w:r>
+    </w:p>
+    <w:p>
+      <w:pPr>
+        <w:pStyle w:val="Estilo1"/>
+        <w:numPr>
+          <w:ilvl w:val="0"/>
+          <w:numId w:val="0"/>
+        </w:numPr>
+        <w:spacing w:line="360" w:lineRule="auto"/>
+        <w:ind w:firstLine="567"/>
+        <w:jc w:val="both"/>
+        <w:rPr>
+          <w:rFonts w:ascii="Work Sans" w:hAnsi="Work Sans"/>
+          <w:b w:val="0"/>
+          <w:bCs w:val="0"/>
+          <w:sz w:val="24"/>
+          <w:szCs w:val="24"/>
+        </w:rPr>
+      </w:pPr>
       <w:bookmarkStart w:id="3" w:name="_Hlk178252171"/>
       <w:bookmarkEnd w:id="2"/>
       <w:r>
@@ -3619,6 +3735,7 @@
           <w:sz w:val="24"/>
           <w:szCs w:val="24"/>
         </w:rPr>
+        <w:lastRenderedPageBreak/>
         <w:t>As oficinas mecânicas de concessionárias</w:t>
       </w:r>
       <w:r>
@@ -3923,7 +4040,7 @@
                     </pic:cNvPicPr>
                   </pic:nvPicPr>
                   <pic:blipFill>
-                    <a:blip r:embed="rId13">
+                    <a:blip r:embed="rId14">
                       <a:extLst>
                         <a:ext uri="{28A0092B-C50C-407E-A947-70E740481C1C}">
                           <a14:useLocalDpi xmlns:a14="http://schemas.microsoft.com/office/drawing/2010/main" val="0"/>
@@ -4104,7 +4221,7 @@
                     </pic:cNvPicPr>
                   </pic:nvPicPr>
                   <pic:blipFill>
-                    <a:blip r:embed="rId14">
+                    <a:blip r:embed="rId15">
                       <a:extLst>
                         <a:ext uri="{28A0092B-C50C-407E-A947-70E740481C1C}">
                           <a14:useLocalDpi xmlns:a14="http://schemas.microsoft.com/office/drawing/2010/main" val="0"/>
@@ -4269,6 +4386,7 @@
           <w:sz w:val="24"/>
           <w:szCs w:val="24"/>
         </w:rPr>
+        <w:lastRenderedPageBreak/>
         <w:t>Oficina de Concessionária em Crescimento:</w:t>
       </w:r>
       <w:r>
@@ -4376,7 +4494,6 @@
           <w:sz w:val="24"/>
           <w:szCs w:val="24"/>
         </w:rPr>
-        <w:lastRenderedPageBreak/>
         <w:t>Objetivo</w:t>
       </w:r>
       <w:bookmarkEnd w:id="4"/>
@@ -5107,18 +5224,7 @@
           <w:sz w:val="24"/>
           <w:szCs w:val="24"/>
         </w:rPr>
-        <w:t xml:space="preserve">a </w:t>
-      </w:r>
-      <w:r>
-        <w:rPr>
-          <w:rFonts w:ascii="Work Sans" w:hAnsi="Work Sans"/>
-          <w:b w:val="0"/>
-          <w:bCs w:val="0"/>
-          <w:sz w:val="24"/>
-          <w:szCs w:val="24"/>
-        </w:rPr>
-        <w:lastRenderedPageBreak/>
-        <w:t>equipe e o</w:t>
+        <w:t>a equipe e o</w:t>
       </w:r>
       <w:r>
         <w:rPr>
@@ -5249,6 +5355,7 @@
           <w:sz w:val="24"/>
           <w:szCs w:val="24"/>
         </w:rPr>
+        <w:lastRenderedPageBreak/>
         <w:t>Requisitos</w:t>
       </w:r>
       <w:bookmarkEnd w:id="9"/>
@@ -5300,7 +5407,7 @@
                     <pic:cNvPicPr/>
                   </pic:nvPicPr>
                   <pic:blipFill>
-                    <a:blip r:embed="rId15"/>
+                    <a:blip r:embed="rId16"/>
                     <a:stretch>
                       <a:fillRect/>
                     </a:stretch>
@@ -5615,6 +5722,7 @@
           <w:sz w:val="24"/>
           <w:szCs w:val="24"/>
         </w:rPr>
+        <w:lastRenderedPageBreak/>
         <w:t xml:space="preserve">Tela de Login: </w:t>
       </w:r>
       <w:r>
@@ -5977,7 +6085,6 @@
           <w:sz w:val="24"/>
           <w:szCs w:val="24"/>
         </w:rPr>
-        <w:lastRenderedPageBreak/>
         <w:t>Monitoramento</w:t>
       </w:r>
       <w:r>
@@ -6281,6 +6388,7 @@
           <w:sz w:val="24"/>
           <w:szCs w:val="24"/>
         </w:rPr>
+        <w:lastRenderedPageBreak/>
         <w:t>Exclusões</w:t>
       </w:r>
       <w:r>
@@ -6947,7 +7055,6 @@
                 <w:sz w:val="24"/>
                 <w:szCs w:val="24"/>
               </w:rPr>
-              <w:lastRenderedPageBreak/>
               <w:t>5. Ferramenta de gestão</w:t>
             </w:r>
           </w:p>
@@ -7341,7 +7448,16 @@
                 <w:sz w:val="24"/>
                 <w:szCs w:val="24"/>
               </w:rPr>
-              <w:t>Documentação que define os elementos visuais, métricas e dados que serão exibidos em um painel de controle</w:t>
+              <w:t xml:space="preserve">Documentação que define os elementos visuais, métricas e dados </w:t>
+            </w:r>
+            <w:r>
+              <w:rPr>
+                <w:rFonts w:ascii="Work Sans" w:hAnsi="Work Sans"/>
+                <w:sz w:val="24"/>
+                <w:szCs w:val="24"/>
+              </w:rPr>
+              <w:lastRenderedPageBreak/>
+              <w:t>que serão exibidos em um painel de controle</w:t>
             </w:r>
           </w:p>
         </w:tc>
@@ -7364,6 +7480,7 @@
                 <w:sz w:val="24"/>
                 <w:szCs w:val="24"/>
               </w:rPr>
+              <w:lastRenderedPageBreak/>
               <w:t>10 dias</w:t>
             </w:r>
           </w:p>
@@ -8005,7 +8122,6 @@
           <w:sz w:val="24"/>
           <w:szCs w:val="24"/>
         </w:rPr>
-        <w:lastRenderedPageBreak/>
         <w:t xml:space="preserve">Riscos </w:t>
       </w:r>
     </w:p>
@@ -8787,7 +8903,6 @@
           <w:sz w:val="24"/>
           <w:szCs w:val="24"/>
         </w:rPr>
-        <w:lastRenderedPageBreak/>
         <w:t>Dependência de Infraestrutura;</w:t>
       </w:r>
     </w:p>
@@ -14305,6 +14420,10 @@
 </file>
 
 <file path=customXml/item1.xml><?xml version="1.0" encoding="utf-8"?>
+<b:Sources xmlns:b="http://schemas.openxmlformats.org/officeDocument/2006/bibliography" xmlns="http://schemas.openxmlformats.org/officeDocument/2006/bibliography" SelectedStyle="\APASixthEditionOfficeOnline.xsl" StyleName="APA" Version="6"/>
+</file>
+
+<file path=customXml/item2.xml><?xml version="1.0" encoding="utf-8"?>
 <?mso-contentType ?>
 <FormTemplates xmlns="http://schemas.microsoft.com/sharepoint/v3/contenttype/forms">
   <Display>DocumentLibraryForm</Display>
@@ -14313,17 +14432,7 @@
 </FormTemplates>
 </file>
 
-<file path=customXml/item2.xml><?xml version="1.0" encoding="utf-8"?>
-<b:Sources xmlns:b="http://schemas.openxmlformats.org/officeDocument/2006/bibliography" xmlns="http://schemas.openxmlformats.org/officeDocument/2006/bibliography" SelectedStyle="\APASixthEditionOfficeOnline.xsl" StyleName="APA" Version="6"/>
-</file>
-
 <file path=customXml/item3.xml><?xml version="1.0" encoding="utf-8"?>
-<p:properties xmlns:p="http://schemas.microsoft.com/office/2006/metadata/properties" xmlns:xsi="http://www.w3.org/2001/XMLSchema-instance" xmlns:pc="http://schemas.microsoft.com/office/infopath/2007/PartnerControls">
-  <documentManagement/>
-</p:properties>
-</file>
-
-<file path=customXml/item4.xml><?xml version="1.0" encoding="utf-8"?>
 <ct:contentTypeSchema xmlns:ct="http://schemas.microsoft.com/office/2006/metadata/contentType" xmlns:ma="http://schemas.microsoft.com/office/2006/metadata/properties/metaAttributes" ct:_="" ma:_="" ma:contentTypeName="Document" ma:contentTypeID="0x010100FD11765F9AC0004AAF0A4CAAFDFAF16A" ma:contentTypeVersion="9" ma:contentTypeDescription="Create a new document." ma:contentTypeScope="" ma:versionID="b51fd1e8b3b325edc2e3e5af1016e876">
   <xsd:schema xmlns:xsd="http://www.w3.org/2001/XMLSchema" xmlns:xs="http://www.w3.org/2001/XMLSchema" xmlns:p="http://schemas.microsoft.com/office/2006/metadata/properties" xmlns:ns3="9fdc8751-6fef-42ec-b05c-835dd8c535b4" targetNamespace="http://schemas.microsoft.com/office/2006/metadata/properties" ma:root="true" ma:fieldsID="f375ab854fe714e6d25c0e520c080200" ns3:_="">
     <xsd:import namespace="9fdc8751-6fef-42ec-b05c-835dd8c535b4"/>
@@ -14499,7 +14608,21 @@
 </ct:contentTypeSchema>
 </file>
 
+<file path=customXml/item4.xml><?xml version="1.0" encoding="utf-8"?>
+<p:properties xmlns:p="http://schemas.microsoft.com/office/2006/metadata/properties" xmlns:xsi="http://www.w3.org/2001/XMLSchema-instance" xmlns:pc="http://schemas.microsoft.com/office/infopath/2007/PartnerControls">
+  <documentManagement/>
+</p:properties>
+</file>
+
 <file path=customXml/itemProps1.xml><?xml version="1.0" encoding="utf-8"?>
+<ds:datastoreItem xmlns:ds="http://schemas.openxmlformats.org/officeDocument/2006/customXml" ds:itemID="{4E3F678B-FCB3-4367-A0B6-BD30E685B610}">
+  <ds:schemaRefs>
+    <ds:schemaRef ds:uri="http://schemas.openxmlformats.org/officeDocument/2006/bibliography"/>
+  </ds:schemaRefs>
+</ds:datastoreItem>
+</file>
+
+<file path=customXml/itemProps2.xml><?xml version="1.0" encoding="utf-8"?>
 <ds:datastoreItem xmlns:ds="http://schemas.openxmlformats.org/officeDocument/2006/customXml" ds:itemID="{62F309F7-3484-4C89-8D5D-54CE8F4B431D}">
   <ds:schemaRefs>
     <ds:schemaRef ds:uri="http://schemas.microsoft.com/sharepoint/v3/contenttype/forms"/>
@@ -14507,24 +14630,7 @@
 </ds:datastoreItem>
 </file>
 
-<file path=customXml/itemProps2.xml><?xml version="1.0" encoding="utf-8"?>
-<ds:datastoreItem xmlns:ds="http://schemas.openxmlformats.org/officeDocument/2006/customXml" ds:itemID="{4E3F678B-FCB3-4367-A0B6-BD30E685B610}">
-  <ds:schemaRefs>
-    <ds:schemaRef ds:uri="http://schemas.openxmlformats.org/officeDocument/2006/bibliography"/>
-  </ds:schemaRefs>
-</ds:datastoreItem>
-</file>
-
 <file path=customXml/itemProps3.xml><?xml version="1.0" encoding="utf-8"?>
-<ds:datastoreItem xmlns:ds="http://schemas.openxmlformats.org/officeDocument/2006/customXml" ds:itemID="{8FF51608-0250-4525-977A-02333569A9D2}">
-  <ds:schemaRefs>
-    <ds:schemaRef ds:uri="http://schemas.microsoft.com/office/2006/metadata/properties"/>
-    <ds:schemaRef ds:uri="http://schemas.microsoft.com/office/infopath/2007/PartnerControls"/>
-  </ds:schemaRefs>
-</ds:datastoreItem>
-</file>
-
-<file path=customXml/itemProps4.xml><?xml version="1.0" encoding="utf-8"?>
 <ds:datastoreItem xmlns:ds="http://schemas.openxmlformats.org/officeDocument/2006/customXml" ds:itemID="{1A229701-6A1F-46CB-B5D2-02F83D0F1A0D}">
   <ds:schemaRefs>
     <ds:schemaRef ds:uri="http://schemas.microsoft.com/office/2006/metadata/contentType"/>
@@ -14540,4 +14646,13 @@
     <ds:schemaRef ds:uri="http://schemas.microsoft.com/internal/obd"/>
   </ds:schemaRefs>
 </ds:datastoreItem>
+</file>
+
+<file path=customXml/itemProps4.xml><?xml version="1.0" encoding="utf-8"?>
+<ds:datastoreItem xmlns:ds="http://schemas.openxmlformats.org/officeDocument/2006/customXml" ds:itemID="{8FF51608-0250-4525-977A-02333569A9D2}">
+  <ds:schemaRefs>
+    <ds:schemaRef ds:uri="http://schemas.microsoft.com/office/2006/metadata/properties"/>
+    <ds:schemaRef ds:uri="http://schemas.microsoft.com/office/infopath/2007/PartnerControls"/>
+  </ds:schemaRefs>
+</ds:datastoreItem>
 </file>
</xml_diff>